<commit_message>
Updated docu. Finished Dockerfile for first task.
</commit_message>
<xml_diff>
--- a/Dokumentation Assignment Cloud.docx
+++ b/Dokumentation Assignment Cloud.docx
@@ -6,6 +6,12 @@
       <w:pPr>
         <w:pStyle w:val="w0Head0"/>
       </w:pPr>
+      <w:r>
+        <w:softHyphen/>
+      </w:r>
+      <w:r>
+        <w:softHyphen/>
+      </w:r>
       <w:r>
         <w:t xml:space="preserve">Dokumentation </w:t>
       </w:r>
@@ -507,30 +513,26 @@
     </w:p>
     <w:p>
       <w:r>
-        <w:t>Der oben genannte Befehl ruft das</w:t>
-      </w:r>
+        <w:t>D</w:t>
+      </w:r>
+      <w:r>
+        <w:t xml:space="preserve">er oben genannte Befehl ruft den Texteditor </w:t>
+      </w:r>
+      <w:proofErr w:type="spellStart"/>
       <w:r>
         <w:rPr>
           <w:i/>
         </w:rPr>
-        <w:t xml:space="preserve"> </w:t>
-      </w:r>
+        <w:t>nano</w:t>
+      </w:r>
+      <w:proofErr w:type="spellEnd"/>
       <w:r>
         <w:rPr>
+          <w:rStyle w:val="FootnoteReference"/>
           <w:i/>
-          <w:highlight w:val="yellow"/>
         </w:rPr>
-        <w:t xml:space="preserve">Programm </w:t>
-      </w:r>
-      <w:proofErr w:type="spellStart"/>
-      <w:r>
-        <w:rPr>
-          <w:i/>
-          <w:highlight w:val="yellow"/>
-        </w:rPr>
-        <w:t>nano</w:t>
-      </w:r>
-      <w:proofErr w:type="spellEnd"/>
+        <w:footnoteReference w:id="4"/>
+      </w:r>
       <w:r>
         <w:rPr>
           <w:i/>
@@ -617,27 +619,11 @@
               <w:pStyle w:val="Code"/>
             </w:pPr>
             <w:r>
-              <w:t>VOLUME /</w:t>
-            </w:r>
-            <w:proofErr w:type="spellStart"/>
-            <w:r>
-              <w:t>sys</w:t>
-            </w:r>
-            <w:proofErr w:type="spellEnd"/>
-            <w:r>
-              <w:t>/</w:t>
-            </w:r>
-            <w:proofErr w:type="spellStart"/>
-            <w:r>
-              <w:t>fs</w:t>
-            </w:r>
-            <w:proofErr w:type="spellEnd"/>
-            <w:r>
-              <w:t>/</w:t>
-            </w:r>
-            <w:proofErr w:type="spellStart"/>
-            <w:r>
-              <w:t>cgroup</w:t>
+              <w:t>CMD /bin/</w:t>
+            </w:r>
+            <w:proofErr w:type="spellStart"/>
+            <w:r>
+              <w:t>bash</w:t>
             </w:r>
             <w:proofErr w:type="spellEnd"/>
           </w:p>
@@ -720,22 +706,43 @@
         <w:t xml:space="preserve"> gibt an, welches so genannte </w:t>
       </w:r>
       <w:r>
+        <w:t>Base Image</w:t>
+      </w:r>
+      <w:r>
+        <w:t xml:space="preserve"> dem Container zugrunde liegt</w:t>
+      </w:r>
+      <w:r>
+        <w:t>. Ein Base Image ist laut Docker Referenz ein Image, dem kein weiteres Image zugrunde liegt</w:t>
+      </w:r>
+      <w:r>
         <w:rPr>
-          <w:highlight w:val="yellow"/>
+          <w:rStyle w:val="FootnoteReference"/>
         </w:rPr>
-        <w:t>Base Image</w:t>
-      </w:r>
-      <w:r>
-        <w:t xml:space="preserve"> dem Container zugrunde liegt.</w:t>
+        <w:footnoteReference w:id="5"/>
+      </w:r>
+      <w:r>
+        <w:t>.</w:t>
       </w:r>
       <w:r>
         <w:rPr>
           <w:rStyle w:val="CodeChar"/>
         </w:rPr>
-        <w:t xml:space="preserve"> MAINTAINER </w:t>
-      </w:r>
-      <w:r>
-        <w:t xml:space="preserve">gibt die </w:t>
+        <w:t xml:space="preserve"> </w:t>
+      </w:r>
+      <w:r>
+        <w:rPr>
+          <w:rStyle w:val="CodeChar"/>
+        </w:rPr>
+        <w:t xml:space="preserve">MAINTAINER </w:t>
+      </w:r>
+      <w:r>
+        <w:t>gibt</w:t>
+      </w:r>
+      <w:r>
+        <w:t xml:space="preserve"> laut Docker Referenz</w:t>
+      </w:r>
+      <w:r>
+        <w:t xml:space="preserve"> die </w:t>
       </w:r>
       <w:proofErr w:type="spellStart"/>
       <w:r>
@@ -743,101 +750,57 @@
       </w:r>
       <w:proofErr w:type="spellEnd"/>
       <w:r>
-        <w:t xml:space="preserve"> des Containers an, was im konkreten Fall Florian und Karlo sind.</w:t>
+        <w:t xml:space="preserve"> des Containers an</w:t>
+      </w:r>
+      <w:r>
+        <w:rPr>
+          <w:rStyle w:val="FootnoteReference"/>
+        </w:rPr>
+        <w:footnoteReference w:id="6"/>
+      </w:r>
+      <w:r>
+        <w:t>, was im konkreten Fall Florian und Karlo sind.</w:t>
       </w:r>
     </w:p>
     <w:p>
-      <w:pPr>
-        <w:rPr>
-          <w:rFonts w:ascii="Consolas" w:hAnsi="Consolas"/>
-          <w:b/>
-          <w:color w:val="00A982"/>
-          <w:sz w:val="20"/>
-        </w:rPr>
-      </w:pPr>
       <w:r>
         <w:rPr>
           <w:rStyle w:val="CodeChar"/>
-          <w:highlight w:val="yellow"/>
         </w:rPr>
-        <w:t>VOLUME</w:t>
+        <w:lastRenderedPageBreak/>
+        <w:t xml:space="preserve">CMD </w:t>
+      </w:r>
+      <w:r>
+        <w:t>definiert</w:t>
+      </w:r>
+      <w:r>
+        <w:t xml:space="preserve"> laut Docker Referenz</w:t>
+      </w:r>
+      <w:r>
+        <w:t xml:space="preserve"> den Einstiegspunkt </w:t>
+      </w:r>
+      <w:r>
+        <w:t>in den Container</w:t>
       </w:r>
       <w:r>
         <w:rPr>
-          <w:highlight w:val="yellow"/>
+          <w:rStyle w:val="FootnoteReference"/>
         </w:rPr>
-        <w:t xml:space="preserve"> wird laut </w:t>
+        <w:footnoteReference w:id="7"/>
+      </w:r>
+      <w:r>
+        <w:t xml:space="preserve">. Das Kommando, welches hier übergeben wird, wird auf Konsolenebene innerhalb des startenden Containers ausgeführt. In unserem Beispiel, würde der Container die </w:t>
       </w:r>
       <w:proofErr w:type="spellStart"/>
-      <w:r>
-        <w:rPr>
-          <w:highlight w:val="yellow"/>
-        </w:rPr>
-        <w:t>CentOS</w:t>
-      </w:r>
-      <w:proofErr w:type="spellEnd"/>
-      <w:r>
-        <w:rPr>
-          <w:highlight w:val="yellow"/>
-        </w:rPr>
-        <w:t xml:space="preserve"> Homepage benötigt, um das Volume </w:t>
-      </w:r>
       <w:r>
         <w:rPr>
           <w:i/>
-          <w:highlight w:val="yellow"/>
         </w:rPr>
-        <w:t>/</w:t>
-      </w:r>
-      <w:proofErr w:type="spellStart"/>
-      <w:r>
-        <w:rPr>
-          <w:i/>
-          <w:highlight w:val="yellow"/>
-        </w:rPr>
-        <w:t>sys</w:t>
+        <w:t>bash</w:t>
       </w:r>
       <w:proofErr w:type="spellEnd"/>
       <w:r>
-        <w:rPr>
-          <w:i/>
-          <w:highlight w:val="yellow"/>
-        </w:rPr>
-        <w:t>/</w:t>
-      </w:r>
-      <w:proofErr w:type="spellStart"/>
-      <w:r>
-        <w:rPr>
-          <w:i/>
-          <w:highlight w:val="yellow"/>
-        </w:rPr>
-        <w:t>fs</w:t>
-      </w:r>
-      <w:proofErr w:type="spellEnd"/>
-      <w:r>
-        <w:rPr>
-          <w:i/>
-          <w:highlight w:val="yellow"/>
-        </w:rPr>
-        <w:t>/</w:t>
-      </w:r>
-      <w:proofErr w:type="spellStart"/>
-      <w:r>
-        <w:rPr>
-          <w:i/>
-          <w:highlight w:val="yellow"/>
-        </w:rPr>
-        <w:t>cgroup</w:t>
-      </w:r>
-      <w:proofErr w:type="spellEnd"/>
-      <w:r>
-        <w:rPr>
-          <w:highlight w:val="yellow"/>
-        </w:rPr>
-        <w:t xml:space="preserve"> einzubinden, um ein lauffähiges Image zu gewährleisten.</w:t>
-      </w:r>
-      <w:r>
-        <w:t xml:space="preserve"> </w:t>
+        <w:t xml:space="preserve"> starten und den Nutzer in das Containerinterne Terminal leiten.</w:t>
       </w:r>
     </w:p>
     <w:tbl>
@@ -952,7 +915,6 @@
               <w:rPr>
                 <w:lang w:val="en-US"/>
               </w:rPr>
-              <w:lastRenderedPageBreak/>
               <w:t>Sending build context to Docker daemon  2.56 kB</w:t>
             </w:r>
           </w:p>
@@ -2020,6 +1982,7 @@
           </w:tcPr>
           <w:p>
             <w:r>
+              <w:lastRenderedPageBreak/>
               <w:t>Distribution</w:t>
             </w:r>
           </w:p>
@@ -2196,6 +2159,8 @@
             <w:r>
               <w:t>Beschreibung</w:t>
             </w:r>
+            <w:bookmarkStart w:id="0" w:name="_GoBack"/>
+            <w:bookmarkEnd w:id="0"/>
           </w:p>
         </w:tc>
       </w:tr>
@@ -2270,11 +2235,7 @@
             </w:r>
             <w:proofErr w:type="spellStart"/>
             <w:r>
-              <w:t>Running-</w:t>
-            </w:r>
-            <w:r>
-              <w:lastRenderedPageBreak/>
-              <w:t>Exited</w:t>
+              <w:t>Running-Exited</w:t>
             </w:r>
             <w:proofErr w:type="spellEnd"/>
             <w:r>
@@ -2306,12 +2267,7 @@
             </w:r>
             <w:proofErr w:type="spellEnd"/>
             <w:r>
-              <w:t xml:space="preserve"> gibt alle verfügbaren Container aus</w:t>
-            </w:r>
-            <w:bookmarkStart w:id="0" w:name="_GoBack"/>
-            <w:bookmarkEnd w:id="0"/>
-            <w:r>
-              <w:t>.</w:t>
+              <w:t xml:space="preserve"> gibt alle verfügbaren Container aus.</w:t>
             </w:r>
           </w:p>
         </w:tc>
@@ -2327,7 +2283,6 @@
             </w:pPr>
             <w:proofErr w:type="spellStart"/>
             <w:r>
-              <w:lastRenderedPageBreak/>
               <w:t>docker</w:t>
             </w:r>
             <w:proofErr w:type="spellEnd"/>
@@ -2591,6 +2546,82 @@
       </w:r>
       <w:r>
         <w:t>https://github.com/KKraljic/cloud-computing-assignments/</w:t>
+      </w:r>
+    </w:p>
+  </w:footnote>
+  <w:footnote w:id="4">
+    <w:p>
+      <w:pPr>
+        <w:pStyle w:val="FootnoteText"/>
+      </w:pPr>
+      <w:r>
+        <w:rPr>
+          <w:rStyle w:val="FootnoteReference"/>
+        </w:rPr>
+        <w:footnoteRef/>
+      </w:r>
+      <w:r>
+        <w:t xml:space="preserve"> </w:t>
+      </w:r>
+      <w:r>
+        <w:t>https://wiki.ubuntuusers.de/Nano/</w:t>
+      </w:r>
+    </w:p>
+  </w:footnote>
+  <w:footnote w:id="5">
+    <w:p>
+      <w:pPr>
+        <w:pStyle w:val="FootnoteText"/>
+      </w:pPr>
+      <w:r>
+        <w:rPr>
+          <w:rStyle w:val="FootnoteReference"/>
+        </w:rPr>
+        <w:footnoteRef/>
+      </w:r>
+      <w:r>
+        <w:t xml:space="preserve"> </w:t>
+      </w:r>
+      <w:r>
+        <w:t>https://docs.docker.com/engine/reference/glossary/#base-image</w:t>
+      </w:r>
+    </w:p>
+  </w:footnote>
+  <w:footnote w:id="6">
+    <w:p>
+      <w:pPr>
+        <w:pStyle w:val="FootnoteText"/>
+      </w:pPr>
+      <w:r>
+        <w:rPr>
+          <w:rStyle w:val="FootnoteReference"/>
+        </w:rPr>
+        <w:footnoteRef/>
+      </w:r>
+      <w:r>
+        <w:t xml:space="preserve"> </w:t>
+      </w:r>
+      <w:r>
+        <w:t>https://docs.docker.com/engine/reference/builder/#maintainer</w:t>
+      </w:r>
+    </w:p>
+  </w:footnote>
+  <w:footnote w:id="7">
+    <w:p>
+      <w:pPr>
+        <w:pStyle w:val="FootnoteText"/>
+      </w:pPr>
+      <w:r>
+        <w:rPr>
+          <w:rStyle w:val="FootnoteReference"/>
+        </w:rPr>
+        <w:footnoteRef/>
+      </w:r>
+      <w:r>
+        <w:t xml:space="preserve"> </w:t>
+      </w:r>
+      <w:r>
+        <w:t>https://docs.docker.com/engine/reference/builder/#cmd</w:t>
       </w:r>
     </w:p>
   </w:footnote>
@@ -4434,7 +4465,7 @@
 </file>
 
 <file path=customXml/itemProps1.xml><?xml version="1.0" encoding="utf-8"?>
-<ds:datastoreItem xmlns:ds="http://schemas.openxmlformats.org/officeDocument/2006/customXml" ds:itemID="{E661493D-EA3C-4254-9F35-694243E2B735}">
+<ds:datastoreItem xmlns:ds="http://schemas.openxmlformats.org/officeDocument/2006/customXml" ds:itemID="{65F81457-D5F9-4722-B8FF-C336079635C0}">
   <ds:schemaRefs>
     <ds:schemaRef ds:uri="http://schemas.openxmlformats.org/officeDocument/2006/bibliography"/>
   </ds:schemaRefs>

</xml_diff>

<commit_message>
Updated documentation for tasks till f).
</commit_message>
<xml_diff>
--- a/Dokumentation Assignment Cloud.docx
+++ b/Dokumentation Assignment Cloud.docx
@@ -889,6 +889,85 @@
         <w:t xml:space="preserve"> Prozesses</w:t>
       </w:r>
     </w:p>
+    <w:p>
+      <w:r>
+        <w:t xml:space="preserve">Das Kommando in Code 3 startet den </w:t>
+      </w:r>
+      <w:proofErr w:type="spellStart"/>
+      <w:r>
+        <w:t>Build</w:t>
+      </w:r>
+      <w:proofErr w:type="spellEnd"/>
+      <w:r>
+        <w:t xml:space="preserve">-Prozess Die Ergänzung </w:t>
+      </w:r>
+      <w:r>
+        <w:rPr>
+          <w:rStyle w:val="CodeChar"/>
+        </w:rPr>
+        <w:t>--</w:t>
+      </w:r>
+      <w:proofErr w:type="spellStart"/>
+      <w:r>
+        <w:rPr>
+          <w:rStyle w:val="CodeChar"/>
+        </w:rPr>
+        <w:t>no</w:t>
+      </w:r>
+      <w:proofErr w:type="spellEnd"/>
+      <w:r>
+        <w:rPr>
+          <w:rStyle w:val="CodeChar"/>
+        </w:rPr>
+        <w:t>-cache</w:t>
+      </w:r>
+      <w:r>
+        <w:t xml:space="preserve"> soll verhindern, das im Falle eines korrumpierten Pakets </w:t>
+      </w:r>
+      <w:r>
+        <w:t>durch z.B. das instabile</w:t>
+      </w:r>
+      <w:r>
+        <w:t xml:space="preserve"> WLAN Netz</w:t>
+      </w:r>
+      <w:r>
+        <w:t xml:space="preserve"> an der DH</w:t>
+      </w:r>
+      <w:r>
+        <w:t xml:space="preserve"> </w:t>
+      </w:r>
+      <w:r>
+        <w:t xml:space="preserve">nicht die fehlerhaft </w:t>
+      </w:r>
+      <w:proofErr w:type="spellStart"/>
+      <w:r>
+        <w:t>gecacheten</w:t>
+      </w:r>
+      <w:proofErr w:type="spellEnd"/>
+      <w:r>
+        <w:t xml:space="preserve"> Pakete </w:t>
+      </w:r>
+      <w:r>
+        <w:t xml:space="preserve">bei erneuten </w:t>
+      </w:r>
+      <w:proofErr w:type="spellStart"/>
+      <w:r>
+        <w:t>Build</w:t>
+      </w:r>
+      <w:proofErr w:type="spellEnd"/>
+      <w:r>
+        <w:t xml:space="preserve"> Versuchen benutzt werden</w:t>
+      </w:r>
+      <w:r>
+        <w:rPr>
+          <w:rStyle w:val="FootnoteReference"/>
+        </w:rPr>
+        <w:footnoteReference w:id="8"/>
+      </w:r>
+      <w:r>
+        <w:t>.</w:t>
+      </w:r>
+    </w:p>
     <w:tbl>
       <w:tblPr>
         <w:tblStyle w:val="TableGrid"/>
@@ -1147,71 +1226,13 @@
               <w:rPr>
                 <w:lang w:val="en-US"/>
               </w:rPr>
-              <w:t>Step 2 : VOLUME /sys/fs/</w:t>
-            </w:r>
-            <w:proofErr w:type="spellStart"/>
-            <w:r>
-              <w:rPr>
-                <w:lang w:val="en-US"/>
-              </w:rPr>
-              <w:t>cgroup</w:t>
-            </w:r>
-            <w:proofErr w:type="spellEnd"/>
-          </w:p>
-          <w:p>
-            <w:pPr>
-              <w:pStyle w:val="Code"/>
-              <w:rPr>
-                <w:lang w:val="en-US"/>
-              </w:rPr>
-            </w:pPr>
-            <w:r>
-              <w:rPr>
-                <w:lang w:val="en-US"/>
-              </w:rPr>
-              <w:t xml:space="preserve"> ---&gt; Running in e4a2512db239</w:t>
-            </w:r>
-          </w:p>
-          <w:p>
-            <w:pPr>
-              <w:pStyle w:val="Code"/>
-              <w:rPr>
-                <w:lang w:val="en-US"/>
-              </w:rPr>
-            </w:pPr>
-            <w:r>
-              <w:rPr>
-                <w:lang w:val="en-US"/>
-              </w:rPr>
-              <w:t xml:space="preserve"> ---&gt; 368f6b056e72</w:t>
-            </w:r>
-          </w:p>
-          <w:p>
-            <w:pPr>
-              <w:pStyle w:val="Code"/>
-              <w:rPr>
-                <w:lang w:val="en-US"/>
-              </w:rPr>
-            </w:pPr>
-            <w:r>
-              <w:rPr>
-                <w:lang w:val="en-US"/>
-              </w:rPr>
-              <w:t>Removing intermediate container e4a2512db239</w:t>
-            </w:r>
-          </w:p>
-          <w:p>
-            <w:pPr>
-              <w:pStyle w:val="Code"/>
-              <w:rPr>
-                <w:lang w:val="en-US"/>
-              </w:rPr>
-            </w:pPr>
-            <w:r>
-              <w:rPr>
-                <w:lang w:val="en-US"/>
-              </w:rPr>
-              <w:t>Step 3 : CMD /bin/bash</w:t>
+              <w:t>Step 2</w:t>
+            </w:r>
+            <w:r>
+              <w:rPr>
+                <w:lang w:val="en-US"/>
+              </w:rPr>
+              <w:t xml:space="preserve"> : CMD /bin/bash</w:t>
             </w:r>
           </w:p>
           <w:p>
@@ -1324,6 +1345,115 @@
       <w:proofErr w:type="spellEnd"/>
       <w:r>
         <w:t xml:space="preserve"> Prozess</w:t>
+      </w:r>
+    </w:p>
+    <w:p>
+      <w:r>
+        <w:t>In Code 4 sehen wir den Output der Konsole. Man sieht, dass wäh</w:t>
+      </w:r>
+      <w:r>
+        <w:t xml:space="preserve">rend </w:t>
+      </w:r>
+      <w:proofErr w:type="spellStart"/>
+      <w:r>
+        <w:t>Build</w:t>
+      </w:r>
+      <w:proofErr w:type="spellEnd"/>
+      <w:r>
+        <w:t>-Prozesses zunächst die Pakete des</w:t>
+      </w:r>
+      <w:r>
+        <w:t xml:space="preserve"> Base Image</w:t>
+      </w:r>
+      <w:r>
+        <w:t>s</w:t>
+      </w:r>
+      <w:r>
+        <w:t xml:space="preserve"> he</w:t>
+      </w:r>
+      <w:r>
+        <w:t>runtergeladen werden</w:t>
+      </w:r>
+      <w:r>
+        <w:t xml:space="preserve">. Anschließend wird der </w:t>
+      </w:r>
+      <w:proofErr w:type="spellStart"/>
+      <w:r>
+        <w:t>Maintainer</w:t>
+      </w:r>
+      <w:proofErr w:type="spellEnd"/>
+      <w:r>
+        <w:t xml:space="preserve"> gesetzt und zum Schluss der Eingangspunkt</w:t>
+      </w:r>
+      <w:r>
+        <w:t xml:space="preserve"> in den Container</w:t>
+      </w:r>
+      <w:r>
+        <w:t xml:space="preserve"> definiert. Abgeschlossen wird der </w:t>
+      </w:r>
+      <w:proofErr w:type="spellStart"/>
+      <w:r>
+        <w:t>Build</w:t>
+      </w:r>
+      <w:proofErr w:type="spellEnd"/>
+      <w:r>
+        <w:t xml:space="preserve">-Prozess durch eine </w:t>
+      </w:r>
+      <w:proofErr w:type="spellStart"/>
+      <w:r>
+        <w:rPr>
+          <w:rStyle w:val="CodeChar"/>
+        </w:rPr>
+        <w:t>Successfully</w:t>
+      </w:r>
+      <w:proofErr w:type="spellEnd"/>
+      <w:r>
+        <w:rPr>
+          <w:rStyle w:val="CodeChar"/>
+        </w:rPr>
+        <w:t xml:space="preserve"> </w:t>
+      </w:r>
+      <w:proofErr w:type="spellStart"/>
+      <w:r>
+        <w:rPr>
+          <w:rStyle w:val="CodeChar"/>
+        </w:rPr>
+        <w:t>built</w:t>
+      </w:r>
+      <w:proofErr w:type="spellEnd"/>
+      <w:r>
+        <w:t xml:space="preserve"> Nachricht.</w:t>
+      </w:r>
+      <w:r>
+        <w:t xml:space="preserve"> Weitere Informationen zum </w:t>
+      </w:r>
+      <w:proofErr w:type="spellStart"/>
+      <w:r>
+        <w:t>Build</w:t>
+      </w:r>
+      <w:proofErr w:type="spellEnd"/>
+      <w:r>
+        <w:t xml:space="preserve">-Prozess und zum </w:t>
+      </w:r>
+      <w:proofErr w:type="spellStart"/>
+      <w:r>
+        <w:rPr>
+          <w:rStyle w:val="CodeChar"/>
+        </w:rPr>
+        <w:t>build</w:t>
+      </w:r>
+      <w:proofErr w:type="spellEnd"/>
+      <w:r>
+        <w:t xml:space="preserve"> Kommando finden sich in der Docker API</w:t>
+      </w:r>
+      <w:r>
+        <w:rPr>
+          <w:rStyle w:val="FootnoteReference"/>
+        </w:rPr>
+        <w:footnoteReference w:id="9"/>
+      </w:r>
+      <w:r>
+        <w:t>.</w:t>
       </w:r>
     </w:p>
     <w:tbl>
@@ -1367,21 +1497,7 @@
               <w:rPr>
                 <w:lang w:val="en-US"/>
               </w:rPr>
-              <w:t xml:space="preserve"> run -t -</w:t>
-            </w:r>
-            <w:proofErr w:type="spellStart"/>
-            <w:r>
-              <w:rPr>
-                <w:lang w:val="en-US"/>
-              </w:rPr>
-              <w:t>i</w:t>
-            </w:r>
-            <w:proofErr w:type="spellEnd"/>
-            <w:r>
-              <w:rPr>
-                <w:lang w:val="en-US"/>
-              </w:rPr>
-              <w:t xml:space="preserve"> centos:7 ./bin/bash</w:t>
+              <w:t xml:space="preserve"> run -t centos:7 </w:t>
             </w:r>
           </w:p>
         </w:tc>
@@ -1422,6 +1538,113 @@
       <w:proofErr w:type="spellEnd"/>
       <w:r>
         <w:t xml:space="preserve"> im Container</w:t>
+      </w:r>
+    </w:p>
+    <w:p>
+      <w:r>
+        <w:t xml:space="preserve">Code 5 zeigt die eine </w:t>
+      </w:r>
+      <w:proofErr w:type="spellStart"/>
+      <w:r>
+        <w:rPr>
+          <w:rStyle w:val="CodeChar"/>
+        </w:rPr>
+        <w:t>run</w:t>
+      </w:r>
+      <w:proofErr w:type="spellEnd"/>
+      <w:r>
+        <w:t xml:space="preserve"> Instruktion. Diese Instruktion startet das Image mit dem Namen centos:7. Wie in Code 3 zu sehen ist, wurde unser </w:t>
+      </w:r>
+      <w:proofErr w:type="spellStart"/>
+      <w:r>
+        <w:t>CentOS</w:t>
+      </w:r>
+      <w:proofErr w:type="spellEnd"/>
+      <w:r>
+        <w:t xml:space="preserve"> </w:t>
+      </w:r>
+      <w:proofErr w:type="spellStart"/>
+      <w:r>
+        <w:t>image</w:t>
+      </w:r>
+      <w:proofErr w:type="spellEnd"/>
+      <w:r>
+        <w:t xml:space="preserve"> „centos:7“ benannt. </w:t>
+      </w:r>
+    </w:p>
+    <w:p>
+      <w:r>
+        <w:t xml:space="preserve">Der </w:t>
+      </w:r>
+      <w:r>
+        <w:rPr>
+          <w:rStyle w:val="CodeChar"/>
+        </w:rPr>
+        <w:t>–</w:t>
+      </w:r>
+      <w:r>
+        <w:rPr>
+          <w:rStyle w:val="CodeChar"/>
+        </w:rPr>
+        <w:t>t</w:t>
+      </w:r>
+      <w:r>
+        <w:rPr>
+          <w:rStyle w:val="CodeChar"/>
+        </w:rPr>
+        <w:t xml:space="preserve"> </w:t>
+      </w:r>
+      <w:proofErr w:type="spellStart"/>
+      <w:r>
+        <w:t>Flag</w:t>
+      </w:r>
+      <w:proofErr w:type="spellEnd"/>
+      <w:r>
+        <w:t xml:space="preserve"> sorgt dafür, dass unser Container erwartungsgemäß in unserem durch den </w:t>
+      </w:r>
+      <w:r>
+        <w:rPr>
+          <w:rStyle w:val="CodeChar"/>
+        </w:rPr>
+        <w:t>CMD</w:t>
+      </w:r>
+      <w:r>
+        <w:rPr>
+          <w:rStyle w:val="CodeChar"/>
+        </w:rPr>
+        <w:t xml:space="preserve"> </w:t>
+      </w:r>
+      <w:r>
+        <w:t>referenzierten Einstiegspunkt</w:t>
+      </w:r>
+      <w:r>
+        <w:t xml:space="preserve"> im Vordergrund</w:t>
+      </w:r>
+      <w:r>
+        <w:t xml:space="preserve"> startet.</w:t>
+      </w:r>
+      <w:r>
+        <w:t xml:space="preserve"> Der interessierte Leser kann für weitere Informationen zum </w:t>
+      </w:r>
+      <w:proofErr w:type="spellStart"/>
+      <w:r>
+        <w:rPr>
+          <w:rStyle w:val="CodeChar"/>
+        </w:rPr>
+        <w:t>run</w:t>
+      </w:r>
+      <w:proofErr w:type="spellEnd"/>
+      <w:r>
+        <w:t xml:space="preserve"> Kommando die Docker API nachschlagen</w:t>
+      </w:r>
+      <w:r>
+        <w:rPr>
+          <w:rStyle w:val="FootnoteReference"/>
+        </w:rPr>
+        <w:footnoteReference w:id="10"/>
+      </w:r>
+      <w:r>
+        <w:t>.</w:t>
       </w:r>
     </w:p>
     <w:tbl>
@@ -1504,7 +1727,7 @@
                 <w:b/>
                 <w:color w:val="FFFFFF" w:themeColor="background1"/>
               </w:rPr>
-              <w:t>Außerhalb des Container</w:t>
+              <w:t>Host OS</w:t>
             </w:r>
           </w:p>
         </w:tc>
@@ -1982,7 +2205,6 @@
           </w:tcPr>
           <w:p>
             <w:r>
-              <w:lastRenderedPageBreak/>
               <w:t>Distribution</w:t>
             </w:r>
           </w:p>
@@ -2113,6 +2335,7 @@
           </w:tcPr>
           <w:p>
             <w:pPr>
+              <w:keepNext/>
               <w:jc w:val="center"/>
             </w:pPr>
             <w:r>
@@ -2124,10 +2347,304 @@
     </w:tbl>
     <w:p>
       <w:pPr>
+        <w:pStyle w:val="Caption"/>
+      </w:pPr>
+      <w:r>
+        <w:t xml:space="preserve">Tabelle </w:t>
+      </w:r>
+      <w:r>
+        <w:fldChar w:fldCharType="begin"/>
+      </w:r>
+      <w:r>
+        <w:instrText xml:space="preserve"> SEQ Tabelle \* ARABIC </w:instrText>
+      </w:r>
+      <w:r>
+        <w:fldChar w:fldCharType="separate"/>
+      </w:r>
+      <w:r>
+        <w:rPr>
+          <w:noProof/>
+        </w:rPr>
+        <w:t>2</w:t>
+      </w:r>
+      <w:r>
+        <w:fldChar w:fldCharType="end"/>
+      </w:r>
+      <w:r>
+        <w:t>: Vergleichende Gegenüberstellung von Container und Host OS</w:t>
+      </w:r>
+    </w:p>
+    <w:p>
+      <w:r>
+        <w:t xml:space="preserve">In Tabelle 2 sieht man die Ergebnisse unseres Vergleiches von Container mit Host OS. Durch das Kommando </w:t>
+      </w:r>
+      <w:proofErr w:type="spellStart"/>
+      <w:r>
+        <w:rPr>
+          <w:rStyle w:val="CodeChar"/>
+        </w:rPr>
+        <w:t>ps</w:t>
+      </w:r>
+      <w:proofErr w:type="spellEnd"/>
+      <w:r>
+        <w:rPr>
+          <w:rStyle w:val="CodeChar"/>
+        </w:rPr>
+        <w:t xml:space="preserve"> </w:t>
+      </w:r>
+      <w:r>
+        <w:rPr>
+          <w:rStyle w:val="CodeChar"/>
+        </w:rPr>
+        <w:t>–</w:t>
+      </w:r>
+      <w:r>
+        <w:rPr>
+          <w:rStyle w:val="CodeChar"/>
+        </w:rPr>
+        <w:t>A</w:t>
+      </w:r>
+      <w:r>
+        <w:rPr>
+          <w:rStyle w:val="CodeChar"/>
+        </w:rPr>
+        <w:t xml:space="preserve"> </w:t>
+      </w:r>
+      <w:r>
+        <w:t xml:space="preserve">wird laut </w:t>
+      </w:r>
+      <w:proofErr w:type="spellStart"/>
+      <w:r>
+        <w:t>Ubuntuusers</w:t>
+      </w:r>
+      <w:proofErr w:type="spellEnd"/>
+      <w:r>
+        <w:t xml:space="preserve"> eine Liste aller Prozesse angezeigt</w:t>
+      </w:r>
+      <w:r>
+        <w:rPr>
+          <w:rStyle w:val="FootnoteReference"/>
+        </w:rPr>
+        <w:footnoteReference w:id="11"/>
+      </w:r>
+      <w:r>
+        <w:t>.</w:t>
+      </w:r>
+    </w:p>
+    <w:p>
+      <w:r>
+        <w:t xml:space="preserve">Man sieht, dass sich auf dem Host OS eine Vielzahl an Prozessen in ihrer Ausführung befinden. Innerhalb des Container </w:t>
+      </w:r>
+      <w:r>
+        <w:t xml:space="preserve">befinden sich genau 2 Prozesse in ihrer Ausführung; einerseits die </w:t>
+      </w:r>
+      <w:proofErr w:type="spellStart"/>
+      <w:r>
+        <w:t>Bash</w:t>
+      </w:r>
+      <w:proofErr w:type="spellEnd"/>
+      <w:r>
+        <w:t xml:space="preserve">, wie wir sie im </w:t>
+      </w:r>
+      <w:proofErr w:type="spellStart"/>
+      <w:r>
+        <w:t>Dockerfile</w:t>
+      </w:r>
+      <w:proofErr w:type="spellEnd"/>
+      <w:r>
+        <w:t xml:space="preserve"> unter dem </w:t>
+      </w:r>
+      <w:r>
+        <w:rPr>
+          <w:rStyle w:val="CodeChar"/>
+        </w:rPr>
+        <w:t>CMD</w:t>
+      </w:r>
+      <w:r>
+        <w:t xml:space="preserve"> Schlüsselwort definiert haben; andererseits der </w:t>
+      </w:r>
+      <w:proofErr w:type="spellStart"/>
+      <w:r>
+        <w:rPr>
+          <w:rStyle w:val="CodeChar"/>
+        </w:rPr>
+        <w:t>ps</w:t>
+      </w:r>
+      <w:proofErr w:type="spellEnd"/>
+      <w:r>
+        <w:t xml:space="preserve"> Prozess an sich.</w:t>
+      </w:r>
+    </w:p>
+    <w:p>
+      <w:r>
+        <w:t xml:space="preserve">Die Distributionen unterscheiden sich ebenfalls. Lennart </w:t>
+      </w:r>
+      <w:proofErr w:type="spellStart"/>
+      <w:r>
+        <w:t>Poettering</w:t>
+      </w:r>
+      <w:proofErr w:type="spellEnd"/>
+      <w:r>
+        <w:t xml:space="preserve"> schlägt vor,</w:t>
+      </w:r>
+      <w:r>
+        <w:t xml:space="preserve"> die Systeminformationen aus </w:t>
+      </w:r>
+      <w:r>
+        <w:rPr>
+          <w:i/>
+        </w:rPr>
+        <w:t>/</w:t>
+      </w:r>
+      <w:proofErr w:type="spellStart"/>
+      <w:r>
+        <w:rPr>
+          <w:i/>
+        </w:rPr>
+        <w:t>etc</w:t>
+      </w:r>
+      <w:proofErr w:type="spellEnd"/>
+      <w:r>
+        <w:rPr>
+          <w:i/>
+        </w:rPr>
+        <w:t>/*-release</w:t>
+      </w:r>
+      <w:r>
+        <w:t xml:space="preserve"> herauszulesen</w:t>
+      </w:r>
+      <w:r>
+        <w:rPr>
+          <w:rStyle w:val="FootnoteReference"/>
+        </w:rPr>
+        <w:footnoteReference w:id="12"/>
+      </w:r>
+      <w:r>
+        <w:t>, was mit dem in der Tabelle dargestellten Kommando realisiert wird</w:t>
+      </w:r>
+      <w:r>
+        <w:t>.</w:t>
+      </w:r>
+    </w:p>
+    <w:p>
+      <w:r>
+        <w:t xml:space="preserve">Um die Kernelversion zu untersuchen, wird in </w:t>
+      </w:r>
+      <w:proofErr w:type="spellStart"/>
+      <w:r>
+        <w:t>Ubuntuusers</w:t>
+      </w:r>
+      <w:proofErr w:type="spellEnd"/>
+      <w:r>
+        <w:t xml:space="preserve"> vorgeschlagen, den Befehl </w:t>
+      </w:r>
+      <w:proofErr w:type="spellStart"/>
+      <w:r>
+        <w:rPr>
+          <w:rStyle w:val="CodeChar"/>
+        </w:rPr>
+        <w:t>uname</w:t>
+      </w:r>
+      <w:proofErr w:type="spellEnd"/>
+      <w:r>
+        <w:t xml:space="preserve"> zu benutzen. Das </w:t>
+      </w:r>
+      <w:r>
+        <w:rPr>
+          <w:rStyle w:val="CodeChar"/>
+        </w:rPr>
+        <w:t>–r</w:t>
+      </w:r>
+      <w:r>
+        <w:t xml:space="preserve"> </w:t>
+      </w:r>
+      <w:proofErr w:type="spellStart"/>
+      <w:r>
+        <w:t>Flag</w:t>
+      </w:r>
+      <w:proofErr w:type="spellEnd"/>
+      <w:r>
+        <w:t xml:space="preserve"> gibt die </w:t>
+      </w:r>
+      <w:proofErr w:type="spellStart"/>
+      <w:r>
+        <w:t>Release</w:t>
+      </w:r>
+      <w:r>
+        <w:t>nummer</w:t>
+      </w:r>
+      <w:proofErr w:type="spellEnd"/>
+      <w:r>
+        <w:t xml:space="preserve"> aus</w:t>
+      </w:r>
+      <w:r>
+        <w:rPr>
+          <w:rStyle w:val="FootnoteReference"/>
+        </w:rPr>
+        <w:footnoteReference w:id="13"/>
+      </w:r>
+      <w:r>
+        <w:t>.</w:t>
+      </w:r>
+      <w:r>
+        <w:t xml:space="preserve"> Man sieht, dass derselbe Kernel benutzt wird, unabhängig vom tatsächlichen Betriebssystem. </w:t>
+      </w:r>
+    </w:p>
+    <w:p>
+      <w:r>
+        <w:t>Praktisch hat das folgende Auswirkung: Container sind nicht vollkommen portabel, da sie nur auf den Systemen laufen, die denselben Kernel nutzen wie es das Image verlangt.</w:t>
+      </w:r>
+    </w:p>
+    <w:p>
+      <w:pPr>
         <w:pStyle w:val="Heading2"/>
       </w:pPr>
       <w:r>
         <w:t>Grundlegende Containerbefehle</w:t>
+      </w:r>
+    </w:p>
+    <w:p>
+      <w:r>
+        <w:t xml:space="preserve">Die Docker </w:t>
+      </w:r>
+      <w:proofErr w:type="spellStart"/>
+      <w:r>
+        <w:t>Docs</w:t>
+      </w:r>
+      <w:proofErr w:type="spellEnd"/>
+      <w:r>
+        <w:t xml:space="preserve"> sind eine gute Quelle, um sich mit den Basisbefehlen der Container vertraut zu machen. </w:t>
+      </w:r>
+      <w:r>
+        <w:t>In</w:t>
+      </w:r>
+      <w:r>
+        <w:t xml:space="preserve"> </w:t>
+      </w:r>
+      <w:r>
+        <w:t>Tabelle 3</w:t>
+      </w:r>
+      <w:r>
+        <w:t xml:space="preserve"> sieht man eine Auflistung von Befehlen, die in der Aufgabe</w:t>
+      </w:r>
+      <w:r>
+        <w:t>nstellung des Aufgabenblattes</w:t>
+      </w:r>
+      <w:r>
+        <w:t xml:space="preserve"> zu erklären sind.</w:t>
+      </w:r>
+    </w:p>
+    <w:p>
+      <w:pPr>
+        <w:rPr>
+          <w:b/>
+        </w:rPr>
+      </w:pPr>
+      <w:r>
+        <w:rPr>
+          <w:b/>
+        </w:rPr>
+        <w:br w:type="page"/>
       </w:r>
     </w:p>
     <w:tbl>
@@ -2144,9 +2661,22 @@
         <w:tc>
           <w:tcPr>
             <w:tcW w:w="2689" w:type="dxa"/>
+            <w:shd w:val="clear" w:color="auto" w:fill="808285" w:themeFill="text2"/>
           </w:tcPr>
           <w:p>
-            <w:r>
+            <w:pPr>
+              <w:jc w:val="center"/>
+              <w:rPr>
+                <w:b/>
+                <w:color w:val="FFFFFF" w:themeColor="background1"/>
+              </w:rPr>
+            </w:pPr>
+            <w:r>
+              <w:rPr>
+                <w:b/>
+                <w:color w:val="FFFFFF" w:themeColor="background1"/>
+              </w:rPr>
+              <w:lastRenderedPageBreak/>
               <w:t>Docker Befehl</w:t>
             </w:r>
           </w:p>
@@ -2154,13 +2684,23 @@
         <w:tc>
           <w:tcPr>
             <w:tcW w:w="6378" w:type="dxa"/>
+            <w:shd w:val="clear" w:color="auto" w:fill="808285" w:themeFill="text2"/>
           </w:tcPr>
           <w:p>
-            <w:r>
+            <w:pPr>
+              <w:jc w:val="center"/>
+              <w:rPr>
+                <w:b/>
+                <w:color w:val="FFFFFF" w:themeColor="background1"/>
+              </w:rPr>
+            </w:pPr>
+            <w:r>
+              <w:rPr>
+                <w:b/>
+                <w:color w:val="FFFFFF" w:themeColor="background1"/>
+              </w:rPr>
               <w:t>Beschreibung</w:t>
             </w:r>
-            <w:bookmarkStart w:id="0" w:name="_GoBack"/>
-            <w:bookmarkEnd w:id="0"/>
           </w:p>
         </w:tc>
       </w:tr>
@@ -2208,7 +2748,10 @@
           </w:tcPr>
           <w:p>
             <w:r>
-              <w:t xml:space="preserve">Dieser Befehl gibt eine Liste mit den Laufenden Containern aus. Es können optional verschiedene Flags angehängt werden- der </w:t>
+              <w:t>G</w:t>
+            </w:r>
+            <w:r>
+              <w:t xml:space="preserve">ibt eine Liste mit den Laufenden Containern aus. Es können optional verschiedene Flags angehängt werden- der </w:t>
             </w:r>
             <w:r>
               <w:rPr>
@@ -2268,6 +2811,12 @@
             <w:proofErr w:type="spellEnd"/>
             <w:r>
               <w:t xml:space="preserve"> gibt alle verfügbaren Container aus.</w:t>
+            </w:r>
+            <w:r>
+              <w:rPr>
+                <w:rStyle w:val="FootnoteReference"/>
+              </w:rPr>
+              <w:footnoteReference w:id="14"/>
             </w:r>
           </w:p>
         </w:tc>
@@ -2303,7 +2852,42 @@
           <w:tcPr>
             <w:tcW w:w="6378" w:type="dxa"/>
           </w:tcPr>
-          <w:p/>
+          <w:p>
+            <w:r>
+              <w:t>Gibt</w:t>
+            </w:r>
+            <w:r>
+              <w:t xml:space="preserve"> globale Docker</w:t>
+            </w:r>
+            <w:r>
+              <w:t xml:space="preserve"> Informationen</w:t>
+            </w:r>
+            <w:r>
+              <w:t xml:space="preserve"> aus, wie z.B.: Anzahl an Container, Anzahl an Containern in verschiedenen Zuständen, Anzahl an Images, Server Version, </w:t>
+            </w:r>
+            <w:proofErr w:type="spellStart"/>
+            <w:r>
+              <w:t>Betriebssyystem</w:t>
+            </w:r>
+            <w:proofErr w:type="spellEnd"/>
+            <w:r>
+              <w:t xml:space="preserve">, Architektur </w:t>
+            </w:r>
+            <w:proofErr w:type="spellStart"/>
+            <w:r>
+              <w:t>uvm</w:t>
+            </w:r>
+            <w:proofErr w:type="spellEnd"/>
+            <w:r>
+              <w:t>.</w:t>
+            </w:r>
+            <w:r>
+              <w:rPr>
+                <w:rStyle w:val="FootnoteReference"/>
+              </w:rPr>
+              <w:footnoteReference w:id="15"/>
+            </w:r>
+          </w:p>
         </w:tc>
       </w:tr>
       <w:tr>
@@ -2337,7 +2921,17 @@
           <w:tcPr>
             <w:tcW w:w="6378" w:type="dxa"/>
           </w:tcPr>
-          <w:p/>
+          <w:p>
+            <w:r>
+              <w:t>Gibt die laufenden Prozesse eines Containers aus.</w:t>
+            </w:r>
+            <w:r>
+              <w:rPr>
+                <w:rStyle w:val="FootnoteReference"/>
+              </w:rPr>
+              <w:footnoteReference w:id="16"/>
+            </w:r>
+          </w:p>
         </w:tc>
       </w:tr>
       <w:tr>
@@ -2348,9 +2942,6 @@
           <w:p>
             <w:pPr>
               <w:pStyle w:val="Code"/>
-              <w:rPr>
-                <w:lang w:val="en-US"/>
-              </w:rPr>
             </w:pPr>
             <w:proofErr w:type="spellStart"/>
             <w:r>
@@ -2372,24 +2963,12 @@
             <w:r>
               <w:t>co</w:t>
             </w:r>
-            <w:proofErr w:type="spellEnd"/>
-            <w:r>
-              <w:rPr>
-                <w:lang w:val="en-US"/>
-              </w:rPr>
-              <w:t>nt. I</w:t>
-            </w:r>
-            <w:r>
-              <w:rPr>
-                <w:lang w:val="en-US"/>
-              </w:rPr>
-              <w:t>D</w:t>
-            </w:r>
-            <w:r>
-              <w:rPr>
-                <w:lang w:val="en-US"/>
-              </w:rPr>
-              <w:t>&gt;</w:t>
+            <w:r>
+              <w:t>nt</w:t>
+            </w:r>
+            <w:proofErr w:type="spellEnd"/>
+            <w:r>
+              <w:t>. ID&gt;</w:t>
             </w:r>
           </w:p>
         </w:tc>
@@ -2399,41 +2978,2916 @@
           </w:tcPr>
           <w:p>
             <w:pPr>
-              <w:rPr>
-                <w:lang w:val="en-US"/>
-              </w:rPr>
-            </w:pPr>
+              <w:keepNext/>
+            </w:pPr>
+            <w:r>
+              <w:t>Beendet einen Container durch ein Betriebssystemsignal</w:t>
+            </w:r>
+            <w:r>
+              <w:t xml:space="preserve"> (SIGTERM und SIGKILL)</w:t>
+            </w:r>
+            <w:r>
+              <w:t>.</w:t>
+            </w:r>
+            <w:r>
+              <w:rPr>
+                <w:rStyle w:val="FootnoteReference"/>
+                <w:lang w:val="en-US"/>
+              </w:rPr>
+              <w:footnoteReference w:id="17"/>
+            </w:r>
           </w:p>
         </w:tc>
       </w:tr>
     </w:tbl>
     <w:p>
       <w:pPr>
+        <w:pStyle w:val="Caption"/>
+      </w:pPr>
+      <w:r>
+        <w:t xml:space="preserve">Tabelle </w:t>
+      </w:r>
+      <w:r>
+        <w:fldChar w:fldCharType="begin"/>
+      </w:r>
+      <w:r>
+        <w:instrText xml:space="preserve"> SEQ Tabelle \* ARABIC </w:instrText>
+      </w:r>
+      <w:r>
+        <w:fldChar w:fldCharType="separate"/>
+      </w:r>
+      <w:r>
+        <w:rPr>
+          <w:noProof/>
+        </w:rPr>
+        <w:t>3</w:t>
+      </w:r>
+      <w:r>
+        <w:fldChar w:fldCharType="end"/>
+      </w:r>
+      <w:r>
+        <w:t>: Grundlegende Befehlsreferenz</w:t>
+      </w:r>
+    </w:p>
+    <w:p>
+      <w:pPr>
         <w:pStyle w:val="Heading2"/>
-        <w:rPr>
-          <w:lang w:val="en-US"/>
-        </w:rPr>
-      </w:pPr>
-      <w:r>
-        <w:rPr>
-          <w:lang w:val="en-US"/>
-        </w:rPr>
+      </w:pPr>
+      <w:r>
         <w:t>Docker Hub</w:t>
       </w:r>
     </w:p>
     <w:p>
-      <w:pPr>
-        <w:rPr>
-          <w:lang w:val="en-US"/>
-        </w:rPr>
-      </w:pPr>
-    </w:p>
-    <w:p>
-      <w:pPr>
-        <w:rPr>
-          <w:lang w:val="en-US"/>
-        </w:rPr>
-      </w:pPr>
+      <w:r>
+        <w:t xml:space="preserve">Das Docker Hub ist eine Art Image Hosting Plattform, auf der Unternehmen und Teams ihre </w:t>
+      </w:r>
+      <w:r>
+        <w:t xml:space="preserve">Images hosten und dadurch anderen Menschen zur Verfügung stellen </w:t>
+      </w:r>
+      <w:r>
+        <w:t>können</w:t>
+      </w:r>
+      <w:r>
+        <w:t xml:space="preserve">. </w:t>
+      </w:r>
+    </w:p>
+    <w:p>
+      <w:proofErr w:type="gramStart"/>
+      <w:r>
+        <w:t>Das</w:t>
+      </w:r>
+      <w:proofErr w:type="gramEnd"/>
+      <w:r>
+        <w:t xml:space="preserve"> Docker Hub ist aus Nutzersicht kostenlos. Jeder kann sich die Images herunterladen ohne Entgelt aufbringen zu müssen. Für Zusatzfeatures, wie zum Beispiel die Möglichkeit Zugriff auf „sichere“ bzw. „vertrauensvolle“</w:t>
+      </w:r>
+      <w:r>
+        <w:t xml:space="preserve"> Images zu erhalten, muss der Nutzer Entgelt aufbringen</w:t>
+      </w:r>
+      <w:r>
+        <w:rPr>
+          <w:rStyle w:val="FootnoteReference"/>
+        </w:rPr>
+        <w:footnoteReference w:id="18"/>
+      </w:r>
+      <w:r>
+        <w:t>.</w:t>
+      </w:r>
+    </w:p>
+    <w:p>
+      <w:r>
+        <w:t>Beispiele für vorgefertigte Images auf dem Docker Hub sind</w:t>
+      </w:r>
+      <w:r>
+        <w:rPr>
+          <w:rStyle w:val="FootnoteReference"/>
+        </w:rPr>
+        <w:footnoteReference w:id="19"/>
+      </w:r>
+      <w:r>
+        <w:t>:</w:t>
+      </w:r>
+    </w:p>
+    <w:p>
+      <w:pPr>
+        <w:pStyle w:val="ListParagraph"/>
+        <w:numPr>
+          <w:ilvl w:val="0"/>
+          <w:numId w:val="16"/>
+        </w:numPr>
+      </w:pPr>
+      <w:proofErr w:type="spellStart"/>
+      <w:r>
+        <w:t>Busybox</w:t>
+      </w:r>
+      <w:proofErr w:type="spellEnd"/>
+    </w:p>
+    <w:p>
+      <w:pPr>
+        <w:pStyle w:val="ListParagraph"/>
+        <w:numPr>
+          <w:ilvl w:val="0"/>
+          <w:numId w:val="16"/>
+        </w:numPr>
+      </w:pPr>
+      <w:proofErr w:type="spellStart"/>
+      <w:r>
+        <w:t>Nginx</w:t>
+      </w:r>
+      <w:proofErr w:type="spellEnd"/>
+    </w:p>
+    <w:p>
+      <w:pPr>
+        <w:pStyle w:val="ListParagraph"/>
+        <w:numPr>
+          <w:ilvl w:val="0"/>
+          <w:numId w:val="16"/>
+        </w:numPr>
+      </w:pPr>
+      <w:r>
+        <w:t>Ubuntu</w:t>
+      </w:r>
+    </w:p>
+    <w:p>
+      <w:pPr>
+        <w:pStyle w:val="ListParagraph"/>
+        <w:numPr>
+          <w:ilvl w:val="0"/>
+          <w:numId w:val="16"/>
+        </w:numPr>
+      </w:pPr>
+      <w:proofErr w:type="spellStart"/>
+      <w:r>
+        <w:t>Redis</w:t>
+      </w:r>
+      <w:proofErr w:type="spellEnd"/>
+    </w:p>
+    <w:p>
+      <w:pPr>
+        <w:pStyle w:val="ListParagraph"/>
+        <w:numPr>
+          <w:ilvl w:val="0"/>
+          <w:numId w:val="16"/>
+        </w:numPr>
+      </w:pPr>
+      <w:proofErr w:type="spellStart"/>
+      <w:r>
+        <w:t>CouchDB</w:t>
+      </w:r>
+      <w:proofErr w:type="spellEnd"/>
+    </w:p>
+    <w:p>
+      <w:pPr>
+        <w:pStyle w:val="Heading2"/>
+      </w:pPr>
+      <w:r>
+        <w:t>Aufsetzen eines Webservers</w:t>
+      </w:r>
+    </w:p>
+    <w:p>
+      <w:r>
+        <w:t xml:space="preserve">Die Aufgabenstellung besagt, dass der Webserver </w:t>
+      </w:r>
+      <w:proofErr w:type="spellStart"/>
+      <w:r>
+        <w:t>tutum</w:t>
+      </w:r>
+      <w:proofErr w:type="spellEnd"/>
+      <w:r>
+        <w:t>/</w:t>
+      </w:r>
+      <w:proofErr w:type="spellStart"/>
+      <w:r>
+        <w:t>apache-php</w:t>
+      </w:r>
+      <w:proofErr w:type="spellEnd"/>
+      <w:r>
+        <w:t xml:space="preserve"> heruntergeladen werden soll.</w:t>
+      </w:r>
+    </w:p>
+    <w:p>
+      <w:r>
+        <w:t>Im Folgenden werden 2 Methoden gezeigt, wie man einen Webserver „</w:t>
+      </w:r>
+      <w:proofErr w:type="spellStart"/>
+      <w:r>
+        <w:t>downloaded</w:t>
+      </w:r>
+      <w:proofErr w:type="spellEnd"/>
+      <w:r>
+        <w:t>“ und anschließend als Docker Container realisiert.</w:t>
+      </w:r>
+    </w:p>
+    <w:p>
+      <w:pPr>
+        <w:pStyle w:val="Heading3"/>
+      </w:pPr>
+      <w:r>
+        <w:t xml:space="preserve">Ohne </w:t>
+      </w:r>
+      <w:proofErr w:type="spellStart"/>
+      <w:r>
+        <w:t>Dockerfile</w:t>
+      </w:r>
+      <w:proofErr w:type="spellEnd"/>
+      <w:r>
+        <w:t xml:space="preserve"> – Download des Images vom Docker Hub</w:t>
+      </w:r>
+    </w:p>
+    <w:p>
+      <w:r>
+        <w:t xml:space="preserve">Bei der ersten der beiden Möglichkeiten wird kein vorher erstelltes </w:t>
+      </w:r>
+      <w:proofErr w:type="spellStart"/>
+      <w:r>
+        <w:t>Dockerfile</w:t>
+      </w:r>
+      <w:proofErr w:type="spellEnd"/>
+      <w:r>
+        <w:t xml:space="preserve"> mit einem anschließenden </w:t>
+      </w:r>
+      <w:proofErr w:type="spellStart"/>
+      <w:r>
+        <w:t>Build</w:t>
+      </w:r>
+      <w:proofErr w:type="spellEnd"/>
+      <w:r>
+        <w:t xml:space="preserve"> Prozess als Basis für das Image genutzt.</w:t>
+      </w:r>
+    </w:p>
+    <w:p>
+      <w:r>
+        <w:t>Stattdessen wird direkt der folgende Befehl ausgeführt:</w:t>
+      </w:r>
+    </w:p>
+    <w:tbl>
+      <w:tblPr>
+        <w:tblStyle w:val="TableGrid"/>
+        <w:tblW w:w="0" w:type="auto"/>
+        <w:tblLook w:val="04A0" w:firstRow="1" w:lastRow="0" w:firstColumn="1" w:lastColumn="0" w:noHBand="0" w:noVBand="1"/>
+      </w:tblPr>
+      <w:tblGrid>
+        <w:gridCol w:w="9016"/>
+      </w:tblGrid>
+      <w:tr>
+        <w:tc>
+          <w:tcPr>
+            <w:tcW w:w="9016" w:type="dxa"/>
+          </w:tcPr>
+          <w:p>
+            <w:pPr>
+              <w:pStyle w:val="Code"/>
+            </w:pPr>
+            <w:r>
+              <w:t xml:space="preserve">$ </w:t>
+            </w:r>
+            <w:proofErr w:type="spellStart"/>
+            <w:r>
+              <w:t>docker</w:t>
+            </w:r>
+            <w:proofErr w:type="spellEnd"/>
+            <w:r>
+              <w:t xml:space="preserve"> </w:t>
+            </w:r>
+            <w:proofErr w:type="spellStart"/>
+            <w:r>
+              <w:t>run</w:t>
+            </w:r>
+            <w:proofErr w:type="spellEnd"/>
+            <w:r>
+              <w:t xml:space="preserve"> -d -p 9000:80 </w:t>
+            </w:r>
+            <w:proofErr w:type="spellStart"/>
+            <w:r>
+              <w:t>tutum</w:t>
+            </w:r>
+            <w:proofErr w:type="spellEnd"/>
+            <w:r>
+              <w:t>/</w:t>
+            </w:r>
+            <w:proofErr w:type="spellStart"/>
+            <w:r>
+              <w:t>apache-php</w:t>
+            </w:r>
+            <w:proofErr w:type="spellEnd"/>
+          </w:p>
+        </w:tc>
+      </w:tr>
+    </w:tbl>
+    <w:p>
+      <w:pPr>
+        <w:pStyle w:val="Caption"/>
+      </w:pPr>
+      <w:r>
+        <w:t xml:space="preserve">Code </w:t>
+      </w:r>
+      <w:r>
+        <w:fldChar w:fldCharType="begin"/>
+      </w:r>
+      <w:r>
+        <w:instrText xml:space="preserve"> SEQ Code \* ARABIC </w:instrText>
+      </w:r>
+      <w:r>
+        <w:fldChar w:fldCharType="separate"/>
+      </w:r>
+      <w:r>
+        <w:rPr>
+          <w:noProof/>
+        </w:rPr>
+        <w:t>6</w:t>
+      </w:r>
+      <w:r>
+        <w:fldChar w:fldCharType="end"/>
+      </w:r>
+      <w:r>
+        <w:t>: Downloaden eines Images vom Docker Hub</w:t>
+      </w:r>
+    </w:p>
+    <w:p>
+      <w:r>
+        <w:lastRenderedPageBreak/>
+        <w:t xml:space="preserve">Nach dem </w:t>
+      </w:r>
+      <w:proofErr w:type="spellStart"/>
+      <w:r>
+        <w:t>run</w:t>
+      </w:r>
+      <w:proofErr w:type="spellEnd"/>
+      <w:r>
+        <w:t xml:space="preserve"> Befehl befinden sich 2 Flags. </w:t>
+      </w:r>
+      <w:r>
+        <w:t>Der</w:t>
+      </w:r>
+      <w:r>
+        <w:t xml:space="preserve"> </w:t>
+      </w:r>
+      <w:r>
+        <w:rPr>
+          <w:highlight w:val="yellow"/>
+        </w:rPr>
+        <w:t xml:space="preserve">–d </w:t>
+      </w:r>
+      <w:proofErr w:type="spellStart"/>
+      <w:r>
+        <w:rPr>
+          <w:highlight w:val="yellow"/>
+        </w:rPr>
+        <w:t>Flag</w:t>
+      </w:r>
+      <w:proofErr w:type="spellEnd"/>
+      <w:r>
+        <w:t xml:space="preserve"> </w:t>
+      </w:r>
+      <w:r>
+        <w:t xml:space="preserve">koppelt das Containerinterne Terminal vom Host OS Terminal ab, sodass wir weiterhin auf unserem Host OS Eingaben am Terminal vornehmen können. Der </w:t>
+      </w:r>
+      <w:r>
+        <w:rPr>
+          <w:highlight w:val="yellow"/>
+        </w:rPr>
+        <w:t xml:space="preserve">–p </w:t>
+      </w:r>
+      <w:proofErr w:type="spellStart"/>
+      <w:r>
+        <w:rPr>
+          <w:highlight w:val="yellow"/>
+        </w:rPr>
+        <w:t>Flag</w:t>
+      </w:r>
+      <w:proofErr w:type="spellEnd"/>
+      <w:r>
+        <w:t xml:space="preserve"> sorgt dafür, dass wir unseren Webserver an einen Port binden können. Es fällt auf, dass 2 verschieden Ports angegeben müssen, die durch ein Doppelpunkt getrennt sind. Links neben dem Doppelpunkt befindet sich der </w:t>
+      </w:r>
+      <w:r>
+        <w:rPr>
+          <w:highlight w:val="yellow"/>
+        </w:rPr>
+        <w:t>externe Port</w:t>
+      </w:r>
+      <w:r>
+        <w:t xml:space="preserve">, rechts davon befindet sich der </w:t>
+      </w:r>
+      <w:r>
+        <w:rPr>
+          <w:highlight w:val="yellow"/>
+        </w:rPr>
+        <w:t>interne Port</w:t>
+      </w:r>
+      <w:r>
+        <w:t xml:space="preserve"> des Containers.</w:t>
+      </w:r>
+    </w:p>
+    <w:p>
+      <w:r>
+        <w:t xml:space="preserve">Uns wurde Port 9000 durch die zufällige Verteilung der Gruppennamen zugewiesen, weswegen wir diesen nutzen. </w:t>
+      </w:r>
+      <w:r>
+        <w:rPr>
+          <w:highlight w:val="yellow"/>
+        </w:rPr>
+        <w:t>Port 80 wird standardmäßig vom Webserver benutzt</w:t>
+      </w:r>
+      <w:r>
+        <w:t xml:space="preserve"> (wird im Quellcode des Servers festgelegt), weswegen jegliche andere Belegung durch </w:t>
+      </w:r>
+      <w:r>
+        <w:t xml:space="preserve">den </w:t>
+      </w:r>
+      <w:proofErr w:type="spellStart"/>
+      <w:r>
+        <w:t>Maintainer</w:t>
+      </w:r>
+      <w:proofErr w:type="spellEnd"/>
+      <w:r>
+        <w:t xml:space="preserve"> zu Kommunikationsproblemen mit dem Webserver führen würde.</w:t>
+      </w:r>
+    </w:p>
+    <w:p>
+      <w:r>
+        <w:t>Anschließend erscheint der folgende Output durch die Konsole:</w:t>
+      </w:r>
+    </w:p>
+    <w:tbl>
+      <w:tblPr>
+        <w:tblStyle w:val="TableGrid"/>
+        <w:tblW w:w="0" w:type="auto"/>
+        <w:tblLook w:val="04A0" w:firstRow="1" w:lastRow="0" w:firstColumn="1" w:lastColumn="0" w:noHBand="0" w:noVBand="1"/>
+      </w:tblPr>
+      <w:tblGrid>
+        <w:gridCol w:w="9016"/>
+      </w:tblGrid>
+      <w:tr>
+        <w:tc>
+          <w:tcPr>
+            <w:tcW w:w="9016" w:type="dxa"/>
+          </w:tcPr>
+          <w:p>
+            <w:pPr>
+              <w:pStyle w:val="Code"/>
+              <w:rPr>
+                <w:lang w:val="en-US"/>
+              </w:rPr>
+            </w:pPr>
+            <w:r>
+              <w:rPr>
+                <w:lang w:val="en-US"/>
+              </w:rPr>
+              <w:t>Unable to find image '</w:t>
+            </w:r>
+            <w:proofErr w:type="spellStart"/>
+            <w:r>
+              <w:rPr>
+                <w:lang w:val="en-US"/>
+              </w:rPr>
+              <w:t>tutum</w:t>
+            </w:r>
+            <w:proofErr w:type="spellEnd"/>
+            <w:r>
+              <w:rPr>
+                <w:lang w:val="en-US"/>
+              </w:rPr>
+              <w:t>/</w:t>
+            </w:r>
+            <w:proofErr w:type="spellStart"/>
+            <w:r>
+              <w:rPr>
+                <w:lang w:val="en-US"/>
+              </w:rPr>
+              <w:t>apache-php:latest</w:t>
+            </w:r>
+            <w:proofErr w:type="spellEnd"/>
+            <w:r>
+              <w:rPr>
+                <w:lang w:val="en-US"/>
+              </w:rPr>
+              <w:t>' locally</w:t>
+            </w:r>
+          </w:p>
+          <w:p>
+            <w:pPr>
+              <w:pStyle w:val="Code"/>
+              <w:rPr>
+                <w:lang w:val="en-US"/>
+              </w:rPr>
+            </w:pPr>
+            <w:r>
+              <w:rPr>
+                <w:lang w:val="en-US"/>
+              </w:rPr>
+              <w:t xml:space="preserve">latest: Pulling from </w:t>
+            </w:r>
+            <w:proofErr w:type="spellStart"/>
+            <w:r>
+              <w:rPr>
+                <w:lang w:val="en-US"/>
+              </w:rPr>
+              <w:t>tutum</w:t>
+            </w:r>
+            <w:proofErr w:type="spellEnd"/>
+            <w:r>
+              <w:rPr>
+                <w:lang w:val="en-US"/>
+              </w:rPr>
+              <w:t>/apache-</w:t>
+            </w:r>
+            <w:proofErr w:type="spellStart"/>
+            <w:r>
+              <w:rPr>
+                <w:lang w:val="en-US"/>
+              </w:rPr>
+              <w:t>php</w:t>
+            </w:r>
+            <w:proofErr w:type="spellEnd"/>
+          </w:p>
+          <w:p>
+            <w:pPr>
+              <w:pStyle w:val="Code"/>
+              <w:rPr>
+                <w:lang w:val="en-US"/>
+              </w:rPr>
+            </w:pPr>
+            <w:r>
+              <w:rPr>
+                <w:lang w:val="en-US"/>
+              </w:rPr>
+              <w:t>428b411c28f0: Pull complete</w:t>
+            </w:r>
+          </w:p>
+          <w:p>
+            <w:pPr>
+              <w:pStyle w:val="Code"/>
+              <w:rPr>
+                <w:lang w:val="en-US"/>
+              </w:rPr>
+            </w:pPr>
+            <w:r>
+              <w:rPr>
+                <w:lang w:val="en-US"/>
+              </w:rPr>
+              <w:t>[…]</w:t>
+            </w:r>
+          </w:p>
+          <w:p>
+            <w:pPr>
+              <w:pStyle w:val="Code"/>
+              <w:rPr>
+                <w:lang w:val="en-US"/>
+              </w:rPr>
+            </w:pPr>
+            <w:r>
+              <w:rPr>
+                <w:lang w:val="en-US"/>
+              </w:rPr>
+              <w:t>cdced04212b6: Already exists</w:t>
+            </w:r>
+          </w:p>
+          <w:p>
+            <w:pPr>
+              <w:pStyle w:val="Code"/>
+              <w:rPr>
+                <w:lang w:val="en-US"/>
+              </w:rPr>
+            </w:pPr>
+            <w:r>
+              <w:rPr>
+                <w:lang w:val="en-US"/>
+              </w:rPr>
+              <w:t>Digest: sha256:6d21118f57fd5415638b0744be140c16e40353e2bc06659c8c8ffeadae648cfc</w:t>
+            </w:r>
+          </w:p>
+          <w:p>
+            <w:pPr>
+              <w:pStyle w:val="Code"/>
+              <w:rPr>
+                <w:lang w:val="en-US"/>
+              </w:rPr>
+            </w:pPr>
+            <w:r>
+              <w:rPr>
+                <w:lang w:val="en-US"/>
+              </w:rPr>
+              <w:t xml:space="preserve">Status: Downloaded newer image for </w:t>
+            </w:r>
+            <w:proofErr w:type="spellStart"/>
+            <w:r>
+              <w:rPr>
+                <w:lang w:val="en-US"/>
+              </w:rPr>
+              <w:t>tutum</w:t>
+            </w:r>
+            <w:proofErr w:type="spellEnd"/>
+            <w:r>
+              <w:rPr>
+                <w:lang w:val="en-US"/>
+              </w:rPr>
+              <w:t>/</w:t>
+            </w:r>
+            <w:proofErr w:type="spellStart"/>
+            <w:r>
+              <w:rPr>
+                <w:lang w:val="en-US"/>
+              </w:rPr>
+              <w:t>apache-php:latest</w:t>
+            </w:r>
+            <w:proofErr w:type="spellEnd"/>
+          </w:p>
+          <w:p>
+            <w:pPr>
+              <w:pStyle w:val="Code"/>
+              <w:keepNext/>
+            </w:pPr>
+            <w:r>
+              <w:t>510a50d510d75c382f3cc7848b1df98ab2f1f81461ed633a5f1317606b8c75d4</w:t>
+            </w:r>
+          </w:p>
+        </w:tc>
+      </w:tr>
+    </w:tbl>
+    <w:p>
+      <w:pPr>
+        <w:pStyle w:val="Caption"/>
+      </w:pPr>
+      <w:r>
+        <w:t xml:space="preserve">Code </w:t>
+      </w:r>
+      <w:r>
+        <w:fldChar w:fldCharType="begin"/>
+      </w:r>
+      <w:r>
+        <w:instrText xml:space="preserve"> SEQ Code \* ARABIC </w:instrText>
+      </w:r>
+      <w:r>
+        <w:fldChar w:fldCharType="separate"/>
+      </w:r>
+      <w:r>
+        <w:rPr>
+          <w:noProof/>
+        </w:rPr>
+        <w:t>7</w:t>
+      </w:r>
+      <w:r>
+        <w:fldChar w:fldCharType="end"/>
+      </w:r>
+      <w:r>
+        <w:t>: Output beim Download</w:t>
+      </w:r>
+      <w:r>
+        <w:t xml:space="preserve"> eines Images</w:t>
+      </w:r>
+      <w:r>
+        <w:t xml:space="preserve"> vom Docker Hub</w:t>
+      </w:r>
+    </w:p>
+    <w:p>
+      <w:r>
+        <w:t>Wie man sieht, wird zunächst lokal nach einem Image mit dem Namen „</w:t>
+      </w:r>
+      <w:proofErr w:type="spellStart"/>
+      <w:r>
+        <w:t>tutum</w:t>
+      </w:r>
+      <w:proofErr w:type="spellEnd"/>
+      <w:r>
+        <w:t>/</w:t>
+      </w:r>
+      <w:proofErr w:type="spellStart"/>
+      <w:r>
+        <w:t>apache-php:latest</w:t>
+      </w:r>
+      <w:proofErr w:type="spellEnd"/>
+      <w:r>
+        <w:t xml:space="preserve">“ gesucht. Da dieses nicht gefunden wird, beginnt die Docker Engine auf dem Docker Hub nach einem </w:t>
+      </w:r>
+      <w:r>
+        <w:t>gleichnamigen</w:t>
+      </w:r>
+      <w:r>
+        <w:t xml:space="preserve"> Image zu suchen. Dies war in diesem Beispiel erfolgreich, sodass der Download des Images erfolgreich abgeschlossen werden konnte.</w:t>
+      </w:r>
+    </w:p>
+    <w:p>
+      <w:r>
+        <w:t xml:space="preserve">Anschließend validieren wir das Ergebnis durch </w:t>
+      </w:r>
+      <w:r>
+        <w:t>den Befehl</w:t>
+      </w:r>
+    </w:p>
+    <w:tbl>
+      <w:tblPr>
+        <w:tblStyle w:val="TableGrid"/>
+        <w:tblW w:w="0" w:type="auto"/>
+        <w:tblLook w:val="04A0" w:firstRow="1" w:lastRow="0" w:firstColumn="1" w:lastColumn="0" w:noHBand="0" w:noVBand="1"/>
+      </w:tblPr>
+      <w:tblGrid>
+        <w:gridCol w:w="9016"/>
+      </w:tblGrid>
+      <w:tr>
+        <w:tc>
+          <w:tcPr>
+            <w:tcW w:w="9016" w:type="dxa"/>
+          </w:tcPr>
+          <w:p>
+            <w:pPr>
+              <w:pStyle w:val="Code"/>
+              <w:keepNext/>
+            </w:pPr>
+            <w:r>
+              <w:t>$</w:t>
+            </w:r>
+            <w:proofErr w:type="spellStart"/>
+            <w:r>
+              <w:t>curl</w:t>
+            </w:r>
+            <w:proofErr w:type="spellEnd"/>
+            <w:r>
+              <w:t xml:space="preserve"> http://localhost:9000</w:t>
+            </w:r>
+          </w:p>
+        </w:tc>
+      </w:tr>
+    </w:tbl>
+    <w:p>
+      <w:pPr>
+        <w:pStyle w:val="Caption"/>
+      </w:pPr>
+      <w:r>
+        <w:t xml:space="preserve">Code </w:t>
+      </w:r>
+      <w:r>
+        <w:fldChar w:fldCharType="begin"/>
+      </w:r>
+      <w:r>
+        <w:instrText xml:space="preserve"> SEQ Code \* ARABIC </w:instrText>
+      </w:r>
+      <w:r>
+        <w:fldChar w:fldCharType="separate"/>
+      </w:r>
+      <w:r>
+        <w:rPr>
+          <w:noProof/>
+        </w:rPr>
+        <w:t>8</w:t>
+      </w:r>
+      <w:r>
+        <w:fldChar w:fldCharType="end"/>
+      </w:r>
+      <w:r>
+        <w:t>: Validierung der Funktion des Webservers</w:t>
+      </w:r>
+    </w:p>
+    <w:p>
+      <w:r>
+        <w:t>Welches uns den Output des PHP Skriptes, welches auf Serverseite (innerhalb des Containers) ausgeführt wird, ausgibt:</w:t>
+      </w:r>
+    </w:p>
+    <w:tbl>
+      <w:tblPr>
+        <w:tblStyle w:val="TableGrid"/>
+        <w:tblW w:w="0" w:type="auto"/>
+        <w:tblLook w:val="04A0" w:firstRow="1" w:lastRow="0" w:firstColumn="1" w:lastColumn="0" w:noHBand="0" w:noVBand="1"/>
+      </w:tblPr>
+      <w:tblGrid>
+        <w:gridCol w:w="9016"/>
+      </w:tblGrid>
+      <w:tr>
+        <w:tc>
+          <w:tcPr>
+            <w:tcW w:w="9016" w:type="dxa"/>
+          </w:tcPr>
+          <w:p>
+            <w:pPr>
+              <w:pStyle w:val="Code"/>
+              <w:jc w:val="left"/>
+              <w:rPr>
+                <w:lang w:val="en-US"/>
+              </w:rPr>
+            </w:pPr>
+            <w:r>
+              <w:rPr>
+                <w:lang w:val="en-US"/>
+              </w:rPr>
+              <w:t>&lt;html&gt;</w:t>
+            </w:r>
+          </w:p>
+          <w:p>
+            <w:pPr>
+              <w:pStyle w:val="Code"/>
+              <w:jc w:val="left"/>
+              <w:rPr>
+                <w:lang w:val="en-US"/>
+              </w:rPr>
+            </w:pPr>
+            <w:r>
+              <w:rPr>
+                <w:lang w:val="en-US"/>
+              </w:rPr>
+              <w:t>&lt;head&gt;</w:t>
+            </w:r>
+          </w:p>
+          <w:p>
+            <w:pPr>
+              <w:pStyle w:val="Code"/>
+              <w:jc w:val="left"/>
+              <w:rPr>
+                <w:lang w:val="en-US"/>
+              </w:rPr>
+            </w:pPr>
+            <w:r>
+              <w:rPr>
+                <w:lang w:val="en-US"/>
+              </w:rPr>
+              <w:t xml:space="preserve">        &lt;title&gt;Hello world!&lt;/title&gt;</w:t>
+            </w:r>
+          </w:p>
+          <w:p>
+            <w:pPr>
+              <w:pStyle w:val="Code"/>
+              <w:jc w:val="left"/>
+              <w:rPr>
+                <w:lang w:val="en-US"/>
+              </w:rPr>
+            </w:pPr>
+            <w:r>
+              <w:rPr>
+                <w:lang w:val="en-US"/>
+              </w:rPr>
+              <w:t xml:space="preserve">        &lt;link </w:t>
+            </w:r>
+            <w:proofErr w:type="spellStart"/>
+            <w:r>
+              <w:rPr>
+                <w:lang w:val="en-US"/>
+              </w:rPr>
+              <w:t>href</w:t>
+            </w:r>
+            <w:proofErr w:type="spellEnd"/>
+            <w:r>
+              <w:rPr>
+                <w:lang w:val="en-US"/>
+              </w:rPr>
+              <w:t>='http://fonts.googleapis.com/</w:t>
+            </w:r>
+            <w:proofErr w:type="spellStart"/>
+            <w:r>
+              <w:rPr>
+                <w:lang w:val="en-US"/>
+              </w:rPr>
+              <w:t>css?family</w:t>
+            </w:r>
+            <w:proofErr w:type="spellEnd"/>
+            <w:r>
+              <w:rPr>
+                <w:lang w:val="en-US"/>
+              </w:rPr>
+              <w:t xml:space="preserve">=Open+Sans:400,700' </w:t>
+            </w:r>
+            <w:proofErr w:type="spellStart"/>
+            <w:r>
+              <w:rPr>
+                <w:lang w:val="en-US"/>
+              </w:rPr>
+              <w:t>rel</w:t>
+            </w:r>
+            <w:proofErr w:type="spellEnd"/>
+            <w:r>
+              <w:rPr>
+                <w:lang w:val="en-US"/>
+              </w:rPr>
+              <w:t>='stylesheet' type='text/</w:t>
+            </w:r>
+            <w:proofErr w:type="spellStart"/>
+            <w:r>
+              <w:rPr>
+                <w:lang w:val="en-US"/>
+              </w:rPr>
+              <w:t>css</w:t>
+            </w:r>
+            <w:proofErr w:type="spellEnd"/>
+            <w:r>
+              <w:rPr>
+                <w:lang w:val="en-US"/>
+              </w:rPr>
+              <w:t>'&gt;</w:t>
+            </w:r>
+          </w:p>
+          <w:p>
+            <w:pPr>
+              <w:pStyle w:val="Code"/>
+              <w:jc w:val="left"/>
+              <w:rPr>
+                <w:lang w:val="en-US"/>
+              </w:rPr>
+            </w:pPr>
+            <w:r>
+              <w:rPr>
+                <w:lang w:val="en-US"/>
+              </w:rPr>
+              <w:t xml:space="preserve">        &lt;style&gt;</w:t>
+            </w:r>
+          </w:p>
+          <w:p>
+            <w:pPr>
+              <w:pStyle w:val="Code"/>
+              <w:jc w:val="left"/>
+              <w:rPr>
+                <w:lang w:val="en-US"/>
+              </w:rPr>
+            </w:pPr>
+            <w:r>
+              <w:rPr>
+                <w:lang w:val="en-US"/>
+              </w:rPr>
+              <w:t xml:space="preserve">        body {</w:t>
+            </w:r>
+          </w:p>
+          <w:p>
+            <w:pPr>
+              <w:pStyle w:val="Code"/>
+              <w:jc w:val="left"/>
+              <w:rPr>
+                <w:lang w:val="en-US"/>
+              </w:rPr>
+            </w:pPr>
+            <w:r>
+              <w:rPr>
+                <w:lang w:val="en-US"/>
+              </w:rPr>
+              <w:t xml:space="preserve">                background-color: white;</w:t>
+            </w:r>
+          </w:p>
+          <w:p>
+            <w:pPr>
+              <w:pStyle w:val="Code"/>
+              <w:jc w:val="left"/>
+              <w:rPr>
+                <w:lang w:val="en-US"/>
+              </w:rPr>
+            </w:pPr>
+            <w:r>
+              <w:rPr>
+                <w:lang w:val="en-US"/>
+              </w:rPr>
+              <w:t xml:space="preserve">                text-align: center;</w:t>
+            </w:r>
+          </w:p>
+          <w:p>
+            <w:pPr>
+              <w:pStyle w:val="Code"/>
+              <w:jc w:val="left"/>
+              <w:rPr>
+                <w:lang w:val="en-US"/>
+              </w:rPr>
+            </w:pPr>
+            <w:r>
+              <w:rPr>
+                <w:lang w:val="en-US"/>
+              </w:rPr>
+              <w:t xml:space="preserve">                padding: 50px;</w:t>
+            </w:r>
+          </w:p>
+          <w:p>
+            <w:pPr>
+              <w:pStyle w:val="Code"/>
+              <w:jc w:val="left"/>
+              <w:rPr>
+                <w:lang w:val="en-US"/>
+              </w:rPr>
+            </w:pPr>
+            <w:r>
+              <w:rPr>
+                <w:lang w:val="en-US"/>
+              </w:rPr>
+              <w:t xml:space="preserve">                font-family: "Open </w:t>
+            </w:r>
+            <w:proofErr w:type="spellStart"/>
+            <w:r>
+              <w:rPr>
+                <w:lang w:val="en-US"/>
+              </w:rPr>
+              <w:t>Sans","Helvetica</w:t>
+            </w:r>
+            <w:proofErr w:type="spellEnd"/>
+            <w:r>
+              <w:rPr>
+                <w:lang w:val="en-US"/>
+              </w:rPr>
+              <w:t xml:space="preserve"> </w:t>
+            </w:r>
+            <w:proofErr w:type="spellStart"/>
+            <w:r>
+              <w:rPr>
+                <w:lang w:val="en-US"/>
+              </w:rPr>
+              <w:t>Neue</w:t>
+            </w:r>
+            <w:proofErr w:type="spellEnd"/>
+            <w:r>
+              <w:rPr>
+                <w:lang w:val="en-US"/>
+              </w:rPr>
+              <w:t>",</w:t>
+            </w:r>
+            <w:proofErr w:type="spellStart"/>
+            <w:r>
+              <w:rPr>
+                <w:lang w:val="en-US"/>
+              </w:rPr>
+              <w:t>Helvetica,Arial,sans</w:t>
+            </w:r>
+            <w:proofErr w:type="spellEnd"/>
+            <w:r>
+              <w:rPr>
+                <w:lang w:val="en-US"/>
+              </w:rPr>
+              <w:t>-serif;</w:t>
+            </w:r>
+          </w:p>
+          <w:p>
+            <w:pPr>
+              <w:pStyle w:val="Code"/>
+              <w:jc w:val="left"/>
+              <w:rPr>
+                <w:lang w:val="en-US"/>
+              </w:rPr>
+            </w:pPr>
+            <w:r>
+              <w:rPr>
+                <w:lang w:val="en-US"/>
+              </w:rPr>
+              <w:t xml:space="preserve">        }</w:t>
+            </w:r>
+          </w:p>
+          <w:p>
+            <w:pPr>
+              <w:pStyle w:val="Code"/>
+              <w:jc w:val="left"/>
+              <w:rPr>
+                <w:lang w:val="en-US"/>
+              </w:rPr>
+            </w:pPr>
+          </w:p>
+          <w:p>
+            <w:pPr>
+              <w:pStyle w:val="Code"/>
+              <w:jc w:val="left"/>
+              <w:rPr>
+                <w:lang w:val="en-US"/>
+              </w:rPr>
+            </w:pPr>
+            <w:r>
+              <w:rPr>
+                <w:lang w:val="en-US"/>
+              </w:rPr>
+              <w:t xml:space="preserve">        #logo {</w:t>
+            </w:r>
+          </w:p>
+          <w:p>
+            <w:pPr>
+              <w:pStyle w:val="Code"/>
+              <w:jc w:val="left"/>
+              <w:rPr>
+                <w:lang w:val="en-US"/>
+              </w:rPr>
+            </w:pPr>
+            <w:r>
+              <w:rPr>
+                <w:lang w:val="en-US"/>
+              </w:rPr>
+              <w:t xml:space="preserve">                margin-bottom: 40px;</w:t>
+            </w:r>
+          </w:p>
+          <w:p>
+            <w:pPr>
+              <w:pStyle w:val="Code"/>
+              <w:jc w:val="left"/>
+              <w:rPr>
+                <w:lang w:val="en-US"/>
+              </w:rPr>
+            </w:pPr>
+            <w:r>
+              <w:rPr>
+                <w:lang w:val="en-US"/>
+              </w:rPr>
+              <w:t xml:space="preserve">        }</w:t>
+            </w:r>
+          </w:p>
+          <w:p>
+            <w:pPr>
+              <w:pStyle w:val="Code"/>
+              <w:jc w:val="left"/>
+              <w:rPr>
+                <w:lang w:val="en-US"/>
+              </w:rPr>
+            </w:pPr>
+            <w:r>
+              <w:rPr>
+                <w:lang w:val="en-US"/>
+              </w:rPr>
+              <w:t xml:space="preserve">        &lt;/style&gt;</w:t>
+            </w:r>
+          </w:p>
+          <w:p>
+            <w:pPr>
+              <w:pStyle w:val="Code"/>
+              <w:jc w:val="left"/>
+              <w:rPr>
+                <w:lang w:val="en-US"/>
+              </w:rPr>
+            </w:pPr>
+            <w:r>
+              <w:rPr>
+                <w:lang w:val="en-US"/>
+              </w:rPr>
+              <w:t>&lt;/head&gt;</w:t>
+            </w:r>
+          </w:p>
+          <w:p>
+            <w:pPr>
+              <w:pStyle w:val="Code"/>
+              <w:jc w:val="left"/>
+              <w:rPr>
+                <w:lang w:val="en-US"/>
+              </w:rPr>
+            </w:pPr>
+            <w:r>
+              <w:rPr>
+                <w:lang w:val="en-US"/>
+              </w:rPr>
+              <w:t>&lt;body&gt;</w:t>
+            </w:r>
+          </w:p>
+          <w:p>
+            <w:pPr>
+              <w:pStyle w:val="Code"/>
+              <w:jc w:val="left"/>
+              <w:rPr>
+                <w:lang w:val="en-US"/>
+              </w:rPr>
+            </w:pPr>
+            <w:r>
+              <w:rPr>
+                <w:lang w:val="en-US"/>
+              </w:rPr>
+              <w:t xml:space="preserve">        &lt;</w:t>
+            </w:r>
+            <w:proofErr w:type="spellStart"/>
+            <w:r>
+              <w:rPr>
+                <w:lang w:val="en-US"/>
+              </w:rPr>
+              <w:t>img</w:t>
+            </w:r>
+            <w:proofErr w:type="spellEnd"/>
+            <w:r>
+              <w:rPr>
+                <w:lang w:val="en-US"/>
+              </w:rPr>
+              <w:t xml:space="preserve"> id="logo" </w:t>
+            </w:r>
+            <w:proofErr w:type="spellStart"/>
+            <w:r>
+              <w:rPr>
+                <w:lang w:val="en-US"/>
+              </w:rPr>
+              <w:t>src</w:t>
+            </w:r>
+            <w:proofErr w:type="spellEnd"/>
+            <w:r>
+              <w:rPr>
+                <w:lang w:val="en-US"/>
+              </w:rPr>
+              <w:t>="logo.png" /&gt;</w:t>
+            </w:r>
+          </w:p>
+          <w:p>
+            <w:pPr>
+              <w:pStyle w:val="Code"/>
+              <w:jc w:val="left"/>
+              <w:rPr>
+                <w:lang w:val="en-US"/>
+              </w:rPr>
+            </w:pPr>
+            <w:r>
+              <w:rPr>
+                <w:lang w:val="en-US"/>
+              </w:rPr>
+              <w:lastRenderedPageBreak/>
+              <w:t xml:space="preserve">        &lt;h1&gt;Hello world!&lt;/h1&gt;</w:t>
+            </w:r>
+          </w:p>
+          <w:p>
+            <w:pPr>
+              <w:pStyle w:val="Code"/>
+              <w:jc w:val="left"/>
+              <w:rPr>
+                <w:lang w:val="en-US"/>
+              </w:rPr>
+            </w:pPr>
+            <w:r>
+              <w:rPr>
+                <w:lang w:val="en-US"/>
+              </w:rPr>
+              <w:t xml:space="preserve">        &lt;h3&gt;My hostname is 510a50d510d7&lt;/h3&gt;    &lt;/body&gt;</w:t>
+            </w:r>
+          </w:p>
+          <w:p>
+            <w:pPr>
+              <w:pStyle w:val="Code"/>
+              <w:jc w:val="left"/>
+            </w:pPr>
+            <w:r>
+              <w:t>&lt;/</w:t>
+            </w:r>
+            <w:proofErr w:type="spellStart"/>
+            <w:r>
+              <w:t>html</w:t>
+            </w:r>
+            <w:proofErr w:type="spellEnd"/>
+            <w:r>
+              <w:t>&gt;</w:t>
+            </w:r>
+          </w:p>
+        </w:tc>
+      </w:tr>
+    </w:tbl>
+    <w:p>
+      <w:pPr>
+        <w:pStyle w:val="Caption"/>
+      </w:pPr>
+      <w:r>
+        <w:lastRenderedPageBreak/>
+        <w:t xml:space="preserve">Code </w:t>
+      </w:r>
+      <w:r>
+        <w:fldChar w:fldCharType="begin"/>
+      </w:r>
+      <w:r>
+        <w:instrText xml:space="preserve"> SEQ Code \* ARABIC </w:instrText>
+      </w:r>
+      <w:r>
+        <w:fldChar w:fldCharType="separate"/>
+      </w:r>
+      <w:r>
+        <w:rPr>
+          <w:noProof/>
+        </w:rPr>
+        <w:t>9</w:t>
+      </w:r>
+      <w:r>
+        <w:fldChar w:fldCharType="end"/>
+      </w:r>
+      <w:r>
+        <w:t>: Output nach erfolgreicher Validierung des Webservers</w:t>
+      </w:r>
+    </w:p>
+    <w:p>
+      <w:pPr>
+        <w:pStyle w:val="Heading3"/>
+      </w:pPr>
+      <w:r>
+        <w:t xml:space="preserve">Manueller </w:t>
+      </w:r>
+      <w:proofErr w:type="spellStart"/>
+      <w:r>
+        <w:t>Build</w:t>
+      </w:r>
+      <w:proofErr w:type="spellEnd"/>
+      <w:r>
+        <w:t xml:space="preserve"> Prozess mit </w:t>
+      </w:r>
+      <w:r>
+        <w:t xml:space="preserve">automatischem </w:t>
+      </w:r>
+      <w:r>
+        <w:t>Download aller benötigten Files</w:t>
+      </w:r>
+    </w:p>
+    <w:p>
+      <w:r>
+        <w:t xml:space="preserve">Bei dieser Methode wird nicht das gesamte Image heruntergeladen. Stattdessen werden ausgehend vom </w:t>
+      </w:r>
+      <w:proofErr w:type="spellStart"/>
+      <w:r>
+        <w:t>Dockerfile</w:t>
+      </w:r>
+      <w:proofErr w:type="spellEnd"/>
+      <w:r>
+        <w:t xml:space="preserve"> alle nötigen</w:t>
+      </w:r>
+      <w:r>
+        <w:t>, einzelnen</w:t>
+      </w:r>
+      <w:r>
+        <w:t xml:space="preserve"> </w:t>
+      </w:r>
+      <w:r>
+        <w:t>Files als Pakete heruntergeladen und anschließend zu einem Image assembliert.</w:t>
+      </w:r>
+    </w:p>
+    <w:p>
+      <w:r>
+        <w:t>Da es sich beim Webserver von Apache um ein komplexeres Softwareprodukt handelt, benötigt man mehrere</w:t>
+      </w:r>
+      <w:r>
+        <w:t xml:space="preserve"> zusätzliche</w:t>
+      </w:r>
+      <w:r>
+        <w:t xml:space="preserve"> Dateien</w:t>
+      </w:r>
+      <w:r>
+        <w:t xml:space="preserve"> &amp; Ordner</w:t>
+      </w:r>
+      <w:r>
+        <w:t xml:space="preserve">, die man vom </w:t>
+      </w:r>
+      <w:proofErr w:type="spellStart"/>
+      <w:r>
+        <w:t>Git</w:t>
+      </w:r>
+      <w:proofErr w:type="spellEnd"/>
+      <w:r>
+        <w:t xml:space="preserve"> Hub Rep</w:t>
+      </w:r>
+      <w:r>
+        <w:t>ository von Apache herunterladen</w:t>
+      </w:r>
+      <w:r>
+        <w:t xml:space="preserve"> kann</w:t>
+      </w:r>
+      <w:r>
+        <w:rPr>
+          <w:rStyle w:val="FootnoteReference"/>
+        </w:rPr>
+        <w:footnoteReference w:id="20"/>
+      </w:r>
+      <w:r>
+        <w:t>:</w:t>
+      </w:r>
+    </w:p>
+    <w:p>
+      <w:pPr>
+        <w:pStyle w:val="ListParagraph"/>
+        <w:numPr>
+          <w:ilvl w:val="0"/>
+          <w:numId w:val="17"/>
+        </w:numPr>
+      </w:pPr>
+      <w:proofErr w:type="spellStart"/>
+      <w:r>
+        <w:t>makefile</w:t>
+      </w:r>
+      <w:proofErr w:type="spellEnd"/>
+    </w:p>
+    <w:p>
+      <w:pPr>
+        <w:pStyle w:val="ListParagraph"/>
+        <w:numPr>
+          <w:ilvl w:val="0"/>
+          <w:numId w:val="17"/>
+        </w:numPr>
+      </w:pPr>
+      <w:r>
+        <w:t>run.sh</w:t>
+      </w:r>
+    </w:p>
+    <w:p>
+      <w:pPr>
+        <w:pStyle w:val="ListParagraph"/>
+        <w:numPr>
+          <w:ilvl w:val="0"/>
+          <w:numId w:val="17"/>
+        </w:numPr>
+        <w:rPr>
+          <w:i/>
+        </w:rPr>
+      </w:pPr>
+      <w:proofErr w:type="spellStart"/>
+      <w:r>
+        <w:rPr>
+          <w:i/>
+        </w:rPr>
+        <w:t>samples</w:t>
+      </w:r>
+      <w:proofErr w:type="spellEnd"/>
+      <w:r>
+        <w:rPr>
+          <w:i/>
+        </w:rPr>
+        <w:t>/</w:t>
+      </w:r>
+    </w:p>
+    <w:p>
+      <w:r>
+        <w:t xml:space="preserve">Das </w:t>
+      </w:r>
+      <w:proofErr w:type="spellStart"/>
+      <w:r>
+        <w:t>Dockerfile</w:t>
+      </w:r>
+      <w:proofErr w:type="spellEnd"/>
+      <w:r>
+        <w:t xml:space="preserve"> besitzt folgenden Inhalt:</w:t>
+      </w:r>
+    </w:p>
+    <w:tbl>
+      <w:tblPr>
+        <w:tblStyle w:val="TableGrid"/>
+        <w:tblW w:w="0" w:type="auto"/>
+        <w:tblLook w:val="04A0" w:firstRow="1" w:lastRow="0" w:firstColumn="1" w:lastColumn="0" w:noHBand="0" w:noVBand="1"/>
+      </w:tblPr>
+      <w:tblGrid>
+        <w:gridCol w:w="9016"/>
+      </w:tblGrid>
+      <w:tr>
+        <w:tc>
+          <w:tcPr>
+            <w:tcW w:w="9016" w:type="dxa"/>
+          </w:tcPr>
+          <w:p>
+            <w:pPr>
+              <w:pStyle w:val="Code"/>
+              <w:rPr>
+                <w:lang w:val="en-US"/>
+              </w:rPr>
+            </w:pPr>
+            <w:r>
+              <w:rPr>
+                <w:lang w:val="en-US"/>
+              </w:rPr>
+              <w:t xml:space="preserve">FROM </w:t>
+            </w:r>
+            <w:proofErr w:type="spellStart"/>
+            <w:r>
+              <w:rPr>
+                <w:lang w:val="en-US"/>
+              </w:rPr>
+              <w:t>ubuntu:trusty</w:t>
+            </w:r>
+            <w:proofErr w:type="spellEnd"/>
+          </w:p>
+          <w:p>
+            <w:pPr>
+              <w:pStyle w:val="Code"/>
+              <w:rPr>
+                <w:lang w:val="en-US"/>
+              </w:rPr>
+            </w:pPr>
+            <w:r>
+              <w:rPr>
+                <w:lang w:val="en-US"/>
+              </w:rPr>
+              <w:t>MAINTAINER Fernando Mayo &lt;fernando@tutum.co&gt;</w:t>
+            </w:r>
+          </w:p>
+          <w:p>
+            <w:pPr>
+              <w:pStyle w:val="Code"/>
+              <w:rPr>
+                <w:lang w:val="en-US"/>
+              </w:rPr>
+            </w:pPr>
+            <w:r>
+              <w:rPr>
+                <w:lang w:val="en-US"/>
+              </w:rPr>
+              <w:t>RUN apt-get update &amp;&amp; \</w:t>
+            </w:r>
+          </w:p>
+          <w:p>
+            <w:pPr>
+              <w:pStyle w:val="Code"/>
+              <w:rPr>
+                <w:lang w:val="en-US"/>
+              </w:rPr>
+            </w:pPr>
+            <w:r>
+              <w:rPr>
+                <w:lang w:val="en-US"/>
+              </w:rPr>
+              <w:t xml:space="preserve">    DEBIAN_FRONTEND=</w:t>
+            </w:r>
+            <w:proofErr w:type="spellStart"/>
+            <w:r>
+              <w:rPr>
+                <w:lang w:val="en-US"/>
+              </w:rPr>
+              <w:t>noninteractive</w:t>
+            </w:r>
+            <w:proofErr w:type="spellEnd"/>
+            <w:r>
+              <w:rPr>
+                <w:lang w:val="en-US"/>
+              </w:rPr>
+              <w:t xml:space="preserve"> apt-get -</w:t>
+            </w:r>
+            <w:proofErr w:type="spellStart"/>
+            <w:r>
+              <w:rPr>
+                <w:lang w:val="en-US"/>
+              </w:rPr>
+              <w:t>yq</w:t>
+            </w:r>
+            <w:proofErr w:type="spellEnd"/>
+            <w:r>
+              <w:rPr>
+                <w:lang w:val="en-US"/>
+              </w:rPr>
+              <w:t xml:space="preserve"> install \</w:t>
+            </w:r>
+          </w:p>
+          <w:p>
+            <w:pPr>
+              <w:pStyle w:val="Code"/>
+              <w:rPr>
+                <w:lang w:val="en-US"/>
+              </w:rPr>
+            </w:pPr>
+            <w:r>
+              <w:rPr>
+                <w:lang w:val="en-US"/>
+              </w:rPr>
+              <w:t>[…]</w:t>
+            </w:r>
+          </w:p>
+          <w:p>
+            <w:pPr>
+              <w:pStyle w:val="Code"/>
+              <w:rPr>
+                <w:lang w:val="en-US"/>
+              </w:rPr>
+            </w:pPr>
+            <w:r>
+              <w:rPr>
+                <w:lang w:val="en-US"/>
+              </w:rPr>
+              <w:t>RUN /</w:t>
+            </w:r>
+            <w:proofErr w:type="spellStart"/>
+            <w:r>
+              <w:rPr>
+                <w:lang w:val="en-US"/>
+              </w:rPr>
+              <w:t>usr</w:t>
+            </w:r>
+            <w:proofErr w:type="spellEnd"/>
+            <w:r>
+              <w:rPr>
+                <w:lang w:val="en-US"/>
+              </w:rPr>
+              <w:t>/</w:t>
+            </w:r>
+            <w:proofErr w:type="spellStart"/>
+            <w:r>
+              <w:rPr>
+                <w:lang w:val="en-US"/>
+              </w:rPr>
+              <w:t>sbin</w:t>
+            </w:r>
+            <w:proofErr w:type="spellEnd"/>
+            <w:r>
+              <w:rPr>
+                <w:lang w:val="en-US"/>
+              </w:rPr>
+              <w:t xml:space="preserve">/php5enmod </w:t>
+            </w:r>
+            <w:proofErr w:type="spellStart"/>
+            <w:r>
+              <w:rPr>
+                <w:lang w:val="en-US"/>
+              </w:rPr>
+              <w:t>mcrypt</w:t>
+            </w:r>
+            <w:proofErr w:type="spellEnd"/>
+          </w:p>
+          <w:p>
+            <w:pPr>
+              <w:pStyle w:val="Code"/>
+              <w:rPr>
+                <w:lang w:val="en-US"/>
+              </w:rPr>
+            </w:pPr>
+            <w:r>
+              <w:rPr>
+                <w:lang w:val="en-US"/>
+              </w:rPr>
+              <w:t>RUN echo "</w:t>
+            </w:r>
+            <w:proofErr w:type="spellStart"/>
+            <w:r>
+              <w:rPr>
+                <w:lang w:val="en-US"/>
+              </w:rPr>
+              <w:t>ServerName</w:t>
+            </w:r>
+            <w:proofErr w:type="spellEnd"/>
+            <w:r>
+              <w:rPr>
+                <w:lang w:val="en-US"/>
+              </w:rPr>
+              <w:t xml:space="preserve"> localhost" &gt;&gt; /</w:t>
+            </w:r>
+            <w:proofErr w:type="spellStart"/>
+            <w:r>
+              <w:rPr>
+                <w:lang w:val="en-US"/>
+              </w:rPr>
+              <w:t>etc</w:t>
+            </w:r>
+            <w:proofErr w:type="spellEnd"/>
+            <w:r>
+              <w:rPr>
+                <w:lang w:val="en-US"/>
+              </w:rPr>
+              <w:t>/apache2/apache2.conf &amp;&amp; \</w:t>
+            </w:r>
+          </w:p>
+          <w:p>
+            <w:pPr>
+              <w:pStyle w:val="Code"/>
+              <w:rPr>
+                <w:lang w:val="en-US"/>
+              </w:rPr>
+            </w:pPr>
+            <w:r>
+              <w:rPr>
+                <w:lang w:val="en-US"/>
+              </w:rPr>
+              <w:t xml:space="preserve">    </w:t>
+            </w:r>
+            <w:proofErr w:type="spellStart"/>
+            <w:r>
+              <w:rPr>
+                <w:lang w:val="en-US"/>
+              </w:rPr>
+              <w:t>sed</w:t>
+            </w:r>
+            <w:proofErr w:type="spellEnd"/>
+            <w:r>
+              <w:rPr>
+                <w:lang w:val="en-US"/>
+              </w:rPr>
+              <w:t xml:space="preserve"> -</w:t>
+            </w:r>
+            <w:proofErr w:type="spellStart"/>
+            <w:r>
+              <w:rPr>
+                <w:lang w:val="en-US"/>
+              </w:rPr>
+              <w:t>i</w:t>
+            </w:r>
+            <w:proofErr w:type="spellEnd"/>
+            <w:r>
+              <w:rPr>
+                <w:lang w:val="en-US"/>
+              </w:rPr>
+              <w:t xml:space="preserve"> "s/</w:t>
+            </w:r>
+            <w:proofErr w:type="spellStart"/>
+            <w:r>
+              <w:rPr>
+                <w:lang w:val="en-US"/>
+              </w:rPr>
+              <w:t>variables_order</w:t>
+            </w:r>
+            <w:proofErr w:type="spellEnd"/>
+            <w:r>
+              <w:rPr>
+                <w:lang w:val="en-US"/>
+              </w:rPr>
+              <w:t>.*/</w:t>
+            </w:r>
+            <w:proofErr w:type="spellStart"/>
+            <w:r>
+              <w:rPr>
+                <w:lang w:val="en-US"/>
+              </w:rPr>
+              <w:t>variables_order</w:t>
+            </w:r>
+            <w:proofErr w:type="spellEnd"/>
+            <w:r>
+              <w:rPr>
+                <w:lang w:val="en-US"/>
+              </w:rPr>
+              <w:t xml:space="preserve"> = \"EGPCS</w:t>
+            </w:r>
+            <w:r>
+              <w:rPr>
+                <w:lang w:val="en-US"/>
+              </w:rPr>
+              <w:t>\"/g" /</w:t>
+            </w:r>
+            <w:proofErr w:type="spellStart"/>
+            <w:r>
+              <w:rPr>
+                <w:lang w:val="en-US"/>
+              </w:rPr>
+              <w:t>etc</w:t>
+            </w:r>
+            <w:proofErr w:type="spellEnd"/>
+            <w:r>
+              <w:rPr>
+                <w:lang w:val="en-US"/>
+              </w:rPr>
+              <w:t>/php5/apache2/php.ini</w:t>
+            </w:r>
+          </w:p>
+          <w:p>
+            <w:pPr>
+              <w:pStyle w:val="Code"/>
+              <w:rPr>
+                <w:lang w:val="en-US"/>
+              </w:rPr>
+            </w:pPr>
+            <w:r>
+              <w:rPr>
+                <w:lang w:val="en-US"/>
+              </w:rPr>
+              <w:t>ENV ALLOW_OVERRIDE **False**</w:t>
+            </w:r>
+          </w:p>
+          <w:p>
+            <w:pPr>
+              <w:pStyle w:val="Code"/>
+              <w:rPr>
+                <w:lang w:val="en-US"/>
+              </w:rPr>
+            </w:pPr>
+            <w:r>
+              <w:rPr>
+                <w:lang w:val="en-US"/>
+              </w:rPr>
+              <w:t>ADD run.sh /run.sh</w:t>
+            </w:r>
+          </w:p>
+          <w:p>
+            <w:pPr>
+              <w:pStyle w:val="Code"/>
+              <w:rPr>
+                <w:lang w:val="en-US"/>
+              </w:rPr>
+            </w:pPr>
+            <w:r>
+              <w:rPr>
+                <w:lang w:val="en-US"/>
+              </w:rPr>
+              <w:t xml:space="preserve">RUN </w:t>
+            </w:r>
+            <w:proofErr w:type="spellStart"/>
+            <w:r>
+              <w:rPr>
+                <w:lang w:val="en-US"/>
+              </w:rPr>
+              <w:t>chmod</w:t>
+            </w:r>
+            <w:proofErr w:type="spellEnd"/>
+            <w:r>
+              <w:rPr>
+                <w:lang w:val="en-US"/>
+              </w:rPr>
+              <w:t xml:space="preserve"> 755 /*.</w:t>
+            </w:r>
+            <w:proofErr w:type="spellStart"/>
+            <w:r>
+              <w:rPr>
+                <w:lang w:val="en-US"/>
+              </w:rPr>
+              <w:t>sh</w:t>
+            </w:r>
+            <w:proofErr w:type="spellEnd"/>
+          </w:p>
+          <w:p>
+            <w:pPr>
+              <w:pStyle w:val="Code"/>
+              <w:rPr>
+                <w:lang w:val="en-US"/>
+              </w:rPr>
+            </w:pPr>
+            <w:r>
+              <w:rPr>
+                <w:lang w:val="en-US"/>
+              </w:rPr>
+              <w:t xml:space="preserve">RUN </w:t>
+            </w:r>
+            <w:proofErr w:type="spellStart"/>
+            <w:r>
+              <w:rPr>
+                <w:lang w:val="en-US"/>
+              </w:rPr>
+              <w:t>mkdir</w:t>
+            </w:r>
+            <w:proofErr w:type="spellEnd"/>
+            <w:r>
+              <w:rPr>
+                <w:lang w:val="en-US"/>
+              </w:rPr>
+              <w:t xml:space="preserve"> -p /app &amp;&amp; </w:t>
+            </w:r>
+            <w:proofErr w:type="spellStart"/>
+            <w:r>
+              <w:rPr>
+                <w:lang w:val="en-US"/>
+              </w:rPr>
+              <w:t>rm</w:t>
+            </w:r>
+            <w:proofErr w:type="spellEnd"/>
+            <w:r>
+              <w:rPr>
+                <w:lang w:val="en-US"/>
+              </w:rPr>
+              <w:t xml:space="preserve"> -</w:t>
+            </w:r>
+            <w:proofErr w:type="spellStart"/>
+            <w:r>
+              <w:rPr>
+                <w:lang w:val="en-US"/>
+              </w:rPr>
+              <w:t>fr</w:t>
+            </w:r>
+            <w:proofErr w:type="spellEnd"/>
+            <w:r>
+              <w:rPr>
+                <w:lang w:val="en-US"/>
+              </w:rPr>
+              <w:t xml:space="preserve"> /</w:t>
+            </w:r>
+            <w:proofErr w:type="spellStart"/>
+            <w:r>
+              <w:rPr>
+                <w:lang w:val="en-US"/>
+              </w:rPr>
+              <w:t>var</w:t>
+            </w:r>
+            <w:proofErr w:type="spellEnd"/>
+            <w:r>
+              <w:rPr>
+                <w:lang w:val="en-US"/>
+              </w:rPr>
+              <w:t>/www/html &amp;&amp; ln -s /app /</w:t>
+            </w:r>
+            <w:proofErr w:type="spellStart"/>
+            <w:r>
+              <w:rPr>
+                <w:lang w:val="en-US"/>
+              </w:rPr>
+              <w:t>var</w:t>
+            </w:r>
+            <w:proofErr w:type="spellEnd"/>
+            <w:r>
+              <w:rPr>
+                <w:lang w:val="en-US"/>
+              </w:rPr>
+              <w:t>/www/html</w:t>
+            </w:r>
+          </w:p>
+          <w:p>
+            <w:pPr>
+              <w:pStyle w:val="Code"/>
+              <w:rPr>
+                <w:lang w:val="en-US"/>
+              </w:rPr>
+            </w:pPr>
+            <w:r>
+              <w:rPr>
+                <w:lang w:val="en-US"/>
+              </w:rPr>
+              <w:t>ADD sample/ /app</w:t>
+            </w:r>
+          </w:p>
+          <w:p>
+            <w:pPr>
+              <w:pStyle w:val="Code"/>
+              <w:rPr>
+                <w:lang w:val="en-US"/>
+              </w:rPr>
+            </w:pPr>
+            <w:r>
+              <w:rPr>
+                <w:lang w:val="en-US"/>
+              </w:rPr>
+              <w:t>EXPOSE 80</w:t>
+            </w:r>
+          </w:p>
+          <w:p>
+            <w:pPr>
+              <w:pStyle w:val="Code"/>
+              <w:rPr>
+                <w:lang w:val="en-US"/>
+              </w:rPr>
+            </w:pPr>
+            <w:r>
+              <w:rPr>
+                <w:lang w:val="en-US"/>
+              </w:rPr>
+              <w:t>WORKDIR /app</w:t>
+            </w:r>
+          </w:p>
+          <w:p>
+            <w:pPr>
+              <w:pStyle w:val="Code"/>
+              <w:keepNext/>
+            </w:pPr>
+            <w:r>
+              <w:t>CMD ["/run.sh"]</w:t>
+            </w:r>
+          </w:p>
+        </w:tc>
+      </w:tr>
+    </w:tbl>
+    <w:p>
+      <w:pPr>
+        <w:pStyle w:val="Caption"/>
+      </w:pPr>
+      <w:r>
+        <w:t xml:space="preserve">Code </w:t>
+      </w:r>
+      <w:r>
+        <w:fldChar w:fldCharType="begin"/>
+      </w:r>
+      <w:r>
+        <w:instrText xml:space="preserve"> SEQ Code \* ARABIC </w:instrText>
+      </w:r>
+      <w:r>
+        <w:fldChar w:fldCharType="separate"/>
+      </w:r>
+      <w:r>
+        <w:rPr>
+          <w:noProof/>
+        </w:rPr>
+        <w:t>10</w:t>
+      </w:r>
+      <w:r>
+        <w:fldChar w:fldCharType="end"/>
+      </w:r>
+      <w:r>
+        <w:t xml:space="preserve">: Apache PHP Webserver </w:t>
+      </w:r>
+      <w:proofErr w:type="spellStart"/>
+      <w:r>
+        <w:t>Dockerfile</w:t>
+      </w:r>
+      <w:proofErr w:type="spellEnd"/>
+    </w:p>
+    <w:p>
+      <w:r>
+        <w:t xml:space="preserve">Gut zu erkennen ist, wieso die beiden zusätzlichen Files </w:t>
+      </w:r>
+      <w:proofErr w:type="spellStart"/>
+      <w:r>
+        <w:t>makefile</w:t>
+      </w:r>
+      <w:proofErr w:type="spellEnd"/>
+      <w:r>
+        <w:t xml:space="preserve"> und run.sh zwingend benötigt werden: Durch den Befehl </w:t>
+      </w:r>
+      <w:r>
+        <w:rPr>
+          <w:rStyle w:val="CodeChar"/>
+        </w:rPr>
+        <w:t>ADD</w:t>
+      </w:r>
+      <w:r>
+        <w:rPr>
+          <w:rStyle w:val="CodeChar"/>
+        </w:rPr>
+        <w:t xml:space="preserve"> </w:t>
+      </w:r>
+      <w:r>
+        <w:t>werden</w:t>
+      </w:r>
+      <w:r>
+        <w:t xml:space="preserve"> laut Docker API</w:t>
+      </w:r>
+      <w:r>
+        <w:t xml:space="preserve"> die Dateien und Ordner vom als ersten Parameter angegeben relativen Pfad zur </w:t>
+      </w:r>
+      <w:proofErr w:type="spellStart"/>
+      <w:r>
+        <w:t>Dockerfile</w:t>
+      </w:r>
+      <w:proofErr w:type="spellEnd"/>
+      <w:r>
+        <w:t xml:space="preserve"> Quelle zum als zweiten Parameter angegeben Pfad (absolut) </w:t>
+      </w:r>
+      <w:r>
+        <w:t>innerhalb des Containers kopiert</w:t>
+      </w:r>
+      <w:r>
+        <w:rPr>
+          <w:rStyle w:val="FootnoteReference"/>
+        </w:rPr>
+        <w:footnoteReference w:id="21"/>
+      </w:r>
+      <w:r>
+        <w:t>.</w:t>
+      </w:r>
+    </w:p>
+    <w:p>
+      <w:r>
+        <w:t xml:space="preserve">Durch den folgenden Befehl wird das Image erstellt: </w:t>
+      </w:r>
+    </w:p>
+    <w:tbl>
+      <w:tblPr>
+        <w:tblStyle w:val="TableGrid"/>
+        <w:tblW w:w="0" w:type="auto"/>
+        <w:tblLook w:val="04A0" w:firstRow="1" w:lastRow="0" w:firstColumn="1" w:lastColumn="0" w:noHBand="0" w:noVBand="1"/>
+      </w:tblPr>
+      <w:tblGrid>
+        <w:gridCol w:w="9016"/>
+      </w:tblGrid>
+      <w:tr>
+        <w:tc>
+          <w:tcPr>
+            <w:tcW w:w="9016" w:type="dxa"/>
+          </w:tcPr>
+          <w:p>
+            <w:pPr>
+              <w:pStyle w:val="Code"/>
+              <w:keepNext/>
+            </w:pPr>
+            <w:r>
+              <w:t xml:space="preserve">$ </w:t>
+            </w:r>
+            <w:proofErr w:type="spellStart"/>
+            <w:r>
+              <w:t>docker</w:t>
+            </w:r>
+            <w:proofErr w:type="spellEnd"/>
+            <w:r>
+              <w:t xml:space="preserve"> </w:t>
+            </w:r>
+            <w:proofErr w:type="spellStart"/>
+            <w:r>
+              <w:t>build</w:t>
+            </w:r>
+            <w:proofErr w:type="spellEnd"/>
+            <w:r>
+              <w:t xml:space="preserve"> --</w:t>
+            </w:r>
+            <w:proofErr w:type="spellStart"/>
+            <w:r>
+              <w:t>no</w:t>
+            </w:r>
+            <w:proofErr w:type="spellEnd"/>
+            <w:r>
+              <w:t xml:space="preserve">-cache -t </w:t>
+            </w:r>
+            <w:proofErr w:type="spellStart"/>
+            <w:r>
+              <w:t>tutum</w:t>
+            </w:r>
+            <w:proofErr w:type="spellEnd"/>
+            <w:r>
+              <w:t>/</w:t>
+            </w:r>
+            <w:proofErr w:type="spellStart"/>
+            <w:r>
+              <w:t>apache-php</w:t>
+            </w:r>
+            <w:proofErr w:type="spellEnd"/>
+            <w:r>
+              <w:t xml:space="preserve"> .</w:t>
+            </w:r>
+          </w:p>
+        </w:tc>
+      </w:tr>
+    </w:tbl>
+    <w:p>
+      <w:pPr>
+        <w:pStyle w:val="Caption"/>
+      </w:pPr>
+      <w:r>
+        <w:t xml:space="preserve">Code </w:t>
+      </w:r>
+      <w:r>
+        <w:fldChar w:fldCharType="begin"/>
+      </w:r>
+      <w:r>
+        <w:instrText xml:space="preserve"> SEQ Code \* ARABIC </w:instrText>
+      </w:r>
+      <w:r>
+        <w:fldChar w:fldCharType="separate"/>
+      </w:r>
+      <w:r>
+        <w:rPr>
+          <w:noProof/>
+        </w:rPr>
+        <w:t>11</w:t>
+      </w:r>
+      <w:r>
+        <w:fldChar w:fldCharType="end"/>
+      </w:r>
+      <w:r>
+        <w:t>: Starten des Downloads der Rohdateien des Images</w:t>
+      </w:r>
+      <w:r>
+        <w:t xml:space="preserve"> – Start des </w:t>
+      </w:r>
+      <w:proofErr w:type="spellStart"/>
+      <w:r>
+        <w:t>Build</w:t>
+      </w:r>
+      <w:proofErr w:type="spellEnd"/>
+      <w:r>
+        <w:t xml:space="preserve"> Prozess</w:t>
+      </w:r>
+    </w:p>
+    <w:p>
+      <w:r>
+        <w:t>Anschließend kann man das Image ähnlich wie in Kapitel 2.5.2 starten, mit dem einzigen Unterschied, dass nun das Image sofort lokal gefunden wird und nicht erst vom Docker Hub heruntergeladen werden muss.</w:t>
+      </w:r>
+    </w:p>
+    <w:p>
+      <w:pPr>
+        <w:pStyle w:val="Heading2"/>
+      </w:pPr>
+      <w:r>
+        <w:lastRenderedPageBreak/>
+        <w:t>Individualisierung des Webservers</w:t>
+      </w:r>
+    </w:p>
+    <w:p>
+      <w:r>
+        <w:t>Ziel der Aufgabe ist es, ein Image zu erstellen, welches den Login Namen als Tag beinhaltet.</w:t>
+      </w:r>
+    </w:p>
+    <w:p>
+      <w:r>
+        <w:t xml:space="preserve">Hierfür nehmen wir dasselbe Image wie in Kapitel Code 10 zu sehen ist. Durch das modifizieren des </w:t>
+      </w:r>
+      <w:proofErr w:type="spellStart"/>
+      <w:r>
+        <w:rPr>
+          <w:rStyle w:val="CodeChar"/>
+        </w:rPr>
+        <w:t>build</w:t>
+      </w:r>
+      <w:proofErr w:type="spellEnd"/>
+      <w:r>
+        <w:rPr>
+          <w:rStyle w:val="CodeChar"/>
+        </w:rPr>
+        <w:t xml:space="preserve"> </w:t>
+      </w:r>
+      <w:r>
+        <w:t>Befehls</w:t>
+      </w:r>
+      <w:r>
+        <w:t xml:space="preserve"> kann man den Namen des Tags variieren. Um dies zu demonstrieren, wird einerseits Code 11, andererseits der folgende benutzt, um das Image zu bauen:</w:t>
+      </w:r>
+    </w:p>
+    <w:tbl>
+      <w:tblPr>
+        <w:tblStyle w:val="TableGrid"/>
+        <w:tblW w:w="0" w:type="auto"/>
+        <w:tblLook w:val="04A0" w:firstRow="1" w:lastRow="0" w:firstColumn="1" w:lastColumn="0" w:noHBand="0" w:noVBand="1"/>
+      </w:tblPr>
+      <w:tblGrid>
+        <w:gridCol w:w="9016"/>
+      </w:tblGrid>
+      <w:tr>
+        <w:tc>
+          <w:tcPr>
+            <w:tcW w:w="9016" w:type="dxa"/>
+          </w:tcPr>
+          <w:p>
+            <w:pPr>
+              <w:pStyle w:val="Code"/>
+            </w:pPr>
+            <w:r>
+              <w:t xml:space="preserve">$ </w:t>
+            </w:r>
+            <w:proofErr w:type="spellStart"/>
+            <w:r>
+              <w:t>docker</w:t>
+            </w:r>
+            <w:proofErr w:type="spellEnd"/>
+            <w:r>
+              <w:t xml:space="preserve"> </w:t>
+            </w:r>
+            <w:proofErr w:type="spellStart"/>
+            <w:r>
+              <w:t>build</w:t>
+            </w:r>
+            <w:proofErr w:type="spellEnd"/>
+            <w:r>
+              <w:t xml:space="preserve"> --</w:t>
+            </w:r>
+            <w:proofErr w:type="spellStart"/>
+            <w:r>
+              <w:t>no</w:t>
+            </w:r>
+            <w:proofErr w:type="spellEnd"/>
+            <w:r>
+              <w:t xml:space="preserve">-cache -t </w:t>
+            </w:r>
+            <w:proofErr w:type="spellStart"/>
+            <w:r>
+              <w:t>tutum</w:t>
+            </w:r>
+            <w:proofErr w:type="spellEnd"/>
+            <w:r>
+              <w:t>/</w:t>
+            </w:r>
+            <w:proofErr w:type="spellStart"/>
+            <w:r>
+              <w:t>apache-php</w:t>
+            </w:r>
+            <w:r>
+              <w:t>:mueller</w:t>
+            </w:r>
+            <w:proofErr w:type="spellEnd"/>
+            <w:r>
+              <w:t xml:space="preserve"> .</w:t>
+            </w:r>
+          </w:p>
+        </w:tc>
+      </w:tr>
+    </w:tbl>
+    <w:p>
+      <w:pPr>
+        <w:pStyle w:val="Caption"/>
+      </w:pPr>
+      <w:r>
+        <w:t xml:space="preserve">Code </w:t>
+      </w:r>
+      <w:r>
+        <w:fldChar w:fldCharType="begin"/>
+      </w:r>
+      <w:r>
+        <w:instrText xml:space="preserve"> SEQ Code \* ARABIC </w:instrText>
+      </w:r>
+      <w:r>
+        <w:fldChar w:fldCharType="separate"/>
+      </w:r>
+      <w:r>
+        <w:rPr>
+          <w:noProof/>
+        </w:rPr>
+        <w:t>12</w:t>
+      </w:r>
+      <w:r>
+        <w:fldChar w:fldCharType="end"/>
+      </w:r>
+      <w:r>
+        <w:t xml:space="preserve">: Modifizierter bzw. individualisierter </w:t>
+      </w:r>
+      <w:proofErr w:type="spellStart"/>
+      <w:r>
+        <w:t>Build</w:t>
+      </w:r>
+      <w:proofErr w:type="spellEnd"/>
+      <w:r>
+        <w:t xml:space="preserve"> Befehl</w:t>
+      </w:r>
+    </w:p>
+    <w:p>
+      <w:r>
+        <w:t xml:space="preserve">Die beiden Codes unterscheiden sich hinsichtlich ihrer Namensgebung des Images. In Code 12 wird durch ein Doppelpunkt (ähnlich wie beim </w:t>
+      </w:r>
+      <w:proofErr w:type="spellStart"/>
+      <w:r>
+        <w:t>Portbinding</w:t>
+      </w:r>
+      <w:proofErr w:type="spellEnd"/>
+      <w:r>
+        <w:t xml:space="preserve"> des Containers) einerseits</w:t>
+      </w:r>
+      <w:r>
+        <w:t xml:space="preserve"> links vom Doppelpunkt der Repository Name angegeben, andererseits rechts davon (optional) ein Tag verliehen</w:t>
+      </w:r>
+      <w:r>
+        <w:rPr>
+          <w:rStyle w:val="FootnoteReference"/>
+        </w:rPr>
+        <w:footnoteReference w:id="22"/>
+      </w:r>
+      <w:r>
+        <w:t>, was in diesem Beispiel der Tag „</w:t>
+      </w:r>
+      <w:proofErr w:type="spellStart"/>
+      <w:r>
+        <w:t>mueller</w:t>
+      </w:r>
+      <w:proofErr w:type="spellEnd"/>
+      <w:r>
+        <w:t>“ wäre.</w:t>
+      </w:r>
+    </w:p>
+    <w:p>
+      <w:r>
+        <w:t xml:space="preserve">Anschließend vergleichen wir das Ergebnis der beiden </w:t>
+      </w:r>
+      <w:proofErr w:type="spellStart"/>
+      <w:r>
+        <w:t>Build</w:t>
+      </w:r>
+      <w:proofErr w:type="spellEnd"/>
+      <w:r>
+        <w:t xml:space="preserve"> Prozesse</w:t>
+      </w:r>
+      <w:r>
+        <w:t>. Die Docker API schlägt hierfür folgenden Befehl vor</w:t>
+      </w:r>
+      <w:r>
+        <w:rPr>
+          <w:rStyle w:val="FootnoteReference"/>
+        </w:rPr>
+        <w:footnoteReference w:id="23"/>
+      </w:r>
+      <w:r>
+        <w:t>:</w:t>
+      </w:r>
+    </w:p>
+    <w:tbl>
+      <w:tblPr>
+        <w:tblStyle w:val="TableGrid"/>
+        <w:tblW w:w="0" w:type="auto"/>
+        <w:tblLook w:val="04A0" w:firstRow="1" w:lastRow="0" w:firstColumn="1" w:lastColumn="0" w:noHBand="0" w:noVBand="1"/>
+      </w:tblPr>
+      <w:tblGrid>
+        <w:gridCol w:w="9016"/>
+      </w:tblGrid>
+      <w:tr>
+        <w:tc>
+          <w:tcPr>
+            <w:tcW w:w="9016" w:type="dxa"/>
+          </w:tcPr>
+          <w:p>
+            <w:pPr>
+              <w:pStyle w:val="Code"/>
+              <w:keepNext/>
+            </w:pPr>
+            <w:r>
+              <w:t xml:space="preserve">$ </w:t>
+            </w:r>
+            <w:proofErr w:type="spellStart"/>
+            <w:r>
+              <w:t>docker</w:t>
+            </w:r>
+            <w:proofErr w:type="spellEnd"/>
+            <w:r>
+              <w:t xml:space="preserve"> </w:t>
+            </w:r>
+            <w:proofErr w:type="spellStart"/>
+            <w:r>
+              <w:t>images</w:t>
+            </w:r>
+            <w:proofErr w:type="spellEnd"/>
+            <w:r>
+              <w:t xml:space="preserve"> -a</w:t>
+            </w:r>
+          </w:p>
+        </w:tc>
+      </w:tr>
+    </w:tbl>
+    <w:p>
+      <w:pPr>
+        <w:pStyle w:val="Caption"/>
+      </w:pPr>
+      <w:r>
+        <w:t xml:space="preserve">Code </w:t>
+      </w:r>
+      <w:r>
+        <w:fldChar w:fldCharType="begin"/>
+      </w:r>
+      <w:r>
+        <w:instrText xml:space="preserve"> SEQ Code \* ARABIC </w:instrText>
+      </w:r>
+      <w:r>
+        <w:fldChar w:fldCharType="separate"/>
+      </w:r>
+      <w:r>
+        <w:rPr>
+          <w:noProof/>
+        </w:rPr>
+        <w:t>13</w:t>
+      </w:r>
+      <w:r>
+        <w:fldChar w:fldCharType="end"/>
+      </w:r>
+      <w:r>
+        <w:t>: Anzeigen aller verfügbaren Images</w:t>
+      </w:r>
+    </w:p>
+    <w:p>
+      <w:r>
+        <w:t>Und sehen folgende Ergebnisse (irrelevante Images wurden aus Gründen der Lesbarkeit herausgestrichen):</w:t>
+      </w:r>
+    </w:p>
+    <w:tbl>
+      <w:tblPr>
+        <w:tblStyle w:val="TableGrid"/>
+        <w:tblW w:w="0" w:type="auto"/>
+        <w:tblLook w:val="04A0" w:firstRow="1" w:lastRow="0" w:firstColumn="1" w:lastColumn="0" w:noHBand="0" w:noVBand="1"/>
+      </w:tblPr>
+      <w:tblGrid>
+        <w:gridCol w:w="9016"/>
+      </w:tblGrid>
+      <w:tr>
+        <w:tc>
+          <w:tcPr>
+            <w:tcW w:w="9016" w:type="dxa"/>
+          </w:tcPr>
+          <w:p>
+            <w:pPr>
+              <w:pStyle w:val="Code"/>
+              <w:jc w:val="left"/>
+              <w:rPr>
+                <w:lang w:val="en-US"/>
+              </w:rPr>
+            </w:pPr>
+            <w:r>
+              <w:rPr>
+                <w:lang w:val="en-US"/>
+              </w:rPr>
+              <w:t>REPOSITORY          TAG                 IMAGE ID            CREATED             VIRTUAL SIZE</w:t>
+            </w:r>
+          </w:p>
+        </w:tc>
+      </w:tr>
+      <w:tr>
+        <w:tc>
+          <w:tcPr>
+            <w:tcW w:w="9016" w:type="dxa"/>
+          </w:tcPr>
+          <w:p>
+            <w:pPr>
+              <w:pStyle w:val="Code"/>
+              <w:jc w:val="left"/>
+            </w:pPr>
+            <w:proofErr w:type="spellStart"/>
+            <w:r>
+              <w:t>tutum</w:t>
+            </w:r>
+            <w:proofErr w:type="spellEnd"/>
+            <w:r>
+              <w:t>/</w:t>
+            </w:r>
+            <w:proofErr w:type="spellStart"/>
+            <w:r>
+              <w:t>apache-php</w:t>
+            </w:r>
+            <w:proofErr w:type="spellEnd"/>
+            <w:r>
+              <w:t xml:space="preserve">    </w:t>
+            </w:r>
+            <w:proofErr w:type="spellStart"/>
+            <w:r>
+              <w:t>mueller</w:t>
+            </w:r>
+            <w:proofErr w:type="spellEnd"/>
+            <w:r>
+              <w:t xml:space="preserve">             907b6de8b09f        2 </w:t>
+            </w:r>
+            <w:proofErr w:type="spellStart"/>
+            <w:r>
+              <w:t>minutes</w:t>
+            </w:r>
+            <w:proofErr w:type="spellEnd"/>
+            <w:r>
+              <w:t xml:space="preserve"> </w:t>
+            </w:r>
+            <w:proofErr w:type="spellStart"/>
+            <w:r>
+              <w:t>ago</w:t>
+            </w:r>
+            <w:proofErr w:type="spellEnd"/>
+            <w:r>
+              <w:t xml:space="preserve">       244.8 MB</w:t>
+            </w:r>
+          </w:p>
+        </w:tc>
+      </w:tr>
+      <w:tr>
+        <w:tc>
+          <w:tcPr>
+            <w:tcW w:w="9016" w:type="dxa"/>
+          </w:tcPr>
+          <w:p>
+            <w:pPr>
+              <w:pStyle w:val="Code"/>
+              <w:keepNext/>
+              <w:jc w:val="left"/>
+              <w:rPr>
+                <w:lang w:val="en-US"/>
+              </w:rPr>
+            </w:pPr>
+            <w:proofErr w:type="spellStart"/>
+            <w:r>
+              <w:rPr>
+                <w:lang w:val="en-US"/>
+              </w:rPr>
+              <w:t>tutum</w:t>
+            </w:r>
+            <w:proofErr w:type="spellEnd"/>
+            <w:r>
+              <w:rPr>
+                <w:lang w:val="en-US"/>
+              </w:rPr>
+              <w:t>/apache-</w:t>
+            </w:r>
+            <w:proofErr w:type="spellStart"/>
+            <w:r>
+              <w:rPr>
+                <w:lang w:val="en-US"/>
+              </w:rPr>
+              <w:t>php</w:t>
+            </w:r>
+            <w:proofErr w:type="spellEnd"/>
+            <w:r>
+              <w:rPr>
+                <w:lang w:val="en-US"/>
+              </w:rPr>
+              <w:t xml:space="preserve">    latest              cdced04212b6        9 months ago        244.7 MB</w:t>
+            </w:r>
+          </w:p>
+        </w:tc>
+      </w:tr>
+    </w:tbl>
+    <w:p>
+      <w:pPr>
+        <w:pStyle w:val="Caption"/>
+      </w:pPr>
+      <w:r>
+        <w:t xml:space="preserve">Code </w:t>
+      </w:r>
+      <w:r>
+        <w:fldChar w:fldCharType="begin"/>
+      </w:r>
+      <w:r>
+        <w:instrText xml:space="preserve"> SEQ Code \* ARABIC </w:instrText>
+      </w:r>
+      <w:r>
+        <w:fldChar w:fldCharType="separate"/>
+      </w:r>
+      <w:r>
+        <w:rPr>
+          <w:noProof/>
+        </w:rPr>
+        <w:t>14</w:t>
+      </w:r>
+      <w:r>
+        <w:fldChar w:fldCharType="end"/>
+      </w:r>
+      <w:r>
+        <w:t>: Vergleich zwischen den beiden unterschiedlichen Namensgebungen</w:t>
+      </w:r>
+    </w:p>
+    <w:p>
+      <w:r>
+        <w:t>Wie man sieht, haben wir erfolgreich den Tag</w:t>
+      </w:r>
+      <w:r>
+        <w:t xml:space="preserve"> in „</w:t>
+      </w:r>
+      <w:proofErr w:type="spellStart"/>
+      <w:r>
+        <w:t>mueller</w:t>
+      </w:r>
+      <w:proofErr w:type="spellEnd"/>
+      <w:r>
+        <w:t>“</w:t>
+      </w:r>
+      <w:r>
+        <w:t xml:space="preserve"> geändert.</w:t>
+      </w:r>
+    </w:p>
+    <w:p>
+      <w:pPr>
+        <w:pStyle w:val="Heading2"/>
+      </w:pPr>
+      <w:r>
+        <w:t xml:space="preserve">Änderung der </w:t>
+      </w:r>
+      <w:proofErr w:type="spellStart"/>
+      <w:r>
+        <w:t>Index.php</w:t>
+      </w:r>
+      <w:proofErr w:type="spellEnd"/>
+      <w:r>
+        <w:t xml:space="preserve"> innerhalb des laufenden Containers</w:t>
+      </w:r>
+    </w:p>
+    <w:p>
+      <w:r>
+        <w:t xml:space="preserve">Um die </w:t>
+      </w:r>
+      <w:proofErr w:type="spellStart"/>
+      <w:r>
+        <w:t>index.php</w:t>
+      </w:r>
+      <w:proofErr w:type="spellEnd"/>
+      <w:r>
+        <w:t xml:space="preserve"> File zu bearbeiten muss</w:t>
+      </w:r>
+      <w:r>
+        <w:t xml:space="preserve"> man</w:t>
+      </w:r>
+      <w:r>
+        <w:t xml:space="preserve"> mittels des</w:t>
+      </w:r>
+      <w:r>
+        <w:t xml:space="preserve"> folgenden K</w:t>
+      </w:r>
+      <w:r>
+        <w:t>ommand</w:t>
+      </w:r>
+      <w:r>
+        <w:t>o</w:t>
+      </w:r>
+      <w:r>
+        <w:t>s</w:t>
+      </w:r>
+      <w:r>
+        <w:t xml:space="preserve"> auf die </w:t>
+      </w:r>
+      <w:proofErr w:type="spellStart"/>
+      <w:r>
+        <w:t>Bash</w:t>
+      </w:r>
+      <w:proofErr w:type="spellEnd"/>
+      <w:r>
+        <w:t xml:space="preserve"> des Containers zugreifen:</w:t>
+      </w:r>
+      <w:r>
+        <w:t xml:space="preserve"> </w:t>
+      </w:r>
+    </w:p>
+    <w:tbl>
+      <w:tblPr>
+        <w:tblStyle w:val="TableGrid"/>
+        <w:tblW w:w="0" w:type="auto"/>
+        <w:tblLook w:val="04A0" w:firstRow="1" w:lastRow="0" w:firstColumn="1" w:lastColumn="0" w:noHBand="0" w:noVBand="1"/>
+      </w:tblPr>
+      <w:tblGrid>
+        <w:gridCol w:w="9016"/>
+      </w:tblGrid>
+      <w:tr>
+        <w:tc>
+          <w:tcPr>
+            <w:tcW w:w="9016" w:type="dxa"/>
+          </w:tcPr>
+          <w:p>
+            <w:pPr>
+              <w:pStyle w:val="Code"/>
+              <w:keepNext/>
+            </w:pPr>
+            <w:proofErr w:type="spellStart"/>
+            <w:r>
+              <w:t>docker</w:t>
+            </w:r>
+            <w:proofErr w:type="spellEnd"/>
+            <w:r>
+              <w:t xml:space="preserve"> </w:t>
+            </w:r>
+            <w:proofErr w:type="spellStart"/>
+            <w:r>
+              <w:t>exec</w:t>
+            </w:r>
+            <w:proofErr w:type="spellEnd"/>
+            <w:r>
+              <w:t xml:space="preserve"> -i -t &lt;</w:t>
+            </w:r>
+            <w:proofErr w:type="spellStart"/>
+            <w:r>
+              <w:t>docker-id</w:t>
+            </w:r>
+            <w:proofErr w:type="spellEnd"/>
+            <w:r>
+              <w:t xml:space="preserve">&gt; </w:t>
+            </w:r>
+            <w:proofErr w:type="spellStart"/>
+            <w:r>
+              <w:t>bash</w:t>
+            </w:r>
+            <w:proofErr w:type="spellEnd"/>
+          </w:p>
+        </w:tc>
+      </w:tr>
+    </w:tbl>
+    <w:p>
+      <w:pPr>
+        <w:pStyle w:val="Caption"/>
+      </w:pPr>
+      <w:r>
+        <w:t xml:space="preserve">Code </w:t>
+      </w:r>
+      <w:r>
+        <w:fldChar w:fldCharType="begin"/>
+      </w:r>
+      <w:r>
+        <w:instrText xml:space="preserve"> SEQ Code \* ARABIC </w:instrText>
+      </w:r>
+      <w:r>
+        <w:fldChar w:fldCharType="separate"/>
+      </w:r>
+      <w:r>
+        <w:rPr>
+          <w:noProof/>
+        </w:rPr>
+        <w:t>15</w:t>
+      </w:r>
+      <w:r>
+        <w:fldChar w:fldCharType="end"/>
+      </w:r>
+      <w:r>
+        <w:t xml:space="preserve">: Öffnen der </w:t>
+      </w:r>
+      <w:proofErr w:type="spellStart"/>
+      <w:r>
+        <w:t>Bash</w:t>
+      </w:r>
+      <w:proofErr w:type="spellEnd"/>
+      <w:r>
+        <w:t xml:space="preserve"> eines laufenden Containers</w:t>
+      </w:r>
+    </w:p>
+    <w:p>
+      <w:r>
+        <w:t xml:space="preserve">Mit dem VIM Texteditor </w:t>
+      </w:r>
+      <w:r>
+        <w:t>wird</w:t>
+      </w:r>
+      <w:r>
+        <w:t xml:space="preserve"> die </w:t>
+      </w:r>
+      <w:proofErr w:type="spellStart"/>
+      <w:r>
+        <w:t>index</w:t>
+      </w:r>
+      <w:r>
+        <w:t>.php</w:t>
+      </w:r>
+      <w:proofErr w:type="spellEnd"/>
+      <w:r>
+        <w:t xml:space="preserve"> </w:t>
+      </w:r>
+      <w:bookmarkStart w:id="0" w:name="_GoBack"/>
+      <w:bookmarkEnd w:id="0"/>
+      <w:r>
+        <w:t>Datei anschließend mit dem folgenden K</w:t>
+      </w:r>
+      <w:r>
+        <w:t>ommand</w:t>
+      </w:r>
+      <w:r>
+        <w:t>o geöffnet:</w:t>
+      </w:r>
+    </w:p>
+    <w:tbl>
+      <w:tblPr>
+        <w:tblStyle w:val="TableGrid"/>
+        <w:tblW w:w="0" w:type="auto"/>
+        <w:tblLook w:val="04A0" w:firstRow="1" w:lastRow="0" w:firstColumn="1" w:lastColumn="0" w:noHBand="0" w:noVBand="1"/>
+      </w:tblPr>
+      <w:tblGrid>
+        <w:gridCol w:w="9016"/>
+      </w:tblGrid>
+      <w:tr>
+        <w:tc>
+          <w:tcPr>
+            <w:tcW w:w="9016" w:type="dxa"/>
+          </w:tcPr>
+          <w:p>
+            <w:pPr>
+              <w:pStyle w:val="Code"/>
+              <w:keepNext/>
+            </w:pPr>
+            <w:proofErr w:type="spellStart"/>
+            <w:r>
+              <w:t>vm</w:t>
+            </w:r>
+            <w:proofErr w:type="spellEnd"/>
+            <w:r>
+              <w:t xml:space="preserve"> </w:t>
+            </w:r>
+            <w:proofErr w:type="spellStart"/>
+            <w:r>
+              <w:t>index.php</w:t>
+            </w:r>
+            <w:proofErr w:type="spellEnd"/>
+          </w:p>
+        </w:tc>
+      </w:tr>
+    </w:tbl>
+    <w:p>
+      <w:pPr>
+        <w:pStyle w:val="Caption"/>
+      </w:pPr>
+      <w:r>
+        <w:t xml:space="preserve">Code </w:t>
+      </w:r>
+      <w:r>
+        <w:fldChar w:fldCharType="begin"/>
+      </w:r>
+      <w:r>
+        <w:instrText xml:space="preserve"> SEQ Code \* ARABIC </w:instrText>
+      </w:r>
+      <w:r>
+        <w:fldChar w:fldCharType="separate"/>
+      </w:r>
+      <w:r>
+        <w:rPr>
+          <w:noProof/>
+        </w:rPr>
+        <w:t>16</w:t>
+      </w:r>
+      <w:r>
+        <w:fldChar w:fldCharType="end"/>
+      </w:r>
+      <w:r>
+        <w:t xml:space="preserve">: Öffnen der </w:t>
+      </w:r>
+      <w:proofErr w:type="spellStart"/>
+      <w:r>
+        <w:t>index.php</w:t>
+      </w:r>
+      <w:proofErr w:type="spellEnd"/>
+      <w:r>
+        <w:t xml:space="preserve"> im VIM Editor</w:t>
+      </w:r>
+    </w:p>
+    <w:p>
+      <w:r>
+        <w:t>Zum Einfügen neuer Textzeichen ist es notwendig</w:t>
+      </w:r>
+      <w:r>
+        <w:t>,</w:t>
+      </w:r>
+      <w:r>
+        <w:t xml:space="preserve"> in den Insert-Mode innerhalb des VIM zu wechseln. Dies ist mit einem Tastendruck auf den </w:t>
+      </w:r>
+      <w:r>
+        <w:rPr>
+          <w:highlight w:val="yellow"/>
+        </w:rPr>
+        <w:t>Buchstaben "i"</w:t>
+      </w:r>
+      <w:r>
+        <w:t xml:space="preserve"> möglich. Nach der Eingab</w:t>
+      </w:r>
+      <w:r>
+        <w:t xml:space="preserve">e des Textes kann </w:t>
+      </w:r>
+      <w:proofErr w:type="gramStart"/>
+      <w:r>
+        <w:t xml:space="preserve">mit </w:t>
+      </w:r>
+      <w:r>
+        <w:rPr>
+          <w:rStyle w:val="CodeChar"/>
+          <w:highlight w:val="yellow"/>
+        </w:rPr>
+        <w:t>:</w:t>
+      </w:r>
+      <w:proofErr w:type="spellStart"/>
+      <w:proofErr w:type="gramEnd"/>
+      <w:r>
+        <w:rPr>
+          <w:rStyle w:val="CodeChar"/>
+          <w:highlight w:val="yellow"/>
+        </w:rPr>
+        <w:t>wq</w:t>
+      </w:r>
+      <w:proofErr w:type="spellEnd"/>
+      <w:r>
+        <w:t xml:space="preserve"> </w:t>
+      </w:r>
+      <w:r>
+        <w:t xml:space="preserve">der </w:t>
+      </w:r>
+      <w:r>
+        <w:t xml:space="preserve">VIM </w:t>
+      </w:r>
+      <w:r>
+        <w:t xml:space="preserve">Editor </w:t>
+      </w:r>
+      <w:r>
+        <w:t>verlassen und gleichzeitig die Datei gespeichert werden.</w:t>
+      </w:r>
     </w:p>
     <w:sectPr>
       <w:pgSz w:w="11906" w:h="16838"/>
@@ -2622,6 +6076,310 @@
       </w:r>
       <w:r>
         <w:t>https://docs.docker.com/engine/reference/builder/#cmd</w:t>
+      </w:r>
+    </w:p>
+  </w:footnote>
+  <w:footnote w:id="8">
+    <w:p>
+      <w:pPr>
+        <w:pStyle w:val="FootnoteText"/>
+      </w:pPr>
+      <w:r>
+        <w:rPr>
+          <w:rStyle w:val="FootnoteReference"/>
+        </w:rPr>
+        <w:footnoteRef/>
+      </w:r>
+      <w:r>
+        <w:t xml:space="preserve"> </w:t>
+      </w:r>
+      <w:r>
+        <w:t>https://docs.docker.com/compose/reference/build/</w:t>
+      </w:r>
+    </w:p>
+  </w:footnote>
+  <w:footnote w:id="9">
+    <w:p>
+      <w:pPr>
+        <w:pStyle w:val="FootnoteText"/>
+      </w:pPr>
+      <w:r>
+        <w:rPr>
+          <w:rStyle w:val="FootnoteReference"/>
+        </w:rPr>
+        <w:footnoteRef/>
+      </w:r>
+      <w:r>
+        <w:t xml:space="preserve"> </w:t>
+      </w:r>
+      <w:r>
+        <w:t>https://docs.docker.com/engine/reference/commandline/build/</w:t>
+      </w:r>
+    </w:p>
+  </w:footnote>
+  <w:footnote w:id="10">
+    <w:p>
+      <w:pPr>
+        <w:pStyle w:val="FootnoteText"/>
+      </w:pPr>
+      <w:r>
+        <w:rPr>
+          <w:rStyle w:val="FootnoteReference"/>
+        </w:rPr>
+        <w:footnoteRef/>
+      </w:r>
+      <w:r>
+        <w:t xml:space="preserve"> </w:t>
+      </w:r>
+      <w:r>
+        <w:t>https://docs.docker.com/engine/reference/run/</w:t>
+      </w:r>
+    </w:p>
+  </w:footnote>
+  <w:footnote w:id="11">
+    <w:p>
+      <w:pPr>
+        <w:pStyle w:val="FootnoteText"/>
+      </w:pPr>
+      <w:r>
+        <w:rPr>
+          <w:rStyle w:val="FootnoteReference"/>
+        </w:rPr>
+        <w:footnoteRef/>
+      </w:r>
+      <w:r>
+        <w:t xml:space="preserve"> </w:t>
+      </w:r>
+      <w:r>
+        <w:t>https://wiki.ubuntuusers.de/ps/</w:t>
+      </w:r>
+    </w:p>
+  </w:footnote>
+  <w:footnote w:id="12">
+    <w:p>
+      <w:pPr>
+        <w:pStyle w:val="FootnoteText"/>
+      </w:pPr>
+      <w:r>
+        <w:rPr>
+          <w:rStyle w:val="FootnoteReference"/>
+        </w:rPr>
+        <w:footnoteRef/>
+      </w:r>
+      <w:r>
+        <w:t xml:space="preserve"> </w:t>
+      </w:r>
+      <w:r>
+        <w:t>http://0pointer.de/blog/projects/os-release.html</w:t>
+      </w:r>
+    </w:p>
+  </w:footnote>
+  <w:footnote w:id="13">
+    <w:p>
+      <w:pPr>
+        <w:pStyle w:val="FootnoteText"/>
+      </w:pPr>
+      <w:r>
+        <w:rPr>
+          <w:rStyle w:val="FootnoteReference"/>
+        </w:rPr>
+        <w:footnoteRef/>
+      </w:r>
+      <w:r>
+        <w:t xml:space="preserve"> </w:t>
+      </w:r>
+      <w:r>
+        <w:t>https://wiki.ubuntuusers.de/uname/</w:t>
+      </w:r>
+    </w:p>
+  </w:footnote>
+  <w:footnote w:id="14">
+    <w:p>
+      <w:pPr>
+        <w:pStyle w:val="FootnoteText"/>
+      </w:pPr>
+      <w:r>
+        <w:rPr>
+          <w:rStyle w:val="FootnoteReference"/>
+        </w:rPr>
+        <w:footnoteRef/>
+      </w:r>
+      <w:r>
+        <w:t xml:space="preserve"> </w:t>
+      </w:r>
+      <w:r>
+        <w:t>https://docs.docker.com/engine/reference/commandline/ps/</w:t>
+      </w:r>
+    </w:p>
+  </w:footnote>
+  <w:footnote w:id="15">
+    <w:p>
+      <w:pPr>
+        <w:pStyle w:val="FootnoteText"/>
+      </w:pPr>
+      <w:r>
+        <w:rPr>
+          <w:rStyle w:val="FootnoteReference"/>
+        </w:rPr>
+        <w:footnoteRef/>
+      </w:r>
+      <w:r>
+        <w:t xml:space="preserve"> </w:t>
+      </w:r>
+      <w:r>
+        <w:t>https://docs.docker.com/engine/reference/commandline/info/</w:t>
+      </w:r>
+    </w:p>
+  </w:footnote>
+  <w:footnote w:id="16">
+    <w:p>
+      <w:pPr>
+        <w:pStyle w:val="FootnoteText"/>
+      </w:pPr>
+      <w:r>
+        <w:rPr>
+          <w:rStyle w:val="FootnoteReference"/>
+        </w:rPr>
+        <w:footnoteRef/>
+      </w:r>
+      <w:r>
+        <w:t xml:space="preserve"> </w:t>
+      </w:r>
+      <w:r>
+        <w:t>https://docs.docker.com/engine/reference/commandline/</w:t>
+      </w:r>
+      <w:r>
+        <w:t>top</w:t>
+      </w:r>
+      <w:r>
+        <w:t>/</w:t>
+      </w:r>
+    </w:p>
+  </w:footnote>
+  <w:footnote w:id="17">
+    <w:p>
+      <w:pPr>
+        <w:pStyle w:val="FootnoteText"/>
+      </w:pPr>
+      <w:r>
+        <w:rPr>
+          <w:rStyle w:val="FootnoteReference"/>
+        </w:rPr>
+        <w:footnoteRef/>
+      </w:r>
+      <w:r>
+        <w:t xml:space="preserve"> </w:t>
+      </w:r>
+      <w:r>
+        <w:t>https://docs.docker.com/engine/reference/commandline/</w:t>
+      </w:r>
+      <w:r>
+        <w:t>stop</w:t>
+      </w:r>
+      <w:r>
+        <w:t>/</w:t>
+      </w:r>
+    </w:p>
+  </w:footnote>
+  <w:footnote w:id="18">
+    <w:p>
+      <w:pPr>
+        <w:pStyle w:val="FootnoteText"/>
+      </w:pPr>
+      <w:r>
+        <w:rPr>
+          <w:rStyle w:val="FootnoteReference"/>
+        </w:rPr>
+        <w:footnoteRef/>
+      </w:r>
+      <w:r>
+        <w:t xml:space="preserve"> </w:t>
+      </w:r>
+      <w:r>
+        <w:t>https://docs.docker.com/docker-hub/</w:t>
+      </w:r>
+    </w:p>
+  </w:footnote>
+  <w:footnote w:id="19">
+    <w:p>
+      <w:pPr>
+        <w:pStyle w:val="FootnoteText"/>
+      </w:pPr>
+      <w:r>
+        <w:rPr>
+          <w:rStyle w:val="FootnoteReference"/>
+        </w:rPr>
+        <w:footnoteRef/>
+      </w:r>
+      <w:r>
+        <w:t xml:space="preserve"> </w:t>
+      </w:r>
+      <w:r>
+        <w:t>https://hub.docker.com/explore/</w:t>
+      </w:r>
+    </w:p>
+  </w:footnote>
+  <w:footnote w:id="20">
+    <w:p>
+      <w:pPr>
+        <w:pStyle w:val="FootnoteText"/>
+      </w:pPr>
+      <w:r>
+        <w:rPr>
+          <w:rStyle w:val="FootnoteReference"/>
+        </w:rPr>
+        <w:footnoteRef/>
+      </w:r>
+      <w:r>
+        <w:t xml:space="preserve"> </w:t>
+      </w:r>
+      <w:r>
+        <w:t>https://github.com/tutumcloud/apache-php</w:t>
+      </w:r>
+    </w:p>
+  </w:footnote>
+  <w:footnote w:id="21">
+    <w:p>
+      <w:pPr>
+        <w:pStyle w:val="FootnoteText"/>
+      </w:pPr>
+      <w:r>
+        <w:rPr>
+          <w:rStyle w:val="FootnoteReference"/>
+        </w:rPr>
+        <w:footnoteRef/>
+      </w:r>
+      <w:r>
+        <w:t xml:space="preserve"> </w:t>
+      </w:r>
+      <w:r>
+        <w:t>https://docs.docker.com/engine/reference/builder/#add</w:t>
+      </w:r>
+    </w:p>
+  </w:footnote>
+  <w:footnote w:id="22">
+    <w:p>
+      <w:pPr>
+        <w:pStyle w:val="FootnoteText"/>
+      </w:pPr>
+    </w:p>
+  </w:footnote>
+  <w:footnote w:id="23">
+    <w:p>
+      <w:pPr>
+        <w:pStyle w:val="FootnoteText"/>
+      </w:pPr>
+      <w:r>
+        <w:rPr>
+          <w:rStyle w:val="FootnoteReference"/>
+        </w:rPr>
+        <w:footnoteRef/>
+      </w:r>
+      <w:r>
+        <w:t xml:space="preserve"> </w:t>
+      </w:r>
+      <w:r>
+        <w:t>https://docs.docker.com/engine/reference/commandline/images/</w:t>
       </w:r>
     </w:p>
   </w:footnote>
@@ -2884,9 +6642,9 @@
     </w:lvl>
   </w:abstractNum>
   <w:abstractNum w:abstractNumId="2" w15:restartNumberingAfterBreak="0">
-    <w:nsid w:val="2D1F3DB0"/>
+    <w:nsid w:val="23E1178A"/>
     <w:multiLevelType w:val="hybridMultilevel"/>
-    <w:tmpl w:val="70A4E198"/>
+    <w:tmpl w:val="94DC2C9A"/>
     <w:lvl w:ilvl="0" w:tplc="04090001">
       <w:start w:val="1"/>
       <w:numFmt w:val="bullet"/>
@@ -2997,6 +6755,119 @@
     </w:lvl>
   </w:abstractNum>
   <w:abstractNum w:abstractNumId="3" w15:restartNumberingAfterBreak="0">
+    <w:nsid w:val="2D1F3DB0"/>
+    <w:multiLevelType w:val="hybridMultilevel"/>
+    <w:tmpl w:val="70A4E198"/>
+    <w:lvl w:ilvl="0" w:tplc="04090001">
+      <w:start w:val="1"/>
+      <w:numFmt w:val="bullet"/>
+      <w:lvlText w:val=""/>
+      <w:lvlJc w:val="left"/>
+      <w:pPr>
+        <w:ind w:left="720" w:hanging="360"/>
+      </w:pPr>
+      <w:rPr>
+        <w:rFonts w:ascii="Symbol" w:hAnsi="Symbol" w:hint="default"/>
+      </w:rPr>
+    </w:lvl>
+    <w:lvl w:ilvl="1" w:tplc="04090003" w:tentative="1">
+      <w:start w:val="1"/>
+      <w:numFmt w:val="bullet"/>
+      <w:lvlText w:val="o"/>
+      <w:lvlJc w:val="left"/>
+      <w:pPr>
+        <w:ind w:left="1440" w:hanging="360"/>
+      </w:pPr>
+      <w:rPr>
+        <w:rFonts w:ascii="Courier New" w:hAnsi="Courier New" w:cs="Courier New" w:hint="default"/>
+      </w:rPr>
+    </w:lvl>
+    <w:lvl w:ilvl="2" w:tplc="04090005" w:tentative="1">
+      <w:start w:val="1"/>
+      <w:numFmt w:val="bullet"/>
+      <w:lvlText w:val=""/>
+      <w:lvlJc w:val="left"/>
+      <w:pPr>
+        <w:ind w:left="2160" w:hanging="360"/>
+      </w:pPr>
+      <w:rPr>
+        <w:rFonts w:ascii="Wingdings" w:hAnsi="Wingdings" w:hint="default"/>
+      </w:rPr>
+    </w:lvl>
+    <w:lvl w:ilvl="3" w:tplc="04090001" w:tentative="1">
+      <w:start w:val="1"/>
+      <w:numFmt w:val="bullet"/>
+      <w:lvlText w:val=""/>
+      <w:lvlJc w:val="left"/>
+      <w:pPr>
+        <w:ind w:left="2880" w:hanging="360"/>
+      </w:pPr>
+      <w:rPr>
+        <w:rFonts w:ascii="Symbol" w:hAnsi="Symbol" w:hint="default"/>
+      </w:rPr>
+    </w:lvl>
+    <w:lvl w:ilvl="4" w:tplc="04090003" w:tentative="1">
+      <w:start w:val="1"/>
+      <w:numFmt w:val="bullet"/>
+      <w:lvlText w:val="o"/>
+      <w:lvlJc w:val="left"/>
+      <w:pPr>
+        <w:ind w:left="3600" w:hanging="360"/>
+      </w:pPr>
+      <w:rPr>
+        <w:rFonts w:ascii="Courier New" w:hAnsi="Courier New" w:cs="Courier New" w:hint="default"/>
+      </w:rPr>
+    </w:lvl>
+    <w:lvl w:ilvl="5" w:tplc="04090005" w:tentative="1">
+      <w:start w:val="1"/>
+      <w:numFmt w:val="bullet"/>
+      <w:lvlText w:val=""/>
+      <w:lvlJc w:val="left"/>
+      <w:pPr>
+        <w:ind w:left="4320" w:hanging="360"/>
+      </w:pPr>
+      <w:rPr>
+        <w:rFonts w:ascii="Wingdings" w:hAnsi="Wingdings" w:hint="default"/>
+      </w:rPr>
+    </w:lvl>
+    <w:lvl w:ilvl="6" w:tplc="04090001" w:tentative="1">
+      <w:start w:val="1"/>
+      <w:numFmt w:val="bullet"/>
+      <w:lvlText w:val=""/>
+      <w:lvlJc w:val="left"/>
+      <w:pPr>
+        <w:ind w:left="5040" w:hanging="360"/>
+      </w:pPr>
+      <w:rPr>
+        <w:rFonts w:ascii="Symbol" w:hAnsi="Symbol" w:hint="default"/>
+      </w:rPr>
+    </w:lvl>
+    <w:lvl w:ilvl="7" w:tplc="04090003" w:tentative="1">
+      <w:start w:val="1"/>
+      <w:numFmt w:val="bullet"/>
+      <w:lvlText w:val="o"/>
+      <w:lvlJc w:val="left"/>
+      <w:pPr>
+        <w:ind w:left="5760" w:hanging="360"/>
+      </w:pPr>
+      <w:rPr>
+        <w:rFonts w:ascii="Courier New" w:hAnsi="Courier New" w:cs="Courier New" w:hint="default"/>
+      </w:rPr>
+    </w:lvl>
+    <w:lvl w:ilvl="8" w:tplc="04090005" w:tentative="1">
+      <w:start w:val="1"/>
+      <w:numFmt w:val="bullet"/>
+      <w:lvlText w:val=""/>
+      <w:lvlJc w:val="left"/>
+      <w:pPr>
+        <w:ind w:left="6480" w:hanging="360"/>
+      </w:pPr>
+      <w:rPr>
+        <w:rFonts w:ascii="Wingdings" w:hAnsi="Wingdings" w:hint="default"/>
+      </w:rPr>
+    </w:lvl>
+  </w:abstractNum>
+  <w:abstractNum w:abstractNumId="4" w15:restartNumberingAfterBreak="0">
     <w:nsid w:val="33CF45CC"/>
     <w:multiLevelType w:val="hybridMultilevel"/>
     <w:tmpl w:val="D0748A9C"/>
@@ -3085,7 +6956,7 @@
       </w:pPr>
     </w:lvl>
   </w:abstractNum>
-  <w:abstractNum w:abstractNumId="4" w15:restartNumberingAfterBreak="0">
+  <w:abstractNum w:abstractNumId="5" w15:restartNumberingAfterBreak="0">
     <w:nsid w:val="455E5D24"/>
     <w:multiLevelType w:val="multilevel"/>
     <w:tmpl w:val="8B8CE6EC"/>
@@ -3202,7 +7073,120 @@
       </w:rPr>
     </w:lvl>
   </w:abstractNum>
-  <w:abstractNum w:abstractNumId="5" w15:restartNumberingAfterBreak="0">
+  <w:abstractNum w:abstractNumId="6" w15:restartNumberingAfterBreak="0">
+    <w:nsid w:val="4E9A2279"/>
+    <w:multiLevelType w:val="hybridMultilevel"/>
+    <w:tmpl w:val="86D05CBC"/>
+    <w:lvl w:ilvl="0" w:tplc="04090001">
+      <w:start w:val="1"/>
+      <w:numFmt w:val="bullet"/>
+      <w:lvlText w:val=""/>
+      <w:lvlJc w:val="left"/>
+      <w:pPr>
+        <w:ind w:left="780" w:hanging="360"/>
+      </w:pPr>
+      <w:rPr>
+        <w:rFonts w:ascii="Symbol" w:hAnsi="Symbol" w:hint="default"/>
+      </w:rPr>
+    </w:lvl>
+    <w:lvl w:ilvl="1" w:tplc="04090003" w:tentative="1">
+      <w:start w:val="1"/>
+      <w:numFmt w:val="bullet"/>
+      <w:lvlText w:val="o"/>
+      <w:lvlJc w:val="left"/>
+      <w:pPr>
+        <w:ind w:left="1500" w:hanging="360"/>
+      </w:pPr>
+      <w:rPr>
+        <w:rFonts w:ascii="Courier New" w:hAnsi="Courier New" w:cs="Courier New" w:hint="default"/>
+      </w:rPr>
+    </w:lvl>
+    <w:lvl w:ilvl="2" w:tplc="04090005" w:tentative="1">
+      <w:start w:val="1"/>
+      <w:numFmt w:val="bullet"/>
+      <w:lvlText w:val=""/>
+      <w:lvlJc w:val="left"/>
+      <w:pPr>
+        <w:ind w:left="2220" w:hanging="360"/>
+      </w:pPr>
+      <w:rPr>
+        <w:rFonts w:ascii="Wingdings" w:hAnsi="Wingdings" w:hint="default"/>
+      </w:rPr>
+    </w:lvl>
+    <w:lvl w:ilvl="3" w:tplc="04090001" w:tentative="1">
+      <w:start w:val="1"/>
+      <w:numFmt w:val="bullet"/>
+      <w:lvlText w:val=""/>
+      <w:lvlJc w:val="left"/>
+      <w:pPr>
+        <w:ind w:left="2940" w:hanging="360"/>
+      </w:pPr>
+      <w:rPr>
+        <w:rFonts w:ascii="Symbol" w:hAnsi="Symbol" w:hint="default"/>
+      </w:rPr>
+    </w:lvl>
+    <w:lvl w:ilvl="4" w:tplc="04090003" w:tentative="1">
+      <w:start w:val="1"/>
+      <w:numFmt w:val="bullet"/>
+      <w:lvlText w:val="o"/>
+      <w:lvlJc w:val="left"/>
+      <w:pPr>
+        <w:ind w:left="3660" w:hanging="360"/>
+      </w:pPr>
+      <w:rPr>
+        <w:rFonts w:ascii="Courier New" w:hAnsi="Courier New" w:cs="Courier New" w:hint="default"/>
+      </w:rPr>
+    </w:lvl>
+    <w:lvl w:ilvl="5" w:tplc="04090005" w:tentative="1">
+      <w:start w:val="1"/>
+      <w:numFmt w:val="bullet"/>
+      <w:lvlText w:val=""/>
+      <w:lvlJc w:val="left"/>
+      <w:pPr>
+        <w:ind w:left="4380" w:hanging="360"/>
+      </w:pPr>
+      <w:rPr>
+        <w:rFonts w:ascii="Wingdings" w:hAnsi="Wingdings" w:hint="default"/>
+      </w:rPr>
+    </w:lvl>
+    <w:lvl w:ilvl="6" w:tplc="04090001" w:tentative="1">
+      <w:start w:val="1"/>
+      <w:numFmt w:val="bullet"/>
+      <w:lvlText w:val=""/>
+      <w:lvlJc w:val="left"/>
+      <w:pPr>
+        <w:ind w:left="5100" w:hanging="360"/>
+      </w:pPr>
+      <w:rPr>
+        <w:rFonts w:ascii="Symbol" w:hAnsi="Symbol" w:hint="default"/>
+      </w:rPr>
+    </w:lvl>
+    <w:lvl w:ilvl="7" w:tplc="04090003" w:tentative="1">
+      <w:start w:val="1"/>
+      <w:numFmt w:val="bullet"/>
+      <w:lvlText w:val="o"/>
+      <w:lvlJc w:val="left"/>
+      <w:pPr>
+        <w:ind w:left="5820" w:hanging="360"/>
+      </w:pPr>
+      <w:rPr>
+        <w:rFonts w:ascii="Courier New" w:hAnsi="Courier New" w:cs="Courier New" w:hint="default"/>
+      </w:rPr>
+    </w:lvl>
+    <w:lvl w:ilvl="8" w:tplc="04090005" w:tentative="1">
+      <w:start w:val="1"/>
+      <w:numFmt w:val="bullet"/>
+      <w:lvlText w:val=""/>
+      <w:lvlJc w:val="left"/>
+      <w:pPr>
+        <w:ind w:left="6540" w:hanging="360"/>
+      </w:pPr>
+      <w:rPr>
+        <w:rFonts w:ascii="Wingdings" w:hAnsi="Wingdings" w:hint="default"/>
+      </w:rPr>
+    </w:lvl>
+  </w:abstractNum>
+  <w:abstractNum w:abstractNumId="7" w15:restartNumberingAfterBreak="0">
     <w:nsid w:val="77901630"/>
     <w:multiLevelType w:val="multilevel"/>
     <w:tmpl w:val="CA9EBCB4"/>
@@ -3315,8 +7299,121 @@
       </w:rPr>
     </w:lvl>
   </w:abstractNum>
+  <w:abstractNum w:abstractNumId="8" w15:restartNumberingAfterBreak="0">
+    <w:nsid w:val="7A7A6096"/>
+    <w:multiLevelType w:val="hybridMultilevel"/>
+    <w:tmpl w:val="3DC4068C"/>
+    <w:lvl w:ilvl="0" w:tplc="04090001">
+      <w:start w:val="1"/>
+      <w:numFmt w:val="bullet"/>
+      <w:lvlText w:val=""/>
+      <w:lvlJc w:val="left"/>
+      <w:pPr>
+        <w:ind w:left="720" w:hanging="360"/>
+      </w:pPr>
+      <w:rPr>
+        <w:rFonts w:ascii="Symbol" w:hAnsi="Symbol" w:hint="default"/>
+      </w:rPr>
+    </w:lvl>
+    <w:lvl w:ilvl="1" w:tplc="04090003" w:tentative="1">
+      <w:start w:val="1"/>
+      <w:numFmt w:val="bullet"/>
+      <w:lvlText w:val="o"/>
+      <w:lvlJc w:val="left"/>
+      <w:pPr>
+        <w:ind w:left="1440" w:hanging="360"/>
+      </w:pPr>
+      <w:rPr>
+        <w:rFonts w:ascii="Courier New" w:hAnsi="Courier New" w:cs="Courier New" w:hint="default"/>
+      </w:rPr>
+    </w:lvl>
+    <w:lvl w:ilvl="2" w:tplc="04090005" w:tentative="1">
+      <w:start w:val="1"/>
+      <w:numFmt w:val="bullet"/>
+      <w:lvlText w:val=""/>
+      <w:lvlJc w:val="left"/>
+      <w:pPr>
+        <w:ind w:left="2160" w:hanging="360"/>
+      </w:pPr>
+      <w:rPr>
+        <w:rFonts w:ascii="Wingdings" w:hAnsi="Wingdings" w:hint="default"/>
+      </w:rPr>
+    </w:lvl>
+    <w:lvl w:ilvl="3" w:tplc="04090001" w:tentative="1">
+      <w:start w:val="1"/>
+      <w:numFmt w:val="bullet"/>
+      <w:lvlText w:val=""/>
+      <w:lvlJc w:val="left"/>
+      <w:pPr>
+        <w:ind w:left="2880" w:hanging="360"/>
+      </w:pPr>
+      <w:rPr>
+        <w:rFonts w:ascii="Symbol" w:hAnsi="Symbol" w:hint="default"/>
+      </w:rPr>
+    </w:lvl>
+    <w:lvl w:ilvl="4" w:tplc="04090003" w:tentative="1">
+      <w:start w:val="1"/>
+      <w:numFmt w:val="bullet"/>
+      <w:lvlText w:val="o"/>
+      <w:lvlJc w:val="left"/>
+      <w:pPr>
+        <w:ind w:left="3600" w:hanging="360"/>
+      </w:pPr>
+      <w:rPr>
+        <w:rFonts w:ascii="Courier New" w:hAnsi="Courier New" w:cs="Courier New" w:hint="default"/>
+      </w:rPr>
+    </w:lvl>
+    <w:lvl w:ilvl="5" w:tplc="04090005" w:tentative="1">
+      <w:start w:val="1"/>
+      <w:numFmt w:val="bullet"/>
+      <w:lvlText w:val=""/>
+      <w:lvlJc w:val="left"/>
+      <w:pPr>
+        <w:ind w:left="4320" w:hanging="360"/>
+      </w:pPr>
+      <w:rPr>
+        <w:rFonts w:ascii="Wingdings" w:hAnsi="Wingdings" w:hint="default"/>
+      </w:rPr>
+    </w:lvl>
+    <w:lvl w:ilvl="6" w:tplc="04090001" w:tentative="1">
+      <w:start w:val="1"/>
+      <w:numFmt w:val="bullet"/>
+      <w:lvlText w:val=""/>
+      <w:lvlJc w:val="left"/>
+      <w:pPr>
+        <w:ind w:left="5040" w:hanging="360"/>
+      </w:pPr>
+      <w:rPr>
+        <w:rFonts w:ascii="Symbol" w:hAnsi="Symbol" w:hint="default"/>
+      </w:rPr>
+    </w:lvl>
+    <w:lvl w:ilvl="7" w:tplc="04090003" w:tentative="1">
+      <w:start w:val="1"/>
+      <w:numFmt w:val="bullet"/>
+      <w:lvlText w:val="o"/>
+      <w:lvlJc w:val="left"/>
+      <w:pPr>
+        <w:ind w:left="5760" w:hanging="360"/>
+      </w:pPr>
+      <w:rPr>
+        <w:rFonts w:ascii="Courier New" w:hAnsi="Courier New" w:cs="Courier New" w:hint="default"/>
+      </w:rPr>
+    </w:lvl>
+    <w:lvl w:ilvl="8" w:tplc="04090005" w:tentative="1">
+      <w:start w:val="1"/>
+      <w:numFmt w:val="bullet"/>
+      <w:lvlText w:val=""/>
+      <w:lvlJc w:val="left"/>
+      <w:pPr>
+        <w:ind w:left="6480" w:hanging="360"/>
+      </w:pPr>
+      <w:rPr>
+        <w:rFonts w:ascii="Wingdings" w:hAnsi="Wingdings" w:hint="default"/>
+      </w:rPr>
+    </w:lvl>
+  </w:abstractNum>
   <w:num w:numId="1">
-    <w:abstractNumId w:val="5"/>
+    <w:abstractNumId w:val="7"/>
   </w:num>
   <w:num w:numId="2">
     <w:abstractNumId w:val="1"/>
@@ -3358,30 +7455,39 @@
     <w:abstractNumId w:val="0"/>
   </w:num>
   <w:num w:numId="6">
-    <w:abstractNumId w:val="4"/>
+    <w:abstractNumId w:val="5"/>
   </w:num>
   <w:num w:numId="7">
-    <w:abstractNumId w:val="4"/>
+    <w:abstractNumId w:val="5"/>
   </w:num>
   <w:num w:numId="8">
-    <w:abstractNumId w:val="4"/>
+    <w:abstractNumId w:val="5"/>
   </w:num>
   <w:num w:numId="9">
     <w:abstractNumId w:val="0"/>
   </w:num>
   <w:num w:numId="10">
+    <w:abstractNumId w:val="5"/>
+  </w:num>
+  <w:num w:numId="11">
+    <w:abstractNumId w:val="5"/>
+  </w:num>
+  <w:num w:numId="12">
+    <w:abstractNumId w:val="5"/>
+  </w:num>
+  <w:num w:numId="13">
     <w:abstractNumId w:val="4"/>
   </w:num>
-  <w:num w:numId="11">
-    <w:abstractNumId w:val="4"/>
-  </w:num>
-  <w:num w:numId="12">
-    <w:abstractNumId w:val="4"/>
-  </w:num>
-  <w:num w:numId="13">
+  <w:num w:numId="14">
     <w:abstractNumId w:val="3"/>
   </w:num>
-  <w:num w:numId="14">
+  <w:num w:numId="15">
+    <w:abstractNumId w:val="6"/>
+  </w:num>
+  <w:num w:numId="16">
+    <w:abstractNumId w:val="8"/>
+  </w:num>
+  <w:num w:numId="17">
     <w:abstractNumId w:val="2"/>
   </w:num>
 </w:numbering>
@@ -4465,7 +8571,7 @@
 </file>
 
 <file path=customXml/itemProps1.xml><?xml version="1.0" encoding="utf-8"?>
-<ds:datastoreItem xmlns:ds="http://schemas.openxmlformats.org/officeDocument/2006/customXml" ds:itemID="{65F81457-D5F9-4722-B8FF-C336079635C0}">
+<ds:datastoreItem xmlns:ds="http://schemas.openxmlformats.org/officeDocument/2006/customXml" ds:itemID="{7C8C2F68-F4B4-4D27-9E44-4632DB7851F2}">
   <ds:schemaRefs>
     <ds:schemaRef ds:uri="http://schemas.openxmlformats.org/officeDocument/2006/bibliography"/>
   </ds:schemaRefs>

</xml_diff>

<commit_message>
Included missing references; marked terms that may need explained at the beginning of the file in purple.
</commit_message>
<xml_diff>
--- a/Dokumentation Assignment Cloud.docx
+++ b/Dokumentation Assignment Cloud.docx
@@ -544,6 +544,9 @@
       </w:r>
       <w:proofErr w:type="spellStart"/>
       <w:r>
+        <w:rPr>
+          <w:highlight w:val="magenta"/>
+        </w:rPr>
         <w:t>Dockerfile</w:t>
       </w:r>
       <w:proofErr w:type="spellEnd"/>
@@ -706,13 +709,25 @@
         <w:t xml:space="preserve"> gibt an, welches so genannte </w:t>
       </w:r>
       <w:r>
+        <w:rPr>
+          <w:highlight w:val="magenta"/>
+        </w:rPr>
         <w:t>Base Image</w:t>
       </w:r>
       <w:r>
         <w:t xml:space="preserve"> dem Container zugrunde liegt</w:t>
       </w:r>
       <w:r>
-        <w:t>. Ein Base Image ist laut Docker Referenz ein Image, dem kein weiteres Image zugrunde liegt</w:t>
+        <w:t xml:space="preserve">. Ein Base Image ist laut Docker Referenz ein Image, dem kein weiteres </w:t>
+      </w:r>
+      <w:r>
+        <w:rPr>
+          <w:highlight w:val="magenta"/>
+        </w:rPr>
+        <w:t>Image</w:t>
+      </w:r>
+      <w:r>
+        <w:t xml:space="preserve"> zugrunde liegt</w:t>
       </w:r>
       <w:r>
         <w:rPr>
@@ -800,7 +815,16 @@
       </w:r>
       <w:proofErr w:type="spellEnd"/>
       <w:r>
-        <w:t xml:space="preserve"> starten und den Nutzer in das Containerinterne Terminal leiten.</w:t>
+        <w:t xml:space="preserve"> starten und den Nutzer in das Containerinterne </w:t>
+      </w:r>
+      <w:r>
+        <w:rPr>
+          <w:highlight w:val="magenta"/>
+        </w:rPr>
+        <w:t>Terminal</w:t>
+      </w:r>
+      <w:r>
+        <w:t xml:space="preserve"> leiten.</w:t>
       </w:r>
     </w:p>
     <w:tbl>
@@ -895,11 +919,20 @@
       </w:r>
       <w:proofErr w:type="spellStart"/>
       <w:r>
+        <w:rPr>
+          <w:highlight w:val="magenta"/>
+        </w:rPr>
         <w:t>Build</w:t>
       </w:r>
       <w:proofErr w:type="spellEnd"/>
       <w:r>
-        <w:t xml:space="preserve">-Prozess Die Ergänzung </w:t>
+        <w:rPr>
+          <w:highlight w:val="magenta"/>
+        </w:rPr>
+        <w:t>-Prozess</w:t>
+      </w:r>
+      <w:r>
+        <w:t xml:space="preserve"> Die Ergänzung </w:t>
       </w:r>
       <w:r>
         <w:rPr>
@@ -925,19 +958,16 @@
         <w:t xml:space="preserve"> soll verhindern, das im Falle eines korrumpierten Pakets </w:t>
       </w:r>
       <w:r>
-        <w:t>durch z.B. das instabile</w:t>
-      </w:r>
-      <w:r>
-        <w:t xml:space="preserve"> WLAN Netz</w:t>
-      </w:r>
-      <w:r>
-        <w:t xml:space="preserve"> an der DH</w:t>
-      </w:r>
-      <w:r>
-        <w:t xml:space="preserve"> </w:t>
-      </w:r>
-      <w:r>
-        <w:t xml:space="preserve">nicht die fehlerhaft </w:t>
+        <w:t xml:space="preserve">durch z.B. das instabile </w:t>
+      </w:r>
+      <w:r>
+        <w:rPr>
+          <w:highlight w:val="magenta"/>
+        </w:rPr>
+        <w:t>WLAN</w:t>
+      </w:r>
+      <w:r>
+        <w:t xml:space="preserve"> Netz an der DH nicht die fehlerhaft </w:t>
       </w:r>
       <w:proofErr w:type="spellStart"/>
       <w:r>
@@ -1281,22 +1311,15 @@
             <w:pPr>
               <w:pStyle w:val="Code"/>
               <w:keepNext/>
-            </w:pPr>
-            <w:proofErr w:type="spellStart"/>
-            <w:r>
-              <w:t>Successfully</w:t>
-            </w:r>
-            <w:proofErr w:type="spellEnd"/>
-            <w:r>
-              <w:t xml:space="preserve"> </w:t>
-            </w:r>
-            <w:proofErr w:type="spellStart"/>
-            <w:r>
-              <w:t>built</w:t>
-            </w:r>
-            <w:proofErr w:type="spellEnd"/>
-            <w:r>
-              <w:t xml:space="preserve"> 7892c2457995</w:t>
+              <w:rPr>
+                <w:lang w:val="en-US"/>
+              </w:rPr>
+            </w:pPr>
+            <w:r>
+              <w:rPr>
+                <w:lang w:val="en-US"/>
+              </w:rPr>
+              <w:t>Successfully built 7892c2457995</w:t>
             </w:r>
           </w:p>
         </w:tc>
@@ -1557,6 +1580,9 @@
       </w:r>
       <w:proofErr w:type="spellStart"/>
       <w:r>
+        <w:rPr>
+          <w:highlight w:val="magenta"/>
+        </w:rPr>
         <w:t>CentOS</w:t>
       </w:r>
       <w:proofErr w:type="spellEnd"/>
@@ -1635,7 +1661,16 @@
       </w:r>
       <w:proofErr w:type="spellEnd"/>
       <w:r>
-        <w:t xml:space="preserve"> Kommando die Docker API nachschlagen</w:t>
+        <w:t xml:space="preserve"> Kommando die Docker </w:t>
+      </w:r>
+      <w:r>
+        <w:rPr>
+          <w:highlight w:val="magenta"/>
+        </w:rPr>
+        <w:t>API</w:t>
+      </w:r>
+      <w:r>
+        <w:t xml:space="preserve"> nachschlagen</w:t>
       </w:r>
       <w:r>
         <w:rPr>
@@ -2477,7 +2512,16 @@
     </w:p>
     <w:p>
       <w:r>
-        <w:t xml:space="preserve">Die Distributionen unterscheiden sich ebenfalls. Lennart </w:t>
+        <w:t xml:space="preserve">Die </w:t>
+      </w:r>
+      <w:r>
+        <w:rPr>
+          <w:highlight w:val="magenta"/>
+        </w:rPr>
+        <w:t>Distributionen</w:t>
+      </w:r>
+      <w:r>
+        <w:t xml:space="preserve"> unterscheiden sich ebenfalls. Lennart </w:t>
       </w:r>
       <w:proofErr w:type="spellStart"/>
       <w:r>
@@ -2575,6 +2619,9 @@
       </w:r>
       <w:proofErr w:type="spellEnd"/>
       <w:r>
+        <w:t xml:space="preserve"> des Kernels</w:t>
+      </w:r>
+      <w:r>
         <w:t xml:space="preserve"> aus</w:t>
       </w:r>
       <w:r>
@@ -2625,7 +2672,13 @@
         <w:t>Tabelle 3</w:t>
       </w:r>
       <w:r>
-        <w:t xml:space="preserve"> sieht man eine Auflistung von Befehlen, die in der Aufgabe</w:t>
+        <w:t xml:space="preserve"> sieht man eine Auflistung von Befehlen, die </w:t>
+      </w:r>
+      <w:r>
+        <w:t>laut</w:t>
+      </w:r>
+      <w:r>
+        <w:t xml:space="preserve"> Aufgabe</w:t>
       </w:r>
       <w:r>
         <w:t>nstellung des Aufgabenblattes</w:t>
@@ -2751,7 +2804,16 @@
               <w:t>G</w:t>
             </w:r>
             <w:r>
-              <w:t xml:space="preserve">ibt eine Liste mit den Laufenden Containern aus. Es können optional verschiedene Flags angehängt werden- der </w:t>
+              <w:t xml:space="preserve">ibt eine Liste mit den Laufenden Containern aus. Es können optional verschiedene </w:t>
+            </w:r>
+            <w:r>
+              <w:rPr>
+                <w:highlight w:val="magenta"/>
+              </w:rPr>
+              <w:t>Flags</w:t>
+            </w:r>
+            <w:r>
+              <w:t xml:space="preserve"> angehängt werden- der </w:t>
             </w:r>
             <w:r>
               <w:rPr>
@@ -2984,7 +3046,25 @@
               <w:t>Beendet einen Container durch ein Betriebssystemsignal</w:t>
             </w:r>
             <w:r>
-              <w:t xml:space="preserve"> (SIGTERM und SIGKILL)</w:t>
+              <w:t xml:space="preserve"> (</w:t>
+            </w:r>
+            <w:r>
+              <w:rPr>
+                <w:highlight w:val="magenta"/>
+              </w:rPr>
+              <w:t xml:space="preserve">SIGTERM </w:t>
+            </w:r>
+            <w:r>
+              <w:t xml:space="preserve">und </w:t>
+            </w:r>
+            <w:r>
+              <w:rPr>
+                <w:highlight w:val="magenta"/>
+              </w:rPr>
+              <w:t>SIGKILL</w:t>
+            </w:r>
+            <w:r>
+              <w:t>)</w:t>
             </w:r>
             <w:r>
               <w:t>.</w:t>
@@ -3042,13 +3122,7 @@
         <w:t xml:space="preserve">Das Docker Hub ist eine Art Image Hosting Plattform, auf der Unternehmen und Teams ihre </w:t>
       </w:r>
       <w:r>
-        <w:t xml:space="preserve">Images hosten und dadurch anderen Menschen zur Verfügung stellen </w:t>
-      </w:r>
-      <w:r>
-        <w:t>können</w:t>
-      </w:r>
-      <w:r>
-        <w:t xml:space="preserve">. </w:t>
+        <w:t xml:space="preserve">Images hosten und dadurch anderen Menschen zur Verfügung stellen können. </w:t>
       </w:r>
     </w:p>
     <w:p>
@@ -3231,7 +3305,12 @@
       </w:r>
       <w:proofErr w:type="spellEnd"/>
       <w:r>
-        <w:t xml:space="preserve"> Prozess als Basis für das Image genutzt.</w:t>
+        <w:t xml:space="preserve"> Prozess</w:t>
+      </w:r>
+      <w:bookmarkStart w:id="0" w:name="_GoBack"/>
+      <w:bookmarkEnd w:id="0"/>
+      <w:r>
+        <w:t xml:space="preserve"> als Basis für das Image genutzt.</w:t>
       </w:r>
     </w:p>
     <w:p>
@@ -3339,76 +3418,129 @@
         <w:t>Der</w:t>
       </w:r>
       <w:r>
+        <w:t xml:space="preserve"> –d </w:t>
+      </w:r>
+      <w:proofErr w:type="spellStart"/>
+      <w:r>
+        <w:t>Flag</w:t>
+      </w:r>
+      <w:proofErr w:type="spellEnd"/>
+      <w:r>
         <w:t xml:space="preserve"> </w:t>
       </w:r>
       <w:r>
-        <w:rPr>
-          <w:highlight w:val="yellow"/>
-        </w:rPr>
-        <w:t xml:space="preserve">–d </w:t>
-      </w:r>
-      <w:proofErr w:type="spellStart"/>
-      <w:r>
-        <w:rPr>
-          <w:highlight w:val="yellow"/>
-        </w:rPr>
+        <w:t xml:space="preserve">koppelt das Containerinterne Terminal vom Host OS Terminal ab, sodass wir weiterhin auf unserem Host OS Eingaben am Terminal vornehmen können. Der –p </w:t>
+      </w:r>
+      <w:proofErr w:type="spellStart"/>
+      <w:r>
         <w:t>Flag</w:t>
       </w:r>
       <w:proofErr w:type="spellEnd"/>
       <w:r>
+        <w:t xml:space="preserve"> sorgt dafür, dass wir unseren Webserver an einen Port binden können. Es fällt auf, dass 2 verschieden Ports angegeben müssen, die durch ein Doppelpunkt getrennt sind. Links neben dem Doppelpunkt befindet sich der externe Port, rechts davon befindet sich der interne Port des Containers.</w:t>
+      </w:r>
+      <w:r>
+        <w:t xml:space="preserve"> Weitere</w:t>
+      </w:r>
+      <w:r>
+        <w:t xml:space="preserve"> Informationen zu den Variationen des </w:t>
+      </w:r>
+      <w:proofErr w:type="spellStart"/>
+      <w:r>
+        <w:rPr>
+          <w:rStyle w:val="CodeChar"/>
+        </w:rPr>
+        <w:t>docker</w:t>
+      </w:r>
+      <w:proofErr w:type="spellEnd"/>
+      <w:r>
+        <w:rPr>
+          <w:rStyle w:val="CodeChar"/>
+        </w:rPr>
         <w:t xml:space="preserve"> </w:t>
       </w:r>
-      <w:r>
-        <w:t xml:space="preserve">koppelt das Containerinterne Terminal vom Host OS Terminal ab, sodass wir weiterhin auf unserem Host OS Eingaben am Terminal vornehmen können. Der </w:t>
-      </w:r>
-      <w:r>
-        <w:rPr>
-          <w:highlight w:val="yellow"/>
-        </w:rPr>
-        <w:t xml:space="preserve">–p </w:t>
-      </w:r>
-      <w:proofErr w:type="spellStart"/>
-      <w:r>
-        <w:rPr>
-          <w:highlight w:val="yellow"/>
-        </w:rPr>
-        <w:t>Flag</w:t>
-      </w:r>
-      <w:proofErr w:type="spellEnd"/>
-      <w:r>
-        <w:t xml:space="preserve"> sorgt dafür, dass wir unseren Webserver an einen Port binden können. Es fällt auf, dass 2 verschieden Ports angegeben müssen, die durch ein Doppelpunkt getrennt sind. Links neben dem Doppelpunkt befindet sich der </w:t>
-      </w:r>
-      <w:r>
-        <w:rPr>
-          <w:highlight w:val="yellow"/>
-        </w:rPr>
-        <w:t>externe Port</w:t>
-      </w:r>
-      <w:r>
-        <w:t xml:space="preserve">, rechts davon befindet sich der </w:t>
-      </w:r>
-      <w:r>
-        <w:rPr>
-          <w:highlight w:val="yellow"/>
-        </w:rPr>
-        <w:t>interne Port</w:t>
-      </w:r>
-      <w:r>
-        <w:t xml:space="preserve"> des Containers.</w:t>
-      </w:r>
-    </w:p>
-    <w:p>
-      <w:r>
-        <w:t xml:space="preserve">Uns wurde Port 9000 durch die zufällige Verteilung der Gruppennamen zugewiesen, weswegen wir diesen nutzen. </w:t>
-      </w:r>
-      <w:r>
-        <w:rPr>
-          <w:highlight w:val="yellow"/>
-        </w:rPr>
-        <w:t>Port 80 wird standardmäßig vom Webserver benutzt</w:t>
-      </w:r>
-      <w:r>
-        <w:t xml:space="preserve"> (wird im Quellcode des Servers festgelegt), weswegen jegliche andere Belegung durch </w:t>
+      <w:proofErr w:type="spellStart"/>
+      <w:r>
+        <w:rPr>
+          <w:rStyle w:val="CodeChar"/>
+        </w:rPr>
+        <w:t>run</w:t>
+      </w:r>
+      <w:proofErr w:type="spellEnd"/>
+      <w:r>
+        <w:t xml:space="preserve"> Kommandos finden sich auf</w:t>
+      </w:r>
+      <w:r>
+        <w:rPr>
+          <w:rStyle w:val="FootnoteReference"/>
+        </w:rPr>
+        <w:footnoteReference w:id="20"/>
+      </w:r>
+    </w:p>
+    <w:p>
+      <w:r>
+        <w:t>Uns wurde Port 9000 durch die zufällige Verteilung der Gruppennamen zugewiesen, weswegen wir diesen nutzen</w:t>
+      </w:r>
+      <w:r>
+        <w:t>. Port 80 wird standardmäßig vom Webserver benutzt</w:t>
+      </w:r>
+      <w:r>
+        <w:t xml:space="preserve"> (wird im </w:t>
+      </w:r>
+      <w:proofErr w:type="spellStart"/>
+      <w:r>
+        <w:t>Dockerfile</w:t>
+      </w:r>
+      <w:proofErr w:type="spellEnd"/>
+      <w:r>
+        <w:t xml:space="preserve"> von </w:t>
+      </w:r>
+      <w:proofErr w:type="spellStart"/>
+      <w:r>
+        <w:t>tutum</w:t>
+      </w:r>
+      <w:proofErr w:type="spellEnd"/>
+      <w:r>
+        <w:t>/</w:t>
+      </w:r>
+      <w:proofErr w:type="spellStart"/>
+      <w:r>
+        <w:t>apache-php</w:t>
+      </w:r>
+      <w:proofErr w:type="spellEnd"/>
+      <w:r>
+        <w:t xml:space="preserve"> durch den Befehl </w:t>
+      </w:r>
+      <w:r>
+        <w:rPr>
+          <w:rStyle w:val="CodeChar"/>
+        </w:rPr>
+        <w:t>EXPOSE 80</w:t>
+      </w:r>
+      <w:r>
+        <w:t xml:space="preserve"> festgelegt, siehe </w:t>
+      </w:r>
+      <w:proofErr w:type="spellStart"/>
+      <w:r>
+        <w:t>Git</w:t>
+      </w:r>
+      <w:proofErr w:type="spellEnd"/>
+      <w:r>
+        <w:t xml:space="preserve"> Repository von </w:t>
+      </w:r>
+      <w:proofErr w:type="spellStart"/>
+      <w:r>
+        <w:t>tutum</w:t>
+      </w:r>
+      <w:proofErr w:type="spellEnd"/>
+      <w:r>
+        <w:rPr>
+          <w:rStyle w:val="FootnoteReference"/>
+        </w:rPr>
+        <w:footnoteReference w:id="21"/>
+      </w:r>
+      <w:r>
+        <w:t xml:space="preserve">), weswegen jegliche andere Belegung durch </w:t>
       </w:r>
       <w:r>
         <w:t xml:space="preserve">den </w:t>
@@ -3758,7 +3890,16 @@
     </w:p>
     <w:p>
       <w:r>
-        <w:t>Welches uns den Output des PHP Skriptes, welches auf Serverseite (innerhalb des Containers) ausgeführt wird, ausgibt:</w:t>
+        <w:t xml:space="preserve">Welches uns den Output des </w:t>
+      </w:r>
+      <w:r>
+        <w:rPr>
+          <w:highlight w:val="magenta"/>
+        </w:rPr>
+        <w:t>PHP</w:t>
+      </w:r>
+      <w:r>
+        <w:t xml:space="preserve"> Skriptes, welches auf Serverseite (innerhalb des Containers) ausgeführt wird, ausgibt:</w:t>
       </w:r>
     </w:p>
     <w:tbl>
@@ -4089,6 +4230,7 @@
               <w:rPr>
                 <w:lang w:val="en-US"/>
               </w:rPr>
+              <w:lastRenderedPageBreak/>
               <w:t xml:space="preserve">        }</w:t>
             </w:r>
           </w:p>
@@ -4192,7 +4334,6 @@
               <w:rPr>
                 <w:lang w:val="en-US"/>
               </w:rPr>
-              <w:lastRenderedPageBreak/>
               <w:t xml:space="preserve">        &lt;h1&gt;Hello world!&lt;/h1&gt;</w:t>
             </w:r>
           </w:p>
@@ -4339,7 +4480,7 @@
         <w:rPr>
           <w:rStyle w:val="FootnoteReference"/>
         </w:rPr>
-        <w:footnoteReference w:id="20"/>
+        <w:footnoteReference w:id="22"/>
       </w:r>
       <w:r>
         <w:t>:</w:t>
@@ -4395,6 +4536,12 @@
           <w:i/>
         </w:rPr>
         <w:t>/</w:t>
+      </w:r>
+      <w:r>
+        <w:rPr>
+          <w:i/>
+        </w:rPr>
+        <w:t>*.*</w:t>
       </w:r>
     </w:p>
     <w:p>
@@ -4996,7 +5143,7 @@
         <w:rPr>
           <w:rStyle w:val="FootnoteReference"/>
         </w:rPr>
-        <w:footnoteReference w:id="21"/>
+        <w:footnoteReference w:id="23"/>
       </w:r>
       <w:r>
         <w:t>.</w:t>
@@ -5115,6 +5262,7 @@
     </w:p>
     <w:p>
       <w:r>
+        <w:lastRenderedPageBreak/>
         <w:t>Anschließend kann man das Image ähnlich wie in Kapitel 2.5.2 starten, mit dem einzigen Unterschied, dass nun das Image sofort lokal gefunden wird und nicht erst vom Docker Hub heruntergeladen werden muss.</w:t>
       </w:r>
     </w:p>
@@ -5123,7 +5271,6 @@
         <w:pStyle w:val="Heading2"/>
       </w:pPr>
       <w:r>
-        <w:lastRenderedPageBreak/>
         <w:t>Individualisierung des Webservers</w:t>
       </w:r>
     </w:p>
@@ -5154,7 +5301,21 @@
         <w:t>Befehls</w:t>
       </w:r>
       <w:r>
-        <w:t xml:space="preserve"> kann man den Namen des Tags variieren. Um dies zu demonstrieren, wird einerseits Code 11, andererseits der folgende benutzt, um das Image zu bauen:</w:t>
+        <w:t xml:space="preserve"> kann man den Namen des Tags variieren. Um dies zu demonstrieren, wird einer</w:t>
+      </w:r>
+      <w:r>
+        <w:t xml:space="preserve">seits Code 11, andererseits das folgende Code </w:t>
+      </w:r>
+      <w:proofErr w:type="spellStart"/>
+      <w:r>
+        <w:t>Snippet</w:t>
+      </w:r>
+      <w:proofErr w:type="spellEnd"/>
+      <w:r>
+        <w:t xml:space="preserve"> </w:t>
+      </w:r>
+      <w:r>
+        <w:t>benutzt, um das Image zu bauen:</w:t>
       </w:r>
     </w:p>
     <w:tbl>
@@ -5275,13 +5436,13 @@
         <w:t xml:space="preserve"> des Containers) einerseits</w:t>
       </w:r>
       <w:r>
-        <w:t xml:space="preserve"> links vom Doppelpunkt der Repository Name angegeben, andererseits rechts davon (optional) ein Tag verliehen</w:t>
+        <w:t xml:space="preserve"> links der Repository Name angegeben, andererseits rechts davon (optional) ein Tag verliehen</w:t>
       </w:r>
       <w:r>
         <w:rPr>
           <w:rStyle w:val="FootnoteReference"/>
         </w:rPr>
-        <w:footnoteReference w:id="22"/>
+        <w:footnoteReference w:id="24"/>
       </w:r>
       <w:r>
         <w:t>, was in diesem Beispiel der Tag „</w:t>
@@ -5314,7 +5475,7 @@
         <w:rPr>
           <w:rStyle w:val="FootnoteReference"/>
         </w:rPr>
-        <w:footnoteReference w:id="23"/>
+        <w:footnoteReference w:id="25"/>
       </w:r>
       <w:r>
         <w:t>:</w:t>
@@ -5393,7 +5554,13 @@
     </w:p>
     <w:p>
       <w:r>
-        <w:t>Und sehen folgende Ergebnisse (irrelevante Images wurden aus Gründen der Lesbarkeit herausgestrichen):</w:t>
+        <w:t xml:space="preserve">Und sehen folgende Ergebnisse (irrelevante Images wurden aus Gründen der Lesbarkeit </w:t>
+      </w:r>
+      <w:r>
+        <w:t>ignoriert</w:t>
+      </w:r>
+      <w:r>
+        <w:t>):</w:t>
       </w:r>
     </w:p>
     <w:tbl>
@@ -5745,8 +5912,6 @@
       <w:r>
         <w:t xml:space="preserve"> </w:t>
       </w:r>
-      <w:bookmarkStart w:id="0" w:name="_GoBack"/>
-      <w:bookmarkEnd w:id="0"/>
       <w:r>
         <w:t>Datei anschließend mit dem folgenden K</w:t>
       </w:r>
@@ -5832,25 +5997,17 @@
     </w:p>
     <w:p>
       <w:r>
+        <w:lastRenderedPageBreak/>
         <w:t>Zum Einfügen neuer Textzeichen ist es notwendig</w:t>
       </w:r>
       <w:r>
         <w:t>,</w:t>
       </w:r>
       <w:r>
-        <w:t xml:space="preserve"> in den Insert-Mode innerhalb des VIM zu wechseln. Dies ist mit einem Tastendruck auf den </w:t>
-      </w:r>
-      <w:r>
-        <w:rPr>
-          <w:highlight w:val="yellow"/>
-        </w:rPr>
-        <w:t>Buchstaben "i"</w:t>
-      </w:r>
-      <w:r>
-        <w:t xml:space="preserve"> möglich. Nach der Eingab</w:t>
-      </w:r>
-      <w:r>
-        <w:t xml:space="preserve">e des Textes kann </w:t>
+        <w:t xml:space="preserve"> in den Insert-Mode innerhalb des VIM zu wechseln. Dies ist mit einem </w:t>
+      </w:r>
+      <w:r>
+        <w:t xml:space="preserve">Tastendruck auf den Buchstaben "i" möglich. Nach der Eingabe des Textes kann </w:t>
       </w:r>
       <w:proofErr w:type="gramStart"/>
       <w:r>
@@ -5859,7 +6016,6 @@
       <w:r>
         <w:rPr>
           <w:rStyle w:val="CodeChar"/>
-          <w:highlight w:val="yellow"/>
         </w:rPr>
         <w:t>:</w:t>
       </w:r>
@@ -5868,25 +6024,32 @@
       <w:r>
         <w:rPr>
           <w:rStyle w:val="CodeChar"/>
-          <w:highlight w:val="yellow"/>
         </w:rPr>
         <w:t>wq</w:t>
       </w:r>
       <w:proofErr w:type="spellEnd"/>
       <w:r>
-        <w:t xml:space="preserve"> </w:t>
-      </w:r>
-      <w:r>
-        <w:t xml:space="preserve">der </w:t>
-      </w:r>
-      <w:r>
-        <w:t xml:space="preserve">VIM </w:t>
-      </w:r>
-      <w:r>
-        <w:t xml:space="preserve">Editor </w:t>
-      </w:r>
-      <w:r>
-        <w:t>verlassen und gleichzeitig die Datei gespeichert werden.</w:t>
+        <w:t xml:space="preserve"> der VIM Editor verlassen</w:t>
+      </w:r>
+      <w:r>
+        <w:t xml:space="preserve"> und gleichzeitig die Datei gespeichert werden.</w:t>
+      </w:r>
+      <w:r>
+        <w:t xml:space="preserve"> Mehr Informationen zu den Modi und Befehlen finden sich auf </w:t>
+      </w:r>
+      <w:proofErr w:type="spellStart"/>
+      <w:r>
+        <w:t>Ubuntuusers</w:t>
+      </w:r>
+      <w:proofErr w:type="spellEnd"/>
+      <w:r>
+        <w:rPr>
+          <w:rStyle w:val="FootnoteReference"/>
+        </w:rPr>
+        <w:footnoteReference w:id="26"/>
+      </w:r>
+      <w:r>
+        <w:t>.</w:t>
       </w:r>
     </w:p>
     <w:sectPr>
@@ -6334,7 +6497,7 @@
         <w:t xml:space="preserve"> </w:t>
       </w:r>
       <w:r>
-        <w:t>https://github.com/tutumcloud/apache-php</w:t>
+        <w:t>https://docs.docker.com/engine/reference/run/</w:t>
       </w:r>
     </w:p>
   </w:footnote>
@@ -6353,7 +6516,7 @@
         <w:t xml:space="preserve"> </w:t>
       </w:r>
       <w:r>
-        <w:t>https://docs.docker.com/engine/reference/builder/#add</w:t>
+        <w:t>https://github.com/tutumcloud/apache-php/blob/master/Dockerfile</w:t>
       </w:r>
     </w:p>
   </w:footnote>
@@ -6362,6 +6525,18 @@
       <w:pPr>
         <w:pStyle w:val="FootnoteText"/>
       </w:pPr>
+      <w:r>
+        <w:rPr>
+          <w:rStyle w:val="FootnoteReference"/>
+        </w:rPr>
+        <w:footnoteRef/>
+      </w:r>
+      <w:r>
+        <w:t xml:space="preserve"> </w:t>
+      </w:r>
+      <w:r>
+        <w:t>https://github.com/tutumcloud/apache-php</w:t>
+      </w:r>
     </w:p>
   </w:footnote>
   <w:footnote w:id="23">
@@ -6379,7 +6554,52 @@
         <w:t xml:space="preserve"> </w:t>
       </w:r>
       <w:r>
+        <w:t>https://docs.docker.com/engine/reference/builder/#add</w:t>
+      </w:r>
+    </w:p>
+  </w:footnote>
+  <w:footnote w:id="24">
+    <w:p>
+      <w:pPr>
+        <w:pStyle w:val="FootnoteText"/>
+      </w:pPr>
+    </w:p>
+  </w:footnote>
+  <w:footnote w:id="25">
+    <w:p>
+      <w:pPr>
+        <w:pStyle w:val="FootnoteText"/>
+      </w:pPr>
+      <w:r>
+        <w:rPr>
+          <w:rStyle w:val="FootnoteReference"/>
+        </w:rPr>
+        <w:footnoteRef/>
+      </w:r>
+      <w:r>
+        <w:t xml:space="preserve"> </w:t>
+      </w:r>
+      <w:r>
         <w:t>https://docs.docker.com/engine/reference/commandline/images/</w:t>
+      </w:r>
+    </w:p>
+  </w:footnote>
+  <w:footnote w:id="26">
+    <w:p>
+      <w:pPr>
+        <w:pStyle w:val="FootnoteText"/>
+      </w:pPr>
+      <w:r>
+        <w:rPr>
+          <w:rStyle w:val="FootnoteReference"/>
+        </w:rPr>
+        <w:footnoteRef/>
+      </w:r>
+      <w:r>
+        <w:t xml:space="preserve"> </w:t>
+      </w:r>
+      <w:r>
+        <w:t>https://wiki.ubuntuusers.de/VIM/</w:t>
       </w:r>
     </w:p>
   </w:footnote>
@@ -8031,6 +8251,7 @@
   <w:style w:type="character" w:default="1" w:styleId="DefaultParagraphFont">
     <w:name w:val="Default Paragraph Font"/>
     <w:uiPriority w:val="1"/>
+    <w:semiHidden/>
     <w:unhideWhenUsed/>
   </w:style>
   <w:style w:type="table" w:default="1" w:styleId="TableNormal">
@@ -8571,7 +8792,7 @@
 </file>
 
 <file path=customXml/itemProps1.xml><?xml version="1.0" encoding="utf-8"?>
-<ds:datastoreItem xmlns:ds="http://schemas.openxmlformats.org/officeDocument/2006/customXml" ds:itemID="{7C8C2F68-F4B4-4D27-9E44-4632DB7851F2}">
+<ds:datastoreItem xmlns:ds="http://schemas.openxmlformats.org/officeDocument/2006/customXml" ds:itemID="{0B7E8429-7957-40EF-8F40-4130C3583F9D}">
   <ds:schemaRefs>
     <ds:schemaRef ds:uri="http://schemas.openxmlformats.org/officeDocument/2006/bibliography"/>
   </ds:schemaRefs>

</xml_diff>

<commit_message>
Added several stuff for task g)
</commit_message>
<xml_diff>
--- a/Dokumentation Assignment Cloud.docx
+++ b/Dokumentation Assignment Cloud.docx
@@ -3305,12 +3305,7 @@
       </w:r>
       <w:proofErr w:type="spellEnd"/>
       <w:r>
-        <w:t xml:space="preserve"> Prozess</w:t>
-      </w:r>
-      <w:bookmarkStart w:id="0" w:name="_GoBack"/>
-      <w:bookmarkEnd w:id="0"/>
-      <w:r>
-        <w:t xml:space="preserve"> als Basis für das Image genutzt.</w:t>
+        <w:t xml:space="preserve"> Prozess als Basis für das Image genutzt.</w:t>
       </w:r>
     </w:p>
     <w:p>
@@ -3847,6 +3842,9 @@
             <w:r>
               <w:t>$</w:t>
             </w:r>
+            <w:r>
+              <w:t xml:space="preserve"> </w:t>
+            </w:r>
             <w:proofErr w:type="spellStart"/>
             <w:r>
               <w:t>curl</w:t>
@@ -5821,6 +5819,9 @@
               <w:pStyle w:val="Code"/>
               <w:keepNext/>
             </w:pPr>
+            <w:r>
+              <w:t xml:space="preserve">$ </w:t>
+            </w:r>
             <w:proofErr w:type="spellStart"/>
             <w:r>
               <w:t>docker</w:t>
@@ -5941,6 +5942,9 @@
               <w:pStyle w:val="Code"/>
               <w:keepNext/>
             </w:pPr>
+            <w:r>
+              <w:t xml:space="preserve">$ </w:t>
+            </w:r>
             <w:proofErr w:type="spellStart"/>
             <w:r>
               <w:t>vm</w:t>
@@ -6051,6 +6055,1726 @@
       <w:r>
         <w:t>.</w:t>
       </w:r>
+    </w:p>
+    <w:p>
+      <w:pPr>
+        <w:pStyle w:val="Heading2"/>
+      </w:pPr>
+      <w:r>
+        <w:t xml:space="preserve"> Änderung des </w:t>
+      </w:r>
+      <w:proofErr w:type="spellStart"/>
+      <w:r>
+        <w:t>Dockerfiles</w:t>
+      </w:r>
+      <w:proofErr w:type="spellEnd"/>
+      <w:r>
+        <w:t xml:space="preserve"> um dasselbe Ergebnis zu erhalten wie in 2.7</w:t>
+      </w:r>
+    </w:p>
+    <w:p>
+      <w:pPr>
+        <w:pStyle w:val="Heading3"/>
+      </w:pPr>
+      <w:r>
+        <w:t xml:space="preserve">Variante 1: Ändern von </w:t>
+      </w:r>
+      <w:proofErr w:type="spellStart"/>
+      <w:r>
+        <w:t>index.php</w:t>
+      </w:r>
+      <w:proofErr w:type="spellEnd"/>
+      <w:r>
+        <w:t xml:space="preserve"> im </w:t>
+      </w:r>
+      <w:proofErr w:type="spellStart"/>
+      <w:r>
+        <w:t>tutum</w:t>
+      </w:r>
+      <w:proofErr w:type="spellEnd"/>
+      <w:r>
+        <w:t>/</w:t>
+      </w:r>
+      <w:proofErr w:type="spellStart"/>
+      <w:r>
+        <w:t>apache-php</w:t>
+      </w:r>
+      <w:proofErr w:type="spellEnd"/>
+      <w:r>
+        <w:t xml:space="preserve"> Ordner</w:t>
+      </w:r>
+    </w:p>
+    <w:p>
+      <w:r>
+        <w:t xml:space="preserve">Die einfachere von 2 möglichen Varianten ist die Änderung des </w:t>
+      </w:r>
+      <w:proofErr w:type="spellStart"/>
+      <w:r>
+        <w:t>index.php</w:t>
+      </w:r>
+      <w:proofErr w:type="spellEnd"/>
+      <w:r>
+        <w:t xml:space="preserve"> Files in unserer Ordnerstruktur (siehe: </w:t>
+      </w:r>
+      <w:r>
+        <w:rPr>
+          <w:i/>
+        </w:rPr>
+        <w:t>./sample/</w:t>
+      </w:r>
+      <w:proofErr w:type="spellStart"/>
+      <w:r>
+        <w:rPr>
+          <w:i/>
+        </w:rPr>
+        <w:t>index.php</w:t>
+      </w:r>
+      <w:proofErr w:type="spellEnd"/>
+      <w:r>
+        <w:t>). Die Änderung, die vorgenommen wurde, ist rot markiert:</w:t>
+      </w:r>
+    </w:p>
+    <w:tbl>
+      <w:tblPr>
+        <w:tblStyle w:val="TableGrid"/>
+        <w:tblW w:w="0" w:type="auto"/>
+        <w:tblLook w:val="04A0" w:firstRow="1" w:lastRow="0" w:firstColumn="1" w:lastColumn="0" w:noHBand="0" w:noVBand="1"/>
+      </w:tblPr>
+      <w:tblGrid>
+        <w:gridCol w:w="9016"/>
+      </w:tblGrid>
+      <w:tr>
+        <w:tc>
+          <w:tcPr>
+            <w:tcW w:w="9016" w:type="dxa"/>
+          </w:tcPr>
+          <w:p>
+            <w:pPr>
+              <w:pStyle w:val="Code"/>
+              <w:rPr>
+                <w:lang w:val="en-US"/>
+              </w:rPr>
+            </w:pPr>
+            <w:r>
+              <w:rPr>
+                <w:lang w:val="en-US"/>
+              </w:rPr>
+              <w:t>[</w:t>
+            </w:r>
+            <w:r>
+              <w:rPr>
+                <w:lang w:val="en-US"/>
+              </w:rPr>
+              <w:t>…]</w:t>
+            </w:r>
+          </w:p>
+          <w:p>
+            <w:pPr>
+              <w:pStyle w:val="Code"/>
+              <w:rPr>
+                <w:lang w:val="en-US"/>
+              </w:rPr>
+            </w:pPr>
+            <w:r>
+              <w:rPr>
+                <w:lang w:val="en-US"/>
+              </w:rPr>
+              <w:t>&lt;body&gt;</w:t>
+            </w:r>
+          </w:p>
+          <w:p>
+            <w:pPr>
+              <w:pStyle w:val="Code"/>
+              <w:rPr>
+                <w:lang w:val="en-US"/>
+              </w:rPr>
+            </w:pPr>
+            <w:r>
+              <w:rPr>
+                <w:lang w:val="en-US"/>
+              </w:rPr>
+              <w:tab/>
+              <w:t>&lt;</w:t>
+            </w:r>
+            <w:proofErr w:type="spellStart"/>
+            <w:r>
+              <w:rPr>
+                <w:lang w:val="en-US"/>
+              </w:rPr>
+              <w:t>img</w:t>
+            </w:r>
+            <w:proofErr w:type="spellEnd"/>
+            <w:r>
+              <w:rPr>
+                <w:lang w:val="en-US"/>
+              </w:rPr>
+              <w:t xml:space="preserve"> id="logo" </w:t>
+            </w:r>
+            <w:proofErr w:type="spellStart"/>
+            <w:r>
+              <w:rPr>
+                <w:lang w:val="en-US"/>
+              </w:rPr>
+              <w:t>src</w:t>
+            </w:r>
+            <w:proofErr w:type="spellEnd"/>
+            <w:r>
+              <w:rPr>
+                <w:lang w:val="en-US"/>
+              </w:rPr>
+              <w:t>="logo.png" /&gt;</w:t>
+            </w:r>
+          </w:p>
+          <w:p>
+            <w:pPr>
+              <w:pStyle w:val="Code"/>
+              <w:rPr>
+                <w:lang w:val="en-US"/>
+              </w:rPr>
+            </w:pPr>
+            <w:r>
+              <w:rPr>
+                <w:lang w:val="en-US"/>
+              </w:rPr>
+              <w:tab/>
+              <w:t>&lt;h1&gt;&lt;?</w:t>
+            </w:r>
+            <w:proofErr w:type="spellStart"/>
+            <w:r>
+              <w:rPr>
+                <w:lang w:val="en-US"/>
+              </w:rPr>
+              <w:t>php</w:t>
+            </w:r>
+            <w:proofErr w:type="spellEnd"/>
+            <w:r>
+              <w:rPr>
+                <w:lang w:val="en-US"/>
+              </w:rPr>
+              <w:t xml:space="preserve"> echo </w:t>
+            </w:r>
+            <w:r>
+              <w:rPr>
+                <w:color w:val="FF4411" w:themeColor="accent3" w:themeShade="BF"/>
+                <w:lang w:val="en-US"/>
+              </w:rPr>
+              <w:t>"Hello Karlo and Florian greet you"</w:t>
+            </w:r>
+            <w:r>
+              <w:rPr>
+                <w:lang w:val="en-US"/>
+              </w:rPr>
+              <w:t>; ?&gt;&lt;/h1&gt;</w:t>
+            </w:r>
+          </w:p>
+          <w:p>
+            <w:pPr>
+              <w:pStyle w:val="Code"/>
+              <w:rPr>
+                <w:lang w:val="en-US"/>
+              </w:rPr>
+            </w:pPr>
+            <w:r>
+              <w:rPr>
+                <w:lang w:val="en-US"/>
+              </w:rPr>
+              <w:tab/>
+              <w:t>&lt;?</w:t>
+            </w:r>
+            <w:proofErr w:type="spellStart"/>
+            <w:r>
+              <w:rPr>
+                <w:lang w:val="en-US"/>
+              </w:rPr>
+              <w:t>php</w:t>
+            </w:r>
+            <w:proofErr w:type="spellEnd"/>
+            <w:r>
+              <w:rPr>
+                <w:lang w:val="en-US"/>
+              </w:rPr>
+              <w:t xml:space="preserve"> if($_ENV["HOSTNAME"]) {?&gt;&lt;h3&gt;My hostname is &lt;?</w:t>
+            </w:r>
+            <w:proofErr w:type="spellStart"/>
+            <w:r>
+              <w:rPr>
+                <w:lang w:val="en-US"/>
+              </w:rPr>
+              <w:t>php</w:t>
+            </w:r>
+            <w:proofErr w:type="spellEnd"/>
+            <w:r>
+              <w:rPr>
+                <w:lang w:val="en-US"/>
+              </w:rPr>
+              <w:t xml:space="preserve"> echo $_ENV["HOSTNAME"]; ?&gt;&lt;/h3&gt;&lt;?</w:t>
+            </w:r>
+            <w:proofErr w:type="spellStart"/>
+            <w:r>
+              <w:rPr>
+                <w:lang w:val="en-US"/>
+              </w:rPr>
+              <w:t>php</w:t>
+            </w:r>
+            <w:proofErr w:type="spellEnd"/>
+            <w:r>
+              <w:rPr>
+                <w:lang w:val="en-US"/>
+              </w:rPr>
+              <w:t xml:space="preserve"> } ?&gt;</w:t>
+            </w:r>
+          </w:p>
+          <w:p>
+            <w:pPr>
+              <w:pStyle w:val="Code"/>
+              <w:rPr>
+                <w:lang w:val="en-US"/>
+              </w:rPr>
+            </w:pPr>
+            <w:r>
+              <w:rPr>
+                <w:lang w:val="en-US"/>
+              </w:rPr>
+              <w:tab/>
+              <w:t>&lt;?</w:t>
+            </w:r>
+            <w:proofErr w:type="spellStart"/>
+            <w:r>
+              <w:rPr>
+                <w:lang w:val="en-US"/>
+              </w:rPr>
+              <w:t>php</w:t>
+            </w:r>
+            <w:proofErr w:type="spellEnd"/>
+          </w:p>
+          <w:p>
+            <w:pPr>
+              <w:pStyle w:val="Code"/>
+              <w:rPr>
+                <w:lang w:val="en-US"/>
+              </w:rPr>
+            </w:pPr>
+            <w:r>
+              <w:rPr>
+                <w:lang w:val="en-US"/>
+              </w:rPr>
+              <w:tab/>
+              <w:t>$links = [];</w:t>
+            </w:r>
+          </w:p>
+          <w:p>
+            <w:pPr>
+              <w:pStyle w:val="Code"/>
+              <w:rPr>
+                <w:lang w:val="en-US"/>
+              </w:rPr>
+            </w:pPr>
+            <w:r>
+              <w:rPr>
+                <w:lang w:val="en-US"/>
+              </w:rPr>
+              <w:tab/>
+            </w:r>
+            <w:proofErr w:type="spellStart"/>
+            <w:r>
+              <w:rPr>
+                <w:lang w:val="en-US"/>
+              </w:rPr>
+              <w:t>foreach</w:t>
+            </w:r>
+            <w:proofErr w:type="spellEnd"/>
+            <w:r>
+              <w:rPr>
+                <w:lang w:val="en-US"/>
+              </w:rPr>
+              <w:t>($_ENV as $key =&gt; $value) {</w:t>
+            </w:r>
+          </w:p>
+          <w:p>
+            <w:pPr>
+              <w:pStyle w:val="Code"/>
+              <w:rPr>
+                <w:lang w:val="en-US"/>
+              </w:rPr>
+            </w:pPr>
+            <w:r>
+              <w:rPr>
+                <w:lang w:val="en-US"/>
+              </w:rPr>
+              <w:tab/>
+            </w:r>
+            <w:r>
+              <w:rPr>
+                <w:lang w:val="en-US"/>
+              </w:rPr>
+              <w:tab/>
+              <w:t>if(</w:t>
+            </w:r>
+            <w:proofErr w:type="spellStart"/>
+            <w:r>
+              <w:rPr>
+                <w:lang w:val="en-US"/>
+              </w:rPr>
+              <w:t>preg_match</w:t>
+            </w:r>
+            <w:proofErr w:type="spellEnd"/>
+            <w:r>
+              <w:rPr>
+                <w:lang w:val="en-US"/>
+              </w:rPr>
+              <w:t>("/^(.*)_PORT_([0-9]*)_(TCP|UDP)$/", $key, $matches)) {</w:t>
+            </w:r>
+          </w:p>
+          <w:p>
+            <w:pPr>
+              <w:pStyle w:val="Code"/>
+            </w:pPr>
+            <w:r>
+              <w:rPr>
+                <w:lang w:val="en-US"/>
+              </w:rPr>
+              <w:tab/>
+            </w:r>
+            <w:r>
+              <w:rPr>
+                <w:lang w:val="en-US"/>
+              </w:rPr>
+              <w:tab/>
+            </w:r>
+            <w:r>
+              <w:rPr>
+                <w:lang w:val="en-US"/>
+              </w:rPr>
+              <w:tab/>
+            </w:r>
+            <w:r>
+              <w:rPr>
+                <w:lang w:val="en-US"/>
+              </w:rPr>
+              <w:t>[…]</w:t>
+            </w:r>
+          </w:p>
+        </w:tc>
+      </w:tr>
+    </w:tbl>
+    <w:p>
+      <w:pPr>
+        <w:pStyle w:val="Caption"/>
+      </w:pPr>
+      <w:r>
+        <w:t xml:space="preserve">Code </w:t>
+      </w:r>
+      <w:r>
+        <w:fldChar w:fldCharType="begin"/>
+      </w:r>
+      <w:r>
+        <w:instrText xml:space="preserve"> SEQ Code \* ARABIC </w:instrText>
+      </w:r>
+      <w:r>
+        <w:fldChar w:fldCharType="separate"/>
+      </w:r>
+      <w:r>
+        <w:rPr>
+          <w:noProof/>
+        </w:rPr>
+        <w:t>17</w:t>
+      </w:r>
+      <w:r>
+        <w:fldChar w:fldCharType="end"/>
+      </w:r>
+      <w:r>
+        <w:t xml:space="preserve">: Modifiziertes </w:t>
+      </w:r>
+      <w:proofErr w:type="spellStart"/>
+      <w:r>
+        <w:t>index.php</w:t>
+      </w:r>
+      <w:proofErr w:type="spellEnd"/>
+    </w:p>
+    <w:p>
+      <w:r>
+        <w:t xml:space="preserve">Der </w:t>
+      </w:r>
+      <w:proofErr w:type="spellStart"/>
+      <w:r>
+        <w:t>Build</w:t>
+      </w:r>
+      <w:proofErr w:type="spellEnd"/>
+      <w:r>
+        <w:t xml:space="preserve"> Befehl aus Code 12</w:t>
+      </w:r>
+      <w:r>
+        <w:t xml:space="preserve"> startet den </w:t>
+      </w:r>
+      <w:proofErr w:type="spellStart"/>
+      <w:r>
+        <w:t>Build</w:t>
+      </w:r>
+      <w:proofErr w:type="spellEnd"/>
+      <w:r>
+        <w:t xml:space="preserve"> Prozess und generiert unser Image mit dem modifizierten </w:t>
+      </w:r>
+      <w:proofErr w:type="spellStart"/>
+      <w:r>
+        <w:t>index.php</w:t>
+      </w:r>
+      <w:proofErr w:type="spellEnd"/>
+      <w:r>
+        <w:t xml:space="preserve"> Files.</w:t>
+      </w:r>
+    </w:p>
+    <w:p>
+      <w:r>
+        <w:t xml:space="preserve">Nun starten wir unsere modifizierte Variante </w:t>
+      </w:r>
+      <w:r>
+        <w:t>durch den folgenden Befehl:</w:t>
+      </w:r>
+    </w:p>
+    <w:tbl>
+      <w:tblPr>
+        <w:tblStyle w:val="TableGrid"/>
+        <w:tblW w:w="0" w:type="auto"/>
+        <w:tblLook w:val="04A0" w:firstRow="1" w:lastRow="0" w:firstColumn="1" w:lastColumn="0" w:noHBand="0" w:noVBand="1"/>
+      </w:tblPr>
+      <w:tblGrid>
+        <w:gridCol w:w="9016"/>
+      </w:tblGrid>
+      <w:tr>
+        <w:tc>
+          <w:tcPr>
+            <w:tcW w:w="9016" w:type="dxa"/>
+          </w:tcPr>
+          <w:p>
+            <w:pPr>
+              <w:pStyle w:val="Code"/>
+              <w:rPr>
+                <w:rFonts w:ascii="Calibri" w:hAnsi="Calibri"/>
+              </w:rPr>
+            </w:pPr>
+            <w:r>
+              <w:t xml:space="preserve">$ </w:t>
+            </w:r>
+            <w:proofErr w:type="spellStart"/>
+            <w:r>
+              <w:t>docker</w:t>
+            </w:r>
+            <w:proofErr w:type="spellEnd"/>
+            <w:r>
+              <w:t xml:space="preserve"> </w:t>
+            </w:r>
+            <w:proofErr w:type="spellStart"/>
+            <w:r>
+              <w:t>run</w:t>
+            </w:r>
+            <w:proofErr w:type="spellEnd"/>
+            <w:r>
+              <w:t xml:space="preserve"> -d -p 9001:80 </w:t>
+            </w:r>
+            <w:proofErr w:type="spellStart"/>
+            <w:r>
+              <w:t>tutum</w:t>
+            </w:r>
+            <w:proofErr w:type="spellEnd"/>
+            <w:r>
+              <w:t>/</w:t>
+            </w:r>
+            <w:proofErr w:type="spellStart"/>
+            <w:r>
+              <w:t>apache-php:</w:t>
+            </w:r>
+            <w:r>
+              <w:t>mueller</w:t>
+            </w:r>
+            <w:proofErr w:type="spellEnd"/>
+            <w:r>
+              <w:t xml:space="preserve"> </w:t>
+            </w:r>
+          </w:p>
+        </w:tc>
+      </w:tr>
+    </w:tbl>
+    <w:p>
+      <w:pPr>
+        <w:pStyle w:val="Caption"/>
+      </w:pPr>
+      <w:r>
+        <w:t xml:space="preserve">Code </w:t>
+      </w:r>
+      <w:r>
+        <w:fldChar w:fldCharType="begin"/>
+      </w:r>
+      <w:r>
+        <w:instrText xml:space="preserve"> SEQ Code \* ARABIC </w:instrText>
+      </w:r>
+      <w:r>
+        <w:fldChar w:fldCharType="separate"/>
+      </w:r>
+      <w:r>
+        <w:rPr>
+          <w:noProof/>
+        </w:rPr>
+        <w:t>19</w:t>
+      </w:r>
+      <w:r>
+        <w:fldChar w:fldCharType="end"/>
+      </w:r>
+      <w:r>
+        <w:t>: Starten des modifizierten Containers</w:t>
+      </w:r>
+    </w:p>
+    <w:p>
+      <w:r>
+        <w:t xml:space="preserve">Und Verifizieren das Ergebnis durch Starten des Containers in der </w:t>
+      </w:r>
+      <w:proofErr w:type="spellStart"/>
+      <w:r>
+        <w:t>Bash</w:t>
+      </w:r>
+      <w:proofErr w:type="spellEnd"/>
+      <w:r>
+        <w:t xml:space="preserve"> mit dem folgenden Befehl:</w:t>
+      </w:r>
+    </w:p>
+    <w:tbl>
+      <w:tblPr>
+        <w:tblStyle w:val="TableGrid"/>
+        <w:tblW w:w="0" w:type="auto"/>
+        <w:tblLook w:val="04A0" w:firstRow="1" w:lastRow="0" w:firstColumn="1" w:lastColumn="0" w:noHBand="0" w:noVBand="1"/>
+      </w:tblPr>
+      <w:tblGrid>
+        <w:gridCol w:w="9016"/>
+      </w:tblGrid>
+      <w:tr>
+        <w:tc>
+          <w:tcPr>
+            <w:tcW w:w="9016" w:type="dxa"/>
+          </w:tcPr>
+          <w:p>
+            <w:pPr>
+              <w:pStyle w:val="Code"/>
+              <w:keepNext/>
+              <w:rPr>
+                <w:rFonts w:ascii="Calibri" w:hAnsi="Calibri"/>
+                <w:lang w:val="en-US"/>
+              </w:rPr>
+            </w:pPr>
+            <w:r>
+              <w:rPr>
+                <w:lang w:val="en-US"/>
+              </w:rPr>
+              <w:t xml:space="preserve">$ </w:t>
+            </w:r>
+            <w:proofErr w:type="spellStart"/>
+            <w:r>
+              <w:rPr>
+                <w:lang w:val="en-US"/>
+              </w:rPr>
+              <w:t>docker</w:t>
+            </w:r>
+            <w:proofErr w:type="spellEnd"/>
+            <w:r>
+              <w:rPr>
+                <w:lang w:val="en-US"/>
+              </w:rPr>
+              <w:t xml:space="preserve"> exec -</w:t>
+            </w:r>
+            <w:proofErr w:type="spellStart"/>
+            <w:r>
+              <w:rPr>
+                <w:lang w:val="en-US"/>
+              </w:rPr>
+              <w:t>i</w:t>
+            </w:r>
+            <w:proofErr w:type="spellEnd"/>
+            <w:r>
+              <w:rPr>
+                <w:lang w:val="en-US"/>
+              </w:rPr>
+              <w:t xml:space="preserve"> -t 510a50d510d7 bash</w:t>
+            </w:r>
+          </w:p>
+        </w:tc>
+      </w:tr>
+    </w:tbl>
+    <w:p>
+      <w:pPr>
+        <w:pStyle w:val="Caption"/>
+      </w:pPr>
+      <w:r>
+        <w:t xml:space="preserve">Code </w:t>
+      </w:r>
+      <w:r>
+        <w:fldChar w:fldCharType="begin"/>
+      </w:r>
+      <w:r>
+        <w:instrText xml:space="preserve"> SEQ Code \* ARABIC </w:instrText>
+      </w:r>
+      <w:r>
+        <w:fldChar w:fldCharType="separate"/>
+      </w:r>
+      <w:r>
+        <w:rPr>
+          <w:noProof/>
+        </w:rPr>
+        <w:t>20</w:t>
+      </w:r>
+      <w:r>
+        <w:fldChar w:fldCharType="end"/>
+      </w:r>
+      <w:r>
+        <w:t xml:space="preserve">: Starten des Containers in der </w:t>
+      </w:r>
+      <w:proofErr w:type="spellStart"/>
+      <w:r>
+        <w:t>Bash</w:t>
+      </w:r>
+      <w:proofErr w:type="spellEnd"/>
+    </w:p>
+    <w:p>
+      <w:r>
+        <w:t>Der Output wird mit folgendem Befehl generiert</w:t>
+      </w:r>
+      <w:r>
+        <w:t>:</w:t>
+      </w:r>
+    </w:p>
+    <w:tbl>
+      <w:tblPr>
+        <w:tblStyle w:val="TableGrid"/>
+        <w:tblW w:w="0" w:type="auto"/>
+        <w:tblLook w:val="04A0" w:firstRow="1" w:lastRow="0" w:firstColumn="1" w:lastColumn="0" w:noHBand="0" w:noVBand="1"/>
+      </w:tblPr>
+      <w:tblGrid>
+        <w:gridCol w:w="9016"/>
+      </w:tblGrid>
+      <w:tr>
+        <w:tc>
+          <w:tcPr>
+            <w:tcW w:w="9016" w:type="dxa"/>
+          </w:tcPr>
+          <w:p>
+            <w:pPr>
+              <w:pStyle w:val="Code"/>
+              <w:keepNext/>
+              <w:rPr>
+                <w:rFonts w:ascii="Calibri" w:hAnsi="Calibri"/>
+                <w:lang w:val="en-US"/>
+              </w:rPr>
+            </w:pPr>
+            <w:r>
+              <w:rPr>
+                <w:lang w:val="en-US"/>
+              </w:rPr>
+              <w:t xml:space="preserve">$ root@9f3e441d4178: </w:t>
+            </w:r>
+            <w:r>
+              <w:rPr>
+                <w:color w:val="00A982" w:themeColor="background2"/>
+                <w:lang w:val="en-US"/>
+              </w:rPr>
+              <w:t>curl</w:t>
+            </w:r>
+            <w:r>
+              <w:rPr>
+                <w:color w:val="000000"/>
+                <w:lang w:val="en-US"/>
+              </w:rPr>
+              <w:t xml:space="preserve"> </w:t>
+            </w:r>
+            <w:r>
+              <w:rPr>
+                <w:lang w:val="en-US"/>
+              </w:rPr>
+              <w:t>http://localhost:9001</w:t>
+            </w:r>
+            <w:r>
+              <w:rPr>
+                <w:color w:val="000000"/>
+                <w:lang w:val="en-US"/>
+              </w:rPr>
+              <w:t xml:space="preserve"> </w:t>
+            </w:r>
+          </w:p>
+        </w:tc>
+      </w:tr>
+    </w:tbl>
+    <w:p>
+      <w:pPr>
+        <w:pStyle w:val="Caption"/>
+      </w:pPr>
+      <w:r>
+        <w:t xml:space="preserve">Code </w:t>
+      </w:r>
+      <w:r>
+        <w:fldChar w:fldCharType="begin"/>
+      </w:r>
+      <w:r>
+        <w:instrText xml:space="preserve"> SEQ Code \* ARABIC </w:instrText>
+      </w:r>
+      <w:r>
+        <w:fldChar w:fldCharType="separate"/>
+      </w:r>
+      <w:r>
+        <w:rPr>
+          <w:noProof/>
+        </w:rPr>
+        <w:t>21</w:t>
+      </w:r>
+      <w:r>
+        <w:fldChar w:fldCharType="end"/>
+      </w:r>
+      <w:r>
+        <w:t>: Validieren des Outputs</w:t>
+      </w:r>
+    </w:p>
+    <w:p>
+      <w:r>
+        <w:t>Beim Output beweist die folgende Zeile, dass die Änderung wirksam ist:</w:t>
+      </w:r>
+    </w:p>
+    <w:tbl>
+      <w:tblPr>
+        <w:tblStyle w:val="TableGrid"/>
+        <w:tblW w:w="0" w:type="auto"/>
+        <w:tblLook w:val="04A0" w:firstRow="1" w:lastRow="0" w:firstColumn="1" w:lastColumn="0" w:noHBand="0" w:noVBand="1"/>
+      </w:tblPr>
+      <w:tblGrid>
+        <w:gridCol w:w="9016"/>
+      </w:tblGrid>
+      <w:tr>
+        <w:tc>
+          <w:tcPr>
+            <w:tcW w:w="9016" w:type="dxa"/>
+          </w:tcPr>
+          <w:p>
+            <w:pPr>
+              <w:pStyle w:val="Code"/>
+              <w:keepNext/>
+              <w:rPr>
+                <w:rFonts w:ascii="Calibri" w:hAnsi="Calibri"/>
+                <w:lang w:val="en-US"/>
+              </w:rPr>
+            </w:pPr>
+            <w:r>
+              <w:rPr>
+                <w:lang w:val="en-US"/>
+              </w:rPr>
+              <w:t> &lt;h1&gt;Hello Karlo and Florian greet you&lt;/h1&gt;</w:t>
+            </w:r>
+          </w:p>
+        </w:tc>
+      </w:tr>
+    </w:tbl>
+    <w:p>
+      <w:pPr>
+        <w:pStyle w:val="Caption"/>
+        <w:rPr>
+          <w:lang w:val="en-US"/>
+        </w:rPr>
+      </w:pPr>
+      <w:r>
+        <w:t xml:space="preserve">Code </w:t>
+      </w:r>
+      <w:r>
+        <w:fldChar w:fldCharType="begin"/>
+      </w:r>
+      <w:r>
+        <w:instrText xml:space="preserve"> SEQ Code \* ARABIC </w:instrText>
+      </w:r>
+      <w:r>
+        <w:fldChar w:fldCharType="separate"/>
+      </w:r>
+      <w:r>
+        <w:rPr>
+          <w:noProof/>
+        </w:rPr>
+        <w:t>22</w:t>
+      </w:r>
+      <w:r>
+        <w:fldChar w:fldCharType="end"/>
+      </w:r>
+      <w:r>
+        <w:t xml:space="preserve">: Modifizierter Output </w:t>
+      </w:r>
+      <w:proofErr w:type="spellStart"/>
+      <w:r>
+        <w:t>index.php</w:t>
+      </w:r>
+      <w:proofErr w:type="spellEnd"/>
+    </w:p>
+    <w:p>
+      <w:pPr>
+        <w:pStyle w:val="Heading3"/>
+      </w:pPr>
+      <w:r>
+        <w:t xml:space="preserve">Variante 2: Überschreiben von </w:t>
+      </w:r>
+      <w:proofErr w:type="spellStart"/>
+      <w:r>
+        <w:t>index.php</w:t>
+      </w:r>
+      <w:proofErr w:type="spellEnd"/>
+      <w:r>
+        <w:t xml:space="preserve"> während des </w:t>
+      </w:r>
+      <w:proofErr w:type="spellStart"/>
+      <w:r>
+        <w:t>Builds</w:t>
+      </w:r>
+      <w:proofErr w:type="spellEnd"/>
+    </w:p>
+    <w:p>
+      <w:r>
+        <w:t xml:space="preserve">Die zweite, weniger performante Variante wäre das Überschreiben der </w:t>
+      </w:r>
+      <w:proofErr w:type="spellStart"/>
+      <w:r>
+        <w:t>index.php</w:t>
+      </w:r>
+      <w:proofErr w:type="spellEnd"/>
+      <w:r>
+        <w:t xml:space="preserve"> durch eine andere Variante von </w:t>
+      </w:r>
+      <w:proofErr w:type="spellStart"/>
+      <w:r>
+        <w:t>index.php</w:t>
+      </w:r>
+      <w:proofErr w:type="spellEnd"/>
+      <w:r>
+        <w:t xml:space="preserve">, die sich im übergeordneten Ordner befindet (im selben wie das </w:t>
+      </w:r>
+      <w:proofErr w:type="spellStart"/>
+      <w:r>
+        <w:t>Dockerfile</w:t>
+      </w:r>
+      <w:proofErr w:type="spellEnd"/>
+      <w:r>
+        <w:t>). Dies</w:t>
+      </w:r>
+      <w:r>
+        <w:t xml:space="preserve">e Datei wird beim </w:t>
+      </w:r>
+      <w:proofErr w:type="spellStart"/>
+      <w:r>
+        <w:t>Build</w:t>
+      </w:r>
+      <w:proofErr w:type="spellEnd"/>
+      <w:r>
+        <w:t xml:space="preserve"> Prozess in den Container kopiert. Dies</w:t>
+      </w:r>
+      <w:r>
+        <w:t xml:space="preserve"> wird </w:t>
+      </w:r>
+      <w:r>
+        <w:lastRenderedPageBreak/>
+        <w:t xml:space="preserve">durch einen </w:t>
+      </w:r>
+      <w:r>
+        <w:t xml:space="preserve">zusätzlichem </w:t>
+      </w:r>
+      <w:r>
+        <w:rPr>
+          <w:rStyle w:val="CodeChar"/>
+        </w:rPr>
+        <w:t xml:space="preserve">ADD </w:t>
+      </w:r>
+      <w:r>
+        <w:t>Befehl realisiert</w:t>
+      </w:r>
+      <w:r>
+        <w:rPr>
+          <w:rStyle w:val="FootnoteReference"/>
+        </w:rPr>
+        <w:footnoteReference w:id="27"/>
+      </w:r>
+      <w:r>
+        <w:t>,</w:t>
+      </w:r>
+      <w:r>
+        <w:t xml:space="preserve"> der direkt im Anschluss an das Kopieren des /</w:t>
+      </w:r>
+      <w:proofErr w:type="spellStart"/>
+      <w:r>
+        <w:t>samples</w:t>
+      </w:r>
+      <w:proofErr w:type="spellEnd"/>
+      <w:r>
+        <w:t xml:space="preserve">/ </w:t>
+      </w:r>
+      <w:r>
+        <w:t>Ordners</w:t>
+      </w:r>
+      <w:r>
+        <w:t xml:space="preserve"> vom Host System zum Ordner</w:t>
+      </w:r>
+      <w:r>
+        <w:t xml:space="preserve"> durchgeführt wird. </w:t>
+      </w:r>
+      <w:r>
+        <w:t xml:space="preserve">Der Rest der </w:t>
+      </w:r>
+      <w:proofErr w:type="spellStart"/>
+      <w:r>
+        <w:t>Intruktionen</w:t>
+      </w:r>
+      <w:proofErr w:type="spellEnd"/>
+      <w:r>
+        <w:t xml:space="preserve"> bleibt identisch. Nach der Modifikation sieht das </w:t>
+      </w:r>
+      <w:proofErr w:type="spellStart"/>
+      <w:r>
+        <w:t>Dockerfile</w:t>
+      </w:r>
+      <w:proofErr w:type="spellEnd"/>
+      <w:r>
+        <w:t xml:space="preserve"> wie folgt aus (die Änderung ist rot markiert):</w:t>
+      </w:r>
+    </w:p>
+    <w:tbl>
+      <w:tblPr>
+        <w:tblStyle w:val="TableGrid"/>
+        <w:tblW w:w="0" w:type="auto"/>
+        <w:tblLook w:val="04A0" w:firstRow="1" w:lastRow="0" w:firstColumn="1" w:lastColumn="0" w:noHBand="0" w:noVBand="1"/>
+      </w:tblPr>
+      <w:tblGrid>
+        <w:gridCol w:w="9016"/>
+      </w:tblGrid>
+      <w:tr>
+        <w:tc>
+          <w:tcPr>
+            <w:tcW w:w="9016" w:type="dxa"/>
+          </w:tcPr>
+          <w:p>
+            <w:pPr>
+              <w:pStyle w:val="Code"/>
+              <w:rPr>
+                <w:lang w:val="en-US"/>
+              </w:rPr>
+            </w:pPr>
+            <w:r>
+              <w:rPr>
+                <w:lang w:val="en-US"/>
+              </w:rPr>
+              <w:t xml:space="preserve">FROM </w:t>
+            </w:r>
+            <w:proofErr w:type="spellStart"/>
+            <w:r>
+              <w:rPr>
+                <w:lang w:val="en-US"/>
+              </w:rPr>
+              <w:t>ubuntu:trusty</w:t>
+            </w:r>
+            <w:proofErr w:type="spellEnd"/>
+          </w:p>
+          <w:p>
+            <w:pPr>
+              <w:pStyle w:val="Code"/>
+              <w:rPr>
+                <w:lang w:val="en-US"/>
+              </w:rPr>
+            </w:pPr>
+            <w:r>
+              <w:rPr>
+                <w:lang w:val="en-US"/>
+              </w:rPr>
+              <w:t>MAINTAINER Fernando Mayo &lt;fernando@tutum.co&gt;</w:t>
+            </w:r>
+          </w:p>
+          <w:p>
+            <w:pPr>
+              <w:pStyle w:val="Code"/>
+              <w:rPr>
+                <w:lang w:val="en-US"/>
+              </w:rPr>
+            </w:pPr>
+          </w:p>
+          <w:p>
+            <w:pPr>
+              <w:pStyle w:val="Code"/>
+              <w:rPr>
+                <w:lang w:val="en-US"/>
+              </w:rPr>
+            </w:pPr>
+            <w:r>
+              <w:rPr>
+                <w:lang w:val="en-US"/>
+              </w:rPr>
+              <w:t># Install base packages</w:t>
+            </w:r>
+          </w:p>
+          <w:p>
+            <w:pPr>
+              <w:pStyle w:val="Code"/>
+              <w:rPr>
+                <w:lang w:val="en-US"/>
+              </w:rPr>
+            </w:pPr>
+            <w:r>
+              <w:rPr>
+                <w:lang w:val="en-US"/>
+              </w:rPr>
+              <w:t>RUN apt-get update &amp;&amp; \</w:t>
+            </w:r>
+          </w:p>
+          <w:p>
+            <w:pPr>
+              <w:pStyle w:val="Code"/>
+              <w:rPr>
+                <w:lang w:val="en-US"/>
+              </w:rPr>
+            </w:pPr>
+            <w:r>
+              <w:rPr>
+                <w:lang w:val="en-US"/>
+              </w:rPr>
+              <w:t xml:space="preserve">    </w:t>
+            </w:r>
+            <w:r>
+              <w:rPr>
+                <w:lang w:val="en-US"/>
+              </w:rPr>
+              <w:t>[…]</w:t>
+            </w:r>
+          </w:p>
+          <w:p>
+            <w:pPr>
+              <w:pStyle w:val="Code"/>
+              <w:rPr>
+                <w:lang w:val="en-US"/>
+              </w:rPr>
+            </w:pPr>
+            <w:r>
+              <w:rPr>
+                <w:lang w:val="en-US"/>
+              </w:rPr>
+              <w:t xml:space="preserve">    curl -</w:t>
+            </w:r>
+            <w:proofErr w:type="spellStart"/>
+            <w:r>
+              <w:rPr>
+                <w:lang w:val="en-US"/>
+              </w:rPr>
+              <w:t>sS</w:t>
+            </w:r>
+            <w:proofErr w:type="spellEnd"/>
+            <w:r>
+              <w:rPr>
+                <w:lang w:val="en-US"/>
+              </w:rPr>
+              <w:t xml:space="preserve"> https://getcomposer.org/installer | </w:t>
+            </w:r>
+            <w:proofErr w:type="spellStart"/>
+            <w:r>
+              <w:rPr>
+                <w:lang w:val="en-US"/>
+              </w:rPr>
+              <w:t>php</w:t>
+            </w:r>
+            <w:proofErr w:type="spellEnd"/>
+            <w:r>
+              <w:rPr>
+                <w:lang w:val="en-US"/>
+              </w:rPr>
+              <w:t xml:space="preserve"> -- --install-</w:t>
+            </w:r>
+            <w:proofErr w:type="spellStart"/>
+            <w:r>
+              <w:rPr>
+                <w:lang w:val="en-US"/>
+              </w:rPr>
+              <w:t>dir</w:t>
+            </w:r>
+            <w:proofErr w:type="spellEnd"/>
+            <w:r>
+              <w:rPr>
+                <w:lang w:val="en-US"/>
+              </w:rPr>
+              <w:t>=/</w:t>
+            </w:r>
+            <w:proofErr w:type="spellStart"/>
+            <w:r>
+              <w:rPr>
+                <w:lang w:val="en-US"/>
+              </w:rPr>
+              <w:t>usr</w:t>
+            </w:r>
+            <w:proofErr w:type="spellEnd"/>
+            <w:r>
+              <w:rPr>
+                <w:lang w:val="en-US"/>
+              </w:rPr>
+              <w:t>/local/bin --filename=composer</w:t>
+            </w:r>
+          </w:p>
+          <w:p>
+            <w:pPr>
+              <w:pStyle w:val="Code"/>
+              <w:rPr>
+                <w:lang w:val="en-US"/>
+              </w:rPr>
+            </w:pPr>
+            <w:r>
+              <w:rPr>
+                <w:lang w:val="en-US"/>
+              </w:rPr>
+              <w:t>RUN /</w:t>
+            </w:r>
+            <w:proofErr w:type="spellStart"/>
+            <w:r>
+              <w:rPr>
+                <w:lang w:val="en-US"/>
+              </w:rPr>
+              <w:t>usr</w:t>
+            </w:r>
+            <w:proofErr w:type="spellEnd"/>
+            <w:r>
+              <w:rPr>
+                <w:lang w:val="en-US"/>
+              </w:rPr>
+              <w:t>/</w:t>
+            </w:r>
+            <w:proofErr w:type="spellStart"/>
+            <w:r>
+              <w:rPr>
+                <w:lang w:val="en-US"/>
+              </w:rPr>
+              <w:t>sbin</w:t>
+            </w:r>
+            <w:proofErr w:type="spellEnd"/>
+            <w:r>
+              <w:rPr>
+                <w:lang w:val="en-US"/>
+              </w:rPr>
+              <w:t xml:space="preserve">/php5enmod </w:t>
+            </w:r>
+            <w:proofErr w:type="spellStart"/>
+            <w:r>
+              <w:rPr>
+                <w:lang w:val="en-US"/>
+              </w:rPr>
+              <w:t>mcrypt</w:t>
+            </w:r>
+            <w:proofErr w:type="spellEnd"/>
+          </w:p>
+          <w:p>
+            <w:pPr>
+              <w:pStyle w:val="Code"/>
+              <w:rPr>
+                <w:lang w:val="en-US"/>
+              </w:rPr>
+            </w:pPr>
+            <w:r>
+              <w:rPr>
+                <w:lang w:val="en-US"/>
+              </w:rPr>
+              <w:t>RUN echo "</w:t>
+            </w:r>
+            <w:proofErr w:type="spellStart"/>
+            <w:r>
+              <w:rPr>
+                <w:lang w:val="en-US"/>
+              </w:rPr>
+              <w:t>ServerName</w:t>
+            </w:r>
+            <w:proofErr w:type="spellEnd"/>
+            <w:r>
+              <w:rPr>
+                <w:lang w:val="en-US"/>
+              </w:rPr>
+              <w:t xml:space="preserve"> localhost" &gt;&gt; /</w:t>
+            </w:r>
+            <w:proofErr w:type="spellStart"/>
+            <w:r>
+              <w:rPr>
+                <w:lang w:val="en-US"/>
+              </w:rPr>
+              <w:t>etc</w:t>
+            </w:r>
+            <w:proofErr w:type="spellEnd"/>
+            <w:r>
+              <w:rPr>
+                <w:lang w:val="en-US"/>
+              </w:rPr>
+              <w:t>/apache2/apache2.conf &amp;&amp; \</w:t>
+            </w:r>
+          </w:p>
+          <w:p>
+            <w:pPr>
+              <w:pStyle w:val="Code"/>
+              <w:rPr>
+                <w:lang w:val="en-US"/>
+              </w:rPr>
+            </w:pPr>
+            <w:r>
+              <w:rPr>
+                <w:lang w:val="en-US"/>
+              </w:rPr>
+              <w:t xml:space="preserve">    </w:t>
+            </w:r>
+            <w:proofErr w:type="spellStart"/>
+            <w:r>
+              <w:rPr>
+                <w:lang w:val="en-US"/>
+              </w:rPr>
+              <w:t>sed</w:t>
+            </w:r>
+            <w:proofErr w:type="spellEnd"/>
+            <w:r>
+              <w:rPr>
+                <w:lang w:val="en-US"/>
+              </w:rPr>
+              <w:t xml:space="preserve"> -</w:t>
+            </w:r>
+            <w:proofErr w:type="spellStart"/>
+            <w:r>
+              <w:rPr>
+                <w:lang w:val="en-US"/>
+              </w:rPr>
+              <w:t>i</w:t>
+            </w:r>
+            <w:proofErr w:type="spellEnd"/>
+            <w:r>
+              <w:rPr>
+                <w:lang w:val="en-US"/>
+              </w:rPr>
+              <w:t xml:space="preserve"> "s/</w:t>
+            </w:r>
+            <w:proofErr w:type="spellStart"/>
+            <w:r>
+              <w:rPr>
+                <w:lang w:val="en-US"/>
+              </w:rPr>
+              <w:t>variables_order</w:t>
+            </w:r>
+            <w:proofErr w:type="spellEnd"/>
+            <w:r>
+              <w:rPr>
+                <w:lang w:val="en-US"/>
+              </w:rPr>
+              <w:t>.*/</w:t>
+            </w:r>
+            <w:proofErr w:type="spellStart"/>
+            <w:r>
+              <w:rPr>
+                <w:lang w:val="en-US"/>
+              </w:rPr>
+              <w:t>variables_order</w:t>
+            </w:r>
+            <w:proofErr w:type="spellEnd"/>
+            <w:r>
+              <w:rPr>
+                <w:lang w:val="en-US"/>
+              </w:rPr>
+              <w:t xml:space="preserve"> = \"EGPCS\"/g" /</w:t>
+            </w:r>
+            <w:proofErr w:type="spellStart"/>
+            <w:r>
+              <w:rPr>
+                <w:lang w:val="en-US"/>
+              </w:rPr>
+              <w:t>etc</w:t>
+            </w:r>
+            <w:proofErr w:type="spellEnd"/>
+            <w:r>
+              <w:rPr>
+                <w:lang w:val="en-US"/>
+              </w:rPr>
+              <w:t>/php5/apache2/php.ini</w:t>
+            </w:r>
+          </w:p>
+          <w:p>
+            <w:pPr>
+              <w:pStyle w:val="Code"/>
+              <w:rPr>
+                <w:lang w:val="en-US"/>
+              </w:rPr>
+            </w:pPr>
+          </w:p>
+          <w:p>
+            <w:pPr>
+              <w:pStyle w:val="Code"/>
+              <w:rPr>
+                <w:lang w:val="en-US"/>
+              </w:rPr>
+            </w:pPr>
+            <w:r>
+              <w:rPr>
+                <w:lang w:val="en-US"/>
+              </w:rPr>
+              <w:t>ENV ALLOW_OVERRIDE **False**</w:t>
+            </w:r>
+          </w:p>
+          <w:p>
+            <w:pPr>
+              <w:pStyle w:val="Code"/>
+              <w:rPr>
+                <w:lang w:val="en-US"/>
+              </w:rPr>
+            </w:pPr>
+          </w:p>
+          <w:p>
+            <w:pPr>
+              <w:pStyle w:val="Code"/>
+              <w:rPr>
+                <w:lang w:val="en-US"/>
+              </w:rPr>
+            </w:pPr>
+            <w:r>
+              <w:rPr>
+                <w:lang w:val="en-US"/>
+              </w:rPr>
+              <w:t># Add image configuration and scripts</w:t>
+            </w:r>
+            <w:r>
+              <w:rPr>
+                <w:lang w:val="en-US"/>
+              </w:rPr>
+              <w:tab/>
+            </w:r>
+          </w:p>
+          <w:p>
+            <w:pPr>
+              <w:pStyle w:val="Code"/>
+              <w:rPr>
+                <w:lang w:val="en-US"/>
+              </w:rPr>
+            </w:pPr>
+            <w:r>
+              <w:rPr>
+                <w:lang w:val="en-US"/>
+              </w:rPr>
+              <w:t>ADD run.sh /run.sh</w:t>
+            </w:r>
+          </w:p>
+          <w:p>
+            <w:pPr>
+              <w:pStyle w:val="Code"/>
+              <w:rPr>
+                <w:lang w:val="en-US"/>
+              </w:rPr>
+            </w:pPr>
+            <w:r>
+              <w:rPr>
+                <w:lang w:val="en-US"/>
+              </w:rPr>
+              <w:t xml:space="preserve">RUN </w:t>
+            </w:r>
+            <w:proofErr w:type="spellStart"/>
+            <w:r>
+              <w:rPr>
+                <w:lang w:val="en-US"/>
+              </w:rPr>
+              <w:t>chmod</w:t>
+            </w:r>
+            <w:proofErr w:type="spellEnd"/>
+            <w:r>
+              <w:rPr>
+                <w:lang w:val="en-US"/>
+              </w:rPr>
+              <w:t xml:space="preserve"> 755 /*.</w:t>
+            </w:r>
+            <w:proofErr w:type="spellStart"/>
+            <w:r>
+              <w:rPr>
+                <w:lang w:val="en-US"/>
+              </w:rPr>
+              <w:t>sh</w:t>
+            </w:r>
+            <w:proofErr w:type="spellEnd"/>
+          </w:p>
+          <w:p>
+            <w:pPr>
+              <w:pStyle w:val="Code"/>
+              <w:rPr>
+                <w:lang w:val="en-US"/>
+              </w:rPr>
+            </w:pPr>
+          </w:p>
+          <w:p>
+            <w:pPr>
+              <w:pStyle w:val="Code"/>
+              <w:rPr>
+                <w:lang w:val="en-US"/>
+              </w:rPr>
+            </w:pPr>
+            <w:r>
+              <w:rPr>
+                <w:lang w:val="en-US"/>
+              </w:rPr>
+              <w:t># Configure /app folder with sample app</w:t>
+            </w:r>
+          </w:p>
+          <w:p>
+            <w:pPr>
+              <w:pStyle w:val="Code"/>
+              <w:rPr>
+                <w:lang w:val="en-US"/>
+              </w:rPr>
+            </w:pPr>
+            <w:r>
+              <w:rPr>
+                <w:lang w:val="en-US"/>
+              </w:rPr>
+              <w:t xml:space="preserve">RUN </w:t>
+            </w:r>
+            <w:proofErr w:type="spellStart"/>
+            <w:r>
+              <w:rPr>
+                <w:lang w:val="en-US"/>
+              </w:rPr>
+              <w:t>mkdir</w:t>
+            </w:r>
+            <w:proofErr w:type="spellEnd"/>
+            <w:r>
+              <w:rPr>
+                <w:lang w:val="en-US"/>
+              </w:rPr>
+              <w:t xml:space="preserve"> -p /app &amp;&amp; </w:t>
+            </w:r>
+            <w:proofErr w:type="spellStart"/>
+            <w:r>
+              <w:rPr>
+                <w:lang w:val="en-US"/>
+              </w:rPr>
+              <w:t>rm</w:t>
+            </w:r>
+            <w:proofErr w:type="spellEnd"/>
+            <w:r>
+              <w:rPr>
+                <w:lang w:val="en-US"/>
+              </w:rPr>
+              <w:t xml:space="preserve"> -</w:t>
+            </w:r>
+            <w:proofErr w:type="spellStart"/>
+            <w:r>
+              <w:rPr>
+                <w:lang w:val="en-US"/>
+              </w:rPr>
+              <w:t>fr</w:t>
+            </w:r>
+            <w:proofErr w:type="spellEnd"/>
+            <w:r>
+              <w:rPr>
+                <w:lang w:val="en-US"/>
+              </w:rPr>
+              <w:t xml:space="preserve"> /</w:t>
+            </w:r>
+            <w:proofErr w:type="spellStart"/>
+            <w:r>
+              <w:rPr>
+                <w:lang w:val="en-US"/>
+              </w:rPr>
+              <w:t>var</w:t>
+            </w:r>
+            <w:proofErr w:type="spellEnd"/>
+            <w:r>
+              <w:rPr>
+                <w:lang w:val="en-US"/>
+              </w:rPr>
+              <w:t>/www/html &amp;&amp; ln -s /app /</w:t>
+            </w:r>
+            <w:proofErr w:type="spellStart"/>
+            <w:r>
+              <w:rPr>
+                <w:lang w:val="en-US"/>
+              </w:rPr>
+              <w:t>var</w:t>
+            </w:r>
+            <w:proofErr w:type="spellEnd"/>
+            <w:r>
+              <w:rPr>
+                <w:lang w:val="en-US"/>
+              </w:rPr>
+              <w:t>/www/html</w:t>
+            </w:r>
+          </w:p>
+          <w:p>
+            <w:pPr>
+              <w:pStyle w:val="Code"/>
+              <w:rPr>
+                <w:lang w:val="en-US"/>
+              </w:rPr>
+            </w:pPr>
+            <w:r>
+              <w:rPr>
+                <w:lang w:val="en-US"/>
+              </w:rPr>
+              <w:t>ADD sample/ /app</w:t>
+            </w:r>
+          </w:p>
+          <w:p>
+            <w:pPr>
+              <w:pStyle w:val="Code"/>
+              <w:rPr>
+                <w:color w:val="FF4411" w:themeColor="accent3" w:themeShade="BF"/>
+                <w:lang w:val="en-US"/>
+              </w:rPr>
+            </w:pPr>
+            <w:r>
+              <w:rPr>
+                <w:color w:val="FF4411" w:themeColor="accent3" w:themeShade="BF"/>
+                <w:lang w:val="en-US"/>
+              </w:rPr>
+              <w:t xml:space="preserve">ADD </w:t>
+            </w:r>
+            <w:proofErr w:type="spellStart"/>
+            <w:r>
+              <w:rPr>
+                <w:color w:val="FF4411" w:themeColor="accent3" w:themeShade="BF"/>
+                <w:lang w:val="en-US"/>
+              </w:rPr>
+              <w:t>index.php</w:t>
+            </w:r>
+            <w:proofErr w:type="spellEnd"/>
+            <w:r>
+              <w:rPr>
+                <w:color w:val="FF4411" w:themeColor="accent3" w:themeShade="BF"/>
+                <w:lang w:val="en-US"/>
+              </w:rPr>
+              <w:t xml:space="preserve"> /app/</w:t>
+            </w:r>
+          </w:p>
+          <w:p>
+            <w:pPr>
+              <w:pStyle w:val="Code"/>
+              <w:rPr>
+                <w:lang w:val="en-US"/>
+              </w:rPr>
+            </w:pPr>
+          </w:p>
+          <w:p>
+            <w:pPr>
+              <w:pStyle w:val="Code"/>
+              <w:rPr>
+                <w:lang w:val="en-US"/>
+              </w:rPr>
+            </w:pPr>
+            <w:r>
+              <w:rPr>
+                <w:lang w:val="en-US"/>
+              </w:rPr>
+              <w:t>EXPOSE 80</w:t>
+            </w:r>
+          </w:p>
+          <w:p>
+            <w:pPr>
+              <w:pStyle w:val="Code"/>
+              <w:rPr>
+                <w:lang w:val="en-US"/>
+              </w:rPr>
+            </w:pPr>
+            <w:r>
+              <w:rPr>
+                <w:lang w:val="en-US"/>
+              </w:rPr>
+              <w:t>WORKDIR /app</w:t>
+            </w:r>
+          </w:p>
+          <w:p>
+            <w:pPr>
+              <w:pStyle w:val="Code"/>
+            </w:pPr>
+            <w:r>
+              <w:rPr>
+                <w:lang w:val="en-US"/>
+              </w:rPr>
+              <w:t>CMD ["/run.sh"]</w:t>
+            </w:r>
+          </w:p>
+        </w:tc>
+      </w:tr>
+    </w:tbl>
+    <w:p>
+      <w:pPr>
+        <w:pStyle w:val="Caption"/>
+      </w:pPr>
+      <w:r>
+        <w:t xml:space="preserve">Code </w:t>
+      </w:r>
+      <w:r>
+        <w:fldChar w:fldCharType="begin"/>
+      </w:r>
+      <w:r>
+        <w:instrText xml:space="preserve"> SEQ Code \* ARABIC </w:instrText>
+      </w:r>
+      <w:r>
+        <w:fldChar w:fldCharType="separate"/>
+      </w:r>
+      <w:r>
+        <w:rPr>
+          <w:noProof/>
+        </w:rPr>
+        <w:t>23</w:t>
+      </w:r>
+      <w:r>
+        <w:fldChar w:fldCharType="end"/>
+      </w:r>
+      <w:r>
+        <w:t>: Modifiziertes</w:t>
+      </w:r>
+      <w:r>
+        <w:t xml:space="preserve"> </w:t>
+      </w:r>
+      <w:proofErr w:type="spellStart"/>
+      <w:r>
+        <w:t>Dockerfile</w:t>
+      </w:r>
+      <w:proofErr w:type="spellEnd"/>
+      <w:r>
+        <w:t xml:space="preserve"> Variante 2</w:t>
+      </w:r>
+    </w:p>
+    <w:p>
+      <w:r>
+        <w:t xml:space="preserve">Die </w:t>
+      </w:r>
+      <w:proofErr w:type="spellStart"/>
+      <w:r>
+        <w:t>index.php</w:t>
+      </w:r>
+      <w:proofErr w:type="spellEnd"/>
+      <w:r>
+        <w:t xml:space="preserve"> bleibt gleich wie</w:t>
+      </w:r>
+      <w:r>
+        <w:t xml:space="preserve"> die </w:t>
+      </w:r>
+      <w:proofErr w:type="spellStart"/>
+      <w:r>
+        <w:t>modifzierte</w:t>
+      </w:r>
+      <w:proofErr w:type="spellEnd"/>
+      <w:r>
+        <w:t xml:space="preserve"> Variante</w:t>
+      </w:r>
+      <w:r>
+        <w:t xml:space="preserve"> in Kapitel 2.8.1. </w:t>
+      </w:r>
+      <w:r>
+        <w:t>Durch die</w:t>
+      </w:r>
+      <w:r>
+        <w:t xml:space="preserve"> restlichen</w:t>
+      </w:r>
+      <w:r>
+        <w:t xml:space="preserve"> Befehle aus Kapitel 2.8.1 wird zunächst der </w:t>
+      </w:r>
+      <w:proofErr w:type="spellStart"/>
+      <w:r>
+        <w:t>Build</w:t>
+      </w:r>
+      <w:proofErr w:type="spellEnd"/>
+      <w:r>
+        <w:t xml:space="preserve"> Prozess angestoßen und anschließend die Funktionsweise verifiziert.</w:t>
+      </w:r>
+      <w:r>
+        <w:t xml:space="preserve"> Der Output bleibt derselbe, was die auch die Funktionsweise dieser Variante beweist.</w:t>
+      </w:r>
+    </w:p>
+    <w:p>
+      <w:bookmarkStart w:id="0" w:name="_GoBack"/>
+      <w:bookmarkEnd w:id="0"/>
     </w:p>
     <w:sectPr>
       <w:pgSz w:w="11906" w:h="16838"/>
@@ -6600,6 +8324,25 @@
       </w:r>
       <w:r>
         <w:t>https://wiki.ubuntuusers.de/VIM/</w:t>
+      </w:r>
+    </w:p>
+  </w:footnote>
+  <w:footnote w:id="27">
+    <w:p>
+      <w:pPr>
+        <w:pStyle w:val="FootnoteText"/>
+      </w:pPr>
+      <w:r>
+        <w:rPr>
+          <w:rStyle w:val="FootnoteReference"/>
+        </w:rPr>
+        <w:footnoteRef/>
+      </w:r>
+      <w:r>
+        <w:t xml:space="preserve"> </w:t>
+      </w:r>
+      <w:r>
+        <w:t>https://docs.docker.com/engine/reference/builder/#add</w:t>
       </w:r>
     </w:p>
   </w:footnote>
@@ -8251,7 +9994,6 @@
   <w:style w:type="character" w:default="1" w:styleId="DefaultParagraphFont">
     <w:name w:val="Default Paragraph Font"/>
     <w:uiPriority w:val="1"/>
-    <w:semiHidden/>
     <w:unhideWhenUsed/>
   </w:style>
   <w:style w:type="table" w:default="1" w:styleId="TableNormal">
@@ -8792,7 +10534,7 @@
 </file>
 
 <file path=customXml/itemProps1.xml><?xml version="1.0" encoding="utf-8"?>
-<ds:datastoreItem xmlns:ds="http://schemas.openxmlformats.org/officeDocument/2006/customXml" ds:itemID="{0B7E8429-7957-40EF-8F40-4130C3583F9D}">
+<ds:datastoreItem xmlns:ds="http://schemas.openxmlformats.org/officeDocument/2006/customXml" ds:itemID="{F75D2B0E-94BA-4D82-8A0A-2828390BA7DB}">
   <ds:schemaRefs>
     <ds:schemaRef ds:uri="http://schemas.openxmlformats.org/officeDocument/2006/bibliography"/>
   </ds:schemaRefs>

</xml_diff>

<commit_message>
Initial edit for task g)
</commit_message>
<xml_diff>
--- a/Dokumentation Assignment Cloud.docx
+++ b/Dokumentation Assignment Cloud.docx
@@ -6581,10 +6581,7 @@
             </w:r>
             <w:proofErr w:type="spellStart"/>
             <w:r>
-              <w:t>apache-php:</w:t>
-            </w:r>
-            <w:r>
-              <w:t>mueller</w:t>
+              <w:t>apache-php:mueller</w:t>
             </w:r>
             <w:proofErr w:type="spellEnd"/>
             <w:r>
@@ -6614,7 +6611,7 @@
         <w:rPr>
           <w:noProof/>
         </w:rPr>
-        <w:t>19</w:t>
+        <w:t>18</w:t>
       </w:r>
       <w:r>
         <w:fldChar w:fldCharType="end"/>
@@ -6717,7 +6714,7 @@
         <w:rPr>
           <w:noProof/>
         </w:rPr>
-        <w:t>20</w:t>
+        <w:t>19</w:t>
       </w:r>
       <w:r>
         <w:fldChar w:fldCharType="end"/>
@@ -6819,7 +6816,7 @@
         <w:rPr>
           <w:noProof/>
         </w:rPr>
-        <w:t>21</w:t>
+        <w:t>20</w:t>
       </w:r>
       <w:r>
         <w:fldChar w:fldCharType="end"/>
@@ -6857,10 +6854,13 @@
               </w:rPr>
             </w:pPr>
             <w:r>
-              <w:rPr>
-                <w:lang w:val="en-US"/>
-              </w:rPr>
-              <w:t> &lt;h1&gt;Hello Karlo and Florian greet you&lt;/h1&gt;</w:t>
+              <w:t> </w:t>
+            </w:r>
+            <w:r>
+              <w:rPr>
+                <w:lang w:val="en-US"/>
+              </w:rPr>
+              <w:t>&lt;h1&gt;Hello Karlo and Florian greet you&lt;/h1&gt;</w:t>
             </w:r>
           </w:p>
         </w:tc>
@@ -6889,7 +6889,7 @@
         <w:rPr>
           <w:noProof/>
         </w:rPr>
-        <w:t>22</w:t>
+        <w:t>21</w:t>
       </w:r>
       <w:r>
         <w:fldChar w:fldCharType="end"/>
@@ -7674,6 +7674,9 @@
           <w:p>
             <w:pPr>
               <w:pStyle w:val="Code"/>
+              <w:rPr>
+                <w:lang w:val="en-US"/>
+              </w:rPr>
             </w:pPr>
             <w:r>
               <w:rPr>
@@ -7705,16 +7708,159 @@
         <w:rPr>
           <w:noProof/>
         </w:rPr>
+        <w:t>22</w:t>
+      </w:r>
+      <w:r>
+        <w:fldChar w:fldCharType="end"/>
+      </w:r>
+      <w:r>
+        <w:t>: Modifiziertes</w:t>
+      </w:r>
+      <w:r>
+        <w:t xml:space="preserve"> </w:t>
+      </w:r>
+      <w:proofErr w:type="spellStart"/>
+      <w:r>
+        <w:t>Dockerfile</w:t>
+      </w:r>
+      <w:proofErr w:type="spellEnd"/>
+      <w:r>
+        <w:t xml:space="preserve"> Variante 2</w:t>
+      </w:r>
+    </w:p>
+    <w:p>
+      <w:r>
+        <w:t xml:space="preserve">Die </w:t>
+      </w:r>
+      <w:proofErr w:type="spellStart"/>
+      <w:r>
+        <w:t>index.php</w:t>
+      </w:r>
+      <w:proofErr w:type="spellEnd"/>
+      <w:r>
+        <w:t xml:space="preserve"> bleibt gleich wie</w:t>
+      </w:r>
+      <w:r>
+        <w:t xml:space="preserve"> die </w:t>
+      </w:r>
+      <w:proofErr w:type="spellStart"/>
+      <w:r>
+        <w:t>modifzierte</w:t>
+      </w:r>
+      <w:proofErr w:type="spellEnd"/>
+      <w:r>
+        <w:t xml:space="preserve"> Variante</w:t>
+      </w:r>
+      <w:r>
+        <w:t xml:space="preserve"> in Kapitel 2.8.1. </w:t>
+      </w:r>
+      <w:r>
+        <w:t>Durch die</w:t>
+      </w:r>
+      <w:r>
+        <w:t xml:space="preserve"> restlichen</w:t>
+      </w:r>
+      <w:r>
+        <w:t xml:space="preserve"> Befehle aus Kapitel 2.8.1 wird zunächst der </w:t>
+      </w:r>
+      <w:proofErr w:type="spellStart"/>
+      <w:r>
+        <w:t>Build</w:t>
+      </w:r>
+      <w:proofErr w:type="spellEnd"/>
+      <w:r>
+        <w:t xml:space="preserve"> Prozess angestoßen und anschließend die Funktionsweise verifiziert.</w:t>
+      </w:r>
+      <w:r>
+        <w:t xml:space="preserve"> Der Output bleibt derselbe, was die Funktionsweise dieser Variante beweist.</w:t>
+      </w:r>
+    </w:p>
+    <w:p>
+      <w:pPr>
+        <w:pStyle w:val="Heading2"/>
+      </w:pPr>
+      <w:r>
+        <w:t xml:space="preserve">Ändern des </w:t>
+      </w:r>
+      <w:proofErr w:type="spellStart"/>
+      <w:r>
+        <w:t>logLevels</w:t>
+      </w:r>
+      <w:proofErr w:type="spellEnd"/>
+      <w:r>
+        <w:t xml:space="preserve"> eines Containers</w:t>
+      </w:r>
+    </w:p>
+    <w:p>
+      <w:r>
+        <w:t>Ziel dieser Aufgabe ist es, zunächst 2 Container zu starten, die als Entry Point einen l</w:t>
+      </w:r>
+      <w:r>
+        <w:t>aufenden SSH Server beinhalten. Beide Container sollen verschiedene Log Level anzeigen.</w:t>
+      </w:r>
+    </w:p>
+    <w:p>
+      <w:r>
+        <w:t xml:space="preserve">Um einen SSH Server zu erhalten, wird zunächst das folgende </w:t>
+      </w:r>
+      <w:proofErr w:type="spellStart"/>
+      <w:r>
+        <w:t>Dockerfile</w:t>
+      </w:r>
+      <w:proofErr w:type="spellEnd"/>
+      <w:r>
+        <w:t xml:space="preserve"> erstellt: </w:t>
+      </w:r>
+    </w:p>
+    <w:tbl>
+      <w:tblPr>
+        <w:tblStyle w:val="TableGrid"/>
+        <w:tblW w:w="0" w:type="auto"/>
+        <w:tblLook w:val="04A0" w:firstRow="1" w:lastRow="0" w:firstColumn="1" w:lastColumn="0" w:noHBand="0" w:noVBand="1"/>
+      </w:tblPr>
+      <w:tblGrid>
+        <w:gridCol w:w="9016"/>
+      </w:tblGrid>
+      <w:tr>
+        <w:tc>
+          <w:tcPr>
+            <w:tcW w:w="9016" w:type="dxa"/>
+          </w:tcPr>
+          <w:p>
+            <w:pPr>
+              <w:keepNext/>
+            </w:pPr>
+          </w:p>
+        </w:tc>
+      </w:tr>
+    </w:tbl>
+    <w:p>
+      <w:pPr>
+        <w:pStyle w:val="Caption"/>
+      </w:pPr>
+      <w:r>
+        <w:t xml:space="preserve">Code </w:t>
+      </w:r>
+      <w:r>
+        <w:fldChar w:fldCharType="begin"/>
+      </w:r>
+      <w:r>
+        <w:instrText xml:space="preserve"> SEQ Code \* ARABIC </w:instrText>
+      </w:r>
+      <w:r>
+        <w:fldChar w:fldCharType="separate"/>
+      </w:r>
+      <w:r>
+        <w:rPr>
+          <w:noProof/>
+        </w:rPr>
         <w:t>23</w:t>
       </w:r>
       <w:r>
         <w:fldChar w:fldCharType="end"/>
       </w:r>
       <w:r>
-        <w:t>: Modifiziertes</w:t>
-      </w:r>
-      <w:r>
-        <w:t xml:space="preserve"> </w:t>
+        <w:t xml:space="preserve">: </w:t>
       </w:r>
       <w:proofErr w:type="spellStart"/>
       <w:r>
@@ -7722,60 +7868,13 @@
       </w:r>
       <w:proofErr w:type="spellEnd"/>
       <w:r>
-        <w:t xml:space="preserve"> Variante 2</w:t>
-      </w:r>
-    </w:p>
-    <w:p>
-      <w:r>
-        <w:t xml:space="preserve">Die </w:t>
-      </w:r>
-      <w:proofErr w:type="spellStart"/>
-      <w:r>
-        <w:t>index.php</w:t>
-      </w:r>
-      <w:proofErr w:type="spellEnd"/>
-      <w:r>
-        <w:t xml:space="preserve"> bleibt gleich wie</w:t>
-      </w:r>
-      <w:r>
-        <w:t xml:space="preserve"> die </w:t>
-      </w:r>
-      <w:proofErr w:type="spellStart"/>
-      <w:r>
-        <w:t>modifzierte</w:t>
-      </w:r>
-      <w:proofErr w:type="spellEnd"/>
-      <w:r>
-        <w:t xml:space="preserve"> Variante</w:t>
-      </w:r>
-      <w:r>
-        <w:t xml:space="preserve"> in Kapitel 2.8.1. </w:t>
-      </w:r>
-      <w:r>
-        <w:t>Durch die</w:t>
-      </w:r>
-      <w:r>
-        <w:t xml:space="preserve"> restlichen</w:t>
-      </w:r>
-      <w:r>
-        <w:t xml:space="preserve"> Befehle aus Kapitel 2.8.1 wird zunächst der </w:t>
-      </w:r>
-      <w:proofErr w:type="spellStart"/>
-      <w:r>
-        <w:t>Build</w:t>
-      </w:r>
-      <w:proofErr w:type="spellEnd"/>
-      <w:r>
-        <w:t xml:space="preserve"> Prozess angestoßen und anschließend die Funktionsweise verifiziert.</w:t>
-      </w:r>
-      <w:r>
-        <w:t xml:space="preserve"> Der Output bleibt derselbe, was die auch die Funktionsweise dieser Variante beweist.</w:t>
-      </w:r>
-    </w:p>
-    <w:p>
+        <w:t xml:space="preserve"> für einen SSH Server</w:t>
+      </w:r>
       <w:bookmarkStart w:id="0" w:name="_GoBack"/>
       <w:bookmarkEnd w:id="0"/>
     </w:p>
+    <w:p/>
+    <w:p/>
     <w:sectPr>
       <w:pgSz w:w="11906" w:h="16838"/>
       <w:pgMar w:top="1440" w:right="1440" w:bottom="1440" w:left="1440" w:header="708" w:footer="708" w:gutter="0"/>
@@ -10534,7 +10633,7 @@
 </file>
 
 <file path=customXml/itemProps1.xml><?xml version="1.0" encoding="utf-8"?>
-<ds:datastoreItem xmlns:ds="http://schemas.openxmlformats.org/officeDocument/2006/customXml" ds:itemID="{F75D2B0E-94BA-4D82-8A0A-2828390BA7DB}">
+<ds:datastoreItem xmlns:ds="http://schemas.openxmlformats.org/officeDocument/2006/customXml" ds:itemID="{B5478AFE-F0CE-4E05-AC77-711395D49B64}">
   <ds:schemaRefs>
     <ds:schemaRef ds:uri="http://schemas.openxmlformats.org/officeDocument/2006/bibliography"/>
   </ds:schemaRefs>

</xml_diff>

<commit_message>
Initial creation of ask i)
</commit_message>
<xml_diff>
--- a/Dokumentation Assignment Cloud.docx
+++ b/Dokumentation Assignment Cloud.docx
@@ -7828,8 +7828,1130 @@
           </w:tcPr>
           <w:p>
             <w:pPr>
-              <w:keepNext/>
-            </w:pPr>
+              <w:pStyle w:val="Code"/>
+              <w:rPr>
+                <w:lang w:val="en-US"/>
+              </w:rPr>
+            </w:pPr>
+            <w:r>
+              <w:rPr>
+                <w:lang w:val="en-US"/>
+              </w:rPr>
+              <w:t xml:space="preserve">FROM </w:t>
+            </w:r>
+            <w:proofErr w:type="spellStart"/>
+            <w:r>
+              <w:rPr>
+                <w:lang w:val="en-US"/>
+              </w:rPr>
+              <w:t>ubuntu:latest</w:t>
+            </w:r>
+            <w:proofErr w:type="spellEnd"/>
+          </w:p>
+          <w:p>
+            <w:pPr>
+              <w:pStyle w:val="Code"/>
+              <w:rPr>
+                <w:lang w:val="en-US"/>
+              </w:rPr>
+            </w:pPr>
+            <w:r>
+              <w:rPr>
+                <w:lang w:val="en-US"/>
+              </w:rPr>
+              <w:t xml:space="preserve">MAINTAINER "Florian Kaefer, Karlo </w:t>
+            </w:r>
+            <w:proofErr w:type="spellStart"/>
+            <w:r>
+              <w:rPr>
+                <w:lang w:val="en-US"/>
+              </w:rPr>
+              <w:t>Kraljic</w:t>
+            </w:r>
+            <w:proofErr w:type="spellEnd"/>
+            <w:r>
+              <w:rPr>
+                <w:lang w:val="en-US"/>
+              </w:rPr>
+              <w:t>"</w:t>
+            </w:r>
+          </w:p>
+          <w:p>
+            <w:pPr>
+              <w:pStyle w:val="Code"/>
+              <w:rPr>
+                <w:lang w:val="en-US"/>
+              </w:rPr>
+            </w:pPr>
+          </w:p>
+          <w:p>
+            <w:pPr>
+              <w:pStyle w:val="Code"/>
+              <w:rPr>
+                <w:lang w:val="en-US"/>
+              </w:rPr>
+            </w:pPr>
+            <w:r>
+              <w:rPr>
+                <w:lang w:val="en-US"/>
+              </w:rPr>
+              <w:t># Install base packages</w:t>
+            </w:r>
+          </w:p>
+          <w:p>
+            <w:pPr>
+              <w:pStyle w:val="Code"/>
+              <w:rPr>
+                <w:lang w:val="en-US"/>
+              </w:rPr>
+            </w:pPr>
+            <w:r>
+              <w:rPr>
+                <w:lang w:val="en-US"/>
+              </w:rPr>
+              <w:t>RUN apt-get update &amp;&amp; \</w:t>
+            </w:r>
+          </w:p>
+          <w:p>
+            <w:pPr>
+              <w:pStyle w:val="Code"/>
+              <w:rPr>
+                <w:lang w:val="en-US"/>
+              </w:rPr>
+            </w:pPr>
+            <w:r>
+              <w:rPr>
+                <w:lang w:val="en-US"/>
+              </w:rPr>
+              <w:t xml:space="preserve">    DEBIAN_FRONTEND=</w:t>
+            </w:r>
+            <w:proofErr w:type="spellStart"/>
+            <w:r>
+              <w:rPr>
+                <w:lang w:val="en-US"/>
+              </w:rPr>
+              <w:t>noninteractive</w:t>
+            </w:r>
+            <w:proofErr w:type="spellEnd"/>
+            <w:r>
+              <w:rPr>
+                <w:lang w:val="en-US"/>
+              </w:rPr>
+              <w:t xml:space="preserve"> apt-get -</w:t>
+            </w:r>
+            <w:proofErr w:type="spellStart"/>
+            <w:r>
+              <w:rPr>
+                <w:lang w:val="en-US"/>
+              </w:rPr>
+              <w:t>yq</w:t>
+            </w:r>
+            <w:proofErr w:type="spellEnd"/>
+            <w:r>
+              <w:rPr>
+                <w:lang w:val="en-US"/>
+              </w:rPr>
+              <w:t xml:space="preserve"> install \</w:t>
+            </w:r>
+          </w:p>
+          <w:p>
+            <w:pPr>
+              <w:pStyle w:val="Code"/>
+              <w:rPr>
+                <w:lang w:val="en-US"/>
+              </w:rPr>
+            </w:pPr>
+            <w:r>
+              <w:rPr>
+                <w:lang w:val="en-US"/>
+              </w:rPr>
+              <w:tab/>
+            </w:r>
+            <w:r>
+              <w:rPr>
+                <w:lang w:val="en-US"/>
+              </w:rPr>
+              <w:tab/>
+            </w:r>
+            <w:proofErr w:type="spellStart"/>
+            <w:r>
+              <w:rPr>
+                <w:color w:val="FF0000"/>
+                <w:lang w:val="en-US"/>
+              </w:rPr>
+              <w:t>openssh</w:t>
+            </w:r>
+            <w:proofErr w:type="spellEnd"/>
+            <w:r>
+              <w:rPr>
+                <w:color w:val="FF0000"/>
+                <w:lang w:val="en-US"/>
+              </w:rPr>
+              <w:t xml:space="preserve">-server </w:t>
+            </w:r>
+            <w:r>
+              <w:rPr>
+                <w:lang w:val="en-US"/>
+              </w:rPr>
+              <w:t>\</w:t>
+            </w:r>
+          </w:p>
+          <w:p>
+            <w:pPr>
+              <w:pStyle w:val="Code"/>
+              <w:rPr>
+                <w:lang w:val="en-US"/>
+              </w:rPr>
+            </w:pPr>
+            <w:r>
+              <w:rPr>
+                <w:lang w:val="en-US"/>
+              </w:rPr>
+              <w:t xml:space="preserve">        curl \</w:t>
+            </w:r>
+          </w:p>
+          <w:p>
+            <w:pPr>
+              <w:pStyle w:val="Code"/>
+              <w:rPr>
+                <w:lang w:val="en-US"/>
+              </w:rPr>
+            </w:pPr>
+            <w:r>
+              <w:rPr>
+                <w:lang w:val="en-US"/>
+              </w:rPr>
+              <w:t xml:space="preserve">        apache2 \</w:t>
+            </w:r>
+          </w:p>
+          <w:p>
+            <w:pPr>
+              <w:pStyle w:val="Code"/>
+              <w:rPr>
+                <w:lang w:val="en-US"/>
+              </w:rPr>
+            </w:pPr>
+            <w:r>
+              <w:rPr>
+                <w:lang w:val="en-US"/>
+              </w:rPr>
+              <w:t xml:space="preserve">        libapache2-mod-php5 \</w:t>
+            </w:r>
+          </w:p>
+          <w:p>
+            <w:pPr>
+              <w:pStyle w:val="Code"/>
+              <w:rPr>
+                <w:lang w:val="en-US"/>
+              </w:rPr>
+            </w:pPr>
+            <w:r>
+              <w:rPr>
+                <w:lang w:val="en-US"/>
+              </w:rPr>
+              <w:lastRenderedPageBreak/>
+              <w:t xml:space="preserve">        php5-mysql \</w:t>
+            </w:r>
+          </w:p>
+          <w:p>
+            <w:pPr>
+              <w:pStyle w:val="Code"/>
+              <w:rPr>
+                <w:lang w:val="en-US"/>
+              </w:rPr>
+            </w:pPr>
+            <w:r>
+              <w:rPr>
+                <w:lang w:val="en-US"/>
+              </w:rPr>
+              <w:t xml:space="preserve">        php5-mcrypt \</w:t>
+            </w:r>
+          </w:p>
+          <w:p>
+            <w:pPr>
+              <w:pStyle w:val="Code"/>
+              <w:rPr>
+                <w:lang w:val="en-US"/>
+              </w:rPr>
+            </w:pPr>
+            <w:r>
+              <w:rPr>
+                <w:lang w:val="en-US"/>
+              </w:rPr>
+              <w:t xml:space="preserve">        php5-gd \</w:t>
+            </w:r>
+          </w:p>
+          <w:p>
+            <w:pPr>
+              <w:pStyle w:val="Code"/>
+              <w:rPr>
+                <w:lang w:val="en-US"/>
+              </w:rPr>
+            </w:pPr>
+            <w:r>
+              <w:rPr>
+                <w:lang w:val="en-US"/>
+              </w:rPr>
+              <w:t xml:space="preserve">        php5-curl \</w:t>
+            </w:r>
+          </w:p>
+          <w:p>
+            <w:pPr>
+              <w:pStyle w:val="Code"/>
+              <w:rPr>
+                <w:lang w:val="en-US"/>
+              </w:rPr>
+            </w:pPr>
+            <w:r>
+              <w:rPr>
+                <w:lang w:val="en-US"/>
+              </w:rPr>
+              <w:t xml:space="preserve">        </w:t>
+            </w:r>
+            <w:proofErr w:type="spellStart"/>
+            <w:r>
+              <w:rPr>
+                <w:lang w:val="en-US"/>
+              </w:rPr>
+              <w:t>php</w:t>
+            </w:r>
+            <w:proofErr w:type="spellEnd"/>
+            <w:r>
+              <w:rPr>
+                <w:lang w:val="en-US"/>
+              </w:rPr>
+              <w:t>-pear \</w:t>
+            </w:r>
+          </w:p>
+          <w:p>
+            <w:pPr>
+              <w:pStyle w:val="Code"/>
+              <w:rPr>
+                <w:lang w:val="en-US"/>
+              </w:rPr>
+            </w:pPr>
+            <w:r>
+              <w:rPr>
+                <w:lang w:val="en-US"/>
+              </w:rPr>
+              <w:t xml:space="preserve">        </w:t>
+            </w:r>
+            <w:proofErr w:type="spellStart"/>
+            <w:r>
+              <w:rPr>
+                <w:lang w:val="en-US"/>
+              </w:rPr>
+              <w:t>php-apc</w:t>
+            </w:r>
+            <w:proofErr w:type="spellEnd"/>
+            <w:r>
+              <w:rPr>
+                <w:lang w:val="en-US"/>
+              </w:rPr>
+              <w:t xml:space="preserve"> &amp;&amp; \</w:t>
+            </w:r>
+          </w:p>
+          <w:p>
+            <w:pPr>
+              <w:pStyle w:val="Code"/>
+              <w:rPr>
+                <w:lang w:val="en-US"/>
+              </w:rPr>
+            </w:pPr>
+            <w:r>
+              <w:rPr>
+                <w:lang w:val="en-US"/>
+              </w:rPr>
+              <w:t xml:space="preserve">    </w:t>
+            </w:r>
+            <w:proofErr w:type="spellStart"/>
+            <w:r>
+              <w:rPr>
+                <w:lang w:val="en-US"/>
+              </w:rPr>
+              <w:t>rm</w:t>
+            </w:r>
+            <w:proofErr w:type="spellEnd"/>
+            <w:r>
+              <w:rPr>
+                <w:lang w:val="en-US"/>
+              </w:rPr>
+              <w:t xml:space="preserve"> -</w:t>
+            </w:r>
+            <w:proofErr w:type="spellStart"/>
+            <w:r>
+              <w:rPr>
+                <w:lang w:val="en-US"/>
+              </w:rPr>
+              <w:t>rf</w:t>
+            </w:r>
+            <w:proofErr w:type="spellEnd"/>
+            <w:r>
+              <w:rPr>
+                <w:lang w:val="en-US"/>
+              </w:rPr>
+              <w:t xml:space="preserve"> /</w:t>
+            </w:r>
+            <w:proofErr w:type="spellStart"/>
+            <w:r>
+              <w:rPr>
+                <w:lang w:val="en-US"/>
+              </w:rPr>
+              <w:t>var</w:t>
+            </w:r>
+            <w:proofErr w:type="spellEnd"/>
+            <w:r>
+              <w:rPr>
+                <w:lang w:val="en-US"/>
+              </w:rPr>
+              <w:t>/lib/apt/lists/* &amp;&amp; \</w:t>
+            </w:r>
+          </w:p>
+          <w:p>
+            <w:pPr>
+              <w:pStyle w:val="Code"/>
+              <w:rPr>
+                <w:lang w:val="en-US"/>
+              </w:rPr>
+            </w:pPr>
+            <w:r>
+              <w:rPr>
+                <w:lang w:val="en-US"/>
+              </w:rPr>
+              <w:t xml:space="preserve">    curl -</w:t>
+            </w:r>
+            <w:proofErr w:type="spellStart"/>
+            <w:r>
+              <w:rPr>
+                <w:lang w:val="en-US"/>
+              </w:rPr>
+              <w:t>sS</w:t>
+            </w:r>
+            <w:proofErr w:type="spellEnd"/>
+            <w:r>
+              <w:rPr>
+                <w:lang w:val="en-US"/>
+              </w:rPr>
+              <w:t xml:space="preserve"> https://getcomposer.org/installer | </w:t>
+            </w:r>
+            <w:proofErr w:type="spellStart"/>
+            <w:r>
+              <w:rPr>
+                <w:lang w:val="en-US"/>
+              </w:rPr>
+              <w:t>php</w:t>
+            </w:r>
+            <w:proofErr w:type="spellEnd"/>
+            <w:r>
+              <w:rPr>
+                <w:lang w:val="en-US"/>
+              </w:rPr>
+              <w:t xml:space="preserve"> -- --install-</w:t>
+            </w:r>
+            <w:proofErr w:type="spellStart"/>
+            <w:r>
+              <w:rPr>
+                <w:lang w:val="en-US"/>
+              </w:rPr>
+              <w:t>dir</w:t>
+            </w:r>
+            <w:proofErr w:type="spellEnd"/>
+            <w:r>
+              <w:rPr>
+                <w:lang w:val="en-US"/>
+              </w:rPr>
+              <w:t>=/</w:t>
+            </w:r>
+            <w:proofErr w:type="spellStart"/>
+            <w:r>
+              <w:rPr>
+                <w:lang w:val="en-US"/>
+              </w:rPr>
+              <w:t>usr</w:t>
+            </w:r>
+            <w:proofErr w:type="spellEnd"/>
+            <w:r>
+              <w:rPr>
+                <w:lang w:val="en-US"/>
+              </w:rPr>
+              <w:t>/local/bin --filename=composer</w:t>
+            </w:r>
+          </w:p>
+          <w:p>
+            <w:pPr>
+              <w:pStyle w:val="Code"/>
+              <w:rPr>
+                <w:lang w:val="en-US"/>
+              </w:rPr>
+            </w:pPr>
+            <w:r>
+              <w:rPr>
+                <w:lang w:val="en-US"/>
+              </w:rPr>
+              <w:t>RUN /</w:t>
+            </w:r>
+            <w:proofErr w:type="spellStart"/>
+            <w:r>
+              <w:rPr>
+                <w:lang w:val="en-US"/>
+              </w:rPr>
+              <w:t>usr</w:t>
+            </w:r>
+            <w:proofErr w:type="spellEnd"/>
+            <w:r>
+              <w:rPr>
+                <w:lang w:val="en-US"/>
+              </w:rPr>
+              <w:t>/</w:t>
+            </w:r>
+            <w:proofErr w:type="spellStart"/>
+            <w:r>
+              <w:rPr>
+                <w:lang w:val="en-US"/>
+              </w:rPr>
+              <w:t>sbin</w:t>
+            </w:r>
+            <w:proofErr w:type="spellEnd"/>
+            <w:r>
+              <w:rPr>
+                <w:lang w:val="en-US"/>
+              </w:rPr>
+              <w:t xml:space="preserve">/php5enmod </w:t>
+            </w:r>
+            <w:proofErr w:type="spellStart"/>
+            <w:r>
+              <w:rPr>
+                <w:lang w:val="en-US"/>
+              </w:rPr>
+              <w:t>mcrypt</w:t>
+            </w:r>
+            <w:proofErr w:type="spellEnd"/>
+          </w:p>
+          <w:p>
+            <w:pPr>
+              <w:pStyle w:val="Code"/>
+              <w:rPr>
+                <w:lang w:val="en-US"/>
+              </w:rPr>
+            </w:pPr>
+            <w:r>
+              <w:rPr>
+                <w:lang w:val="en-US"/>
+              </w:rPr>
+              <w:t>RUN echo "</w:t>
+            </w:r>
+            <w:proofErr w:type="spellStart"/>
+            <w:r>
+              <w:rPr>
+                <w:lang w:val="en-US"/>
+              </w:rPr>
+              <w:t>ServerName</w:t>
+            </w:r>
+            <w:proofErr w:type="spellEnd"/>
+            <w:r>
+              <w:rPr>
+                <w:lang w:val="en-US"/>
+              </w:rPr>
+              <w:t xml:space="preserve"> localhost" &gt;&gt; /</w:t>
+            </w:r>
+            <w:proofErr w:type="spellStart"/>
+            <w:r>
+              <w:rPr>
+                <w:lang w:val="en-US"/>
+              </w:rPr>
+              <w:t>etc</w:t>
+            </w:r>
+            <w:proofErr w:type="spellEnd"/>
+            <w:r>
+              <w:rPr>
+                <w:lang w:val="en-US"/>
+              </w:rPr>
+              <w:t>/apache2/apache2.conf &amp;&amp; \</w:t>
+            </w:r>
+          </w:p>
+          <w:p>
+            <w:pPr>
+              <w:pStyle w:val="Code"/>
+              <w:rPr>
+                <w:lang w:val="en-US"/>
+              </w:rPr>
+            </w:pPr>
+            <w:r>
+              <w:rPr>
+                <w:lang w:val="en-US"/>
+              </w:rPr>
+              <w:t xml:space="preserve">    </w:t>
+            </w:r>
+            <w:proofErr w:type="spellStart"/>
+            <w:r>
+              <w:rPr>
+                <w:lang w:val="en-US"/>
+              </w:rPr>
+              <w:t>sed</w:t>
+            </w:r>
+            <w:proofErr w:type="spellEnd"/>
+            <w:r>
+              <w:rPr>
+                <w:lang w:val="en-US"/>
+              </w:rPr>
+              <w:t xml:space="preserve"> -</w:t>
+            </w:r>
+            <w:proofErr w:type="spellStart"/>
+            <w:r>
+              <w:rPr>
+                <w:lang w:val="en-US"/>
+              </w:rPr>
+              <w:t>i</w:t>
+            </w:r>
+            <w:proofErr w:type="spellEnd"/>
+            <w:r>
+              <w:rPr>
+                <w:lang w:val="en-US"/>
+              </w:rPr>
+              <w:t xml:space="preserve"> "s/</w:t>
+            </w:r>
+            <w:proofErr w:type="spellStart"/>
+            <w:r>
+              <w:rPr>
+                <w:lang w:val="en-US"/>
+              </w:rPr>
+              <w:t>variables_order</w:t>
+            </w:r>
+            <w:proofErr w:type="spellEnd"/>
+            <w:r>
+              <w:rPr>
+                <w:lang w:val="en-US"/>
+              </w:rPr>
+              <w:t>.*/</w:t>
+            </w:r>
+            <w:proofErr w:type="spellStart"/>
+            <w:r>
+              <w:rPr>
+                <w:lang w:val="en-US"/>
+              </w:rPr>
+              <w:t>variables_order</w:t>
+            </w:r>
+            <w:proofErr w:type="spellEnd"/>
+            <w:r>
+              <w:rPr>
+                <w:lang w:val="en-US"/>
+              </w:rPr>
+              <w:t xml:space="preserve"> = \"EGPCS\"/g" /</w:t>
+            </w:r>
+            <w:proofErr w:type="spellStart"/>
+            <w:r>
+              <w:rPr>
+                <w:lang w:val="en-US"/>
+              </w:rPr>
+              <w:t>etc</w:t>
+            </w:r>
+            <w:proofErr w:type="spellEnd"/>
+            <w:r>
+              <w:rPr>
+                <w:lang w:val="en-US"/>
+              </w:rPr>
+              <w:t>/php5/apache2/php.ini</w:t>
+            </w:r>
+          </w:p>
+          <w:p>
+            <w:pPr>
+              <w:pStyle w:val="Code"/>
+              <w:rPr>
+                <w:color w:val="FF0000"/>
+                <w:lang w:val="en-US"/>
+              </w:rPr>
+            </w:pPr>
+            <w:r>
+              <w:rPr>
+                <w:color w:val="FF0000"/>
+                <w:lang w:val="en-US"/>
+              </w:rPr>
+              <w:t xml:space="preserve">RUN </w:t>
+            </w:r>
+            <w:proofErr w:type="spellStart"/>
+            <w:r>
+              <w:rPr>
+                <w:color w:val="FF0000"/>
+                <w:lang w:val="en-US"/>
+              </w:rPr>
+              <w:t>sed</w:t>
+            </w:r>
+            <w:proofErr w:type="spellEnd"/>
+            <w:r>
+              <w:rPr>
+                <w:color w:val="FF0000"/>
+                <w:lang w:val="en-US"/>
+              </w:rPr>
+              <w:t xml:space="preserve"> -</w:t>
+            </w:r>
+            <w:proofErr w:type="spellStart"/>
+            <w:r>
+              <w:rPr>
+                <w:color w:val="FF0000"/>
+                <w:lang w:val="en-US"/>
+              </w:rPr>
+              <w:t>i</w:t>
+            </w:r>
+            <w:proofErr w:type="spellEnd"/>
+            <w:r>
+              <w:rPr>
+                <w:color w:val="FF0000"/>
+                <w:lang w:val="en-US"/>
+              </w:rPr>
+              <w:t xml:space="preserve"> 's/Port 22/Port 9000/g' /</w:t>
+            </w:r>
+            <w:proofErr w:type="spellStart"/>
+            <w:r>
+              <w:rPr>
+                <w:color w:val="FF0000"/>
+                <w:lang w:val="en-US"/>
+              </w:rPr>
+              <w:t>etc</w:t>
+            </w:r>
+            <w:proofErr w:type="spellEnd"/>
+            <w:r>
+              <w:rPr>
+                <w:color w:val="FF0000"/>
+                <w:lang w:val="en-US"/>
+              </w:rPr>
+              <w:t>/</w:t>
+            </w:r>
+            <w:proofErr w:type="spellStart"/>
+            <w:r>
+              <w:rPr>
+                <w:color w:val="FF0000"/>
+                <w:lang w:val="en-US"/>
+              </w:rPr>
+              <w:t>ssh</w:t>
+            </w:r>
+            <w:proofErr w:type="spellEnd"/>
+            <w:r>
+              <w:rPr>
+                <w:color w:val="FF0000"/>
+                <w:lang w:val="en-US"/>
+              </w:rPr>
+              <w:t>/</w:t>
+            </w:r>
+            <w:proofErr w:type="spellStart"/>
+            <w:r>
+              <w:rPr>
+                <w:color w:val="FF0000"/>
+                <w:lang w:val="en-US"/>
+              </w:rPr>
+              <w:t>sshd_config</w:t>
+            </w:r>
+            <w:proofErr w:type="spellEnd"/>
+          </w:p>
+          <w:p>
+            <w:pPr>
+              <w:pStyle w:val="Code"/>
+              <w:rPr>
+                <w:color w:val="FF0000"/>
+                <w:lang w:val="en-US"/>
+              </w:rPr>
+            </w:pPr>
+            <w:r>
+              <w:rPr>
+                <w:color w:val="FF0000"/>
+                <w:lang w:val="en-US"/>
+              </w:rPr>
+              <w:t xml:space="preserve">RUN </w:t>
+            </w:r>
+            <w:proofErr w:type="spellStart"/>
+            <w:r>
+              <w:rPr>
+                <w:color w:val="FF0000"/>
+                <w:lang w:val="en-US"/>
+              </w:rPr>
+              <w:t>sed</w:t>
+            </w:r>
+            <w:proofErr w:type="spellEnd"/>
+            <w:r>
+              <w:rPr>
+                <w:color w:val="FF0000"/>
+                <w:lang w:val="en-US"/>
+              </w:rPr>
+              <w:t xml:space="preserve"> -</w:t>
+            </w:r>
+            <w:proofErr w:type="spellStart"/>
+            <w:r>
+              <w:rPr>
+                <w:color w:val="FF0000"/>
+                <w:lang w:val="en-US"/>
+              </w:rPr>
+              <w:t>i</w:t>
+            </w:r>
+            <w:proofErr w:type="spellEnd"/>
+            <w:r>
+              <w:rPr>
+                <w:color w:val="FF0000"/>
+                <w:lang w:val="en-US"/>
+              </w:rPr>
+              <w:t xml:space="preserve"> 's/</w:t>
+            </w:r>
+            <w:proofErr w:type="spellStart"/>
+            <w:r>
+              <w:rPr>
+                <w:color w:val="FF0000"/>
+                <w:lang w:val="en-US"/>
+              </w:rPr>
+              <w:t>PasswordAuthentication</w:t>
+            </w:r>
+            <w:proofErr w:type="spellEnd"/>
+            <w:r>
+              <w:rPr>
+                <w:color w:val="FF0000"/>
+                <w:lang w:val="en-US"/>
+              </w:rPr>
+              <w:t xml:space="preserve"> yes/</w:t>
+            </w:r>
+            <w:proofErr w:type="spellStart"/>
+            <w:r>
+              <w:rPr>
+                <w:color w:val="FF0000"/>
+                <w:lang w:val="en-US"/>
+              </w:rPr>
+              <w:t>PasswordAuthentication</w:t>
+            </w:r>
+            <w:proofErr w:type="spellEnd"/>
+            <w:r>
+              <w:rPr>
+                <w:color w:val="FF0000"/>
+                <w:lang w:val="en-US"/>
+              </w:rPr>
+              <w:t xml:space="preserve"> no/g' /</w:t>
+            </w:r>
+            <w:proofErr w:type="spellStart"/>
+            <w:r>
+              <w:rPr>
+                <w:color w:val="FF0000"/>
+                <w:lang w:val="en-US"/>
+              </w:rPr>
+              <w:t>etc</w:t>
+            </w:r>
+            <w:proofErr w:type="spellEnd"/>
+            <w:r>
+              <w:rPr>
+                <w:color w:val="FF0000"/>
+                <w:lang w:val="en-US"/>
+              </w:rPr>
+              <w:t>/</w:t>
+            </w:r>
+            <w:proofErr w:type="spellStart"/>
+            <w:r>
+              <w:rPr>
+                <w:color w:val="FF0000"/>
+                <w:lang w:val="en-US"/>
+              </w:rPr>
+              <w:t>ssh</w:t>
+            </w:r>
+            <w:proofErr w:type="spellEnd"/>
+            <w:r>
+              <w:rPr>
+                <w:color w:val="FF0000"/>
+                <w:lang w:val="en-US"/>
+              </w:rPr>
+              <w:t>/</w:t>
+            </w:r>
+            <w:proofErr w:type="spellStart"/>
+            <w:r>
+              <w:rPr>
+                <w:color w:val="FF0000"/>
+                <w:lang w:val="en-US"/>
+              </w:rPr>
+              <w:t>sshd_config</w:t>
+            </w:r>
+            <w:proofErr w:type="spellEnd"/>
+          </w:p>
+          <w:p>
+            <w:pPr>
+              <w:pStyle w:val="Code"/>
+              <w:rPr>
+                <w:lang w:val="en-US"/>
+              </w:rPr>
+            </w:pPr>
+          </w:p>
+          <w:p>
+            <w:pPr>
+              <w:pStyle w:val="Code"/>
+              <w:rPr>
+                <w:lang w:val="en-US"/>
+              </w:rPr>
+            </w:pPr>
+            <w:r>
+              <w:rPr>
+                <w:lang w:val="en-US"/>
+              </w:rPr>
+              <w:t>ENV ALLOW_OVERRIDE **False**</w:t>
+            </w:r>
+          </w:p>
+          <w:p>
+            <w:pPr>
+              <w:pStyle w:val="Code"/>
+              <w:rPr>
+                <w:lang w:val="en-US"/>
+              </w:rPr>
+            </w:pPr>
+          </w:p>
+          <w:p>
+            <w:pPr>
+              <w:pStyle w:val="Code"/>
+              <w:rPr>
+                <w:lang w:val="en-US"/>
+              </w:rPr>
+            </w:pPr>
+            <w:r>
+              <w:rPr>
+                <w:lang w:val="en-US"/>
+              </w:rPr>
+              <w:t># Add image configuration and scripts</w:t>
+            </w:r>
+            <w:r>
+              <w:rPr>
+                <w:lang w:val="en-US"/>
+              </w:rPr>
+              <w:tab/>
+            </w:r>
+          </w:p>
+          <w:p>
+            <w:pPr>
+              <w:pStyle w:val="Code"/>
+              <w:rPr>
+                <w:lang w:val="en-US"/>
+              </w:rPr>
+            </w:pPr>
+            <w:r>
+              <w:rPr>
+                <w:lang w:val="en-US"/>
+              </w:rPr>
+              <w:t>ADD run.sh /run.sh</w:t>
+            </w:r>
+          </w:p>
+          <w:p>
+            <w:pPr>
+              <w:pStyle w:val="Code"/>
+              <w:rPr>
+                <w:lang w:val="en-US"/>
+              </w:rPr>
+            </w:pPr>
+            <w:r>
+              <w:rPr>
+                <w:lang w:val="en-US"/>
+              </w:rPr>
+              <w:t xml:space="preserve">RUN </w:t>
+            </w:r>
+            <w:proofErr w:type="spellStart"/>
+            <w:r>
+              <w:rPr>
+                <w:lang w:val="en-US"/>
+              </w:rPr>
+              <w:t>chmod</w:t>
+            </w:r>
+            <w:proofErr w:type="spellEnd"/>
+            <w:r>
+              <w:rPr>
+                <w:lang w:val="en-US"/>
+              </w:rPr>
+              <w:t xml:space="preserve"> 755 /*.</w:t>
+            </w:r>
+            <w:proofErr w:type="spellStart"/>
+            <w:r>
+              <w:rPr>
+                <w:lang w:val="en-US"/>
+              </w:rPr>
+              <w:t>sh</w:t>
+            </w:r>
+            <w:proofErr w:type="spellEnd"/>
+          </w:p>
+          <w:p>
+            <w:pPr>
+              <w:pStyle w:val="Code"/>
+              <w:rPr>
+                <w:lang w:val="en-US"/>
+              </w:rPr>
+            </w:pPr>
+          </w:p>
+          <w:p>
+            <w:pPr>
+              <w:pStyle w:val="Code"/>
+              <w:rPr>
+                <w:lang w:val="en-US"/>
+              </w:rPr>
+            </w:pPr>
+            <w:r>
+              <w:rPr>
+                <w:lang w:val="en-US"/>
+              </w:rPr>
+              <w:t># Configure /app folder with sample app</w:t>
+            </w:r>
+          </w:p>
+          <w:p>
+            <w:pPr>
+              <w:pStyle w:val="Code"/>
+              <w:rPr>
+                <w:lang w:val="en-US"/>
+              </w:rPr>
+            </w:pPr>
+            <w:r>
+              <w:rPr>
+                <w:lang w:val="en-US"/>
+              </w:rPr>
+              <w:t xml:space="preserve">RUN </w:t>
+            </w:r>
+            <w:proofErr w:type="spellStart"/>
+            <w:r>
+              <w:rPr>
+                <w:lang w:val="en-US"/>
+              </w:rPr>
+              <w:t>mkdir</w:t>
+            </w:r>
+            <w:proofErr w:type="spellEnd"/>
+            <w:r>
+              <w:rPr>
+                <w:lang w:val="en-US"/>
+              </w:rPr>
+              <w:t xml:space="preserve"> -p /app &amp;&amp; </w:t>
+            </w:r>
+            <w:proofErr w:type="spellStart"/>
+            <w:r>
+              <w:rPr>
+                <w:lang w:val="en-US"/>
+              </w:rPr>
+              <w:t>rm</w:t>
+            </w:r>
+            <w:proofErr w:type="spellEnd"/>
+            <w:r>
+              <w:rPr>
+                <w:lang w:val="en-US"/>
+              </w:rPr>
+              <w:t xml:space="preserve"> -</w:t>
+            </w:r>
+            <w:proofErr w:type="spellStart"/>
+            <w:r>
+              <w:rPr>
+                <w:lang w:val="en-US"/>
+              </w:rPr>
+              <w:t>fr</w:t>
+            </w:r>
+            <w:proofErr w:type="spellEnd"/>
+            <w:r>
+              <w:rPr>
+                <w:lang w:val="en-US"/>
+              </w:rPr>
+              <w:t xml:space="preserve"> /</w:t>
+            </w:r>
+            <w:proofErr w:type="spellStart"/>
+            <w:r>
+              <w:rPr>
+                <w:lang w:val="en-US"/>
+              </w:rPr>
+              <w:t>var</w:t>
+            </w:r>
+            <w:proofErr w:type="spellEnd"/>
+            <w:r>
+              <w:rPr>
+                <w:lang w:val="en-US"/>
+              </w:rPr>
+              <w:t>/www/html &amp;&amp; ln -s /app /</w:t>
+            </w:r>
+            <w:proofErr w:type="spellStart"/>
+            <w:r>
+              <w:rPr>
+                <w:lang w:val="en-US"/>
+              </w:rPr>
+              <w:t>var</w:t>
+            </w:r>
+            <w:proofErr w:type="spellEnd"/>
+            <w:r>
+              <w:rPr>
+                <w:lang w:val="en-US"/>
+              </w:rPr>
+              <w:t>/www/html</w:t>
+            </w:r>
+          </w:p>
+          <w:p>
+            <w:pPr>
+              <w:pStyle w:val="Code"/>
+              <w:rPr>
+                <w:lang w:val="en-US"/>
+              </w:rPr>
+            </w:pPr>
+            <w:r>
+              <w:rPr>
+                <w:lang w:val="en-US"/>
+              </w:rPr>
+              <w:t>ADD sample/ /app</w:t>
+            </w:r>
+          </w:p>
+          <w:p>
+            <w:pPr>
+              <w:pStyle w:val="Code"/>
+              <w:rPr>
+                <w:lang w:val="en-US"/>
+              </w:rPr>
+            </w:pPr>
+            <w:r>
+              <w:rPr>
+                <w:lang w:val="en-US"/>
+              </w:rPr>
+              <w:t xml:space="preserve">ADD </w:t>
+            </w:r>
+            <w:proofErr w:type="spellStart"/>
+            <w:r>
+              <w:rPr>
+                <w:lang w:val="en-US"/>
+              </w:rPr>
+              <w:t>index.php</w:t>
+            </w:r>
+            <w:proofErr w:type="spellEnd"/>
+            <w:r>
+              <w:rPr>
+                <w:lang w:val="en-US"/>
+              </w:rPr>
+              <w:t xml:space="preserve"> /app/</w:t>
+            </w:r>
+          </w:p>
+          <w:p>
+            <w:pPr>
+              <w:pStyle w:val="Code"/>
+              <w:rPr>
+                <w:lang w:val="en-US"/>
+              </w:rPr>
+            </w:pPr>
+          </w:p>
+          <w:p>
+            <w:pPr>
+              <w:pStyle w:val="Code"/>
+            </w:pPr>
+            <w:r>
+              <w:t>EXPOSE 80</w:t>
+            </w:r>
+          </w:p>
+          <w:p>
+            <w:pPr>
+              <w:pStyle w:val="Code"/>
+            </w:pPr>
+            <w:r>
+              <w:t>WORKDIR /</w:t>
+            </w:r>
+            <w:proofErr w:type="spellStart"/>
+            <w:r>
+              <w:t>app</w:t>
+            </w:r>
+            <w:proofErr w:type="spellEnd"/>
+          </w:p>
+          <w:p>
+            <w:pPr>
+              <w:pStyle w:val="Code"/>
+            </w:pPr>
+          </w:p>
+          <w:p>
+            <w:pPr>
+              <w:pStyle w:val="Code"/>
+            </w:pPr>
+            <w:r>
+              <w:t>CMD ["/run.sh"]</w:t>
+            </w:r>
           </w:p>
         </w:tc>
       </w:tr>
@@ -7839,6 +8961,7 @@
         <w:pStyle w:val="Caption"/>
       </w:pPr>
       <w:r>
+        <w:lastRenderedPageBreak/>
         <w:t xml:space="preserve">Code </w:t>
       </w:r>
       <w:r>
@@ -7869,11 +8992,794 @@
       <w:proofErr w:type="spellEnd"/>
       <w:r>
         <w:t xml:space="preserve"> für einen SSH Server</w:t>
+      </w:r>
+    </w:p>
+    <w:p>
+      <w:r>
+        <w:t xml:space="preserve">Man sieht, dass im Gegensatz zu dem in Kapitel 2.5 vorgestellten Webserver das </w:t>
+      </w:r>
+      <w:r>
+        <w:rPr>
+          <w:highlight w:val="yellow"/>
+        </w:rPr>
+        <w:t>open-</w:t>
+      </w:r>
+      <w:proofErr w:type="spellStart"/>
+      <w:r>
+        <w:rPr>
+          <w:highlight w:val="yellow"/>
+        </w:rPr>
+        <w:t>ssh</w:t>
+      </w:r>
+      <w:proofErr w:type="spellEnd"/>
+      <w:r>
+        <w:t xml:space="preserve"> Paket zusätzlich installiert wird</w:t>
+      </w:r>
+      <w:r>
+        <w:t xml:space="preserve">. Außerdem wird der SSH Port, welcher per Default auf 22 liegt, auf 9000 geändert. Nach der Portänderung </w:t>
+      </w:r>
+      <w:r>
+        <w:rPr>
+          <w:highlight w:val="yellow"/>
+        </w:rPr>
+        <w:t xml:space="preserve">findet eine weitere Änderung in der </w:t>
+      </w:r>
+      <w:proofErr w:type="spellStart"/>
+      <w:r>
+        <w:rPr>
+          <w:highlight w:val="yellow"/>
+        </w:rPr>
+        <w:t>sshd_config</w:t>
+      </w:r>
+      <w:proofErr w:type="spellEnd"/>
+      <w:r>
+        <w:rPr>
+          <w:highlight w:val="yellow"/>
+        </w:rPr>
+        <w:t xml:space="preserve"> Datei statt, welche das Aussetzen der Passwortauthentifizierung zur Folge hat</w:t>
+      </w:r>
+      <w:r>
+        <w:t>. D</w:t>
+      </w:r>
+      <w:r>
+        <w:t xml:space="preserve">er Einstiegspunkt, welcher mit dem </w:t>
+      </w:r>
+      <w:r>
+        <w:rPr>
+          <w:rStyle w:val="CodeChar"/>
+        </w:rPr>
+        <w:t>CMD</w:t>
+      </w:r>
+      <w:r>
+        <w:t xml:space="preserve"> Kommando ausgeführt wird, bleibt der Selbe.</w:t>
+      </w:r>
+    </w:p>
+    <w:p>
+      <w:r>
+        <w:t xml:space="preserve">Im run.sh Skript wird folgende Zeile ergänzt, um den </w:t>
+      </w:r>
+      <w:r>
+        <w:rPr>
+          <w:highlight w:val="yellow"/>
+        </w:rPr>
+        <w:t xml:space="preserve">SSH </w:t>
+      </w:r>
+      <w:r>
+        <w:rPr>
+          <w:highlight w:val="yellow"/>
+        </w:rPr>
+        <w:t>Service</w:t>
+      </w:r>
+      <w:r>
+        <w:rPr>
+          <w:highlight w:val="yellow"/>
+        </w:rPr>
+        <w:t xml:space="preserve"> zu starten</w:t>
+      </w:r>
+      <w:r>
+        <w:t>:</w:t>
+      </w:r>
+    </w:p>
+    <w:tbl>
+      <w:tblPr>
+        <w:tblStyle w:val="TableGrid"/>
+        <w:tblW w:w="0" w:type="auto"/>
+        <w:tblLook w:val="04A0" w:firstRow="1" w:lastRow="0" w:firstColumn="1" w:lastColumn="0" w:noHBand="0" w:noVBand="1"/>
+      </w:tblPr>
+      <w:tblGrid>
+        <w:gridCol w:w="9016"/>
+      </w:tblGrid>
+      <w:tr>
+        <w:tc>
+          <w:tcPr>
+            <w:tcW w:w="9016" w:type="dxa"/>
+          </w:tcPr>
+          <w:p>
+            <w:pPr>
+              <w:pStyle w:val="Code"/>
+            </w:pPr>
+            <w:proofErr w:type="spellStart"/>
+            <w:r>
+              <w:t>service</w:t>
+            </w:r>
+            <w:proofErr w:type="spellEnd"/>
+            <w:r>
+              <w:t xml:space="preserve"> </w:t>
+            </w:r>
+            <w:proofErr w:type="spellStart"/>
+            <w:r>
+              <w:t>ssh</w:t>
+            </w:r>
+            <w:proofErr w:type="spellEnd"/>
+            <w:r>
+              <w:t xml:space="preserve"> </w:t>
+            </w:r>
+            <w:proofErr w:type="spellStart"/>
+            <w:r>
+              <w:t>start</w:t>
+            </w:r>
+            <w:proofErr w:type="spellEnd"/>
+          </w:p>
+        </w:tc>
+      </w:tr>
+    </w:tbl>
+    <w:p>
+      <w:pPr>
+        <w:pStyle w:val="Caption"/>
+      </w:pPr>
+      <w:r>
+        <w:t xml:space="preserve">Code </w:t>
+      </w:r>
+      <w:r>
+        <w:fldChar w:fldCharType="begin"/>
+      </w:r>
+      <w:r>
+        <w:instrText xml:space="preserve"> SEQ Code \* ARABIC </w:instrText>
+      </w:r>
+      <w:r>
+        <w:fldChar w:fldCharType="separate"/>
+      </w:r>
+      <w:r>
+        <w:rPr>
+          <w:noProof/>
+        </w:rPr>
+        <w:t>24</w:t>
+      </w:r>
+      <w:r>
+        <w:fldChar w:fldCharType="end"/>
+      </w:r>
+      <w:r>
+        <w:t>: Ergänzung im run.sh Skript</w:t>
+      </w:r>
+    </w:p>
+    <w:p>
+      <w:r>
+        <w:t xml:space="preserve">Um das Image zu </w:t>
+      </w:r>
+      <w:proofErr w:type="spellStart"/>
+      <w:r>
+        <w:t>Builden</w:t>
+      </w:r>
+      <w:proofErr w:type="spellEnd"/>
+      <w:r>
+        <w:t xml:space="preserve">, </w:t>
+      </w:r>
+      <w:proofErr w:type="spellStart"/>
+      <w:r>
+        <w:t>Runnen</w:t>
+      </w:r>
+      <w:proofErr w:type="spellEnd"/>
+      <w:r>
+        <w:t>, die Funktionsweise des Servers zu verifizieren und anschließend zu zeigen, dass der SSH Server funktionsbereit ist, werden die folgenden Kommandos ausgeführt:</w:t>
+      </w:r>
+    </w:p>
+    <w:tbl>
+      <w:tblPr>
+        <w:tblStyle w:val="TableGrid"/>
+        <w:tblW w:w="0" w:type="auto"/>
+        <w:tblLook w:val="04A0" w:firstRow="1" w:lastRow="0" w:firstColumn="1" w:lastColumn="0" w:noHBand="0" w:noVBand="1"/>
+      </w:tblPr>
+      <w:tblGrid>
+        <w:gridCol w:w="9016"/>
+      </w:tblGrid>
+      <w:tr>
+        <w:tc>
+          <w:tcPr>
+            <w:tcW w:w="9016" w:type="dxa"/>
+          </w:tcPr>
+          <w:p>
+            <w:pPr>
+              <w:pStyle w:val="Code"/>
+              <w:keepNext/>
+              <w:rPr>
+                <w:lang w:val="en-US"/>
+              </w:rPr>
+            </w:pPr>
+            <w:r>
+              <w:rPr>
+                <w:lang w:val="en-US"/>
+              </w:rPr>
+              <w:t xml:space="preserve">$ </w:t>
+            </w:r>
+            <w:proofErr w:type="spellStart"/>
+            <w:proofErr w:type="gramStart"/>
+            <w:r>
+              <w:rPr>
+                <w:lang w:val="en-US"/>
+              </w:rPr>
+              <w:t>docker</w:t>
+            </w:r>
+            <w:proofErr w:type="spellEnd"/>
+            <w:proofErr w:type="gramEnd"/>
+            <w:r>
+              <w:rPr>
+                <w:lang w:val="en-US"/>
+              </w:rPr>
+              <w:t xml:space="preserve"> build --no-cache -t </w:t>
+            </w:r>
+            <w:proofErr w:type="spellStart"/>
+            <w:r>
+              <w:rPr>
+                <w:lang w:val="en-US"/>
+              </w:rPr>
+              <w:t>ssh:ssh</w:t>
+            </w:r>
+            <w:proofErr w:type="spellEnd"/>
+            <w:r>
+              <w:rPr>
+                <w:lang w:val="en-US"/>
+              </w:rPr>
+              <w:t xml:space="preserve"> .</w:t>
+            </w:r>
+          </w:p>
+        </w:tc>
+      </w:tr>
+    </w:tbl>
+    <w:p>
+      <w:pPr>
+        <w:pStyle w:val="Caption"/>
+      </w:pPr>
+      <w:r>
+        <w:t xml:space="preserve">Code </w:t>
+      </w:r>
+      <w:r>
+        <w:fldChar w:fldCharType="begin"/>
+      </w:r>
+      <w:r>
+        <w:instrText xml:space="preserve"> SEQ Code \* ARABIC </w:instrText>
+      </w:r>
+      <w:r>
+        <w:fldChar w:fldCharType="separate"/>
+      </w:r>
+      <w:r>
+        <w:rPr>
+          <w:noProof/>
+        </w:rPr>
+        <w:t>25</w:t>
+      </w:r>
+      <w:r>
+        <w:fldChar w:fldCharType="end"/>
+      </w:r>
+      <w:r>
+        <w:t xml:space="preserve">: </w:t>
+      </w:r>
+      <w:proofErr w:type="spellStart"/>
+      <w:r>
+        <w:t>Build</w:t>
+      </w:r>
+      <w:proofErr w:type="spellEnd"/>
+      <w:r>
+        <w:t xml:space="preserve"> Befehl für den SSH Server</w:t>
+      </w:r>
+    </w:p>
+    <w:p>
+      <w:r>
+        <w:t xml:space="preserve">Dieser Befehl startet den </w:t>
+      </w:r>
+      <w:proofErr w:type="spellStart"/>
+      <w:r>
+        <w:t>Build</w:t>
+      </w:r>
+      <w:proofErr w:type="spellEnd"/>
+      <w:r>
+        <w:t xml:space="preserve"> Prozess für das Image.</w:t>
+      </w:r>
+    </w:p>
+    <w:p>
+      <w:r>
+        <w:t>Das Image wird mit dem folgenden Befehl gestartet, extern an den Port 9000 gebunden und intern an Port 80 gebunden:</w:t>
+      </w:r>
+    </w:p>
+    <w:tbl>
+      <w:tblPr>
+        <w:tblStyle w:val="TableGrid"/>
+        <w:tblW w:w="0" w:type="auto"/>
+        <w:tblLook w:val="04A0" w:firstRow="1" w:lastRow="0" w:firstColumn="1" w:lastColumn="0" w:noHBand="0" w:noVBand="1"/>
+      </w:tblPr>
+      <w:tblGrid>
+        <w:gridCol w:w="9016"/>
+      </w:tblGrid>
+      <w:tr>
+        <w:tc>
+          <w:tcPr>
+            <w:tcW w:w="9016" w:type="dxa"/>
+          </w:tcPr>
+          <w:p>
+            <w:pPr>
+              <w:pStyle w:val="Code"/>
+              <w:keepNext/>
+              <w:rPr>
+                <w:lang w:val="en-US"/>
+              </w:rPr>
+            </w:pPr>
+            <w:r>
+              <w:rPr>
+                <w:lang w:val="en-US"/>
+              </w:rPr>
+              <w:t xml:space="preserve">$ </w:t>
+            </w:r>
+            <w:proofErr w:type="spellStart"/>
+            <w:r>
+              <w:rPr>
+                <w:lang w:val="en-US"/>
+              </w:rPr>
+              <w:t>docker</w:t>
+            </w:r>
+            <w:proofErr w:type="spellEnd"/>
+            <w:r>
+              <w:rPr>
+                <w:lang w:val="en-US"/>
+              </w:rPr>
+              <w:t xml:space="preserve"> run -d -p 9000</w:t>
+            </w:r>
+            <w:r>
+              <w:rPr>
+                <w:lang w:val="en-US"/>
+              </w:rPr>
+              <w:t xml:space="preserve">:80 </w:t>
+            </w:r>
+            <w:proofErr w:type="spellStart"/>
+            <w:r>
+              <w:rPr>
+                <w:lang w:val="en-US"/>
+              </w:rPr>
+              <w:t>ssh:ssh</w:t>
+            </w:r>
+            <w:proofErr w:type="spellEnd"/>
+          </w:p>
+        </w:tc>
+      </w:tr>
+    </w:tbl>
+    <w:p>
+      <w:pPr>
+        <w:pStyle w:val="Caption"/>
+      </w:pPr>
+      <w:r>
+        <w:t xml:space="preserve">Code </w:t>
+      </w:r>
+      <w:r>
+        <w:fldChar w:fldCharType="begin"/>
+      </w:r>
+      <w:r>
+        <w:instrText xml:space="preserve"> SEQ Code \* ARABIC </w:instrText>
+      </w:r>
+      <w:r>
+        <w:fldChar w:fldCharType="separate"/>
+      </w:r>
+      <w:r>
+        <w:rPr>
+          <w:noProof/>
+        </w:rPr>
+        <w:t>26</w:t>
+      </w:r>
+      <w:r>
+        <w:fldChar w:fldCharType="end"/>
+      </w:r>
+      <w:r>
+        <w:t>: Run Befehl für den SSH Server</w:t>
+      </w:r>
+    </w:p>
+    <w:p>
+      <w:r>
+        <w:lastRenderedPageBreak/>
+        <w:t>Aus Gründen der Einfachheit wird auf die Auflistung aller laufenden Container und die Statusüberprüfung des in Code 26 gestarteten Containers an dieser Stelle verzichtet.</w:t>
+      </w:r>
+    </w:p>
+    <w:p>
+      <w:r>
+        <w:t xml:space="preserve">Der letzte Schritt auf der Host Shell ist das Starten der </w:t>
+      </w:r>
+      <w:proofErr w:type="spellStart"/>
+      <w:r>
+        <w:t>Bash</w:t>
+      </w:r>
+      <w:proofErr w:type="spellEnd"/>
+      <w:r>
+        <w:t xml:space="preserve"> innerhalb des Containers:</w:t>
+      </w:r>
+    </w:p>
+    <w:tbl>
+      <w:tblPr>
+        <w:tblStyle w:val="TableGrid"/>
+        <w:tblW w:w="0" w:type="auto"/>
+        <w:tblLook w:val="04A0" w:firstRow="1" w:lastRow="0" w:firstColumn="1" w:lastColumn="0" w:noHBand="0" w:noVBand="1"/>
+      </w:tblPr>
+      <w:tblGrid>
+        <w:gridCol w:w="9016"/>
+      </w:tblGrid>
+      <w:tr>
+        <w:tc>
+          <w:tcPr>
+            <w:tcW w:w="9016" w:type="dxa"/>
+          </w:tcPr>
+          <w:p>
+            <w:pPr>
+              <w:pStyle w:val="Code"/>
+              <w:rPr>
+                <w:lang w:val="en-US"/>
+              </w:rPr>
+            </w:pPr>
+            <w:r>
+              <w:rPr>
+                <w:lang w:val="en-US"/>
+              </w:rPr>
+              <w:t xml:space="preserve">$ </w:t>
+            </w:r>
+            <w:proofErr w:type="spellStart"/>
+            <w:r>
+              <w:rPr>
+                <w:lang w:val="en-US"/>
+              </w:rPr>
+              <w:t>docker</w:t>
+            </w:r>
+            <w:proofErr w:type="spellEnd"/>
+            <w:r>
+              <w:rPr>
+                <w:lang w:val="en-US"/>
+              </w:rPr>
+              <w:t xml:space="preserve"> exec -</w:t>
+            </w:r>
+            <w:proofErr w:type="spellStart"/>
+            <w:r>
+              <w:rPr>
+                <w:lang w:val="en-US"/>
+              </w:rPr>
+              <w:t>i</w:t>
+            </w:r>
+            <w:proofErr w:type="spellEnd"/>
+            <w:r>
+              <w:rPr>
+                <w:lang w:val="en-US"/>
+              </w:rPr>
+              <w:t xml:space="preserve"> -t cda764368879 bash</w:t>
+            </w:r>
+          </w:p>
+        </w:tc>
+      </w:tr>
+    </w:tbl>
+    <w:p>
+      <w:pPr>
+        <w:pStyle w:val="Caption"/>
+      </w:pPr>
+      <w:r>
+        <w:t xml:space="preserve">Code </w:t>
+      </w:r>
+      <w:r>
+        <w:fldChar w:fldCharType="begin"/>
+      </w:r>
+      <w:r>
+        <w:instrText xml:space="preserve"> SEQ Code \* ARABIC </w:instrText>
+      </w:r>
+      <w:r>
+        <w:fldChar w:fldCharType="separate"/>
+      </w:r>
+      <w:r>
+        <w:rPr>
+          <w:noProof/>
+        </w:rPr>
+        <w:t>27</w:t>
+      </w:r>
+      <w:r>
+        <w:fldChar w:fldCharType="end"/>
+      </w:r>
+      <w:r>
+        <w:t xml:space="preserve">: Starten der </w:t>
+      </w:r>
+      <w:proofErr w:type="spellStart"/>
+      <w:r>
+        <w:t>Bash</w:t>
+      </w:r>
+      <w:proofErr w:type="spellEnd"/>
+      <w:r>
+        <w:t xml:space="preserve"> in einem Laufenden Container</w:t>
+      </w:r>
+    </w:p>
+    <w:p>
+      <w:r>
+        <w:t xml:space="preserve">Die Verifizierung des </w:t>
+      </w:r>
+      <w:proofErr w:type="spellStart"/>
+      <w:r>
+        <w:t>tutum</w:t>
+      </w:r>
+      <w:proofErr w:type="spellEnd"/>
+      <w:r>
+        <w:t>/</w:t>
+      </w:r>
+      <w:proofErr w:type="spellStart"/>
+      <w:r>
+        <w:t>apache-php</w:t>
+      </w:r>
+      <w:proofErr w:type="spellEnd"/>
+      <w:r>
+        <w:t xml:space="preserve"> Servers wird wie in Kapitel 2.8 beschrieben durchgeführt.</w:t>
+      </w:r>
+    </w:p>
+    <w:p>
+      <w:r>
+        <w:t xml:space="preserve">Nach erfolgreicher Verifizierung des Servers wird der Status des SSH Servers überprüft. </w:t>
+      </w:r>
+    </w:p>
+    <w:tbl>
+      <w:tblPr>
+        <w:tblStyle w:val="TableGrid"/>
+        <w:tblW w:w="0" w:type="auto"/>
+        <w:tblLook w:val="04A0" w:firstRow="1" w:lastRow="0" w:firstColumn="1" w:lastColumn="0" w:noHBand="0" w:noVBand="1"/>
+      </w:tblPr>
+      <w:tblGrid>
+        <w:gridCol w:w="9016"/>
+      </w:tblGrid>
+      <w:tr>
+        <w:tc>
+          <w:tcPr>
+            <w:tcW w:w="9016" w:type="dxa"/>
+          </w:tcPr>
+          <w:p>
+            <w:pPr>
+              <w:pStyle w:val="Code"/>
+              <w:keepNext/>
+              <w:rPr>
+                <w:lang w:val="en-US"/>
+              </w:rPr>
+            </w:pPr>
+            <w:r>
+              <w:rPr>
+                <w:lang w:val="en-US"/>
+              </w:rPr>
+              <w:t>$ root@</w:t>
+            </w:r>
+            <w:r>
+              <w:rPr>
+                <w:lang w:val="en-US"/>
+              </w:rPr>
+              <w:t>cda764368879</w:t>
+            </w:r>
+            <w:r>
+              <w:rPr>
+                <w:lang w:val="en-US"/>
+              </w:rPr>
+              <w:t xml:space="preserve">: </w:t>
+            </w:r>
+            <w:proofErr w:type="spellStart"/>
+            <w:r>
+              <w:rPr>
+                <w:lang w:val="en-US"/>
+              </w:rPr>
+              <w:t>netstat</w:t>
+            </w:r>
+            <w:proofErr w:type="spellEnd"/>
+            <w:r>
+              <w:rPr>
+                <w:lang w:val="en-US"/>
+              </w:rPr>
+              <w:t xml:space="preserve"> –</w:t>
+            </w:r>
+            <w:proofErr w:type="spellStart"/>
+            <w:r>
+              <w:rPr>
+                <w:lang w:val="en-US"/>
+              </w:rPr>
+              <w:t>lnput</w:t>
+            </w:r>
+            <w:proofErr w:type="spellEnd"/>
+            <w:r>
+              <w:rPr>
+                <w:lang w:val="en-US"/>
+              </w:rPr>
+              <w:t xml:space="preserve"> | grep </w:t>
+            </w:r>
+            <w:proofErr w:type="spellStart"/>
+            <w:r>
+              <w:rPr>
+                <w:lang w:val="en-US"/>
+              </w:rPr>
+              <w:t>ssh</w:t>
+            </w:r>
+            <w:proofErr w:type="spellEnd"/>
+          </w:p>
+        </w:tc>
+      </w:tr>
+    </w:tbl>
+    <w:p>
+      <w:pPr>
+        <w:pStyle w:val="Caption"/>
+      </w:pPr>
+      <w:r>
+        <w:t xml:space="preserve">Code </w:t>
+      </w:r>
+      <w:r>
+        <w:fldChar w:fldCharType="begin"/>
+      </w:r>
+      <w:r>
+        <w:instrText xml:space="preserve"> SEQ Code \* ARABIC </w:instrText>
+      </w:r>
+      <w:r>
+        <w:fldChar w:fldCharType="separate"/>
+      </w:r>
+      <w:r>
+        <w:rPr>
+          <w:noProof/>
+        </w:rPr>
+        <w:t>28</w:t>
+      </w:r>
+      <w:r>
+        <w:fldChar w:fldCharType="end"/>
+      </w:r>
+      <w:r>
+        <w:t>: Überprüfen des SSH Servers</w:t>
+      </w:r>
+    </w:p>
+    <w:p>
+      <w:r>
+        <w:t xml:space="preserve">Nach drücken der Return </w:t>
+      </w:r>
+      <w:r>
+        <w:rPr>
+          <w:highlight w:val="yellow"/>
+        </w:rPr>
+        <w:t>Taste wird die Funktionsbereitschaft des SSH Servers durch folgenden Output bewiesen (der Port wurde wie in Code 23 beschrieben zu 9000 geändert</w:t>
+      </w:r>
+      <w:r>
+        <w:t>):</w:t>
+      </w:r>
+    </w:p>
+    <w:tbl>
+      <w:tblPr>
+        <w:tblStyle w:val="TableGrid"/>
+        <w:tblW w:w="0" w:type="auto"/>
+        <w:tblLook w:val="04A0" w:firstRow="1" w:lastRow="0" w:firstColumn="1" w:lastColumn="0" w:noHBand="0" w:noVBand="1"/>
+      </w:tblPr>
+      <w:tblGrid>
+        <w:gridCol w:w="9016"/>
+      </w:tblGrid>
+      <w:tr>
+        <w:tc>
+          <w:tcPr>
+            <w:tcW w:w="9016" w:type="dxa"/>
+          </w:tcPr>
+          <w:p>
+            <w:pPr>
+              <w:pStyle w:val="Code"/>
+              <w:jc w:val="left"/>
+            </w:pPr>
+            <w:proofErr w:type="spellStart"/>
+            <w:r>
+              <w:t>tcp</w:t>
+            </w:r>
+            <w:proofErr w:type="spellEnd"/>
+            <w:r>
+              <w:t xml:space="preserve">        0      0 0.0.0.0:9000  </w:t>
+            </w:r>
+            <w:r>
+              <w:t xml:space="preserve">    0.0.0.0:*      </w:t>
+            </w:r>
+            <w:r>
+              <w:t xml:space="preserve">  LISTEN      23/</w:t>
+            </w:r>
+            <w:proofErr w:type="spellStart"/>
+            <w:r>
+              <w:t>sshd</w:t>
+            </w:r>
+            <w:proofErr w:type="spellEnd"/>
+            <w:r>
+              <w:t xml:space="preserve">        tcp6     </w:t>
+            </w:r>
+            <w:r>
+              <w:t xml:space="preserve"> </w:t>
+            </w:r>
+            <w:r>
+              <w:t xml:space="preserve"> 0</w:t>
+            </w:r>
+            <w:r>
+              <w:t xml:space="preserve">      0 :::9000            </w:t>
+            </w:r>
+            <w:r>
+              <w:t>:::*            LISTEN      23/</w:t>
+            </w:r>
+            <w:proofErr w:type="spellStart"/>
+            <w:r>
+              <w:t>sshd</w:t>
+            </w:r>
+            <w:proofErr w:type="spellEnd"/>
+            <w:r>
+              <w:t xml:space="preserve">  </w:t>
+            </w:r>
+          </w:p>
+        </w:tc>
+      </w:tr>
+    </w:tbl>
+    <w:p>
+      <w:pPr>
+        <w:pStyle w:val="Caption"/>
+      </w:pPr>
+      <w:r>
+        <w:t xml:space="preserve">Code </w:t>
+      </w:r>
+      <w:r>
+        <w:fldChar w:fldCharType="begin"/>
+      </w:r>
+      <w:r>
+        <w:instrText xml:space="preserve"> SEQ Code \* ARABIC </w:instrText>
+      </w:r>
+      <w:r>
+        <w:fldChar w:fldCharType="separate"/>
+      </w:r>
+      <w:r>
+        <w:rPr>
+          <w:noProof/>
+        </w:rPr>
+        <w:t>29</w:t>
+      </w:r>
+      <w:r>
+        <w:fldChar w:fldCharType="end"/>
+      </w:r>
+      <w:r>
+        <w:t>: Verifizierung des SSH Servers</w:t>
+      </w:r>
+    </w:p>
+    <w:p>
+      <w:r>
+        <w:t xml:space="preserve">Um den zweiten Teil der Aufgabe zu erfüllen, unterschiedliche Log Level bei den beiden unterschiedlichen </w:t>
+      </w:r>
+      <w:proofErr w:type="spellStart"/>
+      <w:r>
+        <w:t>Use</w:t>
+      </w:r>
+      <w:proofErr w:type="spellEnd"/>
+      <w:r>
+        <w:t xml:space="preserve"> Cases (Produktiv- resp. Entwicklungsumgebung) zu erhalten, wird der </w:t>
+      </w:r>
+      <w:proofErr w:type="spellStart"/>
+      <w:r>
+        <w:rPr>
+          <w:rStyle w:val="CodeChar"/>
+        </w:rPr>
+        <w:t>docker</w:t>
+      </w:r>
+      <w:proofErr w:type="spellEnd"/>
+      <w:r>
+        <w:rPr>
+          <w:rStyle w:val="CodeChar"/>
+        </w:rPr>
+        <w:t xml:space="preserve"> </w:t>
+      </w:r>
+      <w:proofErr w:type="spellStart"/>
+      <w:r>
+        <w:rPr>
+          <w:rStyle w:val="CodeChar"/>
+        </w:rPr>
+        <w:t>run</w:t>
+      </w:r>
+      <w:proofErr w:type="spellEnd"/>
+      <w:r>
+        <w:rPr>
+          <w:rStyle w:val="CodeChar"/>
+        </w:rPr>
+        <w:t xml:space="preserve"> Befehl durch das </w:t>
       </w:r>
       <w:bookmarkStart w:id="0" w:name="_GoBack"/>
       <w:bookmarkEnd w:id="0"/>
     </w:p>
-    <w:p/>
     <w:p/>
     <w:sectPr>
       <w:pgSz w:w="11906" w:h="16838"/>
@@ -10093,6 +11999,7 @@
   <w:style w:type="character" w:default="1" w:styleId="DefaultParagraphFont">
     <w:name w:val="Default Paragraph Font"/>
     <w:uiPriority w:val="1"/>
+    <w:semiHidden/>
     <w:unhideWhenUsed/>
   </w:style>
   <w:style w:type="table" w:default="1" w:styleId="TableNormal">
@@ -10633,7 +12540,7 @@
 </file>
 
 <file path=customXml/itemProps1.xml><?xml version="1.0" encoding="utf-8"?>
-<ds:datastoreItem xmlns:ds="http://schemas.openxmlformats.org/officeDocument/2006/customXml" ds:itemID="{B5478AFE-F0CE-4E05-AC77-711395D49B64}">
+<ds:datastoreItem xmlns:ds="http://schemas.openxmlformats.org/officeDocument/2006/customXml" ds:itemID="{B489C23F-5060-4BB9-8EFA-88955246929D}">
   <ds:schemaRefs>
     <ds:schemaRef ds:uri="http://schemas.openxmlformats.org/officeDocument/2006/bibliography"/>
   </ds:schemaRefs>

</xml_diff>

<commit_message>
More information for task h) in documentation
</commit_message>
<xml_diff>
--- a/Dokumentation Assignment Cloud.docx
+++ b/Dokumentation Assignment Cloud.docx
@@ -8667,6 +8667,86 @@
             <w:pPr>
               <w:pStyle w:val="Code"/>
               <w:rPr>
+                <w:color w:val="FF0000"/>
+                <w:lang w:val="en-US"/>
+              </w:rPr>
+            </w:pPr>
+            <w:r>
+              <w:rPr>
+                <w:color w:val="FF0000"/>
+                <w:lang w:val="en-US"/>
+              </w:rPr>
+              <w:t xml:space="preserve">RUN </w:t>
+            </w:r>
+            <w:proofErr w:type="spellStart"/>
+            <w:r>
+              <w:rPr>
+                <w:color w:val="FF0000"/>
+                <w:lang w:val="en-US"/>
+              </w:rPr>
+              <w:t>sed</w:t>
+            </w:r>
+            <w:proofErr w:type="spellEnd"/>
+            <w:r>
+              <w:rPr>
+                <w:color w:val="FF0000"/>
+                <w:lang w:val="en-US"/>
+              </w:rPr>
+              <w:t xml:space="preserve"> -</w:t>
+            </w:r>
+            <w:proofErr w:type="spellStart"/>
+            <w:r>
+              <w:rPr>
+                <w:color w:val="FF0000"/>
+                <w:lang w:val="en-US"/>
+              </w:rPr>
+              <w:t>i</w:t>
+            </w:r>
+            <w:proofErr w:type="spellEnd"/>
+            <w:r>
+              <w:rPr>
+                <w:color w:val="FF0000"/>
+                <w:lang w:val="en-US"/>
+              </w:rPr>
+              <w:t xml:space="preserve"> '137s/.*/</w:t>
+            </w:r>
+            <w:proofErr w:type="spellStart"/>
+            <w:r>
+              <w:rPr>
+                <w:color w:val="FF0000"/>
+                <w:lang w:val="en-US"/>
+              </w:rPr>
+              <w:t>LogLevel</w:t>
+            </w:r>
+            <w:proofErr w:type="spellEnd"/>
+            <w:r>
+              <w:rPr>
+                <w:color w:val="FF0000"/>
+                <w:lang w:val="en-US"/>
+              </w:rPr>
+              <w:t xml:space="preserve"> trace1/g' /</w:t>
+            </w:r>
+            <w:proofErr w:type="spellStart"/>
+            <w:r>
+              <w:rPr>
+                <w:color w:val="FF0000"/>
+                <w:lang w:val="en-US"/>
+              </w:rPr>
+              <w:t>etc</w:t>
+            </w:r>
+            <w:proofErr w:type="spellEnd"/>
+            <w:r>
+              <w:rPr>
+                <w:color w:val="FF0000"/>
+                <w:lang w:val="en-US"/>
+              </w:rPr>
+              <w:t>/apache2/apache2.conf</w:t>
+            </w:r>
+          </w:p>
+          <w:p>
+            <w:pPr>
+              <w:pStyle w:val="Code"/>
+              <w:rPr>
                 <w:lang w:val="en-US"/>
               </w:rPr>
             </w:pPr>
@@ -8922,34 +9002,50 @@
           <w:p>
             <w:pPr>
               <w:pStyle w:val="Code"/>
-            </w:pPr>
-            <w:r>
+              <w:rPr>
+                <w:lang w:val="en-US"/>
+              </w:rPr>
+            </w:pPr>
+            <w:r>
+              <w:rPr>
+                <w:lang w:val="en-US"/>
+              </w:rPr>
               <w:t>EXPOSE 80</w:t>
             </w:r>
           </w:p>
           <w:p>
             <w:pPr>
               <w:pStyle w:val="Code"/>
-            </w:pPr>
-            <w:r>
-              <w:t>WORKDIR /</w:t>
-            </w:r>
-            <w:proofErr w:type="spellStart"/>
-            <w:r>
-              <w:t>app</w:t>
-            </w:r>
-            <w:proofErr w:type="spellEnd"/>
-          </w:p>
-          <w:p>
-            <w:pPr>
-              <w:pStyle w:val="Code"/>
-            </w:pPr>
-          </w:p>
-          <w:p>
-            <w:pPr>
-              <w:pStyle w:val="Code"/>
-            </w:pPr>
-            <w:r>
+              <w:rPr>
+                <w:lang w:val="en-US"/>
+              </w:rPr>
+            </w:pPr>
+            <w:r>
+              <w:rPr>
+                <w:lang w:val="en-US"/>
+              </w:rPr>
+              <w:t>WORKDIR /app</w:t>
+            </w:r>
+          </w:p>
+          <w:p>
+            <w:pPr>
+              <w:pStyle w:val="Code"/>
+              <w:rPr>
+                <w:lang w:val="en-US"/>
+              </w:rPr>
+            </w:pPr>
+          </w:p>
+          <w:p>
+            <w:pPr>
+              <w:pStyle w:val="Code"/>
+              <w:rPr>
+                <w:lang w:val="en-US"/>
+              </w:rPr>
+            </w:pPr>
+            <w:r>
+              <w:rPr>
+                <w:lang w:val="en-US"/>
+              </w:rPr>
               <w:t>CMD ["/run.sh"]</w:t>
             </w:r>
           </w:p>
@@ -8993,6 +9089,12 @@
       <w:r>
         <w:t xml:space="preserve"> für einen SSH Server</w:t>
       </w:r>
+      <w:r>
+        <w:t xml:space="preserve"> - </w:t>
+      </w:r>
+      <w:r>
+        <w:t>Entwicklungsumgebung</w:t>
+      </w:r>
     </w:p>
     <w:p>
       <w:r>
@@ -9039,45 +9141,98 @@
         <w:t xml:space="preserve"> Datei statt, welche das Aussetzen der Passwortauthentifizierung zur Folge hat</w:t>
       </w:r>
       <w:r>
-        <w:t>. D</w:t>
-      </w:r>
-      <w:r>
-        <w:t xml:space="preserve">er Einstiegspunkt, welcher mit dem </w:t>
-      </w:r>
-      <w:r>
-        <w:rPr>
-          <w:rStyle w:val="CodeChar"/>
-        </w:rPr>
-        <w:t>CMD</w:t>
-      </w:r>
-      <w:r>
-        <w:t xml:space="preserve"> Kommando ausgeführt wird, bleibt der Selbe.</w:t>
-      </w:r>
-    </w:p>
-    <w:p>
-      <w:r>
-        <w:t xml:space="preserve">Im run.sh Skript wird folgende Zeile ergänzt, um den </w:t>
-      </w:r>
-      <w:r>
-        <w:rPr>
-          <w:highlight w:val="yellow"/>
-        </w:rPr>
-        <w:t xml:space="preserve">SSH </w:t>
-      </w:r>
-      <w:r>
-        <w:rPr>
-          <w:highlight w:val="yellow"/>
-        </w:rPr>
-        <w:t>Service</w:t>
-      </w:r>
-      <w:r>
-        <w:rPr>
-          <w:highlight w:val="yellow"/>
-        </w:rPr>
-        <w:t xml:space="preserve"> zu starten</w:t>
-      </w:r>
-      <w:r>
-        <w:t>:</w:t>
+        <w:t>.</w:t>
+      </w:r>
+    </w:p>
+    <w:p>
+      <w:r>
+        <w:t xml:space="preserve">Anschließend wird der Log Level in der </w:t>
+      </w:r>
+      <w:r>
+        <w:rPr>
+          <w:i/>
+        </w:rPr>
+        <w:t>/</w:t>
+      </w:r>
+      <w:proofErr w:type="spellStart"/>
+      <w:r>
+        <w:rPr>
+          <w:i/>
+        </w:rPr>
+        <w:t>etc</w:t>
+      </w:r>
+      <w:proofErr w:type="spellEnd"/>
+      <w:r>
+        <w:rPr>
+          <w:i/>
+        </w:rPr>
+        <w:t>/apache2/apache2.conf</w:t>
+      </w:r>
+      <w:r>
+        <w:rPr>
+          <w:i/>
+        </w:rPr>
+        <w:t xml:space="preserve"> </w:t>
+      </w:r>
+      <w:r>
+        <w:t xml:space="preserve">abgeändert, um den gewünschten </w:t>
+      </w:r>
+      <w:proofErr w:type="spellStart"/>
+      <w:r>
+        <w:t>LogLevel</w:t>
+      </w:r>
+      <w:proofErr w:type="spellEnd"/>
+      <w:r>
+        <w:t xml:space="preserve"> zu erhalten.</w:t>
+      </w:r>
+      <w:r>
+        <w:t xml:space="preserve"> Die apache2.conf ist für weite Teile der Serverkonfiguration zuständig- in unserem Fall editieren wir sie um das gewünschte </w:t>
+      </w:r>
+      <w:proofErr w:type="spellStart"/>
+      <w:r>
+        <w:t>LogLevel</w:t>
+      </w:r>
+      <w:proofErr w:type="spellEnd"/>
+      <w:r>
+        <w:t xml:space="preserve"> zu erreichen</w:t>
+      </w:r>
+      <w:r>
+        <w:rPr>
+          <w:rStyle w:val="FootnoteReference"/>
+        </w:rPr>
+        <w:footnoteReference w:id="28"/>
+      </w:r>
+      <w:r>
+        <w:t>.</w:t>
+      </w:r>
+    </w:p>
+    <w:p>
+      <w:r>
+        <w:t xml:space="preserve">Für die Produktivumgebung wird das gleiche </w:t>
+      </w:r>
+      <w:proofErr w:type="spellStart"/>
+      <w:r>
+        <w:t>Dockerfile</w:t>
+      </w:r>
+      <w:proofErr w:type="spellEnd"/>
+      <w:r>
+        <w:t xml:space="preserve"> benutzt. Anstatt </w:t>
+      </w:r>
+      <w:proofErr w:type="spellStart"/>
+      <w:r>
+        <w:t>LogLevel</w:t>
+      </w:r>
+      <w:proofErr w:type="spellEnd"/>
+      <w:r>
+        <w:t xml:space="preserve"> trace1 wird der </w:t>
+      </w:r>
+      <w:proofErr w:type="spellStart"/>
+      <w:r>
+        <w:t>LogLevel</w:t>
+      </w:r>
+      <w:proofErr w:type="spellEnd"/>
+      <w:r>
+        <w:t xml:space="preserve"> Error gesetzt, was im folgenden Code deutlich wird:</w:t>
       </w:r>
     </w:p>
     <w:tbl>
@@ -9097,28 +9252,318 @@
           <w:p>
             <w:pPr>
               <w:pStyle w:val="Code"/>
-            </w:pPr>
-            <w:proofErr w:type="spellStart"/>
-            <w:r>
-              <w:t>service</w:t>
-            </w:r>
-            <w:proofErr w:type="spellEnd"/>
-            <w:r>
+              <w:rPr>
+                <w:lang w:val="en-US"/>
+              </w:rPr>
+            </w:pPr>
+            <w:r>
+              <w:rPr>
+                <w:lang w:val="en-US"/>
+              </w:rPr>
+              <w:t xml:space="preserve">FROM </w:t>
+            </w:r>
+            <w:proofErr w:type="spellStart"/>
+            <w:r>
+              <w:rPr>
+                <w:lang w:val="en-US"/>
+              </w:rPr>
+              <w:t>ubuntu:latest</w:t>
+            </w:r>
+            <w:proofErr w:type="spellEnd"/>
+          </w:p>
+          <w:p>
+            <w:pPr>
+              <w:pStyle w:val="Code"/>
+              <w:rPr>
+                <w:lang w:val="en-US"/>
+              </w:rPr>
+            </w:pPr>
+            <w:r>
+              <w:rPr>
+                <w:lang w:val="en-US"/>
+              </w:rPr>
+              <w:t xml:space="preserve">MAINTAINER "Florian Kaefer, Karlo </w:t>
+            </w:r>
+            <w:proofErr w:type="spellStart"/>
+            <w:r>
+              <w:rPr>
+                <w:lang w:val="en-US"/>
+              </w:rPr>
+              <w:t>Kraljic</w:t>
+            </w:r>
+            <w:proofErr w:type="spellEnd"/>
+            <w:r>
+              <w:rPr>
+                <w:lang w:val="en-US"/>
+              </w:rPr>
+              <w:t>"</w:t>
+            </w:r>
+          </w:p>
+          <w:p>
+            <w:pPr>
+              <w:pStyle w:val="Code"/>
+              <w:rPr>
+                <w:lang w:val="en-US"/>
+              </w:rPr>
+            </w:pPr>
+          </w:p>
+          <w:p>
+            <w:pPr>
+              <w:pStyle w:val="Code"/>
+              <w:rPr>
+                <w:lang w:val="en-US"/>
+              </w:rPr>
+            </w:pPr>
+            <w:r>
+              <w:rPr>
+                <w:lang w:val="en-US"/>
+              </w:rPr>
+              <w:t># Install base packages</w:t>
+            </w:r>
+          </w:p>
+          <w:p>
+            <w:pPr>
+              <w:pStyle w:val="Code"/>
+              <w:rPr>
+                <w:lang w:val="en-US"/>
+              </w:rPr>
+            </w:pPr>
+            <w:r>
+              <w:rPr>
+                <w:lang w:val="en-US"/>
+              </w:rPr>
+              <w:t>RUN apt-get update &amp;&amp; \</w:t>
+            </w:r>
+          </w:p>
+          <w:p>
+            <w:pPr>
+              <w:pStyle w:val="Code"/>
+              <w:rPr>
+                <w:lang w:val="en-US"/>
+              </w:rPr>
+            </w:pPr>
+            <w:r>
+              <w:rPr>
+                <w:lang w:val="en-US"/>
+              </w:rPr>
+              <w:t xml:space="preserve">    DEBIAN_FRONTEND=</w:t>
+            </w:r>
+            <w:proofErr w:type="spellStart"/>
+            <w:r>
+              <w:rPr>
+                <w:lang w:val="en-US"/>
+              </w:rPr>
+              <w:t>noninteractive</w:t>
+            </w:r>
+            <w:proofErr w:type="spellEnd"/>
+            <w:r>
+              <w:rPr>
+                <w:lang w:val="en-US"/>
+              </w:rPr>
+              <w:t xml:space="preserve"> apt-get -</w:t>
+            </w:r>
+            <w:proofErr w:type="spellStart"/>
+            <w:r>
+              <w:rPr>
+                <w:lang w:val="en-US"/>
+              </w:rPr>
+              <w:t>yq</w:t>
+            </w:r>
+            <w:proofErr w:type="spellEnd"/>
+            <w:r>
+              <w:rPr>
+                <w:lang w:val="en-US"/>
+              </w:rPr>
+              <w:t xml:space="preserve"> install \</w:t>
+            </w:r>
+          </w:p>
+          <w:p>
+            <w:pPr>
+              <w:pStyle w:val="Code"/>
+              <w:rPr>
+                <w:lang w:val="en-US"/>
+              </w:rPr>
+            </w:pPr>
+            <w:r>
+              <w:rPr>
+                <w:lang w:val="en-US"/>
+              </w:rPr>
+              <w:tab/>
+            </w:r>
+            <w:r>
+              <w:rPr>
+                <w:lang w:val="en-US"/>
+              </w:rPr>
+              <w:tab/>
+            </w:r>
+            <w:proofErr w:type="spellStart"/>
+            <w:r>
+              <w:rPr>
+                <w:color w:val="00A982" w:themeColor="background2"/>
+                <w:lang w:val="en-US"/>
+              </w:rPr>
+              <w:t>openssh</w:t>
+            </w:r>
+            <w:proofErr w:type="spellEnd"/>
+            <w:r>
+              <w:rPr>
+                <w:color w:val="00A982" w:themeColor="background2"/>
+                <w:lang w:val="en-US"/>
+              </w:rPr>
+              <w:t>-server \</w:t>
+            </w:r>
+          </w:p>
+          <w:p>
+            <w:pPr>
+              <w:pStyle w:val="Code"/>
+              <w:rPr>
+                <w:color w:val="FF0000"/>
+                <w:lang w:val="en-US"/>
+              </w:rPr>
+            </w:pPr>
+            <w:r>
+              <w:rPr>
+                <w:lang w:val="en-US"/>
+              </w:rPr>
+              <w:lastRenderedPageBreak/>
+              <w:t>[…]</w:t>
+            </w:r>
+          </w:p>
+          <w:p>
+            <w:pPr>
+              <w:pStyle w:val="Code"/>
+              <w:rPr>
+                <w:color w:val="FF0000"/>
+                <w:lang w:val="en-US"/>
+              </w:rPr>
+            </w:pPr>
+            <w:r>
+              <w:rPr>
+                <w:color w:val="00A982" w:themeColor="background2"/>
+                <w:lang w:val="en-US"/>
+              </w:rPr>
+              <w:t xml:space="preserve">RUN </w:t>
+            </w:r>
+            <w:proofErr w:type="spellStart"/>
+            <w:r>
+              <w:rPr>
+                <w:color w:val="00A982" w:themeColor="background2"/>
+                <w:lang w:val="en-US"/>
+              </w:rPr>
+              <w:t>sed</w:t>
+            </w:r>
+            <w:proofErr w:type="spellEnd"/>
+            <w:r>
+              <w:rPr>
+                <w:color w:val="00A982" w:themeColor="background2"/>
+                <w:lang w:val="en-US"/>
+              </w:rPr>
+              <w:t xml:space="preserve"> -</w:t>
+            </w:r>
+            <w:proofErr w:type="spellStart"/>
+            <w:r>
+              <w:rPr>
+                <w:color w:val="00A982" w:themeColor="background2"/>
+                <w:lang w:val="en-US"/>
+              </w:rPr>
+              <w:t>i</w:t>
+            </w:r>
+            <w:proofErr w:type="spellEnd"/>
+            <w:r>
+              <w:rPr>
+                <w:color w:val="00A982" w:themeColor="background2"/>
+                <w:lang w:val="en-US"/>
+              </w:rPr>
+              <w:t xml:space="preserve"> '137s/.*/</w:t>
+            </w:r>
+            <w:proofErr w:type="spellStart"/>
+            <w:r>
+              <w:rPr>
+                <w:color w:val="00A982" w:themeColor="background2"/>
+                <w:lang w:val="en-US"/>
+              </w:rPr>
+              <w:t>LogLevel</w:t>
+            </w:r>
+            <w:proofErr w:type="spellEnd"/>
+            <w:r>
+              <w:rPr>
+                <w:color w:val="00A982" w:themeColor="background2"/>
+                <w:lang w:val="en-US"/>
+              </w:rPr>
               <w:t xml:space="preserve"> </w:t>
             </w:r>
-            <w:proofErr w:type="spellStart"/>
-            <w:r>
-              <w:t>ssh</w:t>
-            </w:r>
-            <w:proofErr w:type="spellEnd"/>
-            <w:r>
-              <w:t xml:space="preserve"> </w:t>
-            </w:r>
-            <w:proofErr w:type="spellStart"/>
-            <w:r>
-              <w:t>start</w:t>
-            </w:r>
-            <w:proofErr w:type="spellEnd"/>
+            <w:r>
+              <w:rPr>
+                <w:color w:val="FF0000"/>
+                <w:lang w:val="en-US"/>
+              </w:rPr>
+              <w:t>Error</w:t>
+            </w:r>
+            <w:r>
+              <w:rPr>
+                <w:color w:val="00A982" w:themeColor="background2"/>
+                <w:lang w:val="en-US"/>
+              </w:rPr>
+              <w:t>/g' /</w:t>
+            </w:r>
+            <w:proofErr w:type="spellStart"/>
+            <w:r>
+              <w:rPr>
+                <w:color w:val="00A982" w:themeColor="background2"/>
+                <w:lang w:val="en-US"/>
+              </w:rPr>
+              <w:t>etc</w:t>
+            </w:r>
+            <w:proofErr w:type="spellEnd"/>
+            <w:r>
+              <w:rPr>
+                <w:color w:val="00A982" w:themeColor="background2"/>
+                <w:lang w:val="en-US"/>
+              </w:rPr>
+              <w:t>/apache2/apache2.conf</w:t>
+            </w:r>
+          </w:p>
+          <w:p>
+            <w:pPr>
+              <w:pStyle w:val="Code"/>
+              <w:rPr>
+                <w:lang w:val="en-US"/>
+              </w:rPr>
+            </w:pPr>
+          </w:p>
+          <w:p>
+            <w:pPr>
+              <w:pStyle w:val="Code"/>
+              <w:rPr>
+                <w:lang w:val="en-US"/>
+              </w:rPr>
+            </w:pPr>
+            <w:r>
+              <w:rPr>
+                <w:lang w:val="en-US"/>
+              </w:rPr>
+              <w:t>[…]</w:t>
+            </w:r>
+          </w:p>
+          <w:p>
+            <w:pPr>
+              <w:pStyle w:val="Code"/>
+              <w:rPr>
+                <w:lang w:val="en-US"/>
+              </w:rPr>
+            </w:pPr>
+          </w:p>
+          <w:p>
+            <w:pPr>
+              <w:pStyle w:val="Code"/>
+              <w:keepNext/>
+            </w:pPr>
+            <w:r>
+              <w:rPr>
+                <w:lang w:val="en-US"/>
+              </w:rPr>
+              <w:t>CMD ["/run.sh"]</w:t>
+            </w:r>
           </w:p>
         </w:tc>
       </w:tr>
@@ -9128,6 +9573,7 @@
         <w:pStyle w:val="Caption"/>
       </w:pPr>
       <w:r>
+        <w:lastRenderedPageBreak/>
         <w:t xml:space="preserve">Code </w:t>
       </w:r>
       <w:r>
@@ -9149,28 +9595,58 @@
         <w:fldChar w:fldCharType="end"/>
       </w:r>
       <w:r>
-        <w:t>: Ergänzung im run.sh Skript</w:t>
-      </w:r>
-    </w:p>
-    <w:p>
-      <w:r>
-        <w:t xml:space="preserve">Um das Image zu </w:t>
-      </w:r>
-      <w:proofErr w:type="spellStart"/>
-      <w:r>
-        <w:t>Builden</w:t>
-      </w:r>
-      <w:proofErr w:type="spellEnd"/>
-      <w:r>
-        <w:t xml:space="preserve">, </w:t>
-      </w:r>
-      <w:proofErr w:type="spellStart"/>
-      <w:r>
-        <w:t>Runnen</w:t>
-      </w:r>
-      <w:proofErr w:type="spellEnd"/>
-      <w:r>
-        <w:t>, die Funktionsweise des Servers zu verifizieren und anschließend zu zeigen, dass der SSH Server funktionsbereit ist, werden die folgenden Kommandos ausgeführt:</w:t>
+        <w:t xml:space="preserve">: </w:t>
+      </w:r>
+      <w:proofErr w:type="spellStart"/>
+      <w:r>
+        <w:t>Dockerfile</w:t>
+      </w:r>
+      <w:proofErr w:type="spellEnd"/>
+      <w:r>
+        <w:t xml:space="preserve"> für einen SSH Server- Produktivumgebung</w:t>
+      </w:r>
+    </w:p>
+    <w:p>
+      <w:r>
+        <w:t xml:space="preserve"> D</w:t>
+      </w:r>
+      <w:r>
+        <w:t xml:space="preserve">er Einstiegspunkt, welcher mit dem </w:t>
+      </w:r>
+      <w:r>
+        <w:rPr>
+          <w:rStyle w:val="CodeChar"/>
+        </w:rPr>
+        <w:t>CMD</w:t>
+      </w:r>
+      <w:r>
+        <w:t xml:space="preserve"> Kommando ausgeführt wird, bleibt der Selbe.</w:t>
+      </w:r>
+    </w:p>
+    <w:p>
+      <w:r>
+        <w:t xml:space="preserve">Im run.sh Skript wird folgende Zeile ergänzt, um den </w:t>
+      </w:r>
+      <w:r>
+        <w:rPr>
+          <w:highlight w:val="yellow"/>
+        </w:rPr>
+        <w:t xml:space="preserve">SSH </w:t>
+      </w:r>
+      <w:r>
+        <w:rPr>
+          <w:highlight w:val="yellow"/>
+        </w:rPr>
+        <w:t>Service</w:t>
+      </w:r>
+      <w:r>
+        <w:rPr>
+          <w:highlight w:val="yellow"/>
+        </w:rPr>
+        <w:t xml:space="preserve"> zu starten</w:t>
+      </w:r>
+      <w:r>
+        <w:t>:</w:t>
       </w:r>
     </w:p>
     <w:tbl>
@@ -9190,47 +9666,28 @@
           <w:p>
             <w:pPr>
               <w:pStyle w:val="Code"/>
-              <w:keepNext/>
-              <w:rPr>
-                <w:lang w:val="en-US"/>
-              </w:rPr>
-            </w:pPr>
-            <w:r>
-              <w:rPr>
-                <w:lang w:val="en-US"/>
-              </w:rPr>
-              <w:t xml:space="preserve">$ </w:t>
-            </w:r>
-            <w:proofErr w:type="spellStart"/>
-            <w:proofErr w:type="gramStart"/>
-            <w:r>
-              <w:rPr>
-                <w:lang w:val="en-US"/>
-              </w:rPr>
-              <w:t>docker</w:t>
-            </w:r>
-            <w:proofErr w:type="spellEnd"/>
-            <w:proofErr w:type="gramEnd"/>
-            <w:r>
-              <w:rPr>
-                <w:lang w:val="en-US"/>
-              </w:rPr>
-              <w:t xml:space="preserve"> build --no-cache -t </w:t>
-            </w:r>
-            <w:proofErr w:type="spellStart"/>
-            <w:r>
-              <w:rPr>
-                <w:lang w:val="en-US"/>
-              </w:rPr>
-              <w:t>ssh:ssh</w:t>
-            </w:r>
-            <w:proofErr w:type="spellEnd"/>
-            <w:r>
-              <w:rPr>
-                <w:lang w:val="en-US"/>
-              </w:rPr>
-              <w:t xml:space="preserve"> .</w:t>
-            </w:r>
+            </w:pPr>
+            <w:proofErr w:type="spellStart"/>
+            <w:r>
+              <w:t>service</w:t>
+            </w:r>
+            <w:proofErr w:type="spellEnd"/>
+            <w:r>
+              <w:t xml:space="preserve"> </w:t>
+            </w:r>
+            <w:proofErr w:type="spellStart"/>
+            <w:r>
+              <w:t>ssh</w:t>
+            </w:r>
+            <w:proofErr w:type="spellEnd"/>
+            <w:r>
+              <w:t xml:space="preserve"> </w:t>
+            </w:r>
+            <w:proofErr w:type="spellStart"/>
+            <w:r>
+              <w:t>start</w:t>
+            </w:r>
+            <w:proofErr w:type="spellEnd"/>
           </w:p>
         </w:tc>
       </w:tr>
@@ -9261,33 +9718,28 @@
         <w:fldChar w:fldCharType="end"/>
       </w:r>
       <w:r>
-        <w:t xml:space="preserve">: </w:t>
-      </w:r>
-      <w:proofErr w:type="spellStart"/>
-      <w:r>
-        <w:t>Build</w:t>
-      </w:r>
-      <w:proofErr w:type="spellEnd"/>
-      <w:r>
-        <w:t xml:space="preserve"> Befehl für den SSH Server</w:t>
-      </w:r>
-    </w:p>
-    <w:p>
-      <w:r>
-        <w:t xml:space="preserve">Dieser Befehl startet den </w:t>
-      </w:r>
-      <w:proofErr w:type="spellStart"/>
-      <w:r>
-        <w:t>Build</w:t>
-      </w:r>
-      <w:proofErr w:type="spellEnd"/>
-      <w:r>
-        <w:t xml:space="preserve"> Prozess für das Image.</w:t>
-      </w:r>
-    </w:p>
-    <w:p>
-      <w:r>
-        <w:t>Das Image wird mit dem folgenden Befehl gestartet, extern an den Port 9000 gebunden und intern an Port 80 gebunden:</w:t>
+        <w:t>: Ergänzung im run.sh Skript</w:t>
+      </w:r>
+    </w:p>
+    <w:p>
+      <w:r>
+        <w:t xml:space="preserve">Um das Image zu </w:t>
+      </w:r>
+      <w:proofErr w:type="spellStart"/>
+      <w:r>
+        <w:t>Builden</w:t>
+      </w:r>
+      <w:proofErr w:type="spellEnd"/>
+      <w:r>
+        <w:t xml:space="preserve">, </w:t>
+      </w:r>
+      <w:proofErr w:type="spellStart"/>
+      <w:r>
+        <w:t>Runnen</w:t>
+      </w:r>
+      <w:proofErr w:type="spellEnd"/>
+      <w:r>
+        <w:t>, die Funktionsweise des Servers zu verifizieren und anschließend zu zeigen, dass der SSH Server funktionsbereit ist, werden die folgenden Kommandos ausgeführt:</w:t>
       </w:r>
     </w:p>
     <w:tbl>
@@ -9319,6 +9771,7 @@
               <w:t xml:space="preserve">$ </w:t>
             </w:r>
             <w:proofErr w:type="spellStart"/>
+            <w:proofErr w:type="gramStart"/>
             <w:r>
               <w:rPr>
                 <w:lang w:val="en-US"/>
@@ -9326,17 +9779,12 @@
               <w:t>docker</w:t>
             </w:r>
             <w:proofErr w:type="spellEnd"/>
-            <w:r>
-              <w:rPr>
-                <w:lang w:val="en-US"/>
-              </w:rPr>
-              <w:t xml:space="preserve"> run -d -p 9000</w:t>
-            </w:r>
-            <w:r>
-              <w:rPr>
-                <w:lang w:val="en-US"/>
-              </w:rPr>
-              <w:t xml:space="preserve">:80 </w:t>
+            <w:proofErr w:type="gramEnd"/>
+            <w:r>
+              <w:rPr>
+                <w:lang w:val="en-US"/>
+              </w:rPr>
+              <w:t xml:space="preserve"> build --no-cache -t </w:t>
             </w:r>
             <w:proofErr w:type="spellStart"/>
             <w:r>
@@ -9346,6 +9794,12 @@
               <w:t>ssh:ssh</w:t>
             </w:r>
             <w:proofErr w:type="spellEnd"/>
+            <w:r>
+              <w:rPr>
+                <w:lang w:val="en-US"/>
+              </w:rPr>
+              <w:t xml:space="preserve"> .</w:t>
+            </w:r>
           </w:p>
         </w:tc>
       </w:tr>
@@ -9376,26 +9830,33 @@
         <w:fldChar w:fldCharType="end"/>
       </w:r>
       <w:r>
-        <w:t>: Run Befehl für den SSH Server</w:t>
-      </w:r>
-    </w:p>
-    <w:p>
-      <w:r>
-        <w:lastRenderedPageBreak/>
-        <w:t>Aus Gründen der Einfachheit wird auf die Auflistung aller laufenden Container und die Statusüberprüfung des in Code 26 gestarteten Containers an dieser Stelle verzichtet.</w:t>
-      </w:r>
-    </w:p>
-    <w:p>
-      <w:r>
-        <w:t xml:space="preserve">Der letzte Schritt auf der Host Shell ist das Starten der </w:t>
-      </w:r>
-      <w:proofErr w:type="spellStart"/>
-      <w:r>
-        <w:t>Bash</w:t>
-      </w:r>
-      <w:proofErr w:type="spellEnd"/>
-      <w:r>
-        <w:t xml:space="preserve"> innerhalb des Containers:</w:t>
+        <w:t xml:space="preserve">: </w:t>
+      </w:r>
+      <w:proofErr w:type="spellStart"/>
+      <w:r>
+        <w:t>Build</w:t>
+      </w:r>
+      <w:proofErr w:type="spellEnd"/>
+      <w:r>
+        <w:t xml:space="preserve"> Befehl für den SSH Server</w:t>
+      </w:r>
+    </w:p>
+    <w:p>
+      <w:r>
+        <w:t xml:space="preserve">Dieser Befehl startet den </w:t>
+      </w:r>
+      <w:proofErr w:type="spellStart"/>
+      <w:r>
+        <w:t>Build</w:t>
+      </w:r>
+      <w:proofErr w:type="spellEnd"/>
+      <w:r>
+        <w:t xml:space="preserve"> Prozess für das Image.</w:t>
+      </w:r>
+    </w:p>
+    <w:p>
+      <w:r>
+        <w:t>Das Image wird mit dem folgenden Befehl gestartet, extern an den Port 9000 gebunden und intern an Port 80 gebunden:</w:t>
       </w:r>
     </w:p>
     <w:tbl>
@@ -9415,6 +9876,7 @@
           <w:p>
             <w:pPr>
               <w:pStyle w:val="Code"/>
+              <w:keepNext/>
               <w:rPr>
                 <w:lang w:val="en-US"/>
               </w:rPr>
@@ -9437,22 +9899,22 @@
               <w:rPr>
                 <w:lang w:val="en-US"/>
               </w:rPr>
-              <w:t xml:space="preserve"> exec -</w:t>
-            </w:r>
-            <w:proofErr w:type="spellStart"/>
-            <w:r>
-              <w:rPr>
-                <w:lang w:val="en-US"/>
-              </w:rPr>
-              <w:t>i</w:t>
-            </w:r>
-            <w:proofErr w:type="spellEnd"/>
-            <w:r>
-              <w:rPr>
-                <w:lang w:val="en-US"/>
-              </w:rPr>
-              <w:t xml:space="preserve"> -t cda764368879 bash</w:t>
-            </w:r>
+              <w:t xml:space="preserve"> run -d -p 9000</w:t>
+            </w:r>
+            <w:r>
+              <w:rPr>
+                <w:lang w:val="en-US"/>
+              </w:rPr>
+              <w:t xml:space="preserve">:80 </w:t>
+            </w:r>
+            <w:proofErr w:type="spellStart"/>
+            <w:r>
+              <w:rPr>
+                <w:lang w:val="en-US"/>
+              </w:rPr>
+              <w:t>ssh:ssh</w:t>
+            </w:r>
+            <w:proofErr w:type="spellEnd"/>
           </w:p>
         </w:tc>
       </w:tr>
@@ -9483,7 +9945,17 @@
         <w:fldChar w:fldCharType="end"/>
       </w:r>
       <w:r>
-        <w:t xml:space="preserve">: Starten der </w:t>
+        <w:t>: Run Befehl für den SSH Server</w:t>
+      </w:r>
+    </w:p>
+    <w:p>
+      <w:r>
+        <w:t>Aus Gründen der Einfachheit wird auf die Auflistung aller laufenden Container und die Statusüberprüfung des in Code 26 gestarteten Containers an dieser Stelle verzichtet.</w:t>
+      </w:r>
+    </w:p>
+    <w:p>
+      <w:r>
+        <w:t xml:space="preserve">Der letzte Schritt auf der Host Shell ist das Starten der </w:t>
       </w:r>
       <w:proofErr w:type="spellStart"/>
       <w:r>
@@ -9491,33 +9963,7 @@
       </w:r>
       <w:proofErr w:type="spellEnd"/>
       <w:r>
-        <w:t xml:space="preserve"> in einem Laufenden Container</w:t>
-      </w:r>
-    </w:p>
-    <w:p>
-      <w:r>
-        <w:t xml:space="preserve">Die Verifizierung des </w:t>
-      </w:r>
-      <w:proofErr w:type="spellStart"/>
-      <w:r>
-        <w:t>tutum</w:t>
-      </w:r>
-      <w:proofErr w:type="spellEnd"/>
-      <w:r>
-        <w:t>/</w:t>
-      </w:r>
-      <w:proofErr w:type="spellStart"/>
-      <w:r>
-        <w:t>apache-php</w:t>
-      </w:r>
-      <w:proofErr w:type="spellEnd"/>
-      <w:r>
-        <w:t xml:space="preserve"> Servers wird wie in Kapitel 2.8 beschrieben durchgeführt.</w:t>
-      </w:r>
-    </w:p>
-    <w:p>
-      <w:r>
-        <w:t xml:space="preserve">Nach erfolgreicher Verifizierung des Servers wird der Status des SSH Servers überprüft. </w:t>
+        <w:t xml:space="preserve"> innerhalb des Containers:</w:t>
       </w:r>
     </w:p>
     <w:tbl>
@@ -9537,65 +9983,44 @@
           <w:p>
             <w:pPr>
               <w:pStyle w:val="Code"/>
-              <w:keepNext/>
-              <w:rPr>
-                <w:lang w:val="en-US"/>
-              </w:rPr>
-            </w:pPr>
-            <w:r>
-              <w:rPr>
-                <w:lang w:val="en-US"/>
-              </w:rPr>
-              <w:t>$ root@</w:t>
-            </w:r>
-            <w:r>
-              <w:rPr>
-                <w:lang w:val="en-US"/>
-              </w:rPr>
-              <w:t>cda764368879</w:t>
-            </w:r>
-            <w:r>
-              <w:rPr>
-                <w:lang w:val="en-US"/>
-              </w:rPr>
-              <w:t xml:space="preserve">: </w:t>
-            </w:r>
-            <w:proofErr w:type="spellStart"/>
-            <w:r>
-              <w:rPr>
-                <w:lang w:val="en-US"/>
-              </w:rPr>
-              <w:t>netstat</w:t>
-            </w:r>
-            <w:proofErr w:type="spellEnd"/>
-            <w:r>
-              <w:rPr>
-                <w:lang w:val="en-US"/>
-              </w:rPr>
-              <w:t xml:space="preserve"> –</w:t>
-            </w:r>
-            <w:proofErr w:type="spellStart"/>
-            <w:r>
-              <w:rPr>
-                <w:lang w:val="en-US"/>
-              </w:rPr>
-              <w:t>lnput</w:t>
-            </w:r>
-            <w:proofErr w:type="spellEnd"/>
-            <w:r>
-              <w:rPr>
-                <w:lang w:val="en-US"/>
-              </w:rPr>
-              <w:t xml:space="preserve"> | grep </w:t>
-            </w:r>
-            <w:proofErr w:type="spellStart"/>
-            <w:r>
-              <w:rPr>
-                <w:lang w:val="en-US"/>
-              </w:rPr>
-              <w:t>ssh</w:t>
-            </w:r>
-            <w:proofErr w:type="spellEnd"/>
+              <w:rPr>
+                <w:lang w:val="en-US"/>
+              </w:rPr>
+            </w:pPr>
+            <w:r>
+              <w:rPr>
+                <w:lang w:val="en-US"/>
+              </w:rPr>
+              <w:t xml:space="preserve">$ </w:t>
+            </w:r>
+            <w:proofErr w:type="spellStart"/>
+            <w:r>
+              <w:rPr>
+                <w:lang w:val="en-US"/>
+              </w:rPr>
+              <w:t>docker</w:t>
+            </w:r>
+            <w:proofErr w:type="spellEnd"/>
+            <w:r>
+              <w:rPr>
+                <w:lang w:val="en-US"/>
+              </w:rPr>
+              <w:t xml:space="preserve"> exec -</w:t>
+            </w:r>
+            <w:proofErr w:type="spellStart"/>
+            <w:r>
+              <w:rPr>
+                <w:lang w:val="en-US"/>
+              </w:rPr>
+              <w:t>i</w:t>
+            </w:r>
+            <w:proofErr w:type="spellEnd"/>
+            <w:r>
+              <w:rPr>
+                <w:lang w:val="en-US"/>
+              </w:rPr>
+              <w:t xml:space="preserve"> -t cda764368879 bash</w:t>
+            </w:r>
           </w:p>
         </w:tc>
       </w:tr>
@@ -9626,21 +10051,41 @@
         <w:fldChar w:fldCharType="end"/>
       </w:r>
       <w:r>
-        <w:t>: Überprüfen des SSH Servers</w:t>
-      </w:r>
-    </w:p>
-    <w:p>
-      <w:r>
-        <w:t xml:space="preserve">Nach drücken der Return </w:t>
-      </w:r>
-      <w:r>
-        <w:rPr>
-          <w:highlight w:val="yellow"/>
-        </w:rPr>
-        <w:t>Taste wird die Funktionsbereitschaft des SSH Servers durch folgenden Output bewiesen (der Port wurde wie in Code 23 beschrieben zu 9000 geändert</w:t>
-      </w:r>
-      <w:r>
-        <w:t>):</w:t>
+        <w:t xml:space="preserve">: Starten der </w:t>
+      </w:r>
+      <w:proofErr w:type="spellStart"/>
+      <w:r>
+        <w:t>Bash</w:t>
+      </w:r>
+      <w:proofErr w:type="spellEnd"/>
+      <w:r>
+        <w:t xml:space="preserve"> in einem Laufenden Container</w:t>
+      </w:r>
+    </w:p>
+    <w:p>
+      <w:r>
+        <w:t xml:space="preserve">Die Verifizierung des </w:t>
+      </w:r>
+      <w:proofErr w:type="spellStart"/>
+      <w:r>
+        <w:t>tutum</w:t>
+      </w:r>
+      <w:proofErr w:type="spellEnd"/>
+      <w:r>
+        <w:t>/</w:t>
+      </w:r>
+      <w:proofErr w:type="spellStart"/>
+      <w:r>
+        <w:t>apache-php</w:t>
+      </w:r>
+      <w:proofErr w:type="spellEnd"/>
+      <w:r>
+        <w:t xml:space="preserve"> Servers wird wie in Kapitel 2.8 beschrieben durchgeführt.</w:t>
+      </w:r>
+    </w:p>
+    <w:p>
+      <w:r>
+        <w:t xml:space="preserve">Nach erfolgreicher Verifizierung des Servers wird der Status des SSH Servers überprüft. </w:t>
       </w:r>
     </w:p>
     <w:tbl>
@@ -9660,50 +10105,45 @@
           <w:p>
             <w:pPr>
               <w:pStyle w:val="Code"/>
-              <w:jc w:val="left"/>
-            </w:pPr>
-            <w:proofErr w:type="spellStart"/>
-            <w:r>
-              <w:t>tcp</w:t>
-            </w:r>
-            <w:proofErr w:type="spellEnd"/>
-            <w:r>
-              <w:t xml:space="preserve">        0      0 0.0.0.0:9000  </w:t>
-            </w:r>
-            <w:r>
-              <w:t xml:space="preserve">    0.0.0.0:*      </w:t>
-            </w:r>
-            <w:r>
-              <w:t xml:space="preserve">  LISTEN      23/</w:t>
-            </w:r>
-            <w:proofErr w:type="spellStart"/>
-            <w:r>
-              <w:t>sshd</w:t>
-            </w:r>
-            <w:proofErr w:type="spellEnd"/>
-            <w:r>
-              <w:t xml:space="preserve">        tcp6     </w:t>
-            </w:r>
-            <w:r>
-              <w:t xml:space="preserve"> </w:t>
-            </w:r>
-            <w:r>
-              <w:t xml:space="preserve"> 0</w:t>
-            </w:r>
-            <w:r>
-              <w:t xml:space="preserve">      0 :::9000            </w:t>
-            </w:r>
-            <w:r>
-              <w:t>:::*            LISTEN      23/</w:t>
-            </w:r>
-            <w:proofErr w:type="spellStart"/>
-            <w:r>
-              <w:t>sshd</w:t>
-            </w:r>
-            <w:proofErr w:type="spellEnd"/>
-            <w:r>
-              <w:t xml:space="preserve">  </w:t>
-            </w:r>
+              <w:keepNext/>
+              <w:rPr>
+                <w:lang w:val="en-US"/>
+              </w:rPr>
+            </w:pPr>
+            <w:r>
+              <w:rPr>
+                <w:lang w:val="en-US"/>
+              </w:rPr>
+              <w:t>$ root@</w:t>
+            </w:r>
+            <w:r>
+              <w:rPr>
+                <w:lang w:val="en-US"/>
+              </w:rPr>
+              <w:t>cda764368879</w:t>
+            </w:r>
+            <w:r>
+              <w:rPr>
+                <w:lang w:val="en-US"/>
+              </w:rPr>
+              <w:t xml:space="preserve">: </w:t>
+            </w:r>
+            <w:proofErr w:type="spellStart"/>
+            <w:r>
+              <w:rPr>
+                <w:lang w:val="en-US"/>
+              </w:rPr>
+              <w:t>ps</w:t>
+            </w:r>
+            <w:proofErr w:type="spellEnd"/>
+            <w:r>
+              <w:rPr>
+                <w:lang w:val="en-US"/>
+              </w:rPr>
+              <w:t xml:space="preserve"> -A | grep sshd</w:t>
+            </w:r>
+            <w:bookmarkStart w:id="0" w:name="_GoBack"/>
+            <w:bookmarkEnd w:id="0"/>
           </w:p>
         </w:tc>
       </w:tr>
@@ -9734,51 +10174,237 @@
         <w:fldChar w:fldCharType="end"/>
       </w:r>
       <w:r>
+        <w:t>: Überprüfen des SSH Servers</w:t>
+      </w:r>
+    </w:p>
+    <w:p>
+      <w:r>
+        <w:t xml:space="preserve">Nach drücken der </w:t>
+      </w:r>
+      <w:r>
+        <w:t>Return Taste wird</w:t>
+      </w:r>
+      <w:r>
+        <w:t xml:space="preserve"> </w:t>
+      </w:r>
+      <w:r>
+        <w:t>laut</w:t>
+      </w:r>
+      <w:r>
+        <w:t xml:space="preserve"> der</w:t>
+      </w:r>
+      <w:r>
+        <w:t xml:space="preserve"> Ubuntu</w:t>
+      </w:r>
+      <w:r>
+        <w:t xml:space="preserve"> </w:t>
+      </w:r>
+      <w:r>
+        <w:t>Dokumentation</w:t>
+      </w:r>
+      <w:r>
+        <w:t xml:space="preserve"> die Funktionsbereitschaft</w:t>
+      </w:r>
+      <w:r>
+        <w:t xml:space="preserve"> </w:t>
+      </w:r>
+      <w:r>
+        <w:t xml:space="preserve">des SSH Servers durch </w:t>
+      </w:r>
+      <w:r>
+        <w:t>den</w:t>
+      </w:r>
+      <w:r>
+        <w:t xml:space="preserve"> Output bewiesen (der Port wurde wie in Code 23 beschrieben zu 9000 geändert)</w:t>
+      </w:r>
+      <w:r>
+        <w:rPr>
+          <w:rStyle w:val="FootnoteReference"/>
+        </w:rPr>
+        <w:footnoteReference w:id="29"/>
+      </w:r>
+      <w:r>
+        <w:t>:</w:t>
+      </w:r>
+    </w:p>
+    <w:tbl>
+      <w:tblPr>
+        <w:tblStyle w:val="TableGrid"/>
+        <w:tblW w:w="0" w:type="auto"/>
+        <w:tblLook w:val="04A0" w:firstRow="1" w:lastRow="0" w:firstColumn="1" w:lastColumn="0" w:noHBand="0" w:noVBand="1"/>
+      </w:tblPr>
+      <w:tblGrid>
+        <w:gridCol w:w="9016"/>
+      </w:tblGrid>
+      <w:tr>
+        <w:tc>
+          <w:tcPr>
+            <w:tcW w:w="9016" w:type="dxa"/>
+          </w:tcPr>
+          <w:p>
+            <w:pPr>
+              <w:pStyle w:val="Code"/>
+              <w:jc w:val="left"/>
+            </w:pPr>
+            <w:proofErr w:type="spellStart"/>
+            <w:r>
+              <w:t>tcp</w:t>
+            </w:r>
+            <w:proofErr w:type="spellEnd"/>
+            <w:r>
+              <w:t xml:space="preserve">        0      0 0.0.0.0:9000  </w:t>
+            </w:r>
+            <w:r>
+              <w:t xml:space="preserve">    0.0.0.0:*      </w:t>
+            </w:r>
+            <w:r>
+              <w:t xml:space="preserve">  LISTEN      23/</w:t>
+            </w:r>
+            <w:proofErr w:type="spellStart"/>
+            <w:r>
+              <w:t>sshd</w:t>
+            </w:r>
+            <w:proofErr w:type="spellEnd"/>
+            <w:r>
+              <w:t xml:space="preserve">        tcp6     </w:t>
+            </w:r>
+            <w:r>
+              <w:t xml:space="preserve"> </w:t>
+            </w:r>
+            <w:r>
+              <w:t xml:space="preserve"> 0</w:t>
+            </w:r>
+            <w:r>
+              <w:t xml:space="preserve">      0 :::9000            </w:t>
+            </w:r>
+            <w:r>
+              <w:t>:::*            LISTEN      23/</w:t>
+            </w:r>
+            <w:proofErr w:type="spellStart"/>
+            <w:r>
+              <w:t>sshd</w:t>
+            </w:r>
+            <w:proofErr w:type="spellEnd"/>
+            <w:r>
+              <w:t xml:space="preserve">  </w:t>
+            </w:r>
+          </w:p>
+        </w:tc>
+      </w:tr>
+    </w:tbl>
+    <w:p>
+      <w:pPr>
+        <w:pStyle w:val="Caption"/>
+      </w:pPr>
+      <w:r>
+        <w:t xml:space="preserve">Code </w:t>
+      </w:r>
+      <w:r>
+        <w:fldChar w:fldCharType="begin"/>
+      </w:r>
+      <w:r>
+        <w:instrText xml:space="preserve"> SEQ Code \* ARABIC </w:instrText>
+      </w:r>
+      <w:r>
+        <w:fldChar w:fldCharType="separate"/>
+      </w:r>
+      <w:r>
+        <w:rPr>
+          <w:noProof/>
+        </w:rPr>
+        <w:t>30</w:t>
+      </w:r>
+      <w:r>
+        <w:fldChar w:fldCharType="end"/>
+      </w:r>
+      <w:r>
         <w:t>: Verifizierung des SSH Servers</w:t>
       </w:r>
     </w:p>
-    <w:p>
-      <w:r>
-        <w:t xml:space="preserve">Um den zweiten Teil der Aufgabe zu erfüllen, unterschiedliche Log Level bei den beiden unterschiedlichen </w:t>
-      </w:r>
-      <w:proofErr w:type="spellStart"/>
-      <w:r>
-        <w:t>Use</w:t>
-      </w:r>
-      <w:proofErr w:type="spellEnd"/>
-      <w:r>
-        <w:t xml:space="preserve"> Cases (Produktiv- resp. Entwicklungsumgebung) zu erhalten, wird der </w:t>
-      </w:r>
-      <w:proofErr w:type="spellStart"/>
-      <w:r>
-        <w:rPr>
-          <w:rStyle w:val="CodeChar"/>
-        </w:rPr>
+    <w:p/>
+    <w:p>
+      <w:pPr>
+        <w:rPr>
+          <w:i/>
+          <w:iCs/>
+          <w:lang w:val="sv-SE"/>
+        </w:rPr>
+      </w:pPr>
+      <w:r>
+        <w:rPr>
+          <w:i/>
+          <w:iCs/>
+          <w:lang w:val="sv-SE"/>
+        </w:rPr>
+        <w:t>docker rm `docker ps --no-trunc -aq`</w:t>
+      </w:r>
+    </w:p>
+    <w:p>
+      <w:proofErr w:type="spellStart"/>
+      <w:r>
+        <w:rPr>
+          <w:i/>
+          <w:iCs/>
+        </w:rPr>
+        <w:lastRenderedPageBreak/>
         <w:t>docker</w:t>
       </w:r>
       <w:proofErr w:type="spellEnd"/>
       <w:r>
         <w:rPr>
-          <w:rStyle w:val="CodeChar"/>
+          <w:i/>
+          <w:iCs/>
         </w:rPr>
         <w:t xml:space="preserve"> </w:t>
       </w:r>
       <w:proofErr w:type="spellStart"/>
       <w:r>
         <w:rPr>
-          <w:rStyle w:val="CodeChar"/>
-        </w:rPr>
-        <w:t>run</w:t>
-      </w:r>
-      <w:proofErr w:type="spellEnd"/>
-      <w:r>
-        <w:rPr>
-          <w:rStyle w:val="CodeChar"/>
-        </w:rPr>
-        <w:t xml:space="preserve"> Befehl durch das </w:t>
-      </w:r>
-      <w:bookmarkStart w:id="0" w:name="_GoBack"/>
-      <w:bookmarkEnd w:id="0"/>
+          <w:i/>
+          <w:iCs/>
+        </w:rPr>
+        <w:t>rmi</w:t>
+      </w:r>
+      <w:proofErr w:type="spellEnd"/>
+      <w:r>
+        <w:rPr>
+          <w:i/>
+          <w:iCs/>
+        </w:rPr>
+        <w:t xml:space="preserve"> $(</w:t>
+      </w:r>
+      <w:proofErr w:type="spellStart"/>
+      <w:r>
+        <w:rPr>
+          <w:i/>
+          <w:iCs/>
+        </w:rPr>
+        <w:t>docker</w:t>
+      </w:r>
+      <w:proofErr w:type="spellEnd"/>
+      <w:r>
+        <w:rPr>
+          <w:i/>
+          <w:iCs/>
+        </w:rPr>
+        <w:t xml:space="preserve"> </w:t>
+      </w:r>
+      <w:proofErr w:type="spellStart"/>
+      <w:r>
+        <w:rPr>
+          <w:i/>
+          <w:iCs/>
+        </w:rPr>
+        <w:t>images</w:t>
+      </w:r>
+      <w:proofErr w:type="spellEnd"/>
+      <w:r>
+        <w:rPr>
+          <w:i/>
+          <w:iCs/>
+        </w:rPr>
+        <w:t xml:space="preserve"> -q)</w:t>
+      </w:r>
     </w:p>
     <w:p/>
     <w:sectPr>
@@ -10348,6 +10974,44 @@
       </w:r>
       <w:r>
         <w:t>https://docs.docker.com/engine/reference/builder/#add</w:t>
+      </w:r>
+    </w:p>
+  </w:footnote>
+  <w:footnote w:id="28">
+    <w:p>
+      <w:pPr>
+        <w:pStyle w:val="FootnoteText"/>
+      </w:pPr>
+      <w:r>
+        <w:rPr>
+          <w:rStyle w:val="FootnoteReference"/>
+        </w:rPr>
+        <w:footnoteRef/>
+      </w:r>
+      <w:r>
+        <w:t xml:space="preserve"> </w:t>
+      </w:r>
+      <w:r>
+        <w:t>https://www.digitalocean.com/community/tutorials/how-to-configure-the-apache-web-server-on-an-ubuntu-or-debian-vps</w:t>
+      </w:r>
+    </w:p>
+  </w:footnote>
+  <w:footnote w:id="29">
+    <w:p>
+      <w:pPr>
+        <w:pStyle w:val="FootnoteText"/>
+      </w:pPr>
+      <w:r>
+        <w:rPr>
+          <w:rStyle w:val="FootnoteReference"/>
+        </w:rPr>
+        <w:footnoteRef/>
+      </w:r>
+      <w:r>
+        <w:t xml:space="preserve"> </w:t>
+      </w:r>
+      <w:r>
+        <w:t>https://help.ubuntu.com/community/SSH/OpenSSH/Configuring</w:t>
       </w:r>
     </w:p>
   </w:footnote>
@@ -11999,7 +12663,6 @@
   <w:style w:type="character" w:default="1" w:styleId="DefaultParagraphFont">
     <w:name w:val="Default Paragraph Font"/>
     <w:uiPriority w:val="1"/>
-    <w:semiHidden/>
     <w:unhideWhenUsed/>
   </w:style>
   <w:style w:type="table" w:default="1" w:styleId="TableNormal">
@@ -12540,7 +13203,7 @@
 </file>
 
 <file path=customXml/itemProps1.xml><?xml version="1.0" encoding="utf-8"?>
-<ds:datastoreItem xmlns:ds="http://schemas.openxmlformats.org/officeDocument/2006/customXml" ds:itemID="{B489C23F-5060-4BB9-8EFA-88955246929D}">
+<ds:datastoreItem xmlns:ds="http://schemas.openxmlformats.org/officeDocument/2006/customXml" ds:itemID="{F8C71D33-3A34-4260-AF59-7C0B375C661E}">
   <ds:schemaRefs>
     <ds:schemaRef ds:uri="http://schemas.openxmlformats.org/officeDocument/2006/bibliography"/>
   </ds:schemaRefs>

</xml_diff>

<commit_message>
edited Documentation of last task
</commit_message>
<xml_diff>
--- a/Dokumentation Assignment Cloud.docx
+++ b/Dokumentation Assignment Cloud.docx
@@ -26,7 +26,7 @@
     </w:p>
     <w:p>
       <w:pPr>
-        <w:pStyle w:val="Heading1"/>
+        <w:pStyle w:val="berschrift1"/>
       </w:pPr>
       <w:r>
         <w:t>Infrastruktur:</w:t>
@@ -34,7 +34,7 @@
     </w:p>
     <w:tbl>
       <w:tblPr>
-        <w:tblStyle w:val="TableGrid"/>
+        <w:tblStyle w:val="Tabellenraster"/>
         <w:tblW w:w="9209" w:type="dxa"/>
         <w:tblLook w:val="04A0" w:firstRow="1" w:lastRow="0" w:firstColumn="1" w:lastColumn="0" w:noHBand="0" w:noVBand="1"/>
       </w:tblPr>
@@ -100,7 +100,7 @@
             <w:proofErr w:type="spellEnd"/>
             <w:r>
               <w:rPr>
-                <w:rStyle w:val="FootnoteReference"/>
+                <w:rStyle w:val="Funotenzeichen"/>
               </w:rPr>
               <w:footnoteReference w:id="1"/>
             </w:r>
@@ -145,7 +145,7 @@
             <w:proofErr w:type="spellEnd"/>
             <w:r>
               <w:rPr>
-                <w:rStyle w:val="FootnoteReference"/>
+                <w:rStyle w:val="Funotenzeichen"/>
               </w:rPr>
               <w:footnoteReference w:id="2"/>
             </w:r>
@@ -219,7 +219,7 @@
             <w:proofErr w:type="spellEnd"/>
             <w:r>
               <w:rPr>
-                <w:rStyle w:val="FootnoteReference"/>
+                <w:rStyle w:val="Funotenzeichen"/>
               </w:rPr>
               <w:footnoteReference w:id="3"/>
             </w:r>
@@ -271,7 +271,7 @@
     </w:tbl>
     <w:p>
       <w:pPr>
-        <w:pStyle w:val="Caption"/>
+        <w:pStyle w:val="Beschriftung"/>
       </w:pPr>
       <w:r>
         <w:t xml:space="preserve">Tabelle </w:t>
@@ -300,7 +300,7 @@
     </w:p>
     <w:p>
       <w:pPr>
-        <w:pStyle w:val="Heading2"/>
+        <w:pStyle w:val="berschrift2"/>
       </w:pPr>
       <w:r>
         <w:t>Initiale Schritte</w:t>
@@ -308,7 +308,7 @@
     </w:p>
     <w:p>
       <w:pPr>
-        <w:pStyle w:val="ListParagraph"/>
+        <w:pStyle w:val="Listenabsatz"/>
         <w:numPr>
           <w:ilvl w:val="0"/>
           <w:numId w:val="14"/>
@@ -320,7 +320,7 @@
     </w:p>
     <w:p>
       <w:pPr>
-        <w:pStyle w:val="ListParagraph"/>
+        <w:pStyle w:val="Listenabsatz"/>
         <w:numPr>
           <w:ilvl w:val="0"/>
           <w:numId w:val="14"/>
@@ -359,7 +359,7 @@
     </w:p>
     <w:p>
       <w:pPr>
-        <w:pStyle w:val="ListParagraph"/>
+        <w:pStyle w:val="Listenabsatz"/>
         <w:numPr>
           <w:ilvl w:val="0"/>
           <w:numId w:val="14"/>
@@ -376,7 +376,7 @@
     </w:p>
     <w:p>
       <w:pPr>
-        <w:pStyle w:val="ListParagraph"/>
+        <w:pStyle w:val="Listenabsatz"/>
         <w:numPr>
           <w:ilvl w:val="0"/>
           <w:numId w:val="14"/>
@@ -405,7 +405,7 @@
     </w:p>
     <w:p>
       <w:pPr>
-        <w:pStyle w:val="Heading1"/>
+        <w:pStyle w:val="berschrift1"/>
       </w:pPr>
       <w:r>
         <w:t>Aufgaben</w:t>
@@ -413,7 +413,7 @@
     </w:p>
     <w:p>
       <w:pPr>
-        <w:pStyle w:val="Heading2"/>
+        <w:pStyle w:val="berschrift2"/>
       </w:pPr>
       <w:r>
         <w:t>Definitionen &amp; Begriffserläuterungen</w:t>
@@ -421,7 +421,7 @@
     </w:p>
     <w:p>
       <w:pPr>
-        <w:pStyle w:val="Heading2"/>
+        <w:pStyle w:val="berschrift2"/>
       </w:pPr>
       <w:proofErr w:type="spellStart"/>
       <w:r>
@@ -439,7 +439,7 @@
     </w:p>
     <w:tbl>
       <w:tblPr>
-        <w:tblStyle w:val="TableGrid"/>
+        <w:tblStyle w:val="Tabellenraster"/>
         <w:tblW w:w="0" w:type="auto"/>
         <w:tblLook w:val="04A0" w:firstRow="1" w:lastRow="0" w:firstColumn="1" w:lastColumn="0" w:noHBand="0" w:noVBand="1"/>
       </w:tblPr>
@@ -479,7 +479,7 @@
     </w:tbl>
     <w:p>
       <w:pPr>
-        <w:pStyle w:val="Caption"/>
+        <w:pStyle w:val="Beschriftung"/>
       </w:pPr>
       <w:r>
         <w:t xml:space="preserve">Code </w:t>
@@ -528,7 +528,7 @@
       <w:proofErr w:type="spellEnd"/>
       <w:r>
         <w:rPr>
-          <w:rStyle w:val="FootnoteReference"/>
+          <w:rStyle w:val="Funotenzeichen"/>
           <w:i/>
         </w:rPr>
         <w:footnoteReference w:id="4"/>
@@ -562,7 +562,7 @@
     </w:p>
     <w:tbl>
       <w:tblPr>
-        <w:tblStyle w:val="TableGrid"/>
+        <w:tblStyle w:val="Tabellenraster"/>
         <w:tblW w:w="0" w:type="auto"/>
         <w:tblLook w:val="04A0" w:firstRow="1" w:lastRow="0" w:firstColumn="1" w:lastColumn="0" w:noHBand="0" w:noVBand="1"/>
       </w:tblPr>
@@ -600,7 +600,35 @@
               <w:rPr>
                 <w:lang w:val="en-US"/>
               </w:rPr>
-              <w:t xml:space="preserve">MAINTAINER "Florian Kaefer, Karlo </w:t>
+              <w:t xml:space="preserve">MAINTAINER "Florian </w:t>
+            </w:r>
+            <w:proofErr w:type="spellStart"/>
+            <w:r>
+              <w:rPr>
+                <w:lang w:val="en-US"/>
+              </w:rPr>
+              <w:t>Kaefer</w:t>
+            </w:r>
+            <w:proofErr w:type="spellEnd"/>
+            <w:r>
+              <w:rPr>
+                <w:lang w:val="en-US"/>
+              </w:rPr>
+              <w:t xml:space="preserve">, </w:t>
+            </w:r>
+            <w:proofErr w:type="spellStart"/>
+            <w:r>
+              <w:rPr>
+                <w:lang w:val="en-US"/>
+              </w:rPr>
+              <w:t>Karlo</w:t>
+            </w:r>
+            <w:proofErr w:type="spellEnd"/>
+            <w:r>
+              <w:rPr>
+                <w:lang w:val="en-US"/>
+              </w:rPr>
+              <w:t xml:space="preserve"> </w:t>
             </w:r>
             <w:proofErr w:type="spellStart"/>
             <w:r>
@@ -635,7 +663,7 @@
     </w:tbl>
     <w:p>
       <w:pPr>
-        <w:pStyle w:val="Caption"/>
+        <w:pStyle w:val="Beschriftung"/>
       </w:pPr>
       <w:r>
         <w:t xml:space="preserve">Code </w:t>
@@ -731,7 +759,7 @@
       </w:r>
       <w:r>
         <w:rPr>
-          <w:rStyle w:val="FootnoteReference"/>
+          <w:rStyle w:val="Funotenzeichen"/>
         </w:rPr>
         <w:footnoteReference w:id="5"/>
       </w:r>
@@ -769,7 +797,7 @@
       </w:r>
       <w:r>
         <w:rPr>
-          <w:rStyle w:val="FootnoteReference"/>
+          <w:rStyle w:val="Funotenzeichen"/>
         </w:rPr>
         <w:footnoteReference w:id="6"/>
       </w:r>
@@ -799,7 +827,7 @@
       </w:r>
       <w:r>
         <w:rPr>
-          <w:rStyle w:val="FootnoteReference"/>
+          <w:rStyle w:val="Funotenzeichen"/>
         </w:rPr>
         <w:footnoteReference w:id="7"/>
       </w:r>
@@ -829,7 +857,7 @@
     </w:p>
     <w:tbl>
       <w:tblPr>
-        <w:tblStyle w:val="TableGrid"/>
+        <w:tblStyle w:val="Tabellenraster"/>
         <w:tblW w:w="0" w:type="auto"/>
         <w:tblLook w:val="04A0" w:firstRow="1" w:lastRow="0" w:firstColumn="1" w:lastColumn="0" w:noHBand="0" w:noVBand="1"/>
       </w:tblPr>
@@ -878,7 +906,7 @@
     </w:tbl>
     <w:p>
       <w:pPr>
-        <w:pStyle w:val="Caption"/>
+        <w:pStyle w:val="Beschriftung"/>
       </w:pPr>
       <w:r>
         <w:t xml:space="preserve">Code </w:t>
@@ -990,7 +1018,7 @@
       </w:r>
       <w:r>
         <w:rPr>
-          <w:rStyle w:val="FootnoteReference"/>
+          <w:rStyle w:val="Funotenzeichen"/>
         </w:rPr>
         <w:footnoteReference w:id="8"/>
       </w:r>
@@ -1000,7 +1028,7 @@
     </w:p>
     <w:tbl>
       <w:tblPr>
-        <w:tblStyle w:val="TableGrid"/>
+        <w:tblStyle w:val="Tabellenraster"/>
         <w:tblW w:w="0" w:type="auto"/>
         <w:tblLook w:val="04A0" w:firstRow="1" w:lastRow="0" w:firstColumn="1" w:lastColumn="0" w:noHBand="0" w:noVBand="1"/>
       </w:tblPr>
@@ -1186,7 +1214,35 @@
               <w:rPr>
                 <w:lang w:val="en-US"/>
               </w:rPr>
-              <w:t xml:space="preserve">Step 1 : MAINTAINER "Florian Kaefer, Karlo </w:t>
+              <w:t xml:space="preserve">Step 1 : MAINTAINER "Florian </w:t>
+            </w:r>
+            <w:proofErr w:type="spellStart"/>
+            <w:r>
+              <w:rPr>
+                <w:lang w:val="en-US"/>
+              </w:rPr>
+              <w:t>Kaefer</w:t>
+            </w:r>
+            <w:proofErr w:type="spellEnd"/>
+            <w:r>
+              <w:rPr>
+                <w:lang w:val="en-US"/>
+              </w:rPr>
+              <w:t xml:space="preserve">, </w:t>
+            </w:r>
+            <w:proofErr w:type="spellStart"/>
+            <w:r>
+              <w:rPr>
+                <w:lang w:val="en-US"/>
+              </w:rPr>
+              <w:t>Karlo</w:t>
+            </w:r>
+            <w:proofErr w:type="spellEnd"/>
+            <w:r>
+              <w:rPr>
+                <w:lang w:val="en-US"/>
+              </w:rPr>
+              <w:t xml:space="preserve"> </w:t>
             </w:r>
             <w:proofErr w:type="spellStart"/>
             <w:r>
@@ -1327,7 +1383,7 @@
     </w:tbl>
     <w:p>
       <w:pPr>
-        <w:pStyle w:val="Caption"/>
+        <w:pStyle w:val="Beschriftung"/>
       </w:pPr>
       <w:r>
         <w:t xml:space="preserve">Code </w:t>
@@ -1471,7 +1527,7 @@
       </w:r>
       <w:r>
         <w:rPr>
-          <w:rStyle w:val="FootnoteReference"/>
+          <w:rStyle w:val="Funotenzeichen"/>
         </w:rPr>
         <w:footnoteReference w:id="9"/>
       </w:r>
@@ -1481,7 +1537,7 @@
     </w:p>
     <w:tbl>
       <w:tblPr>
-        <w:tblStyle w:val="TableGrid"/>
+        <w:tblStyle w:val="Tabellenraster"/>
         <w:tblW w:w="0" w:type="auto"/>
         <w:tblLook w:val="04A0" w:firstRow="1" w:lastRow="0" w:firstColumn="1" w:lastColumn="0" w:noHBand="0" w:noVBand="1"/>
       </w:tblPr>
@@ -1528,7 +1584,7 @@
     </w:tbl>
     <w:p>
       <w:pPr>
-        <w:pStyle w:val="Caption"/>
+        <w:pStyle w:val="Beschriftung"/>
       </w:pPr>
       <w:r>
         <w:t xml:space="preserve">Code </w:t>
@@ -1674,7 +1730,7 @@
       </w:r>
       <w:r>
         <w:rPr>
-          <w:rStyle w:val="FootnoteReference"/>
+          <w:rStyle w:val="Funotenzeichen"/>
         </w:rPr>
         <w:footnoteReference w:id="10"/>
       </w:r>
@@ -1684,7 +1740,7 @@
     </w:p>
     <w:tbl>
       <w:tblPr>
-        <w:tblStyle w:val="TableGrid"/>
+        <w:tblStyle w:val="Tabellenraster"/>
         <w:tblW w:w="0" w:type="auto"/>
         <w:tblLook w:val="04A0" w:firstRow="1" w:lastRow="0" w:firstColumn="1" w:lastColumn="0" w:noHBand="0" w:noVBand="1"/>
       </w:tblPr>
@@ -2382,7 +2438,7 @@
     </w:tbl>
     <w:p>
       <w:pPr>
-        <w:pStyle w:val="Caption"/>
+        <w:pStyle w:val="Beschriftung"/>
       </w:pPr>
       <w:r>
         <w:t xml:space="preserve">Tabelle </w:t>
@@ -2458,7 +2514,7 @@
       </w:r>
       <w:r>
         <w:rPr>
-          <w:rStyle w:val="FootnoteReference"/>
+          <w:rStyle w:val="Funotenzeichen"/>
         </w:rPr>
         <w:footnoteReference w:id="11"/>
       </w:r>
@@ -2559,7 +2615,7 @@
       </w:r>
       <w:r>
         <w:rPr>
-          <w:rStyle w:val="FootnoteReference"/>
+          <w:rStyle w:val="Funotenzeichen"/>
         </w:rPr>
         <w:footnoteReference w:id="12"/>
       </w:r>
@@ -2626,7 +2682,7 @@
       </w:r>
       <w:r>
         <w:rPr>
-          <w:rStyle w:val="FootnoteReference"/>
+          <w:rStyle w:val="Funotenzeichen"/>
         </w:rPr>
         <w:footnoteReference w:id="13"/>
       </w:r>
@@ -2644,7 +2700,7 @@
     </w:p>
     <w:p>
       <w:pPr>
-        <w:pStyle w:val="Heading2"/>
+        <w:pStyle w:val="berschrift2"/>
       </w:pPr>
       <w:r>
         <w:t>Grundlegende Containerbefehle</w:t>
@@ -2702,7 +2758,7 @@
     </w:p>
     <w:tbl>
       <w:tblPr>
-        <w:tblStyle w:val="TableGrid"/>
+        <w:tblStyle w:val="Tabellenraster"/>
         <w:tblW w:w="9067" w:type="dxa"/>
         <w:tblLook w:val="04A0" w:firstRow="1" w:lastRow="0" w:firstColumn="1" w:lastColumn="0" w:noHBand="0" w:noVBand="1"/>
       </w:tblPr>
@@ -2876,7 +2932,7 @@
             </w:r>
             <w:r>
               <w:rPr>
-                <w:rStyle w:val="FootnoteReference"/>
+                <w:rStyle w:val="Funotenzeichen"/>
               </w:rPr>
               <w:footnoteReference w:id="14"/>
             </w:r>
@@ -2945,7 +3001,7 @@
             </w:r>
             <w:r>
               <w:rPr>
-                <w:rStyle w:val="FootnoteReference"/>
+                <w:rStyle w:val="Funotenzeichen"/>
               </w:rPr>
               <w:footnoteReference w:id="15"/>
             </w:r>
@@ -2989,7 +3045,7 @@
             </w:r>
             <w:r>
               <w:rPr>
-                <w:rStyle w:val="FootnoteReference"/>
+                <w:rStyle w:val="Funotenzeichen"/>
               </w:rPr>
               <w:footnoteReference w:id="16"/>
             </w:r>
@@ -3071,7 +3127,7 @@
             </w:r>
             <w:r>
               <w:rPr>
-                <w:rStyle w:val="FootnoteReference"/>
+                <w:rStyle w:val="Funotenzeichen"/>
                 <w:lang w:val="en-US"/>
               </w:rPr>
               <w:footnoteReference w:id="17"/>
@@ -3082,7 +3138,7 @@
     </w:tbl>
     <w:p>
       <w:pPr>
-        <w:pStyle w:val="Caption"/>
+        <w:pStyle w:val="Beschriftung"/>
       </w:pPr>
       <w:r>
         <w:t xml:space="preserve">Tabelle </w:t>
@@ -3111,7 +3167,7 @@
     </w:p>
     <w:p>
       <w:pPr>
-        <w:pStyle w:val="Heading2"/>
+        <w:pStyle w:val="berschrift2"/>
       </w:pPr>
       <w:r>
         <w:t>Docker Hub</w:t>
@@ -3139,7 +3195,7 @@
       </w:r>
       <w:r>
         <w:rPr>
-          <w:rStyle w:val="FootnoteReference"/>
+          <w:rStyle w:val="Funotenzeichen"/>
         </w:rPr>
         <w:footnoteReference w:id="18"/>
       </w:r>
@@ -3153,7 +3209,7 @@
       </w:r>
       <w:r>
         <w:rPr>
-          <w:rStyle w:val="FootnoteReference"/>
+          <w:rStyle w:val="Funotenzeichen"/>
         </w:rPr>
         <w:footnoteReference w:id="19"/>
       </w:r>
@@ -3163,7 +3219,7 @@
     </w:p>
     <w:p>
       <w:pPr>
-        <w:pStyle w:val="ListParagraph"/>
+        <w:pStyle w:val="Listenabsatz"/>
         <w:numPr>
           <w:ilvl w:val="0"/>
           <w:numId w:val="16"/>
@@ -3177,7 +3233,7 @@
     </w:p>
     <w:p>
       <w:pPr>
-        <w:pStyle w:val="ListParagraph"/>
+        <w:pStyle w:val="Listenabsatz"/>
         <w:numPr>
           <w:ilvl w:val="0"/>
           <w:numId w:val="16"/>
@@ -3191,7 +3247,7 @@
     </w:p>
     <w:p>
       <w:pPr>
-        <w:pStyle w:val="ListParagraph"/>
+        <w:pStyle w:val="Listenabsatz"/>
         <w:numPr>
           <w:ilvl w:val="0"/>
           <w:numId w:val="16"/>
@@ -3203,7 +3259,7 @@
     </w:p>
     <w:p>
       <w:pPr>
-        <w:pStyle w:val="ListParagraph"/>
+        <w:pStyle w:val="Listenabsatz"/>
         <w:numPr>
           <w:ilvl w:val="0"/>
           <w:numId w:val="16"/>
@@ -3217,7 +3273,7 @@
     </w:p>
     <w:p>
       <w:pPr>
-        <w:pStyle w:val="ListParagraph"/>
+        <w:pStyle w:val="Listenabsatz"/>
         <w:numPr>
           <w:ilvl w:val="0"/>
           <w:numId w:val="16"/>
@@ -3231,7 +3287,7 @@
     </w:p>
     <w:p>
       <w:pPr>
-        <w:pStyle w:val="Heading2"/>
+        <w:pStyle w:val="berschrift2"/>
       </w:pPr>
       <w:r>
         <w:t>Aufsetzen eines Webservers</w:t>
@@ -3273,7 +3329,7 @@
     </w:p>
     <w:p>
       <w:pPr>
-        <w:pStyle w:val="Heading3"/>
+        <w:pStyle w:val="berschrift3"/>
       </w:pPr>
       <w:r>
         <w:t xml:space="preserve">Ohne </w:t>
@@ -3315,7 +3371,7 @@
     </w:p>
     <w:tbl>
       <w:tblPr>
-        <w:tblStyle w:val="TableGrid"/>
+        <w:tblStyle w:val="Tabellenraster"/>
         <w:tblW w:w="0" w:type="auto"/>
         <w:tblLook w:val="04A0" w:firstRow="1" w:lastRow="0" w:firstColumn="1" w:lastColumn="0" w:noHBand="0" w:noVBand="1"/>
       </w:tblPr>
@@ -3369,7 +3425,7 @@
     </w:tbl>
     <w:p>
       <w:pPr>
-        <w:pStyle w:val="Caption"/>
+        <w:pStyle w:val="Beschriftung"/>
       </w:pPr>
       <w:r>
         <w:t xml:space="preserve">Code </w:t>
@@ -3467,7 +3523,7 @@
       </w:r>
       <w:r>
         <w:rPr>
-          <w:rStyle w:val="FootnoteReference"/>
+          <w:rStyle w:val="Funotenzeichen"/>
         </w:rPr>
         <w:footnoteReference w:id="20"/>
       </w:r>
@@ -3530,7 +3586,7 @@
       <w:proofErr w:type="spellEnd"/>
       <w:r>
         <w:rPr>
-          <w:rStyle w:val="FootnoteReference"/>
+          <w:rStyle w:val="Funotenzeichen"/>
         </w:rPr>
         <w:footnoteReference w:id="21"/>
       </w:r>
@@ -3556,7 +3612,7 @@
     </w:p>
     <w:tbl>
       <w:tblPr>
-        <w:tblStyle w:val="TableGrid"/>
+        <w:tblStyle w:val="Tabellenraster"/>
         <w:tblW w:w="0" w:type="auto"/>
         <w:tblLook w:val="04A0" w:firstRow="1" w:lastRow="0" w:firstColumn="1" w:lastColumn="0" w:noHBand="0" w:noVBand="1"/>
       </w:tblPr>
@@ -3752,7 +3808,7 @@
     </w:tbl>
     <w:p>
       <w:pPr>
-        <w:pStyle w:val="Caption"/>
+        <w:pStyle w:val="Beschriftung"/>
       </w:pPr>
       <w:r>
         <w:t xml:space="preserve">Code </w:t>
@@ -3822,7 +3878,7 @@
     </w:p>
     <w:tbl>
       <w:tblPr>
-        <w:tblStyle w:val="TableGrid"/>
+        <w:tblStyle w:val="Tabellenraster"/>
         <w:tblW w:w="0" w:type="auto"/>
         <w:tblLook w:val="04A0" w:firstRow="1" w:lastRow="0" w:firstColumn="1" w:lastColumn="0" w:noHBand="0" w:noVBand="1"/>
       </w:tblPr>
@@ -3859,7 +3915,7 @@
     </w:tbl>
     <w:p>
       <w:pPr>
-        <w:pStyle w:val="Caption"/>
+        <w:pStyle w:val="Beschriftung"/>
       </w:pPr>
       <w:r>
         <w:t xml:space="preserve">Code </w:t>
@@ -3902,7 +3958,7 @@
     </w:p>
     <w:tbl>
       <w:tblPr>
-        <w:tblStyle w:val="TableGrid"/>
+        <w:tblStyle w:val="Tabellenraster"/>
         <w:tblW w:w="0" w:type="auto"/>
         <w:tblLook w:val="04A0" w:firstRow="1" w:lastRow="0" w:firstColumn="1" w:lastColumn="0" w:noHBand="0" w:noVBand="1"/>
       </w:tblPr>
@@ -4372,7 +4428,7 @@
     </w:tbl>
     <w:p>
       <w:pPr>
-        <w:pStyle w:val="Caption"/>
+        <w:pStyle w:val="Beschriftung"/>
       </w:pPr>
       <w:r>
         <w:lastRenderedPageBreak/>
@@ -4402,7 +4458,7 @@
     </w:p>
     <w:p>
       <w:pPr>
-        <w:pStyle w:val="Heading3"/>
+        <w:pStyle w:val="berschrift3"/>
       </w:pPr>
       <w:r>
         <w:t xml:space="preserve">Manueller </w:t>
@@ -4476,7 +4532,7 @@
       </w:r>
       <w:r>
         <w:rPr>
-          <w:rStyle w:val="FootnoteReference"/>
+          <w:rStyle w:val="Funotenzeichen"/>
         </w:rPr>
         <w:footnoteReference w:id="22"/>
       </w:r>
@@ -4486,7 +4542,7 @@
     </w:p>
     <w:p>
       <w:pPr>
-        <w:pStyle w:val="ListParagraph"/>
+        <w:pStyle w:val="Listenabsatz"/>
         <w:numPr>
           <w:ilvl w:val="0"/>
           <w:numId w:val="17"/>
@@ -4500,7 +4556,7 @@
     </w:p>
     <w:p>
       <w:pPr>
-        <w:pStyle w:val="ListParagraph"/>
+        <w:pStyle w:val="Listenabsatz"/>
         <w:numPr>
           <w:ilvl w:val="0"/>
           <w:numId w:val="17"/>
@@ -4512,7 +4568,7 @@
     </w:p>
     <w:p>
       <w:pPr>
-        <w:pStyle w:val="ListParagraph"/>
+        <w:pStyle w:val="Listenabsatz"/>
         <w:numPr>
           <w:ilvl w:val="0"/>
           <w:numId w:val="17"/>
@@ -4557,7 +4613,7 @@
     </w:p>
     <w:tbl>
       <w:tblPr>
-        <w:tblStyle w:val="TableGrid"/>
+        <w:tblStyle w:val="Tabellenraster"/>
         <w:tblW w:w="0" w:type="auto"/>
         <w:tblLook w:val="04A0" w:firstRow="1" w:lastRow="0" w:firstColumn="1" w:lastColumn="0" w:noHBand="0" w:noVBand="1"/>
       </w:tblPr>
@@ -5061,7 +5117,7 @@
     </w:tbl>
     <w:p>
       <w:pPr>
-        <w:pStyle w:val="Caption"/>
+        <w:pStyle w:val="Beschriftung"/>
       </w:pPr>
       <w:r>
         <w:t xml:space="preserve">Code </w:t>
@@ -5139,7 +5195,7 @@
       </w:r>
       <w:r>
         <w:rPr>
-          <w:rStyle w:val="FootnoteReference"/>
+          <w:rStyle w:val="Funotenzeichen"/>
         </w:rPr>
         <w:footnoteReference w:id="23"/>
       </w:r>
@@ -5154,7 +5210,7 @@
     </w:p>
     <w:tbl>
       <w:tblPr>
-        <w:tblStyle w:val="TableGrid"/>
+        <w:tblStyle w:val="Tabellenraster"/>
         <w:tblW w:w="0" w:type="auto"/>
         <w:tblLook w:val="04A0" w:firstRow="1" w:lastRow="0" w:firstColumn="1" w:lastColumn="0" w:noHBand="0" w:noVBand="1"/>
       </w:tblPr>
@@ -5220,7 +5276,7 @@
     </w:tbl>
     <w:p>
       <w:pPr>
-        <w:pStyle w:val="Caption"/>
+        <w:pStyle w:val="Beschriftung"/>
       </w:pPr>
       <w:r>
         <w:t xml:space="preserve">Code </w:t>
@@ -5266,7 +5322,7 @@
     </w:p>
     <w:p>
       <w:pPr>
-        <w:pStyle w:val="Heading2"/>
+        <w:pStyle w:val="berschrift2"/>
       </w:pPr>
       <w:r>
         <w:t>Individualisierung des Webservers</w:t>
@@ -5318,7 +5374,7 @@
     </w:p>
     <w:tbl>
       <w:tblPr>
-        <w:tblStyle w:val="TableGrid"/>
+        <w:tblStyle w:val="Tabellenraster"/>
         <w:tblW w:w="0" w:type="auto"/>
         <w:tblLook w:val="04A0" w:firstRow="1" w:lastRow="0" w:firstColumn="1" w:lastColumn="0" w:noHBand="0" w:noVBand="1"/>
       </w:tblPr>
@@ -5386,7 +5442,7 @@
     </w:tbl>
     <w:p>
       <w:pPr>
-        <w:pStyle w:val="Caption"/>
+        <w:pStyle w:val="Beschriftung"/>
       </w:pPr>
       <w:r>
         <w:t xml:space="preserve">Code </w:t>
@@ -5438,7 +5494,7 @@
       </w:r>
       <w:r>
         <w:rPr>
-          <w:rStyle w:val="FootnoteReference"/>
+          <w:rStyle w:val="Funotenzeichen"/>
         </w:rPr>
         <w:footnoteReference w:id="24"/>
       </w:r>
@@ -5471,7 +5527,7 @@
       </w:r>
       <w:r>
         <w:rPr>
-          <w:rStyle w:val="FootnoteReference"/>
+          <w:rStyle w:val="Funotenzeichen"/>
         </w:rPr>
         <w:footnoteReference w:id="25"/>
       </w:r>
@@ -5481,7 +5537,7 @@
     </w:p>
     <w:tbl>
       <w:tblPr>
-        <w:tblStyle w:val="TableGrid"/>
+        <w:tblStyle w:val="Tabellenraster"/>
         <w:tblW w:w="0" w:type="auto"/>
         <w:tblLook w:val="04A0" w:firstRow="1" w:lastRow="0" w:firstColumn="1" w:lastColumn="0" w:noHBand="0" w:noVBand="1"/>
       </w:tblPr>
@@ -5523,7 +5579,7 @@
     </w:tbl>
     <w:p>
       <w:pPr>
-        <w:pStyle w:val="Caption"/>
+        <w:pStyle w:val="Beschriftung"/>
       </w:pPr>
       <w:r>
         <w:t xml:space="preserve">Code </w:t>
@@ -5563,7 +5619,7 @@
     </w:p>
     <w:tbl>
       <w:tblPr>
-        <w:tblStyle w:val="TableGrid"/>
+        <w:tblStyle w:val="Tabellenraster"/>
         <w:tblW w:w="0" w:type="auto"/>
         <w:tblLook w:val="04A0" w:firstRow="1" w:lastRow="0" w:firstColumn="1" w:lastColumn="0" w:noHBand="0" w:noVBand="1"/>
       </w:tblPr>
@@ -5693,7 +5749,7 @@
     </w:tbl>
     <w:p>
       <w:pPr>
-        <w:pStyle w:val="Caption"/>
+        <w:pStyle w:val="Beschriftung"/>
       </w:pPr>
       <w:r>
         <w:t xml:space="preserve">Code </w:t>
@@ -5741,7 +5797,7 @@
     </w:p>
     <w:p>
       <w:pPr>
-        <w:pStyle w:val="Heading2"/>
+        <w:pStyle w:val="berschrift2"/>
       </w:pPr>
       <w:r>
         <w:t xml:space="preserve">Änderung der </w:t>
@@ -5802,7 +5858,7 @@
     </w:p>
     <w:tbl>
       <w:tblPr>
-        <w:tblStyle w:val="TableGrid"/>
+        <w:tblStyle w:val="Tabellenraster"/>
         <w:tblW w:w="0" w:type="auto"/>
         <w:tblLook w:val="04A0" w:firstRow="1" w:lastRow="0" w:firstColumn="1" w:lastColumn="0" w:noHBand="0" w:noVBand="1"/>
       </w:tblPr>
@@ -5857,7 +5913,7 @@
     </w:tbl>
     <w:p>
       <w:pPr>
-        <w:pStyle w:val="Caption"/>
+        <w:pStyle w:val="Beschriftung"/>
       </w:pPr>
       <w:r>
         <w:t xml:space="preserve">Code </w:t>
@@ -5925,7 +5981,7 @@
     </w:p>
     <w:tbl>
       <w:tblPr>
-        <w:tblStyle w:val="TableGrid"/>
+        <w:tblStyle w:val="Tabellenraster"/>
         <w:tblW w:w="0" w:type="auto"/>
         <w:tblLook w:val="04A0" w:firstRow="1" w:lastRow="0" w:firstColumn="1" w:lastColumn="0" w:noHBand="0" w:noVBand="1"/>
       </w:tblPr>
@@ -5964,7 +6020,7 @@
     </w:tbl>
     <w:p>
       <w:pPr>
-        <w:pStyle w:val="Caption"/>
+        <w:pStyle w:val="Beschriftung"/>
       </w:pPr>
       <w:r>
         <w:t xml:space="preserve">Code </w:t>
@@ -6048,7 +6104,7 @@
       <w:proofErr w:type="spellEnd"/>
       <w:r>
         <w:rPr>
-          <w:rStyle w:val="FootnoteReference"/>
+          <w:rStyle w:val="Funotenzeichen"/>
         </w:rPr>
         <w:footnoteReference w:id="26"/>
       </w:r>
@@ -6058,7 +6114,7 @@
     </w:p>
     <w:p>
       <w:pPr>
-        <w:pStyle w:val="Heading2"/>
+        <w:pStyle w:val="berschrift2"/>
       </w:pPr>
       <w:r>
         <w:t xml:space="preserve"> Änderung des </w:t>
@@ -6074,7 +6130,7 @@
     </w:p>
     <w:p>
       <w:pPr>
-        <w:pStyle w:val="Heading3"/>
+        <w:pStyle w:val="berschrift3"/>
       </w:pPr>
       <w:r>
         <w:t xml:space="preserve">Variante 1: Ändern von </w:t>
@@ -6136,7 +6192,7 @@
     </w:p>
     <w:tbl>
       <w:tblPr>
-        <w:tblStyle w:val="TableGrid"/>
+        <w:tblStyle w:val="Tabellenraster"/>
         <w:tblW w:w="0" w:type="auto"/>
         <w:tblLook w:val="04A0" w:firstRow="1" w:lastRow="0" w:firstColumn="1" w:lastColumn="0" w:noHBand="0" w:noVBand="1"/>
       </w:tblPr>
@@ -6258,7 +6314,23 @@
                 <w:color w:val="FF4411" w:themeColor="accent3" w:themeShade="BF"/>
                 <w:lang w:val="en-US"/>
               </w:rPr>
-              <w:t>"Hello Karlo and Florian greet you"</w:t>
+              <w:t xml:space="preserve">"Hello </w:t>
+            </w:r>
+            <w:proofErr w:type="spellStart"/>
+            <w:r>
+              <w:rPr>
+                <w:color w:val="FF4411" w:themeColor="accent3" w:themeShade="BF"/>
+                <w:lang w:val="en-US"/>
+              </w:rPr>
+              <w:t>Karlo</w:t>
+            </w:r>
+            <w:proofErr w:type="spellEnd"/>
+            <w:r>
+              <w:rPr>
+                <w:color w:val="FF4411" w:themeColor="accent3" w:themeShade="BF"/>
+                <w:lang w:val="en-US"/>
+              </w:rPr>
+              <w:t xml:space="preserve"> and Florian greet you"</w:t>
             </w:r>
             <w:r>
               <w:rPr>
@@ -6459,7 +6531,7 @@
     </w:tbl>
     <w:p>
       <w:pPr>
-        <w:pStyle w:val="Caption"/>
+        <w:pStyle w:val="Beschriftung"/>
       </w:pPr>
       <w:r>
         <w:t xml:space="preserve">Code </w:t>
@@ -6533,7 +6605,7 @@
     </w:p>
     <w:tbl>
       <w:tblPr>
-        <w:tblStyle w:val="TableGrid"/>
+        <w:tblStyle w:val="Tabellenraster"/>
         <w:tblW w:w="0" w:type="auto"/>
         <w:tblLook w:val="04A0" w:firstRow="1" w:lastRow="0" w:firstColumn="1" w:lastColumn="0" w:noHBand="0" w:noVBand="1"/>
       </w:tblPr>
@@ -6593,7 +6665,7 @@
     </w:tbl>
     <w:p>
       <w:pPr>
-        <w:pStyle w:val="Caption"/>
+        <w:pStyle w:val="Beschriftung"/>
       </w:pPr>
       <w:r>
         <w:t xml:space="preserve">Code </w:t>
@@ -6635,7 +6707,7 @@
     </w:p>
     <w:tbl>
       <w:tblPr>
-        <w:tblStyle w:val="TableGrid"/>
+        <w:tblStyle w:val="Tabellenraster"/>
         <w:tblW w:w="0" w:type="auto"/>
         <w:tblLook w:val="04A0" w:firstRow="1" w:lastRow="0" w:firstColumn="1" w:lastColumn="0" w:noHBand="0" w:noVBand="1"/>
       </w:tblPr>
@@ -6696,7 +6768,7 @@
     </w:tbl>
     <w:p>
       <w:pPr>
-        <w:pStyle w:val="Caption"/>
+        <w:pStyle w:val="Beschriftung"/>
       </w:pPr>
       <w:r>
         <w:t xml:space="preserve">Code </w:t>
@@ -6738,7 +6810,7 @@
     </w:p>
     <w:tbl>
       <w:tblPr>
-        <w:tblStyle w:val="TableGrid"/>
+        <w:tblStyle w:val="Tabellenraster"/>
         <w:tblW w:w="0" w:type="auto"/>
         <w:tblLook w:val="04A0" w:firstRow="1" w:lastRow="0" w:firstColumn="1" w:lastColumn="0" w:noHBand="0" w:noVBand="1"/>
       </w:tblPr>
@@ -6798,7 +6870,7 @@
     </w:tbl>
     <w:p>
       <w:pPr>
-        <w:pStyle w:val="Caption"/>
+        <w:pStyle w:val="Beschriftung"/>
       </w:pPr>
       <w:r>
         <w:t xml:space="preserve">Code </w:t>
@@ -6832,7 +6904,7 @@
     </w:p>
     <w:tbl>
       <w:tblPr>
-        <w:tblStyle w:val="TableGrid"/>
+        <w:tblStyle w:val="Tabellenraster"/>
         <w:tblW w:w="0" w:type="auto"/>
         <w:tblLook w:val="04A0" w:firstRow="1" w:lastRow="0" w:firstColumn="1" w:lastColumn="0" w:noHBand="0" w:noVBand="1"/>
       </w:tblPr>
@@ -6868,7 +6940,7 @@
     </w:tbl>
     <w:p>
       <w:pPr>
-        <w:pStyle w:val="Caption"/>
+        <w:pStyle w:val="Beschriftung"/>
         <w:rPr>
           <w:lang w:val="en-US"/>
         </w:rPr>
@@ -6905,7 +6977,7 @@
     </w:p>
     <w:p>
       <w:pPr>
-        <w:pStyle w:val="Heading3"/>
+        <w:pStyle w:val="berschrift3"/>
       </w:pPr>
       <w:r>
         <w:t xml:space="preserve">Variante 2: Überschreiben von </w:t>
@@ -6984,7 +7056,7 @@
       </w:r>
       <w:r>
         <w:rPr>
-          <w:rStyle w:val="FootnoteReference"/>
+          <w:rStyle w:val="Funotenzeichen"/>
         </w:rPr>
         <w:footnoteReference w:id="27"/>
       </w:r>
@@ -7033,7 +7105,7 @@
     </w:p>
     <w:tbl>
       <w:tblPr>
-        <w:tblStyle w:val="TableGrid"/>
+        <w:tblStyle w:val="Tabellenraster"/>
         <w:tblW w:w="0" w:type="auto"/>
         <w:tblLook w:val="04A0" w:firstRow="1" w:lastRow="0" w:firstColumn="1" w:lastColumn="0" w:noHBand="0" w:noVBand="1"/>
       </w:tblPr>
@@ -7690,7 +7762,7 @@
     </w:tbl>
     <w:p>
       <w:pPr>
-        <w:pStyle w:val="Caption"/>
+        <w:pStyle w:val="Beschriftung"/>
       </w:pPr>
       <w:r>
         <w:t xml:space="preserve">Code </w:t>
@@ -7777,7 +7849,7 @@
     </w:p>
     <w:p>
       <w:pPr>
-        <w:pStyle w:val="Heading2"/>
+        <w:pStyle w:val="berschrift2"/>
       </w:pPr>
       <w:r>
         <w:t xml:space="preserve">Ändern des </w:t>
@@ -7814,7 +7886,7 @@
     </w:p>
     <w:tbl>
       <w:tblPr>
-        <w:tblStyle w:val="TableGrid"/>
+        <w:tblStyle w:val="Tabellenraster"/>
         <w:tblW w:w="0" w:type="auto"/>
         <w:tblLook w:val="04A0" w:firstRow="1" w:lastRow="0" w:firstColumn="1" w:lastColumn="0" w:noHBand="0" w:noVBand="1"/>
       </w:tblPr>
@@ -7859,7 +7931,35 @@
               <w:rPr>
                 <w:lang w:val="en-US"/>
               </w:rPr>
-              <w:t xml:space="preserve">MAINTAINER "Florian Kaefer, Karlo </w:t>
+              <w:t xml:space="preserve">MAINTAINER "Florian </w:t>
+            </w:r>
+            <w:proofErr w:type="spellStart"/>
+            <w:r>
+              <w:rPr>
+                <w:lang w:val="en-US"/>
+              </w:rPr>
+              <w:t>Kaefer</w:t>
+            </w:r>
+            <w:proofErr w:type="spellEnd"/>
+            <w:r>
+              <w:rPr>
+                <w:lang w:val="en-US"/>
+              </w:rPr>
+              <w:t xml:space="preserve">, </w:t>
+            </w:r>
+            <w:proofErr w:type="spellStart"/>
+            <w:r>
+              <w:rPr>
+                <w:lang w:val="en-US"/>
+              </w:rPr>
+              <w:t>Karlo</w:t>
+            </w:r>
+            <w:proofErr w:type="spellEnd"/>
+            <w:r>
+              <w:rPr>
+                <w:lang w:val="en-US"/>
+              </w:rPr>
+              <w:t xml:space="preserve"> </w:t>
             </w:r>
             <w:proofErr w:type="spellStart"/>
             <w:r>
@@ -9054,7 +9154,7 @@
     </w:tbl>
     <w:p>
       <w:pPr>
-        <w:pStyle w:val="Caption"/>
+        <w:pStyle w:val="Beschriftung"/>
       </w:pPr>
       <w:r>
         <w:lastRenderedPageBreak/>
@@ -9135,7 +9235,7 @@
       </w:r>
       <w:r>
         <w:rPr>
-          <w:rStyle w:val="FootnoteReference"/>
+          <w:rStyle w:val="Funotenzeichen"/>
         </w:rPr>
         <w:footnoteReference w:id="28"/>
       </w:r>
@@ -9197,7 +9297,7 @@
       </w:r>
       <w:r>
         <w:rPr>
-          <w:rStyle w:val="FootnoteReference"/>
+          <w:rStyle w:val="Funotenzeichen"/>
         </w:rPr>
         <w:footnoteReference w:id="29"/>
       </w:r>
@@ -9236,7 +9336,7 @@
     </w:p>
     <w:tbl>
       <w:tblPr>
-        <w:tblStyle w:val="TableGrid"/>
+        <w:tblStyle w:val="Tabellenraster"/>
         <w:tblW w:w="0" w:type="auto"/>
         <w:tblLook w:val="04A0" w:firstRow="1" w:lastRow="0" w:firstColumn="1" w:lastColumn="0" w:noHBand="0" w:noVBand="1"/>
       </w:tblPr>
@@ -9281,7 +9381,35 @@
               <w:rPr>
                 <w:lang w:val="en-US"/>
               </w:rPr>
-              <w:t xml:space="preserve">MAINTAINER "Florian Kaefer, Karlo </w:t>
+              <w:t xml:space="preserve">MAINTAINER "Florian </w:t>
+            </w:r>
+            <w:proofErr w:type="spellStart"/>
+            <w:r>
+              <w:rPr>
+                <w:lang w:val="en-US"/>
+              </w:rPr>
+              <w:t>Kaefer</w:t>
+            </w:r>
+            <w:proofErr w:type="spellEnd"/>
+            <w:r>
+              <w:rPr>
+                <w:lang w:val="en-US"/>
+              </w:rPr>
+              <w:t xml:space="preserve">, </w:t>
+            </w:r>
+            <w:proofErr w:type="spellStart"/>
+            <w:r>
+              <w:rPr>
+                <w:lang w:val="en-US"/>
+              </w:rPr>
+              <w:t>Karlo</w:t>
+            </w:r>
+            <w:proofErr w:type="spellEnd"/>
+            <w:r>
+              <w:rPr>
+                <w:lang w:val="en-US"/>
+              </w:rPr>
+              <w:t xml:space="preserve"> </w:t>
             </w:r>
             <w:proofErr w:type="spellStart"/>
             <w:r>
@@ -9576,7 +9704,7 @@
     </w:tbl>
     <w:p>
       <w:pPr>
-        <w:pStyle w:val="Caption"/>
+        <w:pStyle w:val="Beschriftung"/>
       </w:pPr>
       <w:r>
         <w:lastRenderedPageBreak/>
@@ -9644,19 +9772,17 @@
       </w:r>
       <w:r>
         <w:rPr>
-          <w:rStyle w:val="FootnoteReference"/>
+          <w:rStyle w:val="Funotenzeichen"/>
         </w:rPr>
         <w:footnoteReference w:id="30"/>
       </w:r>
       <w:r>
         <w:t>:</w:t>
       </w:r>
-      <w:bookmarkStart w:id="0" w:name="_GoBack"/>
-      <w:bookmarkEnd w:id="0"/>
     </w:p>
     <w:tbl>
       <w:tblPr>
-        <w:tblStyle w:val="TableGrid"/>
+        <w:tblStyle w:val="Tabellenraster"/>
         <w:tblW w:w="0" w:type="auto"/>
         <w:tblLook w:val="04A0" w:firstRow="1" w:lastRow="0" w:firstColumn="1" w:lastColumn="0" w:noHBand="0" w:noVBand="1"/>
       </w:tblPr>
@@ -9699,7 +9825,7 @@
     </w:tbl>
     <w:p>
       <w:pPr>
-        <w:pStyle w:val="Caption"/>
+        <w:pStyle w:val="Beschriftung"/>
       </w:pPr>
       <w:r>
         <w:t xml:space="preserve">Code </w:t>
@@ -9749,7 +9875,7 @@
     </w:p>
     <w:tbl>
       <w:tblPr>
-        <w:tblStyle w:val="TableGrid"/>
+        <w:tblStyle w:val="Tabellenraster"/>
         <w:tblW w:w="0" w:type="auto"/>
         <w:tblLook w:val="04A0" w:firstRow="1" w:lastRow="0" w:firstColumn="1" w:lastColumn="0" w:noHBand="0" w:noVBand="1"/>
       </w:tblPr>
@@ -9811,7 +9937,7 @@
     </w:tbl>
     <w:p>
       <w:pPr>
-        <w:pStyle w:val="Caption"/>
+        <w:pStyle w:val="Beschriftung"/>
       </w:pPr>
       <w:r>
         <w:t xml:space="preserve">Code </w:t>
@@ -9866,7 +9992,7 @@
     </w:p>
     <w:tbl>
       <w:tblPr>
-        <w:tblStyle w:val="TableGrid"/>
+        <w:tblStyle w:val="Tabellenraster"/>
         <w:tblW w:w="0" w:type="auto"/>
         <w:tblLook w:val="04A0" w:firstRow="1" w:lastRow="0" w:firstColumn="1" w:lastColumn="0" w:noHBand="0" w:noVBand="1"/>
       </w:tblPr>
@@ -9926,7 +10052,7 @@
     </w:tbl>
     <w:p>
       <w:pPr>
-        <w:pStyle w:val="Caption"/>
+        <w:pStyle w:val="Beschriftung"/>
       </w:pPr>
       <w:r>
         <w:t xml:space="preserve">Code </w:t>
@@ -9973,7 +10099,7 @@
     </w:p>
     <w:tbl>
       <w:tblPr>
-        <w:tblStyle w:val="TableGrid"/>
+        <w:tblStyle w:val="Tabellenraster"/>
         <w:tblW w:w="0" w:type="auto"/>
         <w:tblLook w:val="04A0" w:firstRow="1" w:lastRow="0" w:firstColumn="1" w:lastColumn="0" w:noHBand="0" w:noVBand="1"/>
       </w:tblPr>
@@ -10032,7 +10158,7 @@
     </w:tbl>
     <w:p>
       <w:pPr>
-        <w:pStyle w:val="Caption"/>
+        <w:pStyle w:val="Beschriftung"/>
       </w:pPr>
       <w:r>
         <w:t xml:space="preserve">Code </w:t>
@@ -10095,7 +10221,7 @@
     </w:p>
     <w:tbl>
       <w:tblPr>
-        <w:tblStyle w:val="TableGrid"/>
+        <w:tblStyle w:val="Tabellenraster"/>
         <w:tblW w:w="0" w:type="auto"/>
         <w:tblLook w:val="04A0" w:firstRow="1" w:lastRow="0" w:firstColumn="1" w:lastColumn="0" w:noHBand="0" w:noVBand="1"/>
       </w:tblPr>
@@ -10175,7 +10301,7 @@
     </w:tbl>
     <w:p>
       <w:pPr>
-        <w:pStyle w:val="Caption"/>
+        <w:pStyle w:val="Beschriftung"/>
       </w:pPr>
       <w:r>
         <w:t xml:space="preserve">Code </w:t>
@@ -10224,7 +10350,7 @@
       </w:r>
       <w:r>
         <w:rPr>
-          <w:rStyle w:val="FootnoteReference"/>
+          <w:rStyle w:val="Funotenzeichen"/>
         </w:rPr>
         <w:footnoteReference w:id="31"/>
       </w:r>
@@ -10234,7 +10360,7 @@
     </w:p>
     <w:tbl>
       <w:tblPr>
-        <w:tblStyle w:val="TableGrid"/>
+        <w:tblStyle w:val="Tabellenraster"/>
         <w:tblW w:w="0" w:type="auto"/>
         <w:tblLook w:val="04A0" w:firstRow="1" w:lastRow="0" w:firstColumn="1" w:lastColumn="0" w:noHBand="0" w:noVBand="1"/>
       </w:tblPr>
@@ -10299,7 +10425,7 @@
     </w:tbl>
     <w:p>
       <w:pPr>
-        <w:pStyle w:val="Caption"/>
+        <w:pStyle w:val="Beschriftung"/>
       </w:pPr>
       <w:r>
         <w:t xml:space="preserve">Code </w:t>
@@ -10339,7 +10465,7 @@
     </w:p>
     <w:tbl>
       <w:tblPr>
-        <w:tblStyle w:val="TableGrid"/>
+        <w:tblStyle w:val="Tabellenraster"/>
         <w:tblW w:w="0" w:type="auto"/>
         <w:tblLook w:val="04A0" w:firstRow="1" w:lastRow="0" w:firstColumn="1" w:lastColumn="0" w:noHBand="0" w:noVBand="1"/>
       </w:tblPr>
@@ -10536,6 +10662,9 @@
           <w:p>
             <w:pPr>
               <w:pStyle w:val="Code"/>
+              <w:rPr>
+                <w:lang w:val="en-US"/>
+              </w:rPr>
             </w:pPr>
             <w:proofErr w:type="spellStart"/>
             <w:r>
@@ -10775,7 +10904,7 @@
     </w:tbl>
     <w:p>
       <w:pPr>
-        <w:pStyle w:val="Caption"/>
+        <w:pStyle w:val="Beschriftung"/>
       </w:pPr>
       <w:r>
         <w:t xml:space="preserve">Code </w:t>
@@ -10807,8 +10936,900 @@
       </w:r>
       <w:proofErr w:type="spellEnd"/>
     </w:p>
-    <w:p/>
-    <w:p/>
+    <w:p>
+      <w:pPr>
+        <w:pStyle w:val="berschrift2"/>
+      </w:pPr>
+      <w:r>
+        <w:t xml:space="preserve">Verknüpfung einer </w:t>
+      </w:r>
+      <w:proofErr w:type="spellStart"/>
+      <w:r>
+        <w:t>w</w:t>
+      </w:r>
+      <w:r>
+        <w:t>ordpress</w:t>
+      </w:r>
+      <w:proofErr w:type="spellEnd"/>
+      <w:r>
+        <w:t xml:space="preserve"> </w:t>
+      </w:r>
+      <w:proofErr w:type="spellStart"/>
+      <w:r>
+        <w:t>instanz</w:t>
+      </w:r>
+      <w:proofErr w:type="spellEnd"/>
+      <w:r>
+        <w:t xml:space="preserve"> mit einer </w:t>
+      </w:r>
+      <w:proofErr w:type="spellStart"/>
+      <w:r>
+        <w:t>mysql</w:t>
+      </w:r>
+      <w:proofErr w:type="spellEnd"/>
+      <w:r>
+        <w:t>-</w:t>
+      </w:r>
+      <w:r>
+        <w:t>Datenbank</w:t>
+      </w:r>
+    </w:p>
+    <w:p>
+      <w:r>
+        <w:t xml:space="preserve">Ziel der Zusatzaufgabe ist </w:t>
+      </w:r>
+      <w:r>
+        <w:t xml:space="preserve">ein </w:t>
+      </w:r>
+      <w:proofErr w:type="spellStart"/>
+      <w:r>
+        <w:rPr>
+          <w:i/>
+        </w:rPr>
+        <w:t>t</w:t>
+      </w:r>
+      <w:r>
+        <w:rPr>
+          <w:i/>
+        </w:rPr>
+        <w:t>utum</w:t>
+      </w:r>
+      <w:proofErr w:type="spellEnd"/>
+      <w:r>
+        <w:rPr>
+          <w:i/>
+        </w:rPr>
+        <w:t>/</w:t>
+      </w:r>
+      <w:proofErr w:type="spellStart"/>
+      <w:r>
+        <w:rPr>
+          <w:i/>
+        </w:rPr>
+        <w:t>apache-php</w:t>
+      </w:r>
+      <w:proofErr w:type="spellEnd"/>
+      <w:r>
+        <w:t xml:space="preserve"> Image, welche</w:t>
+      </w:r>
+      <w:r>
+        <w:t>s</w:t>
+      </w:r>
+      <w:r>
+        <w:t xml:space="preserve"> eine Wordpress </w:t>
+      </w:r>
+      <w:r>
+        <w:t>Instanz</w:t>
+      </w:r>
+      <w:r>
+        <w:t xml:space="preserve"> enthält</w:t>
+      </w:r>
+      <w:r>
+        <w:t>, die mit der MySQL</w:t>
+      </w:r>
+      <w:r>
+        <w:t xml:space="preserve">-Datenbank </w:t>
+      </w:r>
+      <w:r>
+        <w:t>verknüpft wird</w:t>
+      </w:r>
+      <w:r>
+        <w:t>. Es werden hier</w:t>
+      </w:r>
+      <w:r>
+        <w:t>bei</w:t>
+      </w:r>
+      <w:r>
+        <w:t xml:space="preserve"> zwei Docker Container mit </w:t>
+      </w:r>
+      <w:r>
+        <w:t xml:space="preserve">jeweils </w:t>
+      </w:r>
+      <w:proofErr w:type="spellStart"/>
+      <w:r>
+        <w:rPr>
+          <w:i/>
+        </w:rPr>
+        <w:t>tutum</w:t>
+      </w:r>
+      <w:proofErr w:type="spellEnd"/>
+      <w:r>
+        <w:rPr>
+          <w:i/>
+        </w:rPr>
+        <w:t>/</w:t>
+      </w:r>
+      <w:proofErr w:type="spellStart"/>
+      <w:r>
+        <w:rPr>
+          <w:i/>
+        </w:rPr>
+        <w:t>a</w:t>
+      </w:r>
+      <w:r>
+        <w:rPr>
+          <w:i/>
+        </w:rPr>
+        <w:t>pache</w:t>
+      </w:r>
+      <w:proofErr w:type="spellEnd"/>
+      <w:r>
+        <w:t xml:space="preserve"> und MySQL</w:t>
+      </w:r>
+      <w:r>
+        <w:t xml:space="preserve"> gestartet und anschließend verlinkt.</w:t>
+      </w:r>
+    </w:p>
+    <w:p>
+      <w:r>
+        <w:t xml:space="preserve">Folgende Dateien </w:t>
+      </w:r>
+      <w:r>
+        <w:t>sind</w:t>
+      </w:r>
+      <w:r>
+        <w:t xml:space="preserve"> für die Aufgabe notwendig:</w:t>
+      </w:r>
+    </w:p>
+    <w:p>
+      <w:pPr>
+        <w:pStyle w:val="Listenabsatz"/>
+        <w:numPr>
+          <w:ilvl w:val="0"/>
+          <w:numId w:val="19"/>
+        </w:numPr>
+      </w:pPr>
+      <w:proofErr w:type="spellStart"/>
+      <w:r>
+        <w:t>Dockerfile</w:t>
+      </w:r>
+      <w:proofErr w:type="spellEnd"/>
+    </w:p>
+    <w:p>
+      <w:pPr>
+        <w:pStyle w:val="Listenabsatz"/>
+        <w:numPr>
+          <w:ilvl w:val="0"/>
+          <w:numId w:val="19"/>
+        </w:numPr>
+      </w:pPr>
+      <w:r>
+        <w:t>run.sh</w:t>
+      </w:r>
+    </w:p>
+    <w:p>
+      <w:pPr>
+        <w:pStyle w:val="Listenabsatz"/>
+        <w:numPr>
+          <w:ilvl w:val="0"/>
+          <w:numId w:val="19"/>
+        </w:numPr>
+      </w:pPr>
+      <w:proofErr w:type="spellStart"/>
+      <w:r>
+        <w:t>wordpress.conf</w:t>
+      </w:r>
+      <w:proofErr w:type="spellEnd"/>
+    </w:p>
+    <w:p>
+      <w:pPr>
+        <w:pStyle w:val="Listenabsatz"/>
+        <w:numPr>
+          <w:ilvl w:val="0"/>
+          <w:numId w:val="19"/>
+        </w:numPr>
+      </w:pPr>
+      <w:r>
+        <w:t>wordpress_deployment.sh</w:t>
+      </w:r>
+    </w:p>
+    <w:p>
+      <w:pPr>
+        <w:pStyle w:val="Listenabsatz"/>
+        <w:numPr>
+          <w:ilvl w:val="0"/>
+          <w:numId w:val="19"/>
+        </w:numPr>
+      </w:pPr>
+      <w:proofErr w:type="spellStart"/>
+      <w:r>
+        <w:t>wp-config.php</w:t>
+      </w:r>
+      <w:proofErr w:type="spellEnd"/>
+    </w:p>
+    <w:p>
+      <w:r>
+        <w:t>In Code 33 ist ein Auszug des Wordpress-</w:t>
+      </w:r>
+      <w:proofErr w:type="spellStart"/>
+      <w:r>
+        <w:t>Dockerfile</w:t>
+      </w:r>
+      <w:proofErr w:type="spellEnd"/>
+      <w:r>
+        <w:t xml:space="preserve"> ersichtlich. Von zentraler Bedeutung ist die erste Zeile, welche eine bereits vorgefertigte </w:t>
+      </w:r>
+      <w:proofErr w:type="spellStart"/>
+      <w:r>
+        <w:t>tutum</w:t>
+      </w:r>
+      <w:proofErr w:type="spellEnd"/>
+      <w:r>
+        <w:t>/</w:t>
+      </w:r>
+      <w:proofErr w:type="spellStart"/>
+      <w:r>
+        <w:t>apache-php</w:t>
+      </w:r>
+      <w:proofErr w:type="spellEnd"/>
+      <w:r>
+        <w:t xml:space="preserve"> aus dem Internet herunterlädt. Wir haben diese vorgefertigte Variante genutzt, um die Übersichtlichkeit in der Dokumentation zu steigern- das zugrunde liegende Image ist identisch mit den vorherigen Kapiteln. Die Kommandos, die spezifiziert wurden, dienen der Wordpress Installation.</w:t>
+      </w:r>
+    </w:p>
+    <w:tbl>
+      <w:tblPr>
+        <w:tblStyle w:val="Tabellenraster"/>
+        <w:tblW w:w="0" w:type="auto"/>
+        <w:tblLook w:val="04A0" w:firstRow="1" w:lastRow="0" w:firstColumn="1" w:lastColumn="0" w:noHBand="0" w:noVBand="1"/>
+      </w:tblPr>
+      <w:tblGrid>
+        <w:gridCol w:w="9016"/>
+      </w:tblGrid>
+      <w:tr>
+        <w:tc>
+          <w:tcPr>
+            <w:tcW w:w="9016" w:type="dxa"/>
+          </w:tcPr>
+          <w:p>
+            <w:pPr>
+              <w:pStyle w:val="Code"/>
+              <w:rPr>
+                <w:lang w:val="en-US"/>
+              </w:rPr>
+            </w:pPr>
+            <w:r>
+              <w:rPr>
+                <w:lang w:val="en-US"/>
+              </w:rPr>
+              <w:t xml:space="preserve">FROM </w:t>
+            </w:r>
+            <w:proofErr w:type="spellStart"/>
+            <w:r>
+              <w:rPr>
+                <w:lang w:val="en-US"/>
+              </w:rPr>
+              <w:t>tutum</w:t>
+            </w:r>
+            <w:proofErr w:type="spellEnd"/>
+            <w:r>
+              <w:rPr>
+                <w:lang w:val="en-US"/>
+              </w:rPr>
+              <w:t>/</w:t>
+            </w:r>
+            <w:proofErr w:type="spellStart"/>
+            <w:r>
+              <w:rPr>
+                <w:lang w:val="en-US"/>
+              </w:rPr>
+              <w:t>apache-php:latest</w:t>
+            </w:r>
+            <w:proofErr w:type="spellEnd"/>
+          </w:p>
+          <w:p>
+            <w:pPr>
+              <w:pStyle w:val="Code"/>
+              <w:rPr>
+                <w:lang w:val="en-US"/>
+              </w:rPr>
+            </w:pPr>
+            <w:r>
+              <w:rPr>
+                <w:lang w:val="en-US"/>
+              </w:rPr>
+              <w:t xml:space="preserve">MAINTAINER Borja Burgos &lt;borja@tutum.co&gt;, Feng </w:t>
+            </w:r>
+            <w:proofErr w:type="spellStart"/>
+            <w:r>
+              <w:rPr>
+                <w:lang w:val="en-US"/>
+              </w:rPr>
+              <w:t>Honglin</w:t>
+            </w:r>
+            <w:proofErr w:type="spellEnd"/>
+            <w:r>
+              <w:rPr>
+                <w:lang w:val="en-US"/>
+              </w:rPr>
+              <w:t xml:space="preserve"> &lt;hfeng@tutum.co&gt;</w:t>
+            </w:r>
+          </w:p>
+          <w:p>
+            <w:pPr>
+              <w:pStyle w:val="Code"/>
+              <w:rPr>
+                <w:lang w:val="en-US"/>
+              </w:rPr>
+            </w:pPr>
+          </w:p>
+          <w:p>
+            <w:pPr>
+              <w:pStyle w:val="Code"/>
+            </w:pPr>
+            <w:r>
+              <w:t>ENV WORDPRESS_VER 4.3.1</w:t>
+            </w:r>
+          </w:p>
+          <w:p>
+            <w:pPr>
+              <w:pStyle w:val="Code"/>
+            </w:pPr>
+            <w:r>
+              <w:t>WORKDIR /</w:t>
+            </w:r>
+          </w:p>
+          <w:p>
+            <w:pPr>
+              <w:pStyle w:val="Code"/>
+              <w:keepNext/>
+            </w:pPr>
+            <w:r>
+              <w:t>[…]</w:t>
+            </w:r>
+          </w:p>
+        </w:tc>
+      </w:tr>
+    </w:tbl>
+    <w:p>
+      <w:pPr>
+        <w:pStyle w:val="Beschriftung"/>
+      </w:pPr>
+      <w:r>
+        <w:t xml:space="preserve">Code </w:t>
+      </w:r>
+      <w:r>
+        <w:fldChar w:fldCharType="begin"/>
+      </w:r>
+      <w:r>
+        <w:instrText xml:space="preserve"> SEQ Code \* ARABIC </w:instrText>
+      </w:r>
+      <w:r>
+        <w:fldChar w:fldCharType="separate"/>
+      </w:r>
+      <w:r>
+        <w:rPr>
+          <w:noProof/>
+        </w:rPr>
+        <w:t>33</w:t>
+      </w:r>
+      <w:r>
+        <w:fldChar w:fldCharType="end"/>
+      </w:r>
+      <w:r>
+        <w:t xml:space="preserve"> Auszug der Wordpress-</w:t>
+      </w:r>
+      <w:proofErr w:type="spellStart"/>
+      <w:r>
+        <w:t>Dockerfile</w:t>
+      </w:r>
+      <w:proofErr w:type="spellEnd"/>
+    </w:p>
+    <w:p>
+      <w:r>
+        <w:t xml:space="preserve">Das wordpress_deployment.sh (das </w:t>
+      </w:r>
+      <w:proofErr w:type="spellStart"/>
+      <w:r>
+        <w:t>Shellscript</w:t>
+      </w:r>
+      <w:proofErr w:type="spellEnd"/>
+      <w:r>
+        <w:t xml:space="preserve"> wurde </w:t>
+      </w:r>
+      <w:r>
+        <w:t>zuvor</w:t>
+      </w:r>
+      <w:r>
+        <w:t xml:space="preserve"> als „</w:t>
+      </w:r>
+      <w:proofErr w:type="spellStart"/>
+      <w:r>
+        <w:t>ex</w:t>
+      </w:r>
+      <w:r>
+        <w:t>ecutable</w:t>
+      </w:r>
+      <w:proofErr w:type="spellEnd"/>
+      <w:r>
+        <w:t xml:space="preserve">“ durch </w:t>
+      </w:r>
+      <w:proofErr w:type="spellStart"/>
+      <w:r>
+        <w:rPr>
+          <w:rStyle w:val="CodeChar"/>
+        </w:rPr>
+        <w:t>chmod</w:t>
+      </w:r>
+      <w:proofErr w:type="spellEnd"/>
+      <w:r>
+        <w:rPr>
+          <w:rStyle w:val="CodeChar"/>
+        </w:rPr>
+        <w:t xml:space="preserve"> +x</w:t>
+      </w:r>
+      <w:r>
+        <w:t xml:space="preserve"> </w:t>
+      </w:r>
+      <w:r>
+        <w:t>gekennzeichnet</w:t>
+      </w:r>
+      <w:r>
+        <w:t>)</w:t>
+      </w:r>
+      <w:r>
+        <w:t>. Es dient dazu, das Starten der Wordpress Instanzen zu vereinfachen</w:t>
+      </w:r>
+      <w:r>
+        <w:t>:</w:t>
+      </w:r>
+    </w:p>
+    <w:tbl>
+      <w:tblPr>
+        <w:tblStyle w:val="Tabellenraster"/>
+        <w:tblW w:w="0" w:type="auto"/>
+        <w:tblLook w:val="04A0" w:firstRow="1" w:lastRow="0" w:firstColumn="1" w:lastColumn="0" w:noHBand="0" w:noVBand="1"/>
+      </w:tblPr>
+      <w:tblGrid>
+        <w:gridCol w:w="9016"/>
+      </w:tblGrid>
+      <w:tr>
+        <w:tc>
+          <w:tcPr>
+            <w:tcW w:w="9016" w:type="dxa"/>
+          </w:tcPr>
+          <w:p>
+            <w:pPr>
+              <w:pStyle w:val="Code"/>
+            </w:pPr>
+            <w:proofErr w:type="spellStart"/>
+            <w:r>
+              <w:t>docker</w:t>
+            </w:r>
+            <w:proofErr w:type="spellEnd"/>
+            <w:r>
+              <w:t xml:space="preserve"> </w:t>
+            </w:r>
+            <w:proofErr w:type="spellStart"/>
+            <w:r>
+              <w:t>build</w:t>
+            </w:r>
+            <w:proofErr w:type="spellEnd"/>
+            <w:r>
+              <w:t xml:space="preserve"> --</w:t>
+            </w:r>
+            <w:proofErr w:type="spellStart"/>
+            <w:r>
+              <w:t>no</w:t>
+            </w:r>
+            <w:proofErr w:type="spellEnd"/>
+            <w:r>
+              <w:t xml:space="preserve">-cache -t </w:t>
+            </w:r>
+            <w:proofErr w:type="spellStart"/>
+            <w:r>
+              <w:t>wordpress</w:t>
+            </w:r>
+            <w:proofErr w:type="spellEnd"/>
+            <w:r>
+              <w:t xml:space="preserve"> .</w:t>
+            </w:r>
+          </w:p>
+          <w:p>
+            <w:pPr>
+              <w:pStyle w:val="Code"/>
+            </w:pPr>
+            <w:proofErr w:type="spellStart"/>
+            <w:r>
+              <w:t>docker</w:t>
+            </w:r>
+            <w:proofErr w:type="spellEnd"/>
+            <w:r>
+              <w:t xml:space="preserve"> </w:t>
+            </w:r>
+            <w:proofErr w:type="spellStart"/>
+            <w:r>
+              <w:t>run</w:t>
+            </w:r>
+            <w:proofErr w:type="spellEnd"/>
+            <w:r>
+              <w:t xml:space="preserve"> -d -e MYSQL_PASS="</w:t>
+            </w:r>
+            <w:proofErr w:type="spellStart"/>
+            <w:r>
+              <w:t>password</w:t>
+            </w:r>
+            <w:proofErr w:type="spellEnd"/>
+            <w:r>
+              <w:t>" --</w:t>
+            </w:r>
+            <w:proofErr w:type="spellStart"/>
+            <w:r>
+              <w:t>name</w:t>
+            </w:r>
+            <w:proofErr w:type="spellEnd"/>
+            <w:r>
+              <w:t xml:space="preserve"> </w:t>
+            </w:r>
+            <w:proofErr w:type="spellStart"/>
+            <w:r>
+              <w:t>db</w:t>
+            </w:r>
+            <w:proofErr w:type="spellEnd"/>
+            <w:r>
+              <w:t xml:space="preserve"> -p 3306:3306 </w:t>
+            </w:r>
+            <w:proofErr w:type="spellStart"/>
+            <w:r>
+              <w:t>tutum</w:t>
+            </w:r>
+            <w:proofErr w:type="spellEnd"/>
+            <w:r>
+              <w:t>/mysql:5.5</w:t>
+            </w:r>
+          </w:p>
+          <w:p>
+            <w:pPr>
+              <w:pStyle w:val="Code"/>
+              <w:rPr>
+                <w:lang w:val="en-US"/>
+              </w:rPr>
+            </w:pPr>
+            <w:proofErr w:type="spellStart"/>
+            <w:r>
+              <w:t>docker</w:t>
+            </w:r>
+            <w:proofErr w:type="spellEnd"/>
+            <w:r>
+              <w:t xml:space="preserve"> </w:t>
+            </w:r>
+            <w:proofErr w:type="spellStart"/>
+            <w:r>
+              <w:t>ru</w:t>
+            </w:r>
+            <w:proofErr w:type="spellEnd"/>
+            <w:r>
+              <w:rPr>
+                <w:lang w:val="en-US"/>
+              </w:rPr>
+              <w:t xml:space="preserve">n -d --link </w:t>
+            </w:r>
+            <w:proofErr w:type="spellStart"/>
+            <w:r>
+              <w:rPr>
+                <w:lang w:val="en-US"/>
+              </w:rPr>
+              <w:t>db:db</w:t>
+            </w:r>
+            <w:proofErr w:type="spellEnd"/>
+            <w:r>
+              <w:rPr>
+                <w:lang w:val="en-US"/>
+              </w:rPr>
+              <w:t xml:space="preserve"> -e DB_PASS="password" -p 9000:80 </w:t>
+            </w:r>
+            <w:proofErr w:type="spellStart"/>
+            <w:r>
+              <w:rPr>
+                <w:lang w:val="en-US"/>
+              </w:rPr>
+              <w:t>wordpress</w:t>
+            </w:r>
+            <w:proofErr w:type="spellEnd"/>
+          </w:p>
+        </w:tc>
+      </w:tr>
+    </w:tbl>
+    <w:p>
+      <w:pPr>
+        <w:pStyle w:val="Beschriftung"/>
+      </w:pPr>
+      <w:r>
+        <w:t xml:space="preserve">Code </w:t>
+      </w:r>
+      <w:r>
+        <w:fldChar w:fldCharType="begin"/>
+      </w:r>
+      <w:r>
+        <w:instrText xml:space="preserve"> SEQ Code \* ARABIC </w:instrText>
+      </w:r>
+      <w:r>
+        <w:fldChar w:fldCharType="separate"/>
+      </w:r>
+      <w:r>
+        <w:rPr>
+          <w:noProof/>
+        </w:rPr>
+        <w:t>32</w:t>
+      </w:r>
+      <w:r>
+        <w:fldChar w:fldCharType="end"/>
+      </w:r>
+      <w:r>
+        <w:t xml:space="preserve"> Shell Script zur Installation beider Container und anschließender Verlinkung</w:t>
+      </w:r>
+    </w:p>
+    <w:p>
+      <w:r>
+        <w:lastRenderedPageBreak/>
+        <w:t xml:space="preserve">Die erste Zeile erstellt </w:t>
+      </w:r>
+      <w:r>
+        <w:t>mithilfe des</w:t>
+      </w:r>
+      <w:bookmarkStart w:id="0" w:name="_GoBack"/>
+      <w:bookmarkEnd w:id="0"/>
+      <w:r>
+        <w:t xml:space="preserve"> </w:t>
+      </w:r>
+      <w:proofErr w:type="spellStart"/>
+      <w:r>
+        <w:t>Dockerfile</w:t>
+      </w:r>
+      <w:r>
+        <w:t>s</w:t>
+      </w:r>
+      <w:proofErr w:type="spellEnd"/>
+      <w:r>
+        <w:t xml:space="preserve"> </w:t>
+      </w:r>
+      <w:r>
+        <w:t>ein Image mit dem Namen „</w:t>
+      </w:r>
+      <w:proofErr w:type="spellStart"/>
+      <w:r>
+        <w:t>w</w:t>
+      </w:r>
+      <w:r>
+        <w:t>ordpress</w:t>
+      </w:r>
+      <w:proofErr w:type="spellEnd"/>
+      <w:r>
+        <w:t>“</w:t>
+      </w:r>
+      <w:r>
+        <w:t xml:space="preserve">. </w:t>
+      </w:r>
+      <w:r>
+        <w:t>Anschließend wird mittels</w:t>
+      </w:r>
+      <w:r>
+        <w:t xml:space="preserve"> des</w:t>
+      </w:r>
+      <w:r>
+        <w:t xml:space="preserve"> </w:t>
+      </w:r>
+      <w:proofErr w:type="spellStart"/>
+      <w:r>
+        <w:rPr>
+          <w:rStyle w:val="CodeChar"/>
+        </w:rPr>
+        <w:t>run</w:t>
+      </w:r>
+      <w:proofErr w:type="spellEnd"/>
+      <w:r>
+        <w:rPr>
+          <w:rStyle w:val="CodeChar"/>
+        </w:rPr>
+        <w:t xml:space="preserve"> </w:t>
+      </w:r>
+      <w:r>
+        <w:t>Befehls</w:t>
+      </w:r>
+      <w:r>
+        <w:rPr>
+          <w:rStyle w:val="CodeChar"/>
+        </w:rPr>
+        <w:t xml:space="preserve"> </w:t>
+      </w:r>
+      <w:r>
+        <w:t>ein</w:t>
+      </w:r>
+      <w:r>
+        <w:t xml:space="preserve"> MySQL</w:t>
+      </w:r>
+      <w:r>
+        <w:t>-Datenbank Image</w:t>
+      </w:r>
+      <w:r>
+        <w:t xml:space="preserve"> vom Docker Hub</w:t>
+      </w:r>
+      <w:r>
+        <w:t xml:space="preserve"> heruntergeladen und ausgeführt. Zusätzlich wird das</w:t>
+      </w:r>
+      <w:r>
+        <w:t xml:space="preserve"> obige Passwort gesetzt, und der interne</w:t>
+      </w:r>
+      <w:r>
+        <w:t xml:space="preserve"> sowie</w:t>
+      </w:r>
+      <w:r>
+        <w:t xml:space="preserve"> der</w:t>
+      </w:r>
+      <w:r>
+        <w:t xml:space="preserve"> e</w:t>
+      </w:r>
+      <w:r>
+        <w:t>xterne</w:t>
+      </w:r>
+      <w:r>
+        <w:t xml:space="preserve"> Port auf 3306 gesetzt.</w:t>
+      </w:r>
+      <w:r>
+        <w:t xml:space="preserve"> Die MySQL Instanz im Container ist funktionsbreit.</w:t>
+      </w:r>
+    </w:p>
+    <w:p>
+      <w:r>
+        <w:t>Zuletzt wird das in der ersten Zeile erstellte</w:t>
+      </w:r>
+      <w:r>
+        <w:t xml:space="preserve"> „</w:t>
+      </w:r>
+      <w:proofErr w:type="spellStart"/>
+      <w:r>
+        <w:t>wordpress</w:t>
+      </w:r>
+      <w:proofErr w:type="spellEnd"/>
+      <w:r>
+        <w:t>“</w:t>
+      </w:r>
+      <w:r>
+        <w:t xml:space="preserve"> Image ausgeführt. Hierbei wird die Wordpress-Instanz mittels </w:t>
+      </w:r>
+      <w:r>
+        <w:rPr>
+          <w:rStyle w:val="CodeChar"/>
+        </w:rPr>
+        <w:t>link</w:t>
+      </w:r>
+      <w:r>
+        <w:t xml:space="preserve"> mit der Datenbank verknüpft.</w:t>
+      </w:r>
+      <w:r>
+        <w:t xml:space="preserve"> Ein Link ist eine sichere Verbindung zwischen zwei Containern. Zugrunde liegen Linux Bridges (virtuelle Switches), welche keine weiteren Schnittstellen zur Außenwelt haben.</w:t>
+      </w:r>
+    </w:p>
+    <w:p>
+      <w:r>
+        <w:t xml:space="preserve">Wichtig hierbei ist, dass das Passwort auf beiden Seiten </w:t>
+      </w:r>
+      <w:r>
+        <w:t xml:space="preserve">identisch </w:t>
+      </w:r>
+      <w:r>
+        <w:t>ist</w:t>
+      </w:r>
+      <w:r>
+        <w:t>. In Abbildung 1 ist die funktionierende Wordpress-Instanz in einem Browser zu sehen.</w:t>
+      </w:r>
+    </w:p>
+    <w:p>
+      <w:pPr>
+        <w:keepNext/>
+      </w:pPr>
+      <w:r>
+        <w:rPr>
+          <w:noProof/>
+          <w:lang w:eastAsia="de-DE"/>
+        </w:rPr>
+        <w:drawing>
+          <wp:inline distT="0" distB="0" distL="0" distR="0" wp14:anchorId="3D1E1DFE" wp14:editId="477164F3">
+            <wp:extent cx="5731510" cy="2801568"/>
+            <wp:effectExtent l="0" t="0" r="2540" b="0"/>
+            <wp:docPr id="1" name="Grafik 1" descr="C:\Users\kaferf\Documents\_Uni\4. Semester\Cloud\wordpress\Pictures\Capture.PNG"/>
+            <wp:cNvGraphicFramePr>
+              <a:graphicFrameLocks xmlns:a="http://schemas.openxmlformats.org/drawingml/2006/main" noChangeAspect="1"/>
+            </wp:cNvGraphicFramePr>
+            <a:graphic xmlns:a="http://schemas.openxmlformats.org/drawingml/2006/main">
+              <a:graphicData uri="http://schemas.openxmlformats.org/drawingml/2006/picture">
+                <pic:pic xmlns:pic="http://schemas.openxmlformats.org/drawingml/2006/picture">
+                  <pic:nvPicPr>
+                    <pic:cNvPr id="0" name="Picture 1" descr="C:\Users\kaferf\Documents\_Uni\4. Semester\Cloud\wordpress\Pictures\Capture.PNG"/>
+                    <pic:cNvPicPr>
+                      <a:picLocks noChangeAspect="1" noChangeArrowheads="1"/>
+                    </pic:cNvPicPr>
+                  </pic:nvPicPr>
+                  <pic:blipFill>
+                    <a:blip r:embed="rId8" cstate="print">
+                      <a:extLst>
+                        <a:ext uri="{28A0092B-C50C-407E-A947-70E740481C1C}">
+                          <a14:useLocalDpi xmlns:a14="http://schemas.microsoft.com/office/drawing/2010/main" val="0"/>
+                        </a:ext>
+                      </a:extLst>
+                    </a:blip>
+                    <a:srcRect/>
+                    <a:stretch>
+                      <a:fillRect/>
+                    </a:stretch>
+                  </pic:blipFill>
+                  <pic:spPr bwMode="auto">
+                    <a:xfrm>
+                      <a:off x="0" y="0"/>
+                      <a:ext cx="5731510" cy="2801568"/>
+                    </a:xfrm>
+                    <a:prstGeom prst="rect">
+                      <a:avLst/>
+                    </a:prstGeom>
+                    <a:noFill/>
+                    <a:ln>
+                      <a:noFill/>
+                    </a:ln>
+                  </pic:spPr>
+                </pic:pic>
+              </a:graphicData>
+            </a:graphic>
+          </wp:inline>
+        </w:drawing>
+      </w:r>
+    </w:p>
+    <w:p>
+      <w:pPr>
+        <w:pStyle w:val="Beschriftung"/>
+        <w:rPr>
+          <w:noProof/>
+        </w:rPr>
+      </w:pPr>
+      <w:r>
+        <w:t xml:space="preserve">Abbildung </w:t>
+      </w:r>
+      <w:r>
+        <w:fldChar w:fldCharType="begin"/>
+      </w:r>
+      <w:r>
+        <w:instrText xml:space="preserve"> SEQ Abbildung \* ARABIC </w:instrText>
+      </w:r>
+      <w:r>
+        <w:fldChar w:fldCharType="separate"/>
+      </w:r>
+      <w:r>
+        <w:rPr>
+          <w:noProof/>
+        </w:rPr>
+        <w:t>1</w:t>
+      </w:r>
+      <w:r>
+        <w:fldChar w:fldCharType="end"/>
+      </w:r>
+      <w:r>
+        <w:t xml:space="preserve"> Laufende Wordpress-Instanz</w:t>
+      </w:r>
+      <w:r>
+        <w:rPr>
+          <w:noProof/>
+        </w:rPr>
+        <w:t xml:space="preserve"> im Browser</w:t>
+      </w:r>
+    </w:p>
     <w:p>
       <w:pPr>
         <w:rPr>
@@ -10953,11 +11974,11 @@
   <w:footnote w:id="1">
     <w:p>
       <w:pPr>
-        <w:pStyle w:val="FootnoteText"/>
-      </w:pPr>
-      <w:r>
-        <w:rPr>
-          <w:rStyle w:val="FootnoteReference"/>
+        <w:pStyle w:val="Funotentext"/>
+      </w:pPr>
+      <w:r>
+        <w:rPr>
+          <w:rStyle w:val="Funotenzeichen"/>
         </w:rPr>
         <w:footnoteRef/>
       </w:r>
@@ -10972,11 +11993,11 @@
   <w:footnote w:id="2">
     <w:p>
       <w:pPr>
-        <w:pStyle w:val="FootnoteText"/>
-      </w:pPr>
-      <w:r>
-        <w:rPr>
-          <w:rStyle w:val="FootnoteReference"/>
+        <w:pStyle w:val="Funotentext"/>
+      </w:pPr>
+      <w:r>
+        <w:rPr>
+          <w:rStyle w:val="Funotenzeichen"/>
         </w:rPr>
         <w:footnoteRef/>
       </w:r>
@@ -10991,11 +12012,11 @@
   <w:footnote w:id="3">
     <w:p>
       <w:pPr>
-        <w:pStyle w:val="FootnoteText"/>
-      </w:pPr>
-      <w:r>
-        <w:rPr>
-          <w:rStyle w:val="FootnoteReference"/>
+        <w:pStyle w:val="Funotentext"/>
+      </w:pPr>
+      <w:r>
+        <w:rPr>
+          <w:rStyle w:val="Funotenzeichen"/>
         </w:rPr>
         <w:footnoteRef/>
       </w:r>
@@ -11010,11 +12031,11 @@
   <w:footnote w:id="4">
     <w:p>
       <w:pPr>
-        <w:pStyle w:val="FootnoteText"/>
-      </w:pPr>
-      <w:r>
-        <w:rPr>
-          <w:rStyle w:val="FootnoteReference"/>
+        <w:pStyle w:val="Funotentext"/>
+      </w:pPr>
+      <w:r>
+        <w:rPr>
+          <w:rStyle w:val="Funotenzeichen"/>
         </w:rPr>
         <w:footnoteRef/>
       </w:r>
@@ -11029,11 +12050,11 @@
   <w:footnote w:id="5">
     <w:p>
       <w:pPr>
-        <w:pStyle w:val="FootnoteText"/>
-      </w:pPr>
-      <w:r>
-        <w:rPr>
-          <w:rStyle w:val="FootnoteReference"/>
+        <w:pStyle w:val="Funotentext"/>
+      </w:pPr>
+      <w:r>
+        <w:rPr>
+          <w:rStyle w:val="Funotenzeichen"/>
         </w:rPr>
         <w:footnoteRef/>
       </w:r>
@@ -11048,11 +12069,11 @@
   <w:footnote w:id="6">
     <w:p>
       <w:pPr>
-        <w:pStyle w:val="FootnoteText"/>
-      </w:pPr>
-      <w:r>
-        <w:rPr>
-          <w:rStyle w:val="FootnoteReference"/>
+        <w:pStyle w:val="Funotentext"/>
+      </w:pPr>
+      <w:r>
+        <w:rPr>
+          <w:rStyle w:val="Funotenzeichen"/>
         </w:rPr>
         <w:footnoteRef/>
       </w:r>
@@ -11067,11 +12088,11 @@
   <w:footnote w:id="7">
     <w:p>
       <w:pPr>
-        <w:pStyle w:val="FootnoteText"/>
-      </w:pPr>
-      <w:r>
-        <w:rPr>
-          <w:rStyle w:val="FootnoteReference"/>
+        <w:pStyle w:val="Funotentext"/>
+      </w:pPr>
+      <w:r>
+        <w:rPr>
+          <w:rStyle w:val="Funotenzeichen"/>
         </w:rPr>
         <w:footnoteRef/>
       </w:r>
@@ -11086,11 +12107,11 @@
   <w:footnote w:id="8">
     <w:p>
       <w:pPr>
-        <w:pStyle w:val="FootnoteText"/>
-      </w:pPr>
-      <w:r>
-        <w:rPr>
-          <w:rStyle w:val="FootnoteReference"/>
+        <w:pStyle w:val="Funotentext"/>
+      </w:pPr>
+      <w:r>
+        <w:rPr>
+          <w:rStyle w:val="Funotenzeichen"/>
         </w:rPr>
         <w:footnoteRef/>
       </w:r>
@@ -11105,11 +12126,11 @@
   <w:footnote w:id="9">
     <w:p>
       <w:pPr>
-        <w:pStyle w:val="FootnoteText"/>
-      </w:pPr>
-      <w:r>
-        <w:rPr>
-          <w:rStyle w:val="FootnoteReference"/>
+        <w:pStyle w:val="Funotentext"/>
+      </w:pPr>
+      <w:r>
+        <w:rPr>
+          <w:rStyle w:val="Funotenzeichen"/>
         </w:rPr>
         <w:footnoteRef/>
       </w:r>
@@ -11124,11 +12145,11 @@
   <w:footnote w:id="10">
     <w:p>
       <w:pPr>
-        <w:pStyle w:val="FootnoteText"/>
-      </w:pPr>
-      <w:r>
-        <w:rPr>
-          <w:rStyle w:val="FootnoteReference"/>
+        <w:pStyle w:val="Funotentext"/>
+      </w:pPr>
+      <w:r>
+        <w:rPr>
+          <w:rStyle w:val="Funotenzeichen"/>
         </w:rPr>
         <w:footnoteRef/>
       </w:r>
@@ -11143,11 +12164,11 @@
   <w:footnote w:id="11">
     <w:p>
       <w:pPr>
-        <w:pStyle w:val="FootnoteText"/>
-      </w:pPr>
-      <w:r>
-        <w:rPr>
-          <w:rStyle w:val="FootnoteReference"/>
+        <w:pStyle w:val="Funotentext"/>
+      </w:pPr>
+      <w:r>
+        <w:rPr>
+          <w:rStyle w:val="Funotenzeichen"/>
         </w:rPr>
         <w:footnoteRef/>
       </w:r>
@@ -11162,11 +12183,11 @@
   <w:footnote w:id="12">
     <w:p>
       <w:pPr>
-        <w:pStyle w:val="FootnoteText"/>
-      </w:pPr>
-      <w:r>
-        <w:rPr>
-          <w:rStyle w:val="FootnoteReference"/>
+        <w:pStyle w:val="Funotentext"/>
+      </w:pPr>
+      <w:r>
+        <w:rPr>
+          <w:rStyle w:val="Funotenzeichen"/>
         </w:rPr>
         <w:footnoteRef/>
       </w:r>
@@ -11181,11 +12202,11 @@
   <w:footnote w:id="13">
     <w:p>
       <w:pPr>
-        <w:pStyle w:val="FootnoteText"/>
-      </w:pPr>
-      <w:r>
-        <w:rPr>
-          <w:rStyle w:val="FootnoteReference"/>
+        <w:pStyle w:val="Funotentext"/>
+      </w:pPr>
+      <w:r>
+        <w:rPr>
+          <w:rStyle w:val="Funotenzeichen"/>
         </w:rPr>
         <w:footnoteRef/>
       </w:r>
@@ -11200,11 +12221,11 @@
   <w:footnote w:id="14">
     <w:p>
       <w:pPr>
-        <w:pStyle w:val="FootnoteText"/>
-      </w:pPr>
-      <w:r>
-        <w:rPr>
-          <w:rStyle w:val="FootnoteReference"/>
+        <w:pStyle w:val="Funotentext"/>
+      </w:pPr>
+      <w:r>
+        <w:rPr>
+          <w:rStyle w:val="Funotenzeichen"/>
         </w:rPr>
         <w:footnoteRef/>
       </w:r>
@@ -11219,11 +12240,11 @@
   <w:footnote w:id="15">
     <w:p>
       <w:pPr>
-        <w:pStyle w:val="FootnoteText"/>
-      </w:pPr>
-      <w:r>
-        <w:rPr>
-          <w:rStyle w:val="FootnoteReference"/>
+        <w:pStyle w:val="Funotentext"/>
+      </w:pPr>
+      <w:r>
+        <w:rPr>
+          <w:rStyle w:val="Funotenzeichen"/>
         </w:rPr>
         <w:footnoteRef/>
       </w:r>
@@ -11238,11 +12259,11 @@
   <w:footnote w:id="16">
     <w:p>
       <w:pPr>
-        <w:pStyle w:val="FootnoteText"/>
-      </w:pPr>
-      <w:r>
-        <w:rPr>
-          <w:rStyle w:val="FootnoteReference"/>
+        <w:pStyle w:val="Funotentext"/>
+      </w:pPr>
+      <w:r>
+        <w:rPr>
+          <w:rStyle w:val="Funotenzeichen"/>
         </w:rPr>
         <w:footnoteRef/>
       </w:r>
@@ -11263,11 +12284,11 @@
   <w:footnote w:id="17">
     <w:p>
       <w:pPr>
-        <w:pStyle w:val="FootnoteText"/>
-      </w:pPr>
-      <w:r>
-        <w:rPr>
-          <w:rStyle w:val="FootnoteReference"/>
+        <w:pStyle w:val="Funotentext"/>
+      </w:pPr>
+      <w:r>
+        <w:rPr>
+          <w:rStyle w:val="Funotenzeichen"/>
         </w:rPr>
         <w:footnoteRef/>
       </w:r>
@@ -11288,11 +12309,11 @@
   <w:footnote w:id="18">
     <w:p>
       <w:pPr>
-        <w:pStyle w:val="FootnoteText"/>
-      </w:pPr>
-      <w:r>
-        <w:rPr>
-          <w:rStyle w:val="FootnoteReference"/>
+        <w:pStyle w:val="Funotentext"/>
+      </w:pPr>
+      <w:r>
+        <w:rPr>
+          <w:rStyle w:val="Funotenzeichen"/>
         </w:rPr>
         <w:footnoteRef/>
       </w:r>
@@ -11307,11 +12328,11 @@
   <w:footnote w:id="19">
     <w:p>
       <w:pPr>
-        <w:pStyle w:val="FootnoteText"/>
-      </w:pPr>
-      <w:r>
-        <w:rPr>
-          <w:rStyle w:val="FootnoteReference"/>
+        <w:pStyle w:val="Funotentext"/>
+      </w:pPr>
+      <w:r>
+        <w:rPr>
+          <w:rStyle w:val="Funotenzeichen"/>
         </w:rPr>
         <w:footnoteRef/>
       </w:r>
@@ -11326,11 +12347,11 @@
   <w:footnote w:id="20">
     <w:p>
       <w:pPr>
-        <w:pStyle w:val="FootnoteText"/>
-      </w:pPr>
-      <w:r>
-        <w:rPr>
-          <w:rStyle w:val="FootnoteReference"/>
+        <w:pStyle w:val="Funotentext"/>
+      </w:pPr>
+      <w:r>
+        <w:rPr>
+          <w:rStyle w:val="Funotenzeichen"/>
         </w:rPr>
         <w:footnoteRef/>
       </w:r>
@@ -11345,11 +12366,11 @@
   <w:footnote w:id="21">
     <w:p>
       <w:pPr>
-        <w:pStyle w:val="FootnoteText"/>
-      </w:pPr>
-      <w:r>
-        <w:rPr>
-          <w:rStyle w:val="FootnoteReference"/>
+        <w:pStyle w:val="Funotentext"/>
+      </w:pPr>
+      <w:r>
+        <w:rPr>
+          <w:rStyle w:val="Funotenzeichen"/>
         </w:rPr>
         <w:footnoteRef/>
       </w:r>
@@ -11364,11 +12385,11 @@
   <w:footnote w:id="22">
     <w:p>
       <w:pPr>
-        <w:pStyle w:val="FootnoteText"/>
-      </w:pPr>
-      <w:r>
-        <w:rPr>
-          <w:rStyle w:val="FootnoteReference"/>
+        <w:pStyle w:val="Funotentext"/>
+      </w:pPr>
+      <w:r>
+        <w:rPr>
+          <w:rStyle w:val="Funotenzeichen"/>
         </w:rPr>
         <w:footnoteRef/>
       </w:r>
@@ -11383,11 +12404,11 @@
   <w:footnote w:id="23">
     <w:p>
       <w:pPr>
-        <w:pStyle w:val="FootnoteText"/>
-      </w:pPr>
-      <w:r>
-        <w:rPr>
-          <w:rStyle w:val="FootnoteReference"/>
+        <w:pStyle w:val="Funotentext"/>
+      </w:pPr>
+      <w:r>
+        <w:rPr>
+          <w:rStyle w:val="Funotenzeichen"/>
         </w:rPr>
         <w:footnoteRef/>
       </w:r>
@@ -11402,18 +12423,18 @@
   <w:footnote w:id="24">
     <w:p>
       <w:pPr>
-        <w:pStyle w:val="FootnoteText"/>
+        <w:pStyle w:val="Funotentext"/>
       </w:pPr>
     </w:p>
   </w:footnote>
   <w:footnote w:id="25">
     <w:p>
       <w:pPr>
-        <w:pStyle w:val="FootnoteText"/>
-      </w:pPr>
-      <w:r>
-        <w:rPr>
-          <w:rStyle w:val="FootnoteReference"/>
+        <w:pStyle w:val="Funotentext"/>
+      </w:pPr>
+      <w:r>
+        <w:rPr>
+          <w:rStyle w:val="Funotenzeichen"/>
         </w:rPr>
         <w:footnoteRef/>
       </w:r>
@@ -11428,11 +12449,11 @@
   <w:footnote w:id="26">
     <w:p>
       <w:pPr>
-        <w:pStyle w:val="FootnoteText"/>
-      </w:pPr>
-      <w:r>
-        <w:rPr>
-          <w:rStyle w:val="FootnoteReference"/>
+        <w:pStyle w:val="Funotentext"/>
+      </w:pPr>
+      <w:r>
+        <w:rPr>
+          <w:rStyle w:val="Funotenzeichen"/>
         </w:rPr>
         <w:footnoteRef/>
       </w:r>
@@ -11447,11 +12468,11 @@
   <w:footnote w:id="27">
     <w:p>
       <w:pPr>
-        <w:pStyle w:val="FootnoteText"/>
-      </w:pPr>
-      <w:r>
-        <w:rPr>
-          <w:rStyle w:val="FootnoteReference"/>
+        <w:pStyle w:val="Funotentext"/>
+      </w:pPr>
+      <w:r>
+        <w:rPr>
+          <w:rStyle w:val="Funotenzeichen"/>
         </w:rPr>
         <w:footnoteRef/>
       </w:r>
@@ -11466,11 +12487,11 @@
   <w:footnote w:id="28">
     <w:p>
       <w:pPr>
-        <w:pStyle w:val="FootnoteText"/>
-      </w:pPr>
-      <w:r>
-        <w:rPr>
-          <w:rStyle w:val="FootnoteReference"/>
+        <w:pStyle w:val="Funotentext"/>
+      </w:pPr>
+      <w:r>
+        <w:rPr>
+          <w:rStyle w:val="Funotenzeichen"/>
         </w:rPr>
         <w:footnoteRef/>
       </w:r>
@@ -11485,11 +12506,11 @@
   <w:footnote w:id="29">
     <w:p>
       <w:pPr>
-        <w:pStyle w:val="FootnoteText"/>
-      </w:pPr>
-      <w:r>
-        <w:rPr>
-          <w:rStyle w:val="FootnoteReference"/>
+        <w:pStyle w:val="Funotentext"/>
+      </w:pPr>
+      <w:r>
+        <w:rPr>
+          <w:rStyle w:val="Funotenzeichen"/>
         </w:rPr>
         <w:footnoteRef/>
       </w:r>
@@ -11504,11 +12525,11 @@
   <w:footnote w:id="30">
     <w:p>
       <w:pPr>
-        <w:pStyle w:val="FootnoteText"/>
-      </w:pPr>
-      <w:r>
-        <w:rPr>
-          <w:rStyle w:val="FootnoteReference"/>
+        <w:pStyle w:val="Funotentext"/>
+      </w:pPr>
+      <w:r>
+        <w:rPr>
+          <w:rStyle w:val="Funotenzeichen"/>
         </w:rPr>
         <w:footnoteRef/>
       </w:r>
@@ -11523,11 +12544,11 @@
   <w:footnote w:id="31">
     <w:p>
       <w:pPr>
-        <w:pStyle w:val="FootnoteText"/>
-      </w:pPr>
-      <w:r>
-        <w:rPr>
-          <w:rStyle w:val="FootnoteReference"/>
+        <w:pStyle w:val="Funotentext"/>
+      </w:pPr>
+      <w:r>
+        <w:rPr>
+          <w:rStyle w:val="Funotenzeichen"/>
         </w:rPr>
         <w:footnoteRef/>
       </w:r>
@@ -12113,13 +13134,125 @@
     </w:lvl>
   </w:abstractNum>
   <w:abstractNum w:abstractNumId="5" w15:restartNumberingAfterBreak="0">
+    <w:nsid w:val="3E2B3530"/>
+    <w:multiLevelType w:val="hybridMultilevel"/>
+    <w:tmpl w:val="75B40576"/>
+    <w:lvl w:ilvl="0" w:tplc="AB92AC5A">
+      <w:numFmt w:val="bullet"/>
+      <w:lvlText w:val="-"/>
+      <w:lvlJc w:val="left"/>
+      <w:pPr>
+        <w:ind w:left="720" w:hanging="360"/>
+      </w:pPr>
+      <w:rPr>
+        <w:rFonts w:ascii="Arial" w:eastAsiaTheme="minorHAnsi" w:hAnsi="Arial" w:cs="Arial" w:hint="default"/>
+      </w:rPr>
+    </w:lvl>
+    <w:lvl w:ilvl="1" w:tplc="04070003" w:tentative="1">
+      <w:start w:val="1"/>
+      <w:numFmt w:val="bullet"/>
+      <w:lvlText w:val="o"/>
+      <w:lvlJc w:val="left"/>
+      <w:pPr>
+        <w:ind w:left="1440" w:hanging="360"/>
+      </w:pPr>
+      <w:rPr>
+        <w:rFonts w:ascii="Courier New" w:hAnsi="Courier New" w:cs="Courier New" w:hint="default"/>
+      </w:rPr>
+    </w:lvl>
+    <w:lvl w:ilvl="2" w:tplc="04070005" w:tentative="1">
+      <w:start w:val="1"/>
+      <w:numFmt w:val="bullet"/>
+      <w:lvlText w:val=""/>
+      <w:lvlJc w:val="left"/>
+      <w:pPr>
+        <w:ind w:left="2160" w:hanging="360"/>
+      </w:pPr>
+      <w:rPr>
+        <w:rFonts w:ascii="Wingdings" w:hAnsi="Wingdings" w:hint="default"/>
+      </w:rPr>
+    </w:lvl>
+    <w:lvl w:ilvl="3" w:tplc="04070001" w:tentative="1">
+      <w:start w:val="1"/>
+      <w:numFmt w:val="bullet"/>
+      <w:lvlText w:val=""/>
+      <w:lvlJc w:val="left"/>
+      <w:pPr>
+        <w:ind w:left="2880" w:hanging="360"/>
+      </w:pPr>
+      <w:rPr>
+        <w:rFonts w:ascii="Symbol" w:hAnsi="Symbol" w:hint="default"/>
+      </w:rPr>
+    </w:lvl>
+    <w:lvl w:ilvl="4" w:tplc="04070003" w:tentative="1">
+      <w:start w:val="1"/>
+      <w:numFmt w:val="bullet"/>
+      <w:lvlText w:val="o"/>
+      <w:lvlJc w:val="left"/>
+      <w:pPr>
+        <w:ind w:left="3600" w:hanging="360"/>
+      </w:pPr>
+      <w:rPr>
+        <w:rFonts w:ascii="Courier New" w:hAnsi="Courier New" w:cs="Courier New" w:hint="default"/>
+      </w:rPr>
+    </w:lvl>
+    <w:lvl w:ilvl="5" w:tplc="04070005" w:tentative="1">
+      <w:start w:val="1"/>
+      <w:numFmt w:val="bullet"/>
+      <w:lvlText w:val=""/>
+      <w:lvlJc w:val="left"/>
+      <w:pPr>
+        <w:ind w:left="4320" w:hanging="360"/>
+      </w:pPr>
+      <w:rPr>
+        <w:rFonts w:ascii="Wingdings" w:hAnsi="Wingdings" w:hint="default"/>
+      </w:rPr>
+    </w:lvl>
+    <w:lvl w:ilvl="6" w:tplc="04070001" w:tentative="1">
+      <w:start w:val="1"/>
+      <w:numFmt w:val="bullet"/>
+      <w:lvlText w:val=""/>
+      <w:lvlJc w:val="left"/>
+      <w:pPr>
+        <w:ind w:left="5040" w:hanging="360"/>
+      </w:pPr>
+      <w:rPr>
+        <w:rFonts w:ascii="Symbol" w:hAnsi="Symbol" w:hint="default"/>
+      </w:rPr>
+    </w:lvl>
+    <w:lvl w:ilvl="7" w:tplc="04070003" w:tentative="1">
+      <w:start w:val="1"/>
+      <w:numFmt w:val="bullet"/>
+      <w:lvlText w:val="o"/>
+      <w:lvlJc w:val="left"/>
+      <w:pPr>
+        <w:ind w:left="5760" w:hanging="360"/>
+      </w:pPr>
+      <w:rPr>
+        <w:rFonts w:ascii="Courier New" w:hAnsi="Courier New" w:cs="Courier New" w:hint="default"/>
+      </w:rPr>
+    </w:lvl>
+    <w:lvl w:ilvl="8" w:tplc="04070005" w:tentative="1">
+      <w:start w:val="1"/>
+      <w:numFmt w:val="bullet"/>
+      <w:lvlText w:val=""/>
+      <w:lvlJc w:val="left"/>
+      <w:pPr>
+        <w:ind w:left="6480" w:hanging="360"/>
+      </w:pPr>
+      <w:rPr>
+        <w:rFonts w:ascii="Wingdings" w:hAnsi="Wingdings" w:hint="default"/>
+      </w:rPr>
+    </w:lvl>
+  </w:abstractNum>
+  <w:abstractNum w:abstractNumId="6" w15:restartNumberingAfterBreak="0">
     <w:nsid w:val="455E5D24"/>
     <w:multiLevelType w:val="multilevel"/>
     <w:tmpl w:val="8B8CE6EC"/>
     <w:lvl w:ilvl="0">
       <w:start w:val="1"/>
       <w:numFmt w:val="decimal"/>
-      <w:pStyle w:val="Heading1"/>
+      <w:pStyle w:val="berschrift1"/>
       <w:lvlText w:val="%1."/>
       <w:lvlJc w:val="left"/>
       <w:pPr>
@@ -12132,7 +13265,7 @@
     <w:lvl w:ilvl="1">
       <w:start w:val="1"/>
       <w:numFmt w:val="decimal"/>
-      <w:pStyle w:val="Heading2"/>
+      <w:pStyle w:val="berschrift2"/>
       <w:lvlText w:val="%1.%2."/>
       <w:lvlJc w:val="left"/>
       <w:pPr>
@@ -12145,7 +13278,7 @@
     <w:lvl w:ilvl="2">
       <w:start w:val="1"/>
       <w:numFmt w:val="decimal"/>
-      <w:pStyle w:val="Heading3"/>
+      <w:pStyle w:val="berschrift3"/>
       <w:lvlText w:val="%1.%2.%3."/>
       <w:lvlJc w:val="left"/>
       <w:pPr>
@@ -12158,7 +13291,7 @@
     <w:lvl w:ilvl="3">
       <w:start w:val="1"/>
       <w:numFmt w:val="decimal"/>
-      <w:pStyle w:val="Heading5"/>
+      <w:pStyle w:val="berschrift5"/>
       <w:lvlText w:val="%1.%2.%3.%4."/>
       <w:lvlJc w:val="left"/>
       <w:pPr>
@@ -12229,7 +13362,7 @@
       </w:rPr>
     </w:lvl>
   </w:abstractNum>
-  <w:abstractNum w:abstractNumId="6" w15:restartNumberingAfterBreak="0">
+  <w:abstractNum w:abstractNumId="7" w15:restartNumberingAfterBreak="0">
     <w:nsid w:val="4E9A2279"/>
     <w:multiLevelType w:val="hybridMultilevel"/>
     <w:tmpl w:val="86D05CBC"/>
@@ -12342,7 +13475,7 @@
       </w:rPr>
     </w:lvl>
   </w:abstractNum>
-  <w:abstractNum w:abstractNumId="7" w15:restartNumberingAfterBreak="0">
+  <w:abstractNum w:abstractNumId="8" w15:restartNumberingAfterBreak="0">
     <w:nsid w:val="77901630"/>
     <w:multiLevelType w:val="multilevel"/>
     <w:tmpl w:val="CA9EBCB4"/>
@@ -12455,7 +13588,7 @@
       </w:rPr>
     </w:lvl>
   </w:abstractNum>
-  <w:abstractNum w:abstractNumId="8" w15:restartNumberingAfterBreak="0">
+  <w:abstractNum w:abstractNumId="9" w15:restartNumberingAfterBreak="0">
     <w:nsid w:val="7A7A6096"/>
     <w:multiLevelType w:val="hybridMultilevel"/>
     <w:tmpl w:val="3DC4068C"/>
@@ -12569,7 +13702,7 @@
     </w:lvl>
   </w:abstractNum>
   <w:num w:numId="1">
-    <w:abstractNumId w:val="7"/>
+    <w:abstractNumId w:val="8"/>
   </w:num>
   <w:num w:numId="2">
     <w:abstractNumId w:val="1"/>
@@ -12611,25 +13744,25 @@
     <w:abstractNumId w:val="0"/>
   </w:num>
   <w:num w:numId="6">
-    <w:abstractNumId w:val="5"/>
+    <w:abstractNumId w:val="6"/>
   </w:num>
   <w:num w:numId="7">
-    <w:abstractNumId w:val="5"/>
+    <w:abstractNumId w:val="6"/>
   </w:num>
   <w:num w:numId="8">
-    <w:abstractNumId w:val="5"/>
+    <w:abstractNumId w:val="6"/>
   </w:num>
   <w:num w:numId="9">
     <w:abstractNumId w:val="0"/>
   </w:num>
   <w:num w:numId="10">
-    <w:abstractNumId w:val="5"/>
+    <w:abstractNumId w:val="6"/>
   </w:num>
   <w:num w:numId="11">
-    <w:abstractNumId w:val="5"/>
+    <w:abstractNumId w:val="6"/>
   </w:num>
   <w:num w:numId="12">
-    <w:abstractNumId w:val="5"/>
+    <w:abstractNumId w:val="6"/>
   </w:num>
   <w:num w:numId="13">
     <w:abstractNumId w:val="4"/>
@@ -12638,13 +13771,46 @@
     <w:abstractNumId w:val="3"/>
   </w:num>
   <w:num w:numId="15">
-    <w:abstractNumId w:val="6"/>
+    <w:abstractNumId w:val="7"/>
   </w:num>
   <w:num w:numId="16">
-    <w:abstractNumId w:val="8"/>
+    <w:abstractNumId w:val="9"/>
   </w:num>
   <w:num w:numId="17">
     <w:abstractNumId w:val="2"/>
+  </w:num>
+  <w:num w:numId="18">
+    <w:abstractNumId w:val="6"/>
+    <w:lvlOverride w:ilvl="0">
+      <w:startOverride w:val="1"/>
+    </w:lvlOverride>
+    <w:lvlOverride w:ilvl="1">
+      <w:startOverride w:val="1"/>
+    </w:lvlOverride>
+    <w:lvlOverride w:ilvl="2">
+      <w:startOverride w:val="1"/>
+    </w:lvlOverride>
+    <w:lvlOverride w:ilvl="3">
+      <w:startOverride w:val="1"/>
+    </w:lvlOverride>
+    <w:lvlOverride w:ilvl="4">
+      <w:startOverride w:val="1"/>
+    </w:lvlOverride>
+    <w:lvlOverride w:ilvl="5">
+      <w:startOverride w:val="1"/>
+    </w:lvlOverride>
+    <w:lvlOverride w:ilvl="6">
+      <w:startOverride w:val="1"/>
+    </w:lvlOverride>
+    <w:lvlOverride w:ilvl="7">
+      <w:startOverride w:val="1"/>
+    </w:lvlOverride>
+    <w:lvlOverride w:ilvl="8">
+      <w:startOverride w:val="1"/>
+    </w:lvlOverride>
+  </w:num>
+  <w:num w:numId="19">
+    <w:abstractNumId w:val="5"/>
   </w:num>
 </w:numbering>
 </file>
@@ -13039,7 +14205,7 @@
     <w:lsdException w:name="List Table 6 Colorful Accent 6" w:uiPriority="51"/>
     <w:lsdException w:name="List Table 7 Colorful Accent 6" w:uiPriority="52"/>
   </w:latentStyles>
-  <w:style w:type="paragraph" w:default="1" w:styleId="Normal">
+  <w:style w:type="paragraph" w:default="1" w:styleId="Standard">
     <w:name w:val="Normal"/>
     <w:qFormat/>
     <w:rsid w:val="00790FF6"/>
@@ -13048,12 +14214,12 @@
       <w:lang w:val="de-DE"/>
     </w:rPr>
   </w:style>
-  <w:style w:type="paragraph" w:styleId="Heading1">
+  <w:style w:type="paragraph" w:styleId="berschrift1">
     <w:name w:val="heading 1"/>
     <w:aliases w:val="w1.Head1"/>
-    <w:basedOn w:val="Normal"/>
-    <w:next w:val="Normal"/>
-    <w:link w:val="Heading1Char"/>
+    <w:basedOn w:val="Standard"/>
+    <w:next w:val="Standard"/>
+    <w:link w:val="berschrift1Zchn"/>
     <w:uiPriority w:val="9"/>
     <w:qFormat/>
     <w:rsid w:val="00072D0D"/>
@@ -13079,12 +14245,12 @@
       <w:szCs w:val="36"/>
     </w:rPr>
   </w:style>
-  <w:style w:type="paragraph" w:styleId="Heading2">
+  <w:style w:type="paragraph" w:styleId="berschrift2">
     <w:name w:val="heading 2"/>
     <w:aliases w:val="w2.Head2"/>
-    <w:basedOn w:val="Normal"/>
-    <w:next w:val="Normal"/>
-    <w:link w:val="Heading2Char"/>
+    <w:basedOn w:val="Standard"/>
+    <w:next w:val="Standard"/>
+    <w:link w:val="berschrift2Zchn"/>
     <w:uiPriority w:val="9"/>
     <w:unhideWhenUsed/>
     <w:qFormat/>
@@ -13109,12 +14275,12 @@
       <w:szCs w:val="28"/>
     </w:rPr>
   </w:style>
-  <w:style w:type="paragraph" w:styleId="Heading3">
+  <w:style w:type="paragraph" w:styleId="berschrift3">
     <w:name w:val="heading 3"/>
     <w:aliases w:val="w3.Head3"/>
-    <w:basedOn w:val="Normal"/>
-    <w:next w:val="Normal"/>
-    <w:link w:val="Heading3Char"/>
+    <w:basedOn w:val="Standard"/>
+    <w:next w:val="Standard"/>
+    <w:link w:val="berschrift3Zchn"/>
     <w:uiPriority w:val="9"/>
     <w:unhideWhenUsed/>
     <w:qFormat/>
@@ -13136,12 +14302,12 @@
       <w:szCs w:val="24"/>
     </w:rPr>
   </w:style>
-  <w:style w:type="paragraph" w:styleId="Heading4">
+  <w:style w:type="paragraph" w:styleId="berschrift4">
     <w:name w:val="heading 4"/>
     <w:aliases w:val="w4.PicFooter1"/>
-    <w:basedOn w:val="Normal"/>
-    <w:next w:val="Normal"/>
-    <w:link w:val="Heading4Char"/>
+    <w:basedOn w:val="Standard"/>
+    <w:next w:val="Standard"/>
+    <w:link w:val="berschrift4Zchn"/>
     <w:uiPriority w:val="9"/>
     <w:unhideWhenUsed/>
     <w:qFormat/>
@@ -13159,12 +14325,12 @@
       <w:sz w:val="24"/>
     </w:rPr>
   </w:style>
-  <w:style w:type="paragraph" w:styleId="Heading5">
+  <w:style w:type="paragraph" w:styleId="berschrift5">
     <w:name w:val="heading 5"/>
     <w:aliases w:val="w4.Head4"/>
-    <w:basedOn w:val="Normal"/>
-    <w:next w:val="Normal"/>
-    <w:link w:val="Heading5Char"/>
+    <w:basedOn w:val="Standard"/>
+    <w:next w:val="Standard"/>
+    <w:link w:val="berschrift5Zchn"/>
     <w:uiPriority w:val="9"/>
     <w:unhideWhenUsed/>
     <w:rsid w:val="00B05AC6"/>
@@ -13184,12 +14350,12 @@
       <w:sz w:val="24"/>
     </w:rPr>
   </w:style>
-  <w:style w:type="character" w:default="1" w:styleId="DefaultParagraphFont">
+  <w:style w:type="character" w:default="1" w:styleId="Absatz-Standardschriftart">
     <w:name w:val="Default Paragraph Font"/>
     <w:uiPriority w:val="1"/>
     <w:unhideWhenUsed/>
   </w:style>
-  <w:style w:type="table" w:default="1" w:styleId="TableNormal">
+  <w:style w:type="table" w:default="1" w:styleId="NormaleTabelle">
     <w:name w:val="Normal Table"/>
     <w:uiPriority w:val="99"/>
     <w:semiHidden/>
@@ -13204,17 +14370,17 @@
       </w:tblCellMar>
     </w:tblPr>
   </w:style>
-  <w:style w:type="numbering" w:default="1" w:styleId="NoList">
+  <w:style w:type="numbering" w:default="1" w:styleId="KeineListe">
     <w:name w:val="No List"/>
     <w:uiPriority w:val="99"/>
     <w:semiHidden/>
     <w:unhideWhenUsed/>
   </w:style>
-  <w:style w:type="character" w:customStyle="1" w:styleId="Heading1Char">
-    <w:name w:val="Heading 1 Char"/>
-    <w:aliases w:val="w1.Head1 Char"/>
-    <w:basedOn w:val="DefaultParagraphFont"/>
-    <w:link w:val="Heading1"/>
+  <w:style w:type="character" w:customStyle="1" w:styleId="berschrift1Zchn">
+    <w:name w:val="Überschrift 1 Zchn"/>
+    <w:aliases w:val="w1.Head1 Zchn"/>
+    <w:basedOn w:val="Absatz-Standardschriftart"/>
+    <w:link w:val="berschrift1"/>
     <w:uiPriority w:val="9"/>
     <w:rsid w:val="00072D0D"/>
     <w:rPr>
@@ -13227,11 +14393,11 @@
       <w:szCs w:val="36"/>
     </w:rPr>
   </w:style>
-  <w:style w:type="character" w:customStyle="1" w:styleId="Heading2Char">
-    <w:name w:val="Heading 2 Char"/>
-    <w:aliases w:val="w2.Head2 Char"/>
-    <w:basedOn w:val="DefaultParagraphFont"/>
-    <w:link w:val="Heading2"/>
+  <w:style w:type="character" w:customStyle="1" w:styleId="berschrift2Zchn">
+    <w:name w:val="Überschrift 2 Zchn"/>
+    <w:aliases w:val="w2.Head2 Zchn"/>
+    <w:basedOn w:val="Absatz-Standardschriftart"/>
+    <w:link w:val="berschrift2"/>
     <w:uiPriority w:val="9"/>
     <w:rsid w:val="00B05AC6"/>
     <w:rPr>
@@ -13244,11 +14410,11 @@
       <w:szCs w:val="28"/>
     </w:rPr>
   </w:style>
-  <w:style w:type="character" w:customStyle="1" w:styleId="Heading5Char">
-    <w:name w:val="Heading 5 Char"/>
-    <w:aliases w:val="w4.Head4 Char"/>
-    <w:basedOn w:val="DefaultParagraphFont"/>
-    <w:link w:val="Heading5"/>
+  <w:style w:type="character" w:customStyle="1" w:styleId="berschrift5Zchn">
+    <w:name w:val="Überschrift 5 Zchn"/>
+    <w:aliases w:val="w4.Head4 Zchn"/>
+    <w:basedOn w:val="Absatz-Standardschriftart"/>
+    <w:link w:val="berschrift5"/>
     <w:uiPriority w:val="9"/>
     <w:rsid w:val="00B05AC6"/>
     <w:rPr>
@@ -13257,11 +14423,11 @@
       <w:sz w:val="24"/>
     </w:rPr>
   </w:style>
-  <w:style w:type="character" w:customStyle="1" w:styleId="Heading3Char">
-    <w:name w:val="Heading 3 Char"/>
-    <w:aliases w:val="w3.Head3 Char"/>
-    <w:basedOn w:val="DefaultParagraphFont"/>
-    <w:link w:val="Heading3"/>
+  <w:style w:type="character" w:customStyle="1" w:styleId="berschrift3Zchn">
+    <w:name w:val="Überschrift 3 Zchn"/>
+    <w:aliases w:val="w3.Head3 Zchn"/>
+    <w:basedOn w:val="Absatz-Standardschriftart"/>
+    <w:link w:val="berschrift3"/>
     <w:uiPriority w:val="9"/>
     <w:rsid w:val="00072D0D"/>
     <w:rPr>
@@ -13271,11 +14437,11 @@
       <w:szCs w:val="24"/>
     </w:rPr>
   </w:style>
-  <w:style w:type="character" w:customStyle="1" w:styleId="Heading4Char">
-    <w:name w:val="Heading 4 Char"/>
-    <w:aliases w:val="w4.PicFooter1 Char"/>
-    <w:basedOn w:val="DefaultParagraphFont"/>
-    <w:link w:val="Heading4"/>
+  <w:style w:type="character" w:customStyle="1" w:styleId="berschrift4Zchn">
+    <w:name w:val="Überschrift 4 Zchn"/>
+    <w:aliases w:val="w4.PicFooter1 Zchn"/>
+    <w:basedOn w:val="Absatz-Standardschriftart"/>
+    <w:link w:val="berschrift4"/>
     <w:uiPriority w:val="9"/>
     <w:rsid w:val="00B05AC6"/>
     <w:rPr>
@@ -13285,9 +14451,9 @@
       <w:sz w:val="24"/>
     </w:rPr>
   </w:style>
-  <w:style w:type="paragraph" w:styleId="ListParagraph">
+  <w:style w:type="paragraph" w:styleId="Listenabsatz">
     <w:name w:val="List Paragraph"/>
-    <w:basedOn w:val="Normal"/>
+    <w:basedOn w:val="Standard"/>
     <w:uiPriority w:val="34"/>
     <w:qFormat/>
     <w:rsid w:val="00B05AC6"/>
@@ -13298,8 +14464,8 @@
   </w:style>
   <w:style w:type="paragraph" w:customStyle="1" w:styleId="w0Head0">
     <w:name w:val="w0.Head0"/>
-    <w:basedOn w:val="Heading1"/>
-    <w:next w:val="Normal"/>
+    <w:basedOn w:val="berschrift1"/>
+    <w:next w:val="Standard"/>
     <w:link w:val="w0Head0Char"/>
     <w:qFormat/>
     <w:rsid w:val="00072D0D"/>
@@ -13311,7 +14477,7 @@
   </w:style>
   <w:style w:type="character" w:customStyle="1" w:styleId="w0Head0Char">
     <w:name w:val="w0.Head0 Char"/>
-    <w:basedOn w:val="Heading1Char"/>
+    <w:basedOn w:val="berschrift1Zchn"/>
     <w:link w:val="w0Head0"/>
     <w:rsid w:val="00072D0D"/>
     <w:rPr>
@@ -13324,9 +14490,9 @@
       <w:szCs w:val="36"/>
     </w:rPr>
   </w:style>
-  <w:style w:type="character" w:styleId="IntenseEmphasis">
+  <w:style w:type="character" w:styleId="IntensiveHervorhebung">
     <w:name w:val="Intense Emphasis"/>
-    <w:basedOn w:val="DefaultParagraphFont"/>
+    <w:basedOn w:val="Absatz-Standardschriftart"/>
     <w:uiPriority w:val="21"/>
     <w:rsid w:val="00072D0D"/>
     <w:rPr>
@@ -13335,11 +14501,11 @@
       <w:color w:val="01A982"/>
     </w:rPr>
   </w:style>
-  <w:style w:type="paragraph" w:styleId="IntenseQuote">
+  <w:style w:type="paragraph" w:styleId="IntensivesZitat">
     <w:name w:val="Intense Quote"/>
-    <w:basedOn w:val="Normal"/>
-    <w:next w:val="Normal"/>
-    <w:link w:val="IntenseQuoteChar"/>
+    <w:basedOn w:val="Standard"/>
+    <w:next w:val="Standard"/>
+    <w:link w:val="IntensivesZitatZchn"/>
     <w:uiPriority w:val="30"/>
     <w:qFormat/>
     <w:rsid w:val="00072D0D"/>
@@ -13358,10 +14524,10 @@
       <w:color w:val="01A982"/>
     </w:rPr>
   </w:style>
-  <w:style w:type="character" w:customStyle="1" w:styleId="IntenseQuoteChar">
-    <w:name w:val="Intense Quote Char"/>
-    <w:basedOn w:val="DefaultParagraphFont"/>
-    <w:link w:val="IntenseQuote"/>
+  <w:style w:type="character" w:customStyle="1" w:styleId="IntensivesZitatZchn">
+    <w:name w:val="Intensives Zitat Zchn"/>
+    <w:basedOn w:val="Absatz-Standardschriftart"/>
+    <w:link w:val="IntensivesZitat"/>
     <w:uiPriority w:val="30"/>
     <w:rsid w:val="00072D0D"/>
     <w:rPr>
@@ -13370,9 +14536,9 @@
       <w:color w:val="01A982"/>
     </w:rPr>
   </w:style>
-  <w:style w:type="character" w:styleId="IntenseReference">
+  <w:style w:type="character" w:styleId="IntensiverVerweis">
     <w:name w:val="Intense Reference"/>
-    <w:basedOn w:val="DefaultParagraphFont"/>
+    <w:basedOn w:val="Absatz-Standardschriftart"/>
     <w:uiPriority w:val="32"/>
     <w:rsid w:val="00072D0D"/>
     <w:rPr>
@@ -13385,8 +14551,8 @@
   </w:style>
   <w:style w:type="paragraph" w:customStyle="1" w:styleId="Code">
     <w:name w:val="Code"/>
-    <w:basedOn w:val="Normal"/>
-    <w:next w:val="Normal"/>
+    <w:basedOn w:val="Standard"/>
+    <w:next w:val="Standard"/>
     <w:link w:val="CodeChar"/>
     <w:qFormat/>
     <w:rsid w:val="00803205"/>
@@ -13400,9 +14566,9 @@
       <w:sz w:val="20"/>
     </w:rPr>
   </w:style>
-  <w:style w:type="character" w:styleId="SubtleReference">
+  <w:style w:type="character" w:styleId="SchwacherVerweis">
     <w:name w:val="Subtle Reference"/>
-    <w:basedOn w:val="DefaultParagraphFont"/>
+    <w:basedOn w:val="Absatz-Standardschriftart"/>
     <w:uiPriority w:val="31"/>
     <w:qFormat/>
     <w:rsid w:val="00803205"/>
@@ -13413,7 +14579,7 @@
   </w:style>
   <w:style w:type="character" w:customStyle="1" w:styleId="CodeChar">
     <w:name w:val="Code Char"/>
-    <w:basedOn w:val="DefaultParagraphFont"/>
+    <w:basedOn w:val="Absatz-Standardschriftart"/>
     <w:link w:val="Code"/>
     <w:rsid w:val="00803205"/>
     <w:rPr>
@@ -13423,9 +14589,9 @@
       <w:sz w:val="20"/>
     </w:rPr>
   </w:style>
-  <w:style w:type="character" w:styleId="BookTitle">
+  <w:style w:type="character" w:styleId="Buchtitel">
     <w:name w:val="Book Title"/>
-    <w:basedOn w:val="DefaultParagraphFont"/>
+    <w:basedOn w:val="Absatz-Standardschriftart"/>
     <w:uiPriority w:val="33"/>
     <w:rsid w:val="00803205"/>
     <w:rPr>
@@ -13436,9 +14602,9 @@
       <w:spacing w:val="5"/>
     </w:rPr>
   </w:style>
-  <w:style w:type="table" w:styleId="TableGrid">
+  <w:style w:type="table" w:styleId="Tabellenraster">
     <w:name w:val="Table Grid"/>
-    <w:basedOn w:val="TableNormal"/>
+    <w:basedOn w:val="NormaleTabelle"/>
     <w:uiPriority w:val="39"/>
     <w:rsid w:val="00790FF6"/>
     <w:pPr>
@@ -13458,10 +14624,10 @@
       </w:tblBorders>
     </w:tblPr>
   </w:style>
-  <w:style w:type="paragraph" w:styleId="Caption">
+  <w:style w:type="paragraph" w:styleId="Beschriftung">
     <w:name w:val="caption"/>
-    <w:basedOn w:val="Normal"/>
-    <w:next w:val="Normal"/>
+    <w:basedOn w:val="Standard"/>
+    <w:next w:val="Standard"/>
     <w:uiPriority w:val="35"/>
     <w:unhideWhenUsed/>
     <w:qFormat/>
@@ -13477,10 +14643,10 @@
       <w:szCs w:val="18"/>
     </w:rPr>
   </w:style>
-  <w:style w:type="paragraph" w:styleId="FootnoteText">
+  <w:style w:type="paragraph" w:styleId="Funotentext">
     <w:name w:val="footnote text"/>
-    <w:basedOn w:val="Normal"/>
-    <w:link w:val="FootnoteTextChar"/>
+    <w:basedOn w:val="Standard"/>
+    <w:link w:val="FunotentextZchn"/>
     <w:uiPriority w:val="99"/>
     <w:semiHidden/>
     <w:unhideWhenUsed/>
@@ -13493,10 +14659,10 @@
       <w:szCs w:val="20"/>
     </w:rPr>
   </w:style>
-  <w:style w:type="character" w:customStyle="1" w:styleId="FootnoteTextChar">
-    <w:name w:val="Footnote Text Char"/>
-    <w:basedOn w:val="DefaultParagraphFont"/>
-    <w:link w:val="FootnoteText"/>
+  <w:style w:type="character" w:customStyle="1" w:styleId="FunotentextZchn">
+    <w:name w:val="Fußnotentext Zchn"/>
+    <w:basedOn w:val="Absatz-Standardschriftart"/>
+    <w:link w:val="Funotentext"/>
     <w:uiPriority w:val="99"/>
     <w:semiHidden/>
     <w:rsid w:val="00790FF6"/>
@@ -13507,9 +14673,9 @@
       <w:lang w:val="de-DE"/>
     </w:rPr>
   </w:style>
-  <w:style w:type="character" w:styleId="FootnoteReference">
+  <w:style w:type="character" w:styleId="Funotenzeichen">
     <w:name w:val="footnote reference"/>
-    <w:basedOn w:val="DefaultParagraphFont"/>
+    <w:basedOn w:val="Absatz-Standardschriftart"/>
     <w:uiPriority w:val="99"/>
     <w:semiHidden/>
     <w:unhideWhenUsed/>
@@ -13520,7 +14686,7 @@
   </w:style>
   <w:style w:type="character" w:styleId="Hyperlink">
     <w:name w:val="Hyperlink"/>
-    <w:basedOn w:val="DefaultParagraphFont"/>
+    <w:basedOn w:val="Absatz-Standardschriftart"/>
     <w:uiPriority w:val="99"/>
     <w:unhideWhenUsed/>
     <w:rsid w:val="00360CA3"/>
@@ -13738,7 +14904,7 @@
 </file>
 
 <file path=customXml/itemProps1.xml><?xml version="1.0" encoding="utf-8"?>
-<ds:datastoreItem xmlns:ds="http://schemas.openxmlformats.org/officeDocument/2006/customXml" ds:itemID="{22737DBD-98E4-4994-B84A-EA5E6C75817E}">
+<ds:datastoreItem xmlns:ds="http://schemas.openxmlformats.org/officeDocument/2006/customXml" ds:itemID="{833C645F-B4CE-45D9-9F66-1E2F66C25361}">
   <ds:schemaRefs>
     <ds:schemaRef ds:uri="http://schemas.openxmlformats.org/officeDocument/2006/bibliography"/>
   </ds:schemaRefs>

</xml_diff>